<commit_message>
Inicio da descricao dos casos de uso
</commit_message>
<xml_diff>
--- a/doc/Monografia.docx
+++ b/doc/Monografia.docx
@@ -1085,13 +1085,31 @@
         <w:rPr>
           <w:rFonts w:ascii="Arial" w:hAnsi="Arial" w:cs="Arial"/>
         </w:rPr>
-        <w:t xml:space="preserve"> ou seja, </w:t>
-      </w:r>
-      <w:r>
-        <w:rPr>
-          <w:rFonts w:ascii="Arial" w:hAnsi="Arial" w:cs="Arial"/>
-        </w:rPr>
-        <w:t xml:space="preserve">a capacidade de </w:t>
+        <w:t xml:space="preserve"> </w:t>
+      </w:r>
+      <w:r>
+        <w:rPr>
+          <w:rFonts w:ascii="Arial" w:hAnsi="Arial" w:cs="Arial"/>
+        </w:rPr>
+        <w:t>que significa</w:t>
+      </w:r>
+      <w:r>
+        <w:rPr>
+          <w:rFonts w:ascii="Arial" w:hAnsi="Arial" w:cs="Arial"/>
+        </w:rPr>
+        <w:t xml:space="preserve">, </w:t>
+      </w:r>
+      <w:r>
+        <w:rPr>
+          <w:rFonts w:ascii="Arial" w:hAnsi="Arial" w:cs="Arial"/>
+        </w:rPr>
+        <w:t>ter</w:t>
+      </w:r>
+      <w:r>
+        <w:rPr>
+          <w:rFonts w:ascii="Arial" w:hAnsi="Arial" w:cs="Arial"/>
+        </w:rPr>
+        <w:t xml:space="preserve"> capacidade de </w:t>
       </w:r>
       <w:r>
         <w:rPr>
@@ -2314,7 +2332,9 @@
     </w:p>
     <w:p>
       <w:pPr>
-        <w:ind w:left="360"/>
+        <w:spacing w:after="0" w:line="360" w:lineRule="auto"/>
+        <w:ind w:firstLine="709"/>
+        <w:jc w:val="both"/>
         <w:rPr>
           <w:rFonts w:ascii="Arial" w:hAnsi="Arial" w:cs="Arial"/>
         </w:rPr>
@@ -2388,15 +2408,18 @@
     </w:p>
     <w:p>
       <w:pPr>
-        <w:ind w:left="360"/>
-        <w:rPr>
-          <w:rFonts w:ascii="Arial" w:hAnsi="Arial" w:cs="Arial"/>
-        </w:rPr>
-      </w:pPr>
-      <w:r>
-        <w:rPr>
-          <w:rFonts w:ascii="Arial" w:hAnsi="Arial" w:cs="Arial"/>
-        </w:rPr>
+        <w:spacing w:after="0" w:line="360" w:lineRule="auto"/>
+        <w:ind w:firstLine="709"/>
+        <w:jc w:val="both"/>
+        <w:rPr>
+          <w:rFonts w:ascii="Arial" w:hAnsi="Arial" w:cs="Arial"/>
+        </w:rPr>
+      </w:pPr>
+      <w:r>
+        <w:rPr>
+          <w:rFonts w:ascii="Arial" w:hAnsi="Arial" w:cs="Arial"/>
+        </w:rPr>
+        <w:lastRenderedPageBreak/>
         <w:t>O diagrama de casos de uso foi separado em três partes, as quais contêm ações relacionadas. Na primeira parte</w:t>
       </w:r>
       <w:r>
@@ -2421,14 +2444,7 @@
         <w:rPr>
           <w:rFonts w:ascii="Arial" w:hAnsi="Arial" w:cs="Arial"/>
         </w:rPr>
-        <w:t xml:space="preserve"> encontram-se as ações para população da </w:t>
-      </w:r>
-      <w:r>
-        <w:rPr>
-          <w:rFonts w:ascii="Arial" w:hAnsi="Arial" w:cs="Arial"/>
-        </w:rPr>
-        <w:lastRenderedPageBreak/>
-        <w:t xml:space="preserve">base de dados. Na última parte </w:t>
+        <w:t xml:space="preserve"> encontram-se as ações para população da base de dados. Na última parte </w:t>
       </w:r>
       <w:r>
         <w:rPr>
@@ -2521,13 +2537,207 @@
         <w:ind w:left="360"/>
         <w:rPr>
           <w:rFonts w:ascii="Arial" w:hAnsi="Arial" w:cs="Arial"/>
-        </w:rPr>
-      </w:pPr>
-      <w:r>
-        <w:rPr>
-          <w:rFonts w:ascii="Arial" w:hAnsi="Arial" w:cs="Arial"/>
-        </w:rPr>
-        <w:t>2.2.1.1 Criar instituição</w:t>
+          <w:u w:val="single"/>
+        </w:rPr>
+      </w:pPr>
+      <w:r>
+        <w:rPr>
+          <w:rFonts w:ascii="Arial" w:hAnsi="Arial" w:cs="Arial"/>
+        </w:rPr>
+        <w:t xml:space="preserve">2.2.1.1 </w:t>
+      </w:r>
+      <w:r>
+        <w:rPr>
+          <w:rFonts w:ascii="Arial" w:hAnsi="Arial" w:cs="Arial"/>
+        </w:rPr>
+        <w:t>Acessar informações</w:t>
+      </w:r>
+    </w:p>
+    <w:p>
+      <w:pPr>
+        <w:spacing w:after="0" w:line="360" w:lineRule="auto"/>
+        <w:ind w:firstLine="709"/>
+        <w:jc w:val="both"/>
+        <w:rPr>
+          <w:rFonts w:ascii="Arial" w:hAnsi="Arial" w:cs="Arial"/>
+        </w:rPr>
+      </w:pPr>
+      <w:r>
+        <w:rPr>
+          <w:rFonts w:ascii="Arial" w:hAnsi="Arial" w:cs="Arial"/>
+        </w:rPr>
+        <w:t>Os usuários em geral poderão</w:t>
+      </w:r>
+      <w:r>
+        <w:rPr>
+          <w:rFonts w:ascii="Arial" w:hAnsi="Arial" w:cs="Arial"/>
+        </w:rPr>
+        <w:t xml:space="preserve"> acessar dados ao</w:t>
+      </w:r>
+      <w:r>
+        <w:rPr>
+          <w:rFonts w:ascii="Arial" w:hAnsi="Arial" w:cs="Arial"/>
+        </w:rPr>
+        <w:t xml:space="preserve"> navegar pelas páginas descritas a seguir.</w:t>
+      </w:r>
+    </w:p>
+    <w:p>
+      <w:pPr>
+        <w:spacing w:after="0" w:line="360" w:lineRule="auto"/>
+        <w:ind w:firstLine="709"/>
+        <w:jc w:val="both"/>
+        <w:rPr>
+          <w:rFonts w:ascii="Arial" w:hAnsi="Arial" w:cs="Arial"/>
+        </w:rPr>
+      </w:pPr>
+      <w:r>
+        <w:rPr>
+          <w:rFonts w:ascii="Arial" w:hAnsi="Arial" w:cs="Arial"/>
+        </w:rPr>
+        <w:t>As páginas de</w:t>
+      </w:r>
+      <w:r>
+        <w:rPr>
+          <w:rFonts w:ascii="Arial" w:hAnsi="Arial" w:cs="Arial"/>
+        </w:rPr>
+        <w:t xml:space="preserve"> usuário mostrarão os dados do usuário em questão, além da lista de instituições que ele participa, seja como gerente ou autorizado. Um usuário poderá ver a página de outro. Quando o usuário estiver em sua própria página terá a disposição o </w:t>
+      </w:r>
+      <w:proofErr w:type="gramStart"/>
+      <w:r>
+        <w:rPr>
+          <w:rFonts w:ascii="Arial" w:hAnsi="Arial" w:cs="Arial"/>
+        </w:rPr>
+        <w:t>menu</w:t>
+      </w:r>
+      <w:proofErr w:type="gramEnd"/>
+      <w:r>
+        <w:rPr>
+          <w:rFonts w:ascii="Arial" w:hAnsi="Arial" w:cs="Arial"/>
+        </w:rPr>
+        <w:t xml:space="preserve"> do usuário, além de poder escolher qual das instituições, que participa, deseja acessar.</w:t>
+      </w:r>
+    </w:p>
+    <w:p>
+      <w:pPr>
+        <w:spacing w:after="0" w:line="360" w:lineRule="auto"/>
+        <w:ind w:firstLine="709"/>
+        <w:jc w:val="both"/>
+        <w:rPr>
+          <w:rFonts w:ascii="Arial" w:hAnsi="Arial" w:cs="Arial"/>
+        </w:rPr>
+      </w:pPr>
+      <w:r>
+        <w:rPr>
+          <w:rFonts w:ascii="Arial" w:hAnsi="Arial" w:cs="Arial"/>
+        </w:rPr>
+        <w:t>As páginas de instituição mostrarão os dados da instituição em questão, com possibilidade de edição, apenas para o gerente. Um usuário poderá acessa</w:t>
+      </w:r>
+      <w:r>
+        <w:rPr>
+          <w:rFonts w:ascii="Arial" w:hAnsi="Arial" w:cs="Arial"/>
+        </w:rPr>
+        <w:t>r</w:t>
+      </w:r>
+      <w:r>
+        <w:rPr>
+          <w:rFonts w:ascii="Arial" w:hAnsi="Arial" w:cs="Arial"/>
+        </w:rPr>
+        <w:t xml:space="preserve"> páginas de instituições das quais participa, nela poderá ver os setores em que está associado</w:t>
+      </w:r>
+      <w:r>
+        <w:rPr>
+          <w:rFonts w:ascii="Arial" w:hAnsi="Arial" w:cs="Arial"/>
+        </w:rPr>
+        <w:t xml:space="preserve"> e as próximas preventivas de itens da instituição</w:t>
+      </w:r>
+      <w:r>
+        <w:rPr>
+          <w:rFonts w:ascii="Arial" w:hAnsi="Arial" w:cs="Arial"/>
+        </w:rPr>
+        <w:t>. Além disso, uma lista com os últimos acontecimentos na instituição será apresentada, os acontecimentos em geral estão relacionados com a alteração da situação dos itens.</w:t>
+      </w:r>
+    </w:p>
+    <w:p>
+      <w:pPr>
+        <w:spacing w:after="0" w:line="360" w:lineRule="auto"/>
+        <w:ind w:firstLine="709"/>
+        <w:jc w:val="both"/>
+        <w:rPr>
+          <w:rFonts w:ascii="Arial" w:hAnsi="Arial" w:cs="Arial"/>
+        </w:rPr>
+      </w:pPr>
+      <w:r>
+        <w:rPr>
+          <w:rFonts w:ascii="Arial" w:hAnsi="Arial" w:cs="Arial"/>
+        </w:rPr>
+        <w:lastRenderedPageBreak/>
+        <w:t xml:space="preserve">As páginas de setores mostrarão os dados do setor em questão, com possibilidades de edição, apenas para o gerente. </w:t>
+      </w:r>
+      <w:r>
+        <w:rPr>
+          <w:rFonts w:ascii="Arial" w:hAnsi="Arial" w:cs="Arial"/>
+        </w:rPr>
+        <w:t>Um usuário poderá acessar páginas dos setores das instituições das quais participa, nela poderá ver a lista de itens e de salas daquele setor, lista de pessoas envolvidas no setor</w:t>
+      </w:r>
+      <w:r>
+        <w:rPr>
+          <w:rFonts w:ascii="Arial" w:hAnsi="Arial" w:cs="Arial"/>
+        </w:rPr>
+        <w:t xml:space="preserve"> </w:t>
+      </w:r>
+      <w:r>
+        <w:rPr>
+          <w:rFonts w:ascii="Arial" w:hAnsi="Arial" w:cs="Arial"/>
+        </w:rPr>
+        <w:t>e as próximas preventivas de itens do setor.</w:t>
+      </w:r>
+    </w:p>
+    <w:p>
+      <w:pPr>
+        <w:spacing w:after="0" w:line="360" w:lineRule="auto"/>
+        <w:ind w:firstLine="709"/>
+        <w:jc w:val="both"/>
+        <w:rPr>
+          <w:rFonts w:ascii="Arial" w:hAnsi="Arial" w:cs="Arial"/>
+        </w:rPr>
+      </w:pPr>
+      <w:r>
+        <w:rPr>
+          <w:rFonts w:ascii="Arial" w:hAnsi="Arial" w:cs="Arial"/>
+        </w:rPr>
+        <w:t>As páginas de salas mostrarão os dados da sala em questão, com possibilidade de edição, apenas para o gerente. Um usuário poderá acessas páginas das salas de setores das instituições das quais participa, nela poderá ver a lista de itens que estão na sala, com opção de removê-los, e ainda acesso a opção de mover um item do setor para aquela sala.</w:t>
+      </w:r>
+    </w:p>
+    <w:p>
+      <w:pPr>
+        <w:spacing w:after="0" w:line="360" w:lineRule="auto"/>
+        <w:ind w:firstLine="709"/>
+        <w:jc w:val="both"/>
+        <w:rPr>
+          <w:rFonts w:ascii="Arial" w:hAnsi="Arial" w:cs="Arial"/>
+        </w:rPr>
+      </w:pPr>
+      <w:r>
+        <w:rPr>
+          <w:rFonts w:ascii="Arial" w:hAnsi="Arial" w:cs="Arial"/>
+        </w:rPr>
+        <w:t>As páginas de itens mostrarão os dados do item em questão, com possibilidade de edição, para gerentes e técnicos. Um usuário poderá acessar páginas de itens que sejam das instituições que participa, nela poderá ver a lista de pedidos de serviço bem como de ordens de serviço e as próximas preventivas do item.</w:t>
+      </w:r>
+    </w:p>
+    <w:p>
+      <w:pPr>
+        <w:spacing w:after="0" w:line="360" w:lineRule="auto"/>
+        <w:ind w:firstLine="709"/>
+        <w:jc w:val="both"/>
+        <w:rPr>
+          <w:rFonts w:ascii="Arial" w:hAnsi="Arial" w:cs="Arial"/>
+        </w:rPr>
+      </w:pPr>
+      <w:r>
+        <w:rPr>
+          <w:rFonts w:ascii="Arial" w:hAnsi="Arial" w:cs="Arial"/>
+        </w:rPr>
+        <w:t>A figura X mostra o diagrama de sequência para visualização de páginas.</w:t>
       </w:r>
     </w:p>
     <w:p>
@@ -2535,6 +2745,87 @@
         <w:ind w:left="360"/>
         <w:rPr>
           <w:rFonts w:ascii="Arial" w:hAnsi="Arial" w:cs="Arial"/>
+          <w:u w:val="single"/>
+        </w:rPr>
+      </w:pPr>
+      <w:r>
+        <w:rPr>
+          <w:rFonts w:ascii="Arial" w:hAnsi="Arial" w:cs="Arial"/>
+        </w:rPr>
+        <w:t>2.2.1.2</w:t>
+      </w:r>
+      <w:r>
+        <w:rPr>
+          <w:rFonts w:ascii="Arial" w:hAnsi="Arial" w:cs="Arial"/>
+        </w:rPr>
+        <w:t xml:space="preserve"> Busca</w:t>
+      </w:r>
+      <w:r>
+        <w:rPr>
+          <w:rFonts w:ascii="Arial" w:hAnsi="Arial" w:cs="Arial"/>
+        </w:rPr>
+        <w:t>r item</w:t>
+      </w:r>
+    </w:p>
+    <w:p>
+      <w:pPr>
+        <w:spacing w:after="0" w:line="360" w:lineRule="auto"/>
+        <w:ind w:firstLine="709"/>
+        <w:jc w:val="both"/>
+        <w:rPr>
+          <w:rFonts w:ascii="Arial" w:hAnsi="Arial" w:cs="Arial"/>
+        </w:rPr>
+      </w:pPr>
+      <w:r>
+        <w:rPr>
+          <w:rFonts w:ascii="Arial" w:hAnsi="Arial" w:cs="Arial"/>
+        </w:rPr>
+        <w:t>Durante a navegação nas páginas do setor e da instituição, o usuário poderá buscar um item que pertença a eles, para isso deverá inserir o patrimônio do item desejado no campo de busca. Ao buscar o item, caso o patrimônio seja válido, o usuário será direcionado para a página de tal item.</w:t>
+      </w:r>
+    </w:p>
+    <w:p>
+      <w:pPr>
+        <w:spacing w:after="0" w:line="360" w:lineRule="auto"/>
+        <w:ind w:firstLine="709"/>
+        <w:jc w:val="both"/>
+        <w:rPr>
+          <w:rFonts w:ascii="Arial" w:hAnsi="Arial" w:cs="Arial"/>
+        </w:rPr>
+      </w:pPr>
+      <w:r>
+        <w:rPr>
+          <w:rFonts w:ascii="Arial" w:hAnsi="Arial" w:cs="Arial"/>
+        </w:rPr>
+        <w:t>A Figura X mostra o diagrama de sequência para esse caso de uso.</w:t>
+      </w:r>
+    </w:p>
+    <w:p>
+      <w:pPr>
+        <w:ind w:left="360"/>
+        <w:rPr>
+          <w:rFonts w:ascii="Arial" w:hAnsi="Arial" w:cs="Arial"/>
+        </w:rPr>
+      </w:pPr>
+      <w:r>
+        <w:rPr>
+          <w:rFonts w:ascii="Arial" w:hAnsi="Arial" w:cs="Arial"/>
+        </w:rPr>
+        <w:t>2.2.1.2</w:t>
+      </w:r>
+      <w:r>
+        <w:rPr>
+          <w:rFonts w:ascii="Arial" w:hAnsi="Arial" w:cs="Arial"/>
+        </w:rPr>
+        <w:t xml:space="preserve"> Criar instituição</w:t>
+      </w:r>
+    </w:p>
+    <w:p>
+      <w:pPr>
+        <w:spacing w:after="0" w:line="360" w:lineRule="auto"/>
+        <w:ind w:firstLine="709"/>
+        <w:jc w:val="both"/>
+        <w:rPr>
+          <w:rFonts w:ascii="Arial" w:hAnsi="Arial" w:cs="Arial"/>
         </w:rPr>
       </w:pPr>
       <w:r>
@@ -2546,6 +2837,70 @@
     </w:p>
     <w:p>
       <w:pPr>
+        <w:spacing w:after="0" w:line="360" w:lineRule="auto"/>
+        <w:ind w:firstLine="709"/>
+        <w:jc w:val="both"/>
+        <w:rPr>
+          <w:rFonts w:ascii="Arial" w:hAnsi="Arial" w:cs="Arial"/>
+        </w:rPr>
+      </w:pPr>
+      <w:r>
+        <w:rPr>
+          <w:rFonts w:ascii="Arial" w:hAnsi="Arial" w:cs="Arial"/>
+        </w:rPr>
+        <w:t>Qualquer pessoa que tenha um perfil pode criar uma instituição, dessa forma se tornará o gerente desta. Todas as ações do sistema dependem da existência de uma instituição.</w:t>
+      </w:r>
+      <w:r>
+        <w:rPr>
+          <w:rFonts w:ascii="Arial" w:hAnsi="Arial" w:cs="Arial"/>
+        </w:rPr>
+        <w:t xml:space="preserve"> A ação de criar instituição estará disponível no </w:t>
+      </w:r>
+      <w:proofErr w:type="gramStart"/>
+      <w:r>
+        <w:rPr>
+          <w:rFonts w:ascii="Arial" w:hAnsi="Arial" w:cs="Arial"/>
+        </w:rPr>
+        <w:t>menu</w:t>
+      </w:r>
+      <w:proofErr w:type="gramEnd"/>
+      <w:r>
+        <w:rPr>
+          <w:rFonts w:ascii="Arial" w:hAnsi="Arial" w:cs="Arial"/>
+        </w:rPr>
+        <w:t xml:space="preserve"> da página do usuário</w:t>
+      </w:r>
+    </w:p>
+    <w:p>
+      <w:pPr>
+        <w:spacing w:after="0" w:line="360" w:lineRule="auto"/>
+        <w:ind w:firstLine="709"/>
+        <w:jc w:val="both"/>
+        <w:rPr>
+          <w:rFonts w:ascii="Arial" w:hAnsi="Arial" w:cs="Arial"/>
+        </w:rPr>
+      </w:pPr>
+      <w:r>
+        <w:rPr>
+          <w:rFonts w:ascii="Arial" w:hAnsi="Arial" w:cs="Arial"/>
+        </w:rPr>
+        <w:t>A Figura X mostra o</w:t>
+      </w:r>
+      <w:r>
+        <w:rPr>
+          <w:rFonts w:ascii="Arial" w:hAnsi="Arial" w:cs="Arial"/>
+        </w:rPr>
+        <w:t xml:space="preserve"> diagrama de sequência para esse</w:t>
+      </w:r>
+      <w:r>
+        <w:rPr>
+          <w:rFonts w:ascii="Arial" w:hAnsi="Arial" w:cs="Arial"/>
+        </w:rPr>
+        <w:t xml:space="preserve"> caso de uso.</w:t>
+      </w:r>
+    </w:p>
+    <w:p>
+      <w:pPr>
         <w:ind w:left="360"/>
         <w:rPr>
           <w:rFonts w:ascii="Arial" w:hAnsi="Arial" w:cs="Arial"/>
@@ -2555,13 +2910,120 @@
         <w:rPr>
           <w:rFonts w:ascii="Arial" w:hAnsi="Arial" w:cs="Arial"/>
         </w:rPr>
-        <w:t>Qualquer pessoa que tenha um perfil pode criar uma instituição, dessa forma se tornará o gerente desta. Todas as ações do sistema dependem da existência de uma instituição.</w:t>
-      </w:r>
-      <w:r>
-        <w:rPr>
-          <w:rFonts w:ascii="Arial" w:hAnsi="Arial" w:cs="Arial"/>
-        </w:rPr>
-        <w:t xml:space="preserve"> A ação de criar instituição estará disponível no </w:t>
+        <w:t>2.2.1.3</w:t>
+      </w:r>
+      <w:r>
+        <w:rPr>
+          <w:rFonts w:ascii="Arial" w:hAnsi="Arial" w:cs="Arial"/>
+        </w:rPr>
+        <w:t xml:space="preserve"> Visualizar agenda</w:t>
+      </w:r>
+    </w:p>
+    <w:p>
+      <w:pPr>
+        <w:spacing w:after="0" w:line="360" w:lineRule="auto"/>
+        <w:ind w:firstLine="709"/>
+        <w:jc w:val="both"/>
+        <w:rPr>
+          <w:rFonts w:ascii="Arial" w:hAnsi="Arial" w:cs="Arial"/>
+        </w:rPr>
+      </w:pPr>
+      <w:r>
+        <w:rPr>
+          <w:rFonts w:ascii="Arial" w:hAnsi="Arial" w:cs="Arial"/>
+        </w:rPr>
+        <w:t>Os usuários poderão visualizar a agenda da instituição, a fim de verificar se os equipamentos poderão estar indisponíveis em alguma data.</w:t>
+      </w:r>
+    </w:p>
+    <w:p>
+      <w:pPr>
+        <w:spacing w:after="0" w:line="360" w:lineRule="auto"/>
+        <w:ind w:firstLine="709"/>
+        <w:jc w:val="both"/>
+        <w:rPr>
+          <w:rFonts w:ascii="Arial" w:hAnsi="Arial" w:cs="Arial"/>
+        </w:rPr>
+      </w:pPr>
+      <w:r>
+        <w:rPr>
+          <w:rFonts w:ascii="Arial" w:hAnsi="Arial" w:cs="Arial"/>
+        </w:rPr>
+        <w:t>Na agenda estarão registrados os seguintes eventos: aquisição de itens, vencimento de garantia de itens e manutenções preventivas. A adição de calibrações com freqüência em dias está prevista para a agenda.</w:t>
+      </w:r>
+    </w:p>
+    <w:p>
+      <w:pPr>
+        <w:spacing w:after="0" w:line="360" w:lineRule="auto"/>
+        <w:ind w:firstLine="709"/>
+        <w:jc w:val="both"/>
+        <w:rPr>
+          <w:rFonts w:ascii="Arial" w:hAnsi="Arial" w:cs="Arial"/>
+        </w:rPr>
+      </w:pPr>
+      <w:r>
+        <w:rPr>
+          <w:rFonts w:ascii="Arial" w:hAnsi="Arial" w:cs="Arial"/>
+        </w:rPr>
+        <w:lastRenderedPageBreak/>
+        <w:t>A Figura X mostra o diagrama de sequência para esse caso de uso.</w:t>
+      </w:r>
+    </w:p>
+    <w:p>
+      <w:pPr>
+        <w:ind w:left="360"/>
+        <w:rPr>
+          <w:rFonts w:ascii="Arial" w:hAnsi="Arial" w:cs="Arial"/>
+        </w:rPr>
+      </w:pPr>
+      <w:r>
+        <w:rPr>
+          <w:rFonts w:ascii="Arial" w:hAnsi="Arial" w:cs="Arial"/>
+        </w:rPr>
+        <w:t>2.2.1.4</w:t>
+      </w:r>
+      <w:r>
+        <w:rPr>
+          <w:rFonts w:ascii="Arial" w:hAnsi="Arial" w:cs="Arial"/>
+        </w:rPr>
+        <w:t xml:space="preserve"> Visualizar gráficos</w:t>
+      </w:r>
+    </w:p>
+    <w:p>
+      <w:pPr>
+        <w:spacing w:after="0" w:line="360" w:lineRule="auto"/>
+        <w:ind w:firstLine="709"/>
+        <w:jc w:val="both"/>
+        <w:rPr>
+          <w:rFonts w:ascii="Arial" w:hAnsi="Arial" w:cs="Arial"/>
+        </w:rPr>
+      </w:pPr>
+      <w:r>
+        <w:rPr>
+          <w:rFonts w:ascii="Arial" w:hAnsi="Arial" w:cs="Arial"/>
+        </w:rPr>
+        <w:t>O gerente de uma instituição poderá fazer uma análise rápida da mesma através de gráficos.</w:t>
+      </w:r>
+    </w:p>
+    <w:p>
+      <w:pPr>
+        <w:spacing w:after="0" w:line="360" w:lineRule="auto"/>
+        <w:ind w:firstLine="709"/>
+        <w:jc w:val="both"/>
+        <w:rPr>
+          <w:rFonts w:ascii="Arial" w:hAnsi="Arial" w:cs="Arial"/>
+        </w:rPr>
+      </w:pPr>
+      <w:r>
+        <w:rPr>
+          <w:rFonts w:ascii="Arial" w:hAnsi="Arial" w:cs="Arial"/>
+        </w:rPr>
+        <w:t>Na página de gráficos ele poderá ver: a situação dos equipamentos, os custos de manutenção dos últimos três meses, a quantidade de serviço nos últimos três meses, o tempo médio em dias para realização de um serviço também nos últimos três meses.</w:t>
+      </w:r>
+      <w:r>
+        <w:rPr>
+          <w:rFonts w:ascii="Arial" w:hAnsi="Arial" w:cs="Arial"/>
+        </w:rPr>
+        <w:t xml:space="preserve"> Um link para a página de gráficos estará no </w:t>
       </w:r>
       <w:proofErr w:type="gramStart"/>
       <w:r>
@@ -2575,7 +3037,23 @@
         <w:rPr>
           <w:rFonts w:ascii="Arial" w:hAnsi="Arial" w:cs="Arial"/>
         </w:rPr>
-        <w:t xml:space="preserve"> da página do usuário</w:t>
+        <w:t xml:space="preserve"> da instituições, de que todos os dados serão relativos à ela.</w:t>
+      </w:r>
+    </w:p>
+    <w:p>
+      <w:pPr>
+        <w:spacing w:after="0" w:line="360" w:lineRule="auto"/>
+        <w:ind w:firstLine="709"/>
+        <w:jc w:val="both"/>
+        <w:rPr>
+          <w:rFonts w:ascii="Arial" w:hAnsi="Arial" w:cs="Arial"/>
+        </w:rPr>
+      </w:pPr>
+      <w:r>
+        <w:rPr>
+          <w:rFonts w:ascii="Arial" w:hAnsi="Arial" w:cs="Arial"/>
+        </w:rPr>
+        <w:t>A Figura X mostra o diagrama de sequência para esse caso de uso.</w:t>
       </w:r>
     </w:p>
     <w:p>
@@ -2589,19 +3067,45 @@
         <w:rPr>
           <w:rFonts w:ascii="Arial" w:hAnsi="Arial" w:cs="Arial"/>
         </w:rPr>
-        <w:t>A Figura X mostra o</w:t>
-      </w:r>
-      <w:r>
-        <w:rPr>
-          <w:rFonts w:ascii="Arial" w:hAnsi="Arial" w:cs="Arial"/>
-        </w:rPr>
-        <w:t xml:space="preserve"> diagrama de sequência para esse</w:t>
-      </w:r>
-      <w:r>
-        <w:rPr>
-          <w:rFonts w:ascii="Arial" w:hAnsi="Arial" w:cs="Arial"/>
-        </w:rPr>
-        <w:t xml:space="preserve"> caso de uso.</w:t>
+        <w:t>2.2.1.5</w:t>
+      </w:r>
+      <w:r>
+        <w:rPr>
+          <w:rFonts w:ascii="Arial" w:hAnsi="Arial" w:cs="Arial"/>
+        </w:rPr>
+        <w:t xml:space="preserve"> Alterar filtros</w:t>
+      </w:r>
+    </w:p>
+    <w:p>
+      <w:pPr>
+        <w:spacing w:after="0" w:line="360" w:lineRule="auto"/>
+        <w:ind w:firstLine="709"/>
+        <w:jc w:val="both"/>
+        <w:rPr>
+          <w:rFonts w:ascii="Arial" w:hAnsi="Arial" w:cs="Arial"/>
+        </w:rPr>
+      </w:pPr>
+      <w:r>
+        <w:rPr>
+          <w:rFonts w:ascii="Arial" w:hAnsi="Arial" w:cs="Arial"/>
+        </w:rPr>
+        <w:t>Para realização de uma análise mais apurada, alguns filtros estão previstos para os dados dos gráficos. Os filtros seriam: por setor, por marca e por modelo. Além disso, poderá ser adicionada a possibilidade de escolha da janela de tempo, em substituição aos últimos três meses.</w:t>
+      </w:r>
+    </w:p>
+    <w:p>
+      <w:pPr>
+        <w:spacing w:after="0" w:line="360" w:lineRule="auto"/>
+        <w:ind w:firstLine="709"/>
+        <w:jc w:val="both"/>
+        <w:rPr>
+          <w:rFonts w:ascii="Arial" w:hAnsi="Arial" w:cs="Arial"/>
+        </w:rPr>
+      </w:pPr>
+      <w:r>
+        <w:rPr>
+          <w:rFonts w:ascii="Arial" w:hAnsi="Arial" w:cs="Arial"/>
+        </w:rPr>
+        <w:t>A Figura X mostra o diagrama de sequência para esse caso de uso.</w:t>
       </w:r>
     </w:p>
     <w:p>
@@ -2615,7 +3119,91 @@
         <w:rPr>
           <w:rFonts w:ascii="Arial" w:hAnsi="Arial" w:cs="Arial"/>
         </w:rPr>
-        <w:t>2.2.1.2 Visualizar agenda</w:t>
+        <w:t>2.2.1.6</w:t>
+      </w:r>
+      <w:r>
+        <w:rPr>
+          <w:rFonts w:ascii="Arial" w:hAnsi="Arial" w:cs="Arial"/>
+        </w:rPr>
+        <w:t xml:space="preserve"> </w:t>
+      </w:r>
+      <w:r>
+        <w:rPr>
+          <w:rFonts w:ascii="Arial" w:hAnsi="Arial" w:cs="Arial"/>
+        </w:rPr>
+        <w:t>Pedir autorização em instituição</w:t>
+      </w:r>
+    </w:p>
+    <w:p>
+      <w:pPr>
+        <w:spacing w:after="0" w:line="360" w:lineRule="auto"/>
+        <w:ind w:firstLine="709"/>
+        <w:jc w:val="both"/>
+        <w:rPr>
+          <w:rFonts w:ascii="Arial" w:hAnsi="Arial" w:cs="Arial"/>
+        </w:rPr>
+      </w:pPr>
+      <w:r>
+        <w:rPr>
+          <w:rFonts w:ascii="Arial" w:hAnsi="Arial" w:cs="Arial"/>
+        </w:rPr>
+        <w:t xml:space="preserve">Os usuários poderão pedir autorização para participar de uma instituição, para isso deverão acessar a página de requisições, no </w:t>
+      </w:r>
+      <w:proofErr w:type="gramStart"/>
+      <w:r>
+        <w:rPr>
+          <w:rFonts w:ascii="Arial" w:hAnsi="Arial" w:cs="Arial"/>
+        </w:rPr>
+        <w:t>menu</w:t>
+      </w:r>
+      <w:proofErr w:type="gramEnd"/>
+      <w:r>
+        <w:rPr>
+          <w:rFonts w:ascii="Arial" w:hAnsi="Arial" w:cs="Arial"/>
+        </w:rPr>
+        <w:t xml:space="preserve"> da página do usuário.</w:t>
+      </w:r>
+      <w:r>
+        <w:rPr>
+          <w:rFonts w:ascii="Arial" w:hAnsi="Arial" w:cs="Arial"/>
+        </w:rPr>
+        <w:t xml:space="preserve"> </w:t>
+      </w:r>
+      <w:r>
+        <w:rPr>
+          <w:rFonts w:ascii="Arial" w:hAnsi="Arial" w:cs="Arial"/>
+        </w:rPr>
+        <w:t xml:space="preserve">Nas requisições poderá ver a situação dos pedidos que </w:t>
+      </w:r>
+      <w:proofErr w:type="gramStart"/>
+      <w:r>
+        <w:rPr>
+          <w:rFonts w:ascii="Arial" w:hAnsi="Arial" w:cs="Arial"/>
+        </w:rPr>
+        <w:t>fez</w:t>
+      </w:r>
+      <w:proofErr w:type="gramEnd"/>
+      <w:r>
+        <w:rPr>
+          <w:rFonts w:ascii="Arial" w:hAnsi="Arial" w:cs="Arial"/>
+        </w:rPr>
+        <w:t>. Além de criar novo pedido inserindo o nome da instituição desejada.</w:t>
+      </w:r>
+    </w:p>
+    <w:p>
+      <w:pPr>
+        <w:spacing w:after="0" w:line="360" w:lineRule="auto"/>
+        <w:ind w:firstLine="709"/>
+        <w:jc w:val="both"/>
+        <w:rPr>
+          <w:rFonts w:ascii="Arial" w:hAnsi="Arial" w:cs="Arial"/>
+        </w:rPr>
+      </w:pPr>
+      <w:r>
+        <w:rPr>
+          <w:rFonts w:ascii="Arial" w:hAnsi="Arial" w:cs="Arial"/>
+        </w:rPr>
+        <w:t>A Figura X mostra o diagrama de sequência para esse caso de uso.</w:t>
       </w:r>
     </w:p>
     <w:p>
@@ -2629,176 +3217,12 @@
         <w:rPr>
           <w:rFonts w:ascii="Arial" w:hAnsi="Arial" w:cs="Arial"/>
         </w:rPr>
-        <w:t>Os usuários poderão visualizar a agenda da instituição, a fim de verificar se os equipamentos poderão estar indisponíveis em alguma data.</w:t>
-      </w:r>
-    </w:p>
-    <w:p>
-      <w:pPr>
-        <w:ind w:left="360"/>
-        <w:rPr>
-          <w:rFonts w:ascii="Arial" w:hAnsi="Arial" w:cs="Arial"/>
-        </w:rPr>
-      </w:pPr>
-      <w:r>
-        <w:rPr>
-          <w:rFonts w:ascii="Arial" w:hAnsi="Arial" w:cs="Arial"/>
-        </w:rPr>
-        <w:t>Na agenda estarão registrados os seguintes eventos: aquisição de itens, vencimento de garantia de itens e manutenções preventivas. A adição de calibrações com freqüência em dias está prevista para a agenda.</w:t>
-      </w:r>
-    </w:p>
-    <w:p>
-      <w:pPr>
-        <w:ind w:left="360"/>
-        <w:rPr>
-          <w:rFonts w:ascii="Arial" w:hAnsi="Arial" w:cs="Arial"/>
-        </w:rPr>
-      </w:pPr>
-      <w:r>
-        <w:rPr>
-          <w:rFonts w:ascii="Arial" w:hAnsi="Arial" w:cs="Arial"/>
-        </w:rPr>
-        <w:t>A Figura X mostra o diagrama de sequência para esse caso de uso.</w:t>
-      </w:r>
-    </w:p>
-    <w:p>
-      <w:pPr>
-        <w:ind w:left="360"/>
-        <w:rPr>
-          <w:rFonts w:ascii="Arial" w:hAnsi="Arial" w:cs="Arial"/>
-        </w:rPr>
-      </w:pPr>
-      <w:r>
-        <w:rPr>
-          <w:rFonts w:ascii="Arial" w:hAnsi="Arial" w:cs="Arial"/>
-        </w:rPr>
-        <w:t>2.2.1.3 Visualizar gráficos</w:t>
-      </w:r>
-    </w:p>
-    <w:p>
-      <w:pPr>
-        <w:ind w:left="360"/>
-        <w:rPr>
-          <w:rFonts w:ascii="Arial" w:hAnsi="Arial" w:cs="Arial"/>
-        </w:rPr>
-      </w:pPr>
-      <w:r>
-        <w:rPr>
-          <w:rFonts w:ascii="Arial" w:hAnsi="Arial" w:cs="Arial"/>
-        </w:rPr>
-        <w:lastRenderedPageBreak/>
-        <w:t>O gerente de uma instituição poderá fazer uma análise rápida da mesma através de gráficos.</w:t>
-      </w:r>
-    </w:p>
-    <w:p>
-      <w:pPr>
-        <w:ind w:left="360"/>
-        <w:rPr>
-          <w:rFonts w:ascii="Arial" w:hAnsi="Arial" w:cs="Arial"/>
-        </w:rPr>
-      </w:pPr>
-      <w:r>
-        <w:rPr>
-          <w:rFonts w:ascii="Arial" w:hAnsi="Arial" w:cs="Arial"/>
-        </w:rPr>
-        <w:t>Na página de gráficos ele poderá ver: a situação dos equipamentos, os custos de manutenção dos últimos três meses, a quantidade de serviço nos últimos três meses, o tempo médio em dias para realização de um serviço também nos últimos três meses.</w:t>
-      </w:r>
-    </w:p>
-    <w:p>
-      <w:pPr>
-        <w:ind w:left="360"/>
-        <w:rPr>
-          <w:rFonts w:ascii="Arial" w:hAnsi="Arial" w:cs="Arial"/>
-        </w:rPr>
-      </w:pPr>
-      <w:r>
-        <w:rPr>
-          <w:rFonts w:ascii="Arial" w:hAnsi="Arial" w:cs="Arial"/>
-        </w:rPr>
-        <w:t>Para realização de uma análise mais apurada, alguns filtros estão previstos para os dados dos gráficos. Os filtros seriam: por setor, por marca e por modelo. Além disso, poderá ser adicionada a possibilidade de escolha da janela de tempo, em substituição aos últimos três meses.</w:t>
-      </w:r>
-    </w:p>
-    <w:p>
-      <w:pPr>
-        <w:ind w:left="360"/>
-        <w:rPr>
-          <w:rFonts w:ascii="Arial" w:hAnsi="Arial" w:cs="Arial"/>
-        </w:rPr>
-      </w:pPr>
-      <w:r>
-        <w:rPr>
-          <w:rFonts w:ascii="Arial" w:hAnsi="Arial" w:cs="Arial"/>
-        </w:rPr>
-        <w:t>A Figura X mostra o diagrama de sequência para esse caso de uso.</w:t>
-      </w:r>
-    </w:p>
-    <w:p>
-      <w:pPr>
-        <w:ind w:left="360"/>
-        <w:rPr>
-          <w:rFonts w:ascii="Arial" w:hAnsi="Arial" w:cs="Arial"/>
-        </w:rPr>
-      </w:pPr>
-      <w:r>
-        <w:rPr>
-          <w:rFonts w:ascii="Arial" w:hAnsi="Arial" w:cs="Arial"/>
-        </w:rPr>
-        <w:t>2.2.1.4 Alterar filtros</w:t>
-      </w:r>
-    </w:p>
-    <w:p>
-      <w:pPr>
-        <w:ind w:left="360"/>
-        <w:rPr>
-          <w:rFonts w:ascii="Arial" w:hAnsi="Arial" w:cs="Arial"/>
-        </w:rPr>
-      </w:pPr>
-      <w:r>
-        <w:rPr>
-          <w:rFonts w:ascii="Arial" w:hAnsi="Arial" w:cs="Arial"/>
-        </w:rPr>
-        <w:t>Para realização de uma análise mais apurada, alguns filtros estão previstos para os dados dos gráficos. Os filtros seriam: por setor, por marca e por modelo. Além disso, poderá ser adicionada a possibilidade de escolha da janela de tempo, em substituição aos últimos três meses.</w:t>
-      </w:r>
-    </w:p>
-    <w:p>
-      <w:pPr>
-        <w:ind w:left="360"/>
-        <w:rPr>
-          <w:rFonts w:ascii="Arial" w:hAnsi="Arial" w:cs="Arial"/>
-        </w:rPr>
-      </w:pPr>
-      <w:r>
-        <w:rPr>
-          <w:rFonts w:ascii="Arial" w:hAnsi="Arial" w:cs="Arial"/>
-        </w:rPr>
-        <w:t>A Figura X mostra o diagrama de sequência para esse caso de uso.</w:t>
-      </w:r>
-    </w:p>
-    <w:p>
-      <w:pPr>
-        <w:ind w:left="360"/>
-        <w:rPr>
-          <w:rFonts w:ascii="Arial" w:hAnsi="Arial" w:cs="Arial"/>
-        </w:rPr>
-      </w:pPr>
-      <w:r>
-        <w:rPr>
-          <w:rFonts w:ascii="Arial" w:hAnsi="Arial" w:cs="Arial"/>
-        </w:rPr>
-        <w:t>2.2.1.4 Alterar filtros</w:t>
-      </w:r>
-    </w:p>
-    <w:p>
-      <w:pPr>
-        <w:ind w:left="360"/>
-        <w:rPr>
-          <w:rFonts w:ascii="Arial" w:hAnsi="Arial" w:cs="Arial"/>
-        </w:rPr>
-      </w:pPr>
-    </w:p>
-    <w:p>
-      <w:pPr>
-        <w:pStyle w:val="PargrafodaLista"/>
-        <w:ind w:left="-426" w:hanging="283"/>
+        <w:t>2.2.2 DIAGRAMA PARTE 2</w:t>
+      </w:r>
+    </w:p>
+    <w:p>
+      <w:pPr>
+        <w:spacing w:line="720" w:lineRule="auto"/>
         <w:rPr>
           <w:rFonts w:ascii="Arial" w:hAnsi="Arial" w:cs="Arial"/>
         </w:rPr>
@@ -2812,9 +3236,9 @@
         <w:lastRenderedPageBreak/>
         <w:drawing>
           <wp:inline distT="0" distB="0" distL="0" distR="0">
-            <wp:extent cx="6854446" cy="6479688"/>
-            <wp:effectExtent l="0" t="0" r="0" b="0"/>
-            <wp:docPr id="10" name="Imagem 2" descr="F:\TCC - nova\Diagramadecasos.png"/>
+            <wp:extent cx="5400675" cy="3152775"/>
+            <wp:effectExtent l="19050" t="0" r="9525" b="0"/>
+            <wp:docPr id="4" name="Imagem 4"/>
             <wp:cNvGraphicFramePr>
               <a:graphicFrameLocks xmlns:a="http://schemas.openxmlformats.org/drawingml/2006/main" noChangeAspect="1"/>
             </wp:cNvGraphicFramePr>
@@ -2822,7 +3246,7 @@
               <a:graphicData uri="http://schemas.openxmlformats.org/drawingml/2006/picture">
                 <pic:pic xmlns:pic="http://schemas.openxmlformats.org/drawingml/2006/picture">
                   <pic:nvPicPr>
-                    <pic:cNvPr id="0" name="Picture 2" descr="F:\TCC - nova\Diagramadecasos.png"/>
+                    <pic:cNvPr id="0" name="Picture 4"/>
                     <pic:cNvPicPr>
                       <a:picLocks noChangeAspect="1" noChangeArrowheads="1"/>
                     </pic:cNvPicPr>
@@ -2837,7 +3261,7 @@
                   <pic:spPr bwMode="auto">
                     <a:xfrm>
                       <a:off x="0" y="0"/>
-                      <a:ext cx="6858371" cy="6483399"/>
+                      <a:ext cx="5400675" cy="3152775"/>
                     </a:xfrm>
                     <a:prstGeom prst="rect">
                       <a:avLst/>
@@ -2856,6 +3280,89 @@
           </wp:inline>
         </w:drawing>
       </w:r>
+    </w:p>
+    <w:p>
+      <w:pPr>
+        <w:ind w:left="360"/>
+        <w:rPr>
+          <w:rFonts w:ascii="Arial" w:hAnsi="Arial" w:cs="Arial"/>
+        </w:rPr>
+      </w:pPr>
+      <w:r>
+        <w:rPr>
+          <w:rFonts w:ascii="Arial" w:hAnsi="Arial" w:cs="Arial"/>
+        </w:rPr>
+        <w:t>2.2.3 DIAGRAMA PARTE 3</w:t>
+      </w:r>
+    </w:p>
+    <w:p>
+      <w:pPr>
+        <w:spacing w:line="720" w:lineRule="auto"/>
+        <w:rPr>
+          <w:rFonts w:ascii="Arial" w:hAnsi="Arial" w:cs="Arial"/>
+        </w:rPr>
+      </w:pPr>
+      <w:r>
+        <w:rPr>
+          <w:rFonts w:ascii="Arial" w:hAnsi="Arial" w:cs="Arial"/>
+          <w:noProof/>
+          <w:lang w:eastAsia="pt-BR"/>
+        </w:rPr>
+        <w:drawing>
+          <wp:inline distT="0" distB="0" distL="0" distR="0">
+            <wp:extent cx="5391150" cy="4876800"/>
+            <wp:effectExtent l="19050" t="0" r="0" b="0"/>
+            <wp:docPr id="6" name="Imagem 5"/>
+            <wp:cNvGraphicFramePr>
+              <a:graphicFrameLocks xmlns:a="http://schemas.openxmlformats.org/drawingml/2006/main" noChangeAspect="1"/>
+            </wp:cNvGraphicFramePr>
+            <a:graphic xmlns:a="http://schemas.openxmlformats.org/drawingml/2006/main">
+              <a:graphicData uri="http://schemas.openxmlformats.org/drawingml/2006/picture">
+                <pic:pic xmlns:pic="http://schemas.openxmlformats.org/drawingml/2006/picture">
+                  <pic:nvPicPr>
+                    <pic:cNvPr id="0" name="Picture 5"/>
+                    <pic:cNvPicPr>
+                      <a:picLocks noChangeAspect="1" noChangeArrowheads="1"/>
+                    </pic:cNvPicPr>
+                  </pic:nvPicPr>
+                  <pic:blipFill>
+                    <a:blip r:embed="rId11" cstate="print"/>
+                    <a:srcRect/>
+                    <a:stretch>
+                      <a:fillRect/>
+                    </a:stretch>
+                  </pic:blipFill>
+                  <pic:spPr bwMode="auto">
+                    <a:xfrm>
+                      <a:off x="0" y="0"/>
+                      <a:ext cx="5391150" cy="4876800"/>
+                    </a:xfrm>
+                    <a:prstGeom prst="rect">
+                      <a:avLst/>
+                    </a:prstGeom>
+                    <a:noFill/>
+                    <a:ln w="9525">
+                      <a:noFill/>
+                      <a:miter lim="800000"/>
+                      <a:headEnd/>
+                      <a:tailEnd/>
+                    </a:ln>
+                  </pic:spPr>
+                </pic:pic>
+              </a:graphicData>
+            </a:graphic>
+          </wp:inline>
+        </w:drawing>
+      </w:r>
+    </w:p>
+    <w:p>
+      <w:pPr>
+        <w:pStyle w:val="PargrafodaLista"/>
+        <w:ind w:left="-426" w:hanging="283"/>
+        <w:rPr>
+          <w:rFonts w:ascii="Arial" w:hAnsi="Arial" w:cs="Arial"/>
+        </w:rPr>
+      </w:pPr>
       <w:r>
         <w:rPr>
           <w:rFonts w:ascii="Arial" w:hAnsi="Arial" w:cs="Arial"/>
@@ -2881,7 +3388,7 @@
                     </pic:cNvPicPr>
                   </pic:nvPicPr>
                   <pic:blipFill>
-                    <a:blip r:embed="rId11" cstate="print"/>
+                    <a:blip r:embed="rId12" cstate="print"/>
                     <a:srcRect/>
                     <a:stretch>
                       <a:fillRect/>
@@ -2943,7 +3450,7 @@
                     </pic:cNvPicPr>
                   </pic:nvPicPr>
                   <pic:blipFill>
-                    <a:blip r:embed="rId12" cstate="print">
+                    <a:blip r:embed="rId13" cstate="print">
                       <a:extLst>
                         <a:ext uri="{28A0092B-C50C-407E-A947-70E740481C1C}">
                           <a14:useLocalDpi xmlns="" xmlns:wpc="http://schemas.microsoft.com/office/word/2010/wordprocessingCanvas" xmlns:mc="http://schemas.openxmlformats.org/markup-compatibility/2006" xmlns:o="urn:schemas-microsoft-com:office:office" xmlns:v="urn:schemas-microsoft-com:vml" xmlns:wp14="http://schemas.microsoft.com/office/word/2010/wordprocessingDrawing" xmlns:w10="urn:schemas-microsoft-com:office:word" xmlns:w="http://schemas.openxmlformats.org/wordprocessingml/2006/main" xmlns:w14="http://schemas.microsoft.com/office/word/2010/wordml" xmlns:wpg="http://schemas.microsoft.com/office/word/2010/wordprocessingGroup" xmlns:wpi="http://schemas.microsoft.com/office/word/2010/wordprocessingInk" xmlns:wps="http://schemas.microsoft.com/office/word/2010/wordprocessingShape" xmlns:a14="http://schemas.microsoft.com/office/drawing/2010/main" val="0"/>
@@ -5376,7 +5883,7 @@
 </file>
 
 <file path=customXml/itemProps1.xml><?xml version="1.0" encoding="utf-8"?>
-<ds:datastoreItem xmlns:ds="http://schemas.openxmlformats.org/officeDocument/2006/customXml" ds:itemID="{1EB1281A-2B70-43C0-A797-29B9F8143E9F}">
+<ds:datastoreItem xmlns:ds="http://schemas.openxmlformats.org/officeDocument/2006/customXml" ds:itemID="{3658074D-7988-496B-8142-131EAC38AA7A}">
   <ds:schemaRefs>
     <ds:schemaRef ds:uri="http://schemas.openxmlformats.org/officeDocument/2006/bibliography"/>
   </ds:schemaRefs>

</xml_diff>

<commit_message>
Insercao dos diagramas de comunicacao na monografica
</commit_message>
<xml_diff>
--- a/doc/Monografia.docx
+++ b/doc/Monografia.docx
@@ -108,30 +108,24 @@
         <w:rPr>
           <w:rFonts w:ascii="Arial" w:hAnsi="Arial" w:cs="Arial"/>
         </w:rPr>
-        <w:t xml:space="preserve">A informatização dos processos ocorre em todos os setores comerciais e industriais, em organizações de cuidado à saúde, por todo mundo, essa tendência vem sendo incorporada, e cada vez mais empresas de software oferecem soluções para gestão das diversas áreas hospitalares. No entanto, no Brasil, programas com </w:t>
+        <w:t xml:space="preserve">A informatização dos processos ocorre em todos os setores comerciais e industriais, em organizações de cuidado à saúde, por todo mundo, essa tendência vem sendo incorporada, e cada vez mais empresas de software oferecem soluções para gestão das diversas áreas hospitalares. No entanto, no Brasil, programas com essa finalidade </w:t>
+      </w:r>
+      <w:commentRangeStart w:id="1"/>
+      <w:r>
+        <w:rPr>
+          <w:rFonts w:ascii="Arial" w:hAnsi="Arial" w:cs="Arial"/>
+        </w:rPr>
+        <w:t xml:space="preserve">são pouco </w:t>
       </w:r>
       <w:proofErr w:type="gramStart"/>
       <w:r>
         <w:rPr>
           <w:rFonts w:ascii="Arial" w:hAnsi="Arial" w:cs="Arial"/>
         </w:rPr>
-        <w:t>essa</w:t>
-      </w:r>
+        <w:t>desenvolvidos.</w:t>
+      </w:r>
+      <w:commentRangeEnd w:id="1"/>
       <w:proofErr w:type="gramEnd"/>
-      <w:r>
-        <w:rPr>
-          <w:rFonts w:ascii="Arial" w:hAnsi="Arial" w:cs="Arial"/>
-        </w:rPr>
-        <w:t xml:space="preserve"> finalidade </w:t>
-      </w:r>
-      <w:commentRangeStart w:id="1"/>
-      <w:r>
-        <w:rPr>
-          <w:rFonts w:ascii="Arial" w:hAnsi="Arial" w:cs="Arial"/>
-        </w:rPr>
-        <w:t>são pouco desenvolvidos.</w:t>
-      </w:r>
-      <w:commentRangeEnd w:id="1"/>
       <w:r>
         <w:rPr>
           <w:rStyle w:val="Refdecomentrio"/>
@@ -1057,7 +1051,6 @@
         <w:t xml:space="preserve">Os bancos de dados orientados a documentos existem desde o início do arquivamento digital de dados, no entanto nos últimos anos esse tipo de arquitetura de dados foi aprimorado, e tem sido usada em várias aplicações web, principalmente por sua </w:t>
       </w:r>
       <w:commentRangeStart w:id="2"/>
-      <w:proofErr w:type="spellStart"/>
       <w:proofErr w:type="gramStart"/>
       <w:r>
         <w:rPr>
@@ -1066,7 +1059,6 @@
         </w:rPr>
         <w:t>escalabilidade</w:t>
       </w:r>
-      <w:proofErr w:type="spellEnd"/>
       <w:r>
         <w:rPr>
           <w:rFonts w:ascii="Arial" w:hAnsi="Arial" w:cs="Arial"/>
@@ -2222,21 +2214,7 @@
         <w:rPr>
           <w:rFonts w:ascii="Arial" w:hAnsi="Arial" w:cs="Arial"/>
         </w:rPr>
-        <w:t xml:space="preserve"> no padrão de projeto utilizado. Para a utilização dessas ferramentas algumas convenções são seguidas, as quais são estabelecidas pelo W3C, órgão que regulamenta as ferramentas para desenvolvimento web, o uso dessas convenções tenta </w:t>
-      </w:r>
-      <w:proofErr w:type="gramStart"/>
-      <w:r>
-        <w:rPr>
-          <w:rFonts w:ascii="Arial" w:hAnsi="Arial" w:cs="Arial"/>
-        </w:rPr>
-        <w:t>garantir</w:t>
-      </w:r>
-      <w:proofErr w:type="gramEnd"/>
-      <w:r>
-        <w:rPr>
-          <w:rFonts w:ascii="Arial" w:hAnsi="Arial" w:cs="Arial"/>
-        </w:rPr>
-        <w:t xml:space="preserve"> que as páginas sejam </w:t>
+        <w:t xml:space="preserve"> no padrão de projeto utilizado. Para a utilização dessas ferramentas algumas convenções são seguidas, as quais são estabelecidas pelo W3C, órgão que regulamenta as ferramentas para desenvolvimento web, o uso dessas convenções tenta garantir que as páginas sejam </w:t>
       </w:r>
       <w:proofErr w:type="spellStart"/>
       <w:r>
@@ -2320,14 +2298,44 @@
         <w:rPr>
           <w:rFonts w:ascii="Arial" w:hAnsi="Arial" w:cs="Arial"/>
         </w:rPr>
-        <w:t>2.2</w:t>
+        <w:t>2.1.6</w:t>
       </w:r>
       <w:r>
         <w:rPr>
           <w:rFonts w:ascii="Arial" w:hAnsi="Arial" w:cs="Arial"/>
         </w:rPr>
         <w:tab/>
-        <w:t>CASOS DE USO</w:t>
+        <w:t>HEROKU</w:t>
+      </w:r>
+    </w:p>
+    <w:p>
+      <w:pPr>
+        <w:rPr>
+          <w:rFonts w:ascii="Arial" w:hAnsi="Arial" w:cs="Arial"/>
+        </w:rPr>
+      </w:pPr>
+      <w:r>
+        <w:rPr>
+          <w:rFonts w:ascii="Arial" w:hAnsi="Arial" w:cs="Arial"/>
+        </w:rPr>
+        <w:br w:type="page"/>
+      </w:r>
+    </w:p>
+    <w:p>
+      <w:pPr>
+        <w:spacing w:after="0" w:line="360" w:lineRule="auto"/>
+        <w:ind w:firstLine="709"/>
+        <w:jc w:val="both"/>
+        <w:rPr>
+          <w:rFonts w:ascii="Arial" w:hAnsi="Arial" w:cs="Arial"/>
+        </w:rPr>
+      </w:pPr>
+      <w:r>
+        <w:rPr>
+          <w:rFonts w:ascii="Arial" w:hAnsi="Arial" w:cs="Arial"/>
+        </w:rPr>
+        <w:lastRenderedPageBreak/>
+        <w:t>2.2 CASOS DE USO</w:t>
       </w:r>
     </w:p>
     <w:p>
@@ -2419,7 +2427,6 @@
         <w:rPr>
           <w:rFonts w:ascii="Arial" w:hAnsi="Arial" w:cs="Arial"/>
         </w:rPr>
-        <w:lastRenderedPageBreak/>
         <w:t>O diagrama de casos de uso foi separado em três partes, as quais contêm ações relacionadas. Na primeira parte</w:t>
       </w:r>
       <w:r>
@@ -2457,20 +2464,6 @@
           <w:rFonts w:ascii="Arial" w:hAnsi="Arial" w:cs="Arial"/>
         </w:rPr>
         <w:t>estão as ações específicas dos envolvidos.</w:t>
-      </w:r>
-    </w:p>
-    <w:p>
-      <w:pPr>
-        <w:ind w:left="360"/>
-        <w:rPr>
-          <w:rFonts w:ascii="Arial" w:hAnsi="Arial" w:cs="Arial"/>
-        </w:rPr>
-      </w:pPr>
-      <w:r>
-        <w:rPr>
-          <w:rFonts w:ascii="Arial" w:hAnsi="Arial" w:cs="Arial"/>
-        </w:rPr>
-        <w:t>2.2.1 DIAGRAMA PARTE 1</w:t>
       </w:r>
     </w:p>
     <w:p>
@@ -2544,7 +2537,13 @@
         <w:rPr>
           <w:rFonts w:ascii="Arial" w:hAnsi="Arial" w:cs="Arial"/>
         </w:rPr>
-        <w:t xml:space="preserve">2.2.1.1 </w:t>
+        <w:t>2.2</w:t>
+      </w:r>
+      <w:r>
+        <w:rPr>
+          <w:rFonts w:ascii="Arial" w:hAnsi="Arial" w:cs="Arial"/>
+        </w:rPr>
+        <w:t xml:space="preserve">.1 </w:t>
       </w:r>
       <w:r>
         <w:rPr>
@@ -2566,6 +2565,7 @@
         <w:rPr>
           <w:rFonts w:ascii="Arial" w:hAnsi="Arial" w:cs="Arial"/>
         </w:rPr>
+        <w:lastRenderedPageBreak/>
         <w:t>Os usuários em geral poderão</w:t>
       </w:r>
       <w:r>
@@ -2670,7 +2670,6 @@
         <w:rPr>
           <w:rFonts w:ascii="Arial" w:hAnsi="Arial" w:cs="Arial"/>
         </w:rPr>
-        <w:lastRenderedPageBreak/>
         <w:t xml:space="preserve">As páginas de setores mostrarão os dados do setor em questão, com possibilidades de edição, apenas para o gerente. </w:t>
       </w:r>
       <w:r>
@@ -2723,506 +2722,63 @@
         </w:rPr>
         <w:t>As páginas de itens mostrarão os dados do item em questão, com possibilidade de edição, para gerentes e técnicos. Um usuário poderá acessar páginas de itens que sejam das instituições que participa, nela poderá ver a lista de pedidos de serviço bem como de ordens de serviço e as próximas preventivas do item.</w:t>
       </w:r>
-    </w:p>
-    <w:p>
-      <w:pPr>
-        <w:spacing w:after="0" w:line="360" w:lineRule="auto"/>
-        <w:ind w:firstLine="709"/>
-        <w:jc w:val="both"/>
-        <w:rPr>
-          <w:rFonts w:ascii="Arial" w:hAnsi="Arial" w:cs="Arial"/>
-        </w:rPr>
-      </w:pPr>
-      <w:r>
-        <w:rPr>
-          <w:rFonts w:ascii="Arial" w:hAnsi="Arial" w:cs="Arial"/>
-        </w:rPr>
-        <w:t>A figura X mostra o diagrama de sequência para visualização de páginas.</w:t>
-      </w:r>
-    </w:p>
-    <w:p>
-      <w:pPr>
-        <w:ind w:left="360"/>
-        <w:rPr>
-          <w:rFonts w:ascii="Arial" w:hAnsi="Arial" w:cs="Arial"/>
-          <w:u w:val="single"/>
-        </w:rPr>
-      </w:pPr>
-      <w:r>
-        <w:rPr>
-          <w:rFonts w:ascii="Arial" w:hAnsi="Arial" w:cs="Arial"/>
-        </w:rPr>
-        <w:t>2.2.1.2</w:t>
-      </w:r>
-      <w:r>
-        <w:rPr>
-          <w:rFonts w:ascii="Arial" w:hAnsi="Arial" w:cs="Arial"/>
-        </w:rPr>
-        <w:t xml:space="preserve"> Busca</w:t>
-      </w:r>
-      <w:r>
-        <w:rPr>
-          <w:rFonts w:ascii="Arial" w:hAnsi="Arial" w:cs="Arial"/>
-        </w:rPr>
-        <w:t>r item</w:t>
-      </w:r>
-    </w:p>
-    <w:p>
-      <w:pPr>
-        <w:spacing w:after="0" w:line="360" w:lineRule="auto"/>
-        <w:ind w:firstLine="709"/>
-        <w:jc w:val="both"/>
-        <w:rPr>
-          <w:rFonts w:ascii="Arial" w:hAnsi="Arial" w:cs="Arial"/>
-        </w:rPr>
-      </w:pPr>
-      <w:r>
-        <w:rPr>
-          <w:rFonts w:ascii="Arial" w:hAnsi="Arial" w:cs="Arial"/>
-        </w:rPr>
-        <w:t>Durante a navegação nas páginas do setor e da instituição, o usuário poderá buscar um item que pertença a eles, para isso deverá inserir o patrimônio do item desejado no campo de busca. Ao buscar o item, caso o patrimônio seja válido, o usuário será direcionado para a página de tal item.</w:t>
-      </w:r>
-    </w:p>
-    <w:p>
-      <w:pPr>
-        <w:spacing w:after="0" w:line="360" w:lineRule="auto"/>
-        <w:ind w:firstLine="709"/>
-        <w:jc w:val="both"/>
-        <w:rPr>
-          <w:rFonts w:ascii="Arial" w:hAnsi="Arial" w:cs="Arial"/>
-        </w:rPr>
-      </w:pPr>
-      <w:r>
-        <w:rPr>
-          <w:rFonts w:ascii="Arial" w:hAnsi="Arial" w:cs="Arial"/>
-        </w:rPr>
-        <w:t>A Figura X mostra o diagrama de sequência para esse caso de uso.</w:t>
-      </w:r>
-    </w:p>
-    <w:p>
-      <w:pPr>
-        <w:ind w:left="360"/>
-        <w:rPr>
-          <w:rFonts w:ascii="Arial" w:hAnsi="Arial" w:cs="Arial"/>
-        </w:rPr>
-      </w:pPr>
-      <w:r>
-        <w:rPr>
-          <w:rFonts w:ascii="Arial" w:hAnsi="Arial" w:cs="Arial"/>
-        </w:rPr>
-        <w:t>2.2.1.2</w:t>
-      </w:r>
-      <w:r>
-        <w:rPr>
-          <w:rFonts w:ascii="Arial" w:hAnsi="Arial" w:cs="Arial"/>
-        </w:rPr>
-        <w:t xml:space="preserve"> Criar instituição</w:t>
-      </w:r>
-    </w:p>
-    <w:p>
-      <w:pPr>
-        <w:spacing w:after="0" w:line="360" w:lineRule="auto"/>
-        <w:ind w:firstLine="709"/>
-        <w:jc w:val="both"/>
-        <w:rPr>
-          <w:rFonts w:ascii="Arial" w:hAnsi="Arial" w:cs="Arial"/>
-        </w:rPr>
-      </w:pPr>
-      <w:r>
-        <w:rPr>
-          <w:rFonts w:ascii="Arial" w:hAnsi="Arial" w:cs="Arial"/>
-        </w:rPr>
-        <w:t>A idéia por trás do sistema é criar um perfil de usuário envolvido com equipamentos médicos, dessa forma cada pessoa que possui um perfil pode participar de diferentes instituições em diferentes funções.</w:t>
-      </w:r>
-    </w:p>
-    <w:p>
-      <w:pPr>
-        <w:spacing w:after="0" w:line="360" w:lineRule="auto"/>
-        <w:ind w:firstLine="709"/>
-        <w:jc w:val="both"/>
-        <w:rPr>
-          <w:rFonts w:ascii="Arial" w:hAnsi="Arial" w:cs="Arial"/>
-        </w:rPr>
-      </w:pPr>
-      <w:r>
-        <w:rPr>
-          <w:rFonts w:ascii="Arial" w:hAnsi="Arial" w:cs="Arial"/>
-        </w:rPr>
-        <w:t>Qualquer pessoa que tenha um perfil pode criar uma instituição, dessa forma se tornará o gerente desta. Todas as ações do sistema dependem da existência de uma instituição.</w:t>
-      </w:r>
-      <w:r>
-        <w:rPr>
-          <w:rFonts w:ascii="Arial" w:hAnsi="Arial" w:cs="Arial"/>
-        </w:rPr>
-        <w:t xml:space="preserve"> A ação de criar instituição estará disponível no </w:t>
-      </w:r>
-      <w:proofErr w:type="gramStart"/>
-      <w:r>
-        <w:rPr>
-          <w:rFonts w:ascii="Arial" w:hAnsi="Arial" w:cs="Arial"/>
-        </w:rPr>
-        <w:t>menu</w:t>
-      </w:r>
-      <w:proofErr w:type="gramEnd"/>
-      <w:r>
-        <w:rPr>
-          <w:rFonts w:ascii="Arial" w:hAnsi="Arial" w:cs="Arial"/>
-        </w:rPr>
-        <w:t xml:space="preserve"> da página do usuário</w:t>
-      </w:r>
-    </w:p>
-    <w:p>
-      <w:pPr>
-        <w:spacing w:after="0" w:line="360" w:lineRule="auto"/>
-        <w:ind w:firstLine="709"/>
-        <w:jc w:val="both"/>
-        <w:rPr>
-          <w:rFonts w:ascii="Arial" w:hAnsi="Arial" w:cs="Arial"/>
-        </w:rPr>
-      </w:pPr>
-      <w:r>
-        <w:rPr>
-          <w:rFonts w:ascii="Arial" w:hAnsi="Arial" w:cs="Arial"/>
-        </w:rPr>
-        <w:t>A Figura X mostra o</w:t>
-      </w:r>
-      <w:r>
-        <w:rPr>
-          <w:rFonts w:ascii="Arial" w:hAnsi="Arial" w:cs="Arial"/>
-        </w:rPr>
-        <w:t xml:space="preserve"> diagrama de sequência para esse</w:t>
-      </w:r>
-      <w:r>
-        <w:rPr>
-          <w:rFonts w:ascii="Arial" w:hAnsi="Arial" w:cs="Arial"/>
-        </w:rPr>
-        <w:t xml:space="preserve"> caso de uso.</w:t>
-      </w:r>
-    </w:p>
-    <w:p>
-      <w:pPr>
-        <w:ind w:left="360"/>
-        <w:rPr>
-          <w:rFonts w:ascii="Arial" w:hAnsi="Arial" w:cs="Arial"/>
-        </w:rPr>
-      </w:pPr>
-      <w:r>
-        <w:rPr>
-          <w:rFonts w:ascii="Arial" w:hAnsi="Arial" w:cs="Arial"/>
-        </w:rPr>
-        <w:t>2.2.1.3</w:t>
-      </w:r>
-      <w:r>
-        <w:rPr>
-          <w:rFonts w:ascii="Arial" w:hAnsi="Arial" w:cs="Arial"/>
-        </w:rPr>
-        <w:t xml:space="preserve"> Visualizar agenda</w:t>
-      </w:r>
-    </w:p>
-    <w:p>
-      <w:pPr>
-        <w:spacing w:after="0" w:line="360" w:lineRule="auto"/>
-        <w:ind w:firstLine="709"/>
-        <w:jc w:val="both"/>
-        <w:rPr>
-          <w:rFonts w:ascii="Arial" w:hAnsi="Arial" w:cs="Arial"/>
-        </w:rPr>
-      </w:pPr>
-      <w:r>
-        <w:rPr>
-          <w:rFonts w:ascii="Arial" w:hAnsi="Arial" w:cs="Arial"/>
-        </w:rPr>
-        <w:t>Os usuários poderão visualizar a agenda da instituição, a fim de verificar se os equipamentos poderão estar indisponíveis em alguma data.</w:t>
-      </w:r>
-    </w:p>
-    <w:p>
-      <w:pPr>
-        <w:spacing w:after="0" w:line="360" w:lineRule="auto"/>
-        <w:ind w:firstLine="709"/>
-        <w:jc w:val="both"/>
-        <w:rPr>
-          <w:rFonts w:ascii="Arial" w:hAnsi="Arial" w:cs="Arial"/>
-        </w:rPr>
-      </w:pPr>
-      <w:r>
-        <w:rPr>
-          <w:rFonts w:ascii="Arial" w:hAnsi="Arial" w:cs="Arial"/>
-        </w:rPr>
-        <w:t>Na agenda estarão registrados os seguintes eventos: aquisição de itens, vencimento de garantia de itens e manutenções preventivas. A adição de calibrações com freqüência em dias está prevista para a agenda.</w:t>
-      </w:r>
-    </w:p>
-    <w:p>
-      <w:pPr>
-        <w:spacing w:after="0" w:line="360" w:lineRule="auto"/>
-        <w:ind w:firstLine="709"/>
-        <w:jc w:val="both"/>
-        <w:rPr>
-          <w:rFonts w:ascii="Arial" w:hAnsi="Arial" w:cs="Arial"/>
-        </w:rPr>
-      </w:pPr>
-      <w:r>
-        <w:rPr>
-          <w:rFonts w:ascii="Arial" w:hAnsi="Arial" w:cs="Arial"/>
-        </w:rPr>
-        <w:lastRenderedPageBreak/>
-        <w:t>A Figura X mostra o diagrama de sequência para esse caso de uso.</w:t>
-      </w:r>
-    </w:p>
-    <w:p>
-      <w:pPr>
-        <w:ind w:left="360"/>
-        <w:rPr>
-          <w:rFonts w:ascii="Arial" w:hAnsi="Arial" w:cs="Arial"/>
-        </w:rPr>
-      </w:pPr>
-      <w:r>
-        <w:rPr>
-          <w:rFonts w:ascii="Arial" w:hAnsi="Arial" w:cs="Arial"/>
-        </w:rPr>
-        <w:t>2.2.1.4</w:t>
-      </w:r>
-      <w:r>
-        <w:rPr>
-          <w:rFonts w:ascii="Arial" w:hAnsi="Arial" w:cs="Arial"/>
-        </w:rPr>
-        <w:t xml:space="preserve"> Visualizar gráficos</w:t>
-      </w:r>
-    </w:p>
-    <w:p>
-      <w:pPr>
-        <w:spacing w:after="0" w:line="360" w:lineRule="auto"/>
-        <w:ind w:firstLine="709"/>
-        <w:jc w:val="both"/>
-        <w:rPr>
-          <w:rFonts w:ascii="Arial" w:hAnsi="Arial" w:cs="Arial"/>
-        </w:rPr>
-      </w:pPr>
-      <w:r>
-        <w:rPr>
-          <w:rFonts w:ascii="Arial" w:hAnsi="Arial" w:cs="Arial"/>
-        </w:rPr>
-        <w:t>O gerente de uma instituição poderá fazer uma análise rápida da mesma através de gráficos.</w:t>
-      </w:r>
-    </w:p>
-    <w:p>
-      <w:pPr>
-        <w:spacing w:after="0" w:line="360" w:lineRule="auto"/>
-        <w:ind w:firstLine="709"/>
-        <w:jc w:val="both"/>
-        <w:rPr>
-          <w:rFonts w:ascii="Arial" w:hAnsi="Arial" w:cs="Arial"/>
-        </w:rPr>
-      </w:pPr>
-      <w:r>
-        <w:rPr>
-          <w:rFonts w:ascii="Arial" w:hAnsi="Arial" w:cs="Arial"/>
-        </w:rPr>
-        <w:t>Na página de gráficos ele poderá ver: a situação dos equipamentos, os custos de manutenção dos últimos três meses, a quantidade de serviço nos últimos três meses, o tempo médio em dias para realização de um serviço também nos últimos três meses.</w:t>
-      </w:r>
-      <w:r>
-        <w:rPr>
-          <w:rFonts w:ascii="Arial" w:hAnsi="Arial" w:cs="Arial"/>
-        </w:rPr>
-        <w:t xml:space="preserve"> Um link para a página de gráficos estará no </w:t>
-      </w:r>
-      <w:proofErr w:type="gramStart"/>
-      <w:r>
-        <w:rPr>
-          <w:rFonts w:ascii="Arial" w:hAnsi="Arial" w:cs="Arial"/>
-        </w:rPr>
-        <w:t>menu</w:t>
-      </w:r>
-      <w:proofErr w:type="gramEnd"/>
-      <w:r>
-        <w:rPr>
-          <w:rFonts w:ascii="Arial" w:hAnsi="Arial" w:cs="Arial"/>
-        </w:rPr>
-        <w:t xml:space="preserve"> da instituições, de que todos os dados serão relativos à ela.</w:t>
-      </w:r>
-    </w:p>
-    <w:p>
-      <w:pPr>
-        <w:spacing w:after="0" w:line="360" w:lineRule="auto"/>
-        <w:ind w:firstLine="709"/>
-        <w:jc w:val="both"/>
-        <w:rPr>
-          <w:rFonts w:ascii="Arial" w:hAnsi="Arial" w:cs="Arial"/>
-        </w:rPr>
-      </w:pPr>
-      <w:r>
-        <w:rPr>
-          <w:rFonts w:ascii="Arial" w:hAnsi="Arial" w:cs="Arial"/>
-        </w:rPr>
-        <w:t>A Figura X mostra o diagrama de sequência para esse caso de uso.</w:t>
-      </w:r>
-    </w:p>
-    <w:p>
-      <w:pPr>
-        <w:ind w:left="360"/>
-        <w:rPr>
-          <w:rFonts w:ascii="Arial" w:hAnsi="Arial" w:cs="Arial"/>
-        </w:rPr>
-      </w:pPr>
-      <w:r>
-        <w:rPr>
-          <w:rFonts w:ascii="Arial" w:hAnsi="Arial" w:cs="Arial"/>
-        </w:rPr>
-        <w:t>2.2.1.5</w:t>
-      </w:r>
-      <w:r>
-        <w:rPr>
-          <w:rFonts w:ascii="Arial" w:hAnsi="Arial" w:cs="Arial"/>
-        </w:rPr>
-        <w:t xml:space="preserve"> Alterar filtros</w:t>
-      </w:r>
-    </w:p>
-    <w:p>
-      <w:pPr>
-        <w:spacing w:after="0" w:line="360" w:lineRule="auto"/>
-        <w:ind w:firstLine="709"/>
-        <w:jc w:val="both"/>
-        <w:rPr>
-          <w:rFonts w:ascii="Arial" w:hAnsi="Arial" w:cs="Arial"/>
-        </w:rPr>
-      </w:pPr>
-      <w:r>
-        <w:rPr>
-          <w:rFonts w:ascii="Arial" w:hAnsi="Arial" w:cs="Arial"/>
-        </w:rPr>
-        <w:t>Para realização de uma análise mais apurada, alguns filtros estão previstos para os dados dos gráficos. Os filtros seriam: por setor, por marca e por modelo. Além disso, poderá ser adicionada a possibilidade de escolha da janela de tempo, em substituição aos últimos três meses.</w:t>
-      </w:r>
-    </w:p>
-    <w:p>
-      <w:pPr>
-        <w:spacing w:after="0" w:line="360" w:lineRule="auto"/>
-        <w:ind w:firstLine="709"/>
-        <w:jc w:val="both"/>
-        <w:rPr>
-          <w:rFonts w:ascii="Arial" w:hAnsi="Arial" w:cs="Arial"/>
-        </w:rPr>
-      </w:pPr>
-      <w:r>
-        <w:rPr>
-          <w:rFonts w:ascii="Arial" w:hAnsi="Arial" w:cs="Arial"/>
-        </w:rPr>
-        <w:t>A Figura X mostra o diagrama de sequência para esse caso de uso.</w:t>
-      </w:r>
-    </w:p>
-    <w:p>
-      <w:pPr>
-        <w:ind w:left="360"/>
-        <w:rPr>
-          <w:rFonts w:ascii="Arial" w:hAnsi="Arial" w:cs="Arial"/>
-        </w:rPr>
-      </w:pPr>
-      <w:r>
-        <w:rPr>
-          <w:rFonts w:ascii="Arial" w:hAnsi="Arial" w:cs="Arial"/>
-        </w:rPr>
-        <w:t>2.2.1.6</w:t>
-      </w:r>
       <w:r>
         <w:rPr>
           <w:rFonts w:ascii="Arial" w:hAnsi="Arial" w:cs="Arial"/>
         </w:rPr>
         <w:t xml:space="preserve"> </w:t>
       </w:r>
-      <w:r>
-        <w:rPr>
-          <w:rFonts w:ascii="Arial" w:hAnsi="Arial" w:cs="Arial"/>
-        </w:rPr>
-        <w:t>Pedir autorização em instituição</w:t>
-      </w:r>
-    </w:p>
-    <w:p>
-      <w:pPr>
-        <w:spacing w:after="0" w:line="360" w:lineRule="auto"/>
-        <w:ind w:firstLine="709"/>
-        <w:jc w:val="both"/>
-        <w:rPr>
-          <w:rFonts w:ascii="Arial" w:hAnsi="Arial" w:cs="Arial"/>
-        </w:rPr>
-      </w:pPr>
-      <w:r>
-        <w:rPr>
-          <w:rFonts w:ascii="Arial" w:hAnsi="Arial" w:cs="Arial"/>
-        </w:rPr>
-        <w:t xml:space="preserve">Os usuários poderão pedir autorização para participar de uma instituição, para isso deverão acessar a página de requisições, no </w:t>
-      </w:r>
-      <w:proofErr w:type="gramStart"/>
-      <w:r>
-        <w:rPr>
-          <w:rFonts w:ascii="Arial" w:hAnsi="Arial" w:cs="Arial"/>
-        </w:rPr>
-        <w:t>menu</w:t>
-      </w:r>
-      <w:proofErr w:type="gramEnd"/>
-      <w:r>
-        <w:rPr>
-          <w:rFonts w:ascii="Arial" w:hAnsi="Arial" w:cs="Arial"/>
-        </w:rPr>
-        <w:t xml:space="preserve"> da página do usuário.</w:t>
-      </w:r>
-      <w:r>
-        <w:rPr>
-          <w:rFonts w:ascii="Arial" w:hAnsi="Arial" w:cs="Arial"/>
-        </w:rPr>
-        <w:t xml:space="preserve"> </w:t>
-      </w:r>
-      <w:r>
-        <w:rPr>
-          <w:rFonts w:ascii="Arial" w:hAnsi="Arial" w:cs="Arial"/>
-        </w:rPr>
-        <w:t xml:space="preserve">Nas requisições poderá ver a situação dos pedidos que </w:t>
-      </w:r>
-      <w:proofErr w:type="gramStart"/>
-      <w:r>
-        <w:rPr>
-          <w:rFonts w:ascii="Arial" w:hAnsi="Arial" w:cs="Arial"/>
-        </w:rPr>
-        <w:t>fez</w:t>
-      </w:r>
-      <w:proofErr w:type="gramEnd"/>
-      <w:r>
-        <w:rPr>
-          <w:rFonts w:ascii="Arial" w:hAnsi="Arial" w:cs="Arial"/>
-        </w:rPr>
-        <w:t>. Além de criar novo pedido inserindo o nome da instituição desejada.</w:t>
-      </w:r>
-    </w:p>
-    <w:p>
-      <w:pPr>
-        <w:spacing w:after="0" w:line="360" w:lineRule="auto"/>
-        <w:ind w:firstLine="709"/>
-        <w:jc w:val="both"/>
-        <w:rPr>
-          <w:rFonts w:ascii="Arial" w:hAnsi="Arial" w:cs="Arial"/>
-        </w:rPr>
-      </w:pPr>
-      <w:r>
-        <w:rPr>
-          <w:rFonts w:ascii="Arial" w:hAnsi="Arial" w:cs="Arial"/>
-        </w:rPr>
-        <w:t>A Figura X mostra o diagrama de sequência para esse caso de uso.</w:t>
-      </w:r>
-    </w:p>
-    <w:p>
-      <w:pPr>
-        <w:ind w:left="360"/>
-        <w:rPr>
-          <w:rFonts w:ascii="Arial" w:hAnsi="Arial" w:cs="Arial"/>
-        </w:rPr>
-      </w:pPr>
-      <w:r>
-        <w:rPr>
-          <w:rFonts w:ascii="Arial" w:hAnsi="Arial" w:cs="Arial"/>
-        </w:rPr>
-        <w:t>2.2.2 DIAGRAMA PARTE 2</w:t>
-      </w:r>
-    </w:p>
-    <w:p>
-      <w:pPr>
-        <w:spacing w:line="720" w:lineRule="auto"/>
+    </w:p>
+    <w:p>
+      <w:pPr>
+        <w:spacing w:after="0" w:line="360" w:lineRule="auto"/>
+        <w:ind w:firstLine="709"/>
+        <w:jc w:val="both"/>
+        <w:rPr>
+          <w:rFonts w:ascii="Arial" w:hAnsi="Arial" w:cs="Arial"/>
+        </w:rPr>
+      </w:pPr>
+      <w:r>
+        <w:rPr>
+          <w:rFonts w:ascii="Arial" w:hAnsi="Arial" w:cs="Arial"/>
+        </w:rPr>
+        <w:t xml:space="preserve">A </w:t>
+      </w:r>
+      <w:r>
+        <w:rPr>
+          <w:rFonts w:ascii="Arial" w:hAnsi="Arial" w:cs="Arial"/>
+        </w:rPr>
+        <w:t>F</w:t>
+      </w:r>
+      <w:r>
+        <w:rPr>
+          <w:rFonts w:ascii="Arial" w:hAnsi="Arial" w:cs="Arial"/>
+        </w:rPr>
+        <w:t>igura</w:t>
+      </w:r>
+      <w:r>
+        <w:rPr>
+          <w:rFonts w:ascii="Arial" w:hAnsi="Arial" w:cs="Arial"/>
+        </w:rPr>
+        <w:t xml:space="preserve"> X mostra o diagrama de </w:t>
+      </w:r>
+      <w:r>
+        <w:rPr>
+          <w:rFonts w:ascii="Arial" w:hAnsi="Arial" w:cs="Arial"/>
+        </w:rPr>
+        <w:t>comunicação para acesso às informações do setor, o fluxo de informações é bastante parecido para as demais páginas</w:t>
+      </w:r>
+      <w:r>
+        <w:rPr>
+          <w:rFonts w:ascii="Arial" w:hAnsi="Arial" w:cs="Arial"/>
+        </w:rPr>
+        <w:t>.</w:t>
+      </w:r>
+    </w:p>
+    <w:p>
+      <w:pPr>
+        <w:spacing w:after="0" w:line="360" w:lineRule="auto"/>
+        <w:jc w:val="both"/>
         <w:rPr>
           <w:rFonts w:ascii="Arial" w:hAnsi="Arial" w:cs="Arial"/>
         </w:rPr>
@@ -3234,6 +2790,857 @@
           <w:lang w:eastAsia="pt-BR"/>
         </w:rPr>
         <w:lastRenderedPageBreak/>
+        <w:drawing>
+          <wp:inline distT="0" distB="0" distL="0" distR="0">
+            <wp:extent cx="5400675" cy="4324350"/>
+            <wp:effectExtent l="19050" t="0" r="9525" b="0"/>
+            <wp:docPr id="6" name="Imagem 1" descr="C:\Users\Nicolai\Downloads\Acessar_informacoes.png"/>
+            <wp:cNvGraphicFramePr>
+              <a:graphicFrameLocks xmlns:a="http://schemas.openxmlformats.org/drawingml/2006/main" noChangeAspect="1"/>
+            </wp:cNvGraphicFramePr>
+            <a:graphic xmlns:a="http://schemas.openxmlformats.org/drawingml/2006/main">
+              <a:graphicData uri="http://schemas.openxmlformats.org/drawingml/2006/picture">
+                <pic:pic xmlns:pic="http://schemas.openxmlformats.org/drawingml/2006/picture">
+                  <pic:nvPicPr>
+                    <pic:cNvPr id="0" name="Picture 1" descr="C:\Users\Nicolai\Downloads\Acessar_informacoes.png"/>
+                    <pic:cNvPicPr>
+                      <a:picLocks noChangeAspect="1" noChangeArrowheads="1"/>
+                    </pic:cNvPicPr>
+                  </pic:nvPicPr>
+                  <pic:blipFill>
+                    <a:blip r:embed="rId10" cstate="print"/>
+                    <a:srcRect/>
+                    <a:stretch>
+                      <a:fillRect/>
+                    </a:stretch>
+                  </pic:blipFill>
+                  <pic:spPr bwMode="auto">
+                    <a:xfrm>
+                      <a:off x="0" y="0"/>
+                      <a:ext cx="5400675" cy="4324350"/>
+                    </a:xfrm>
+                    <a:prstGeom prst="rect">
+                      <a:avLst/>
+                    </a:prstGeom>
+                    <a:noFill/>
+                    <a:ln w="9525">
+                      <a:noFill/>
+                      <a:miter lim="800000"/>
+                      <a:headEnd/>
+                      <a:tailEnd/>
+                    </a:ln>
+                  </pic:spPr>
+                </pic:pic>
+              </a:graphicData>
+            </a:graphic>
+          </wp:inline>
+        </w:drawing>
+      </w:r>
+    </w:p>
+    <w:p>
+      <w:pPr>
+        <w:ind w:left="360"/>
+        <w:rPr>
+          <w:rFonts w:ascii="Arial" w:hAnsi="Arial" w:cs="Arial"/>
+          <w:u w:val="single"/>
+        </w:rPr>
+      </w:pPr>
+      <w:r>
+        <w:rPr>
+          <w:rFonts w:ascii="Arial" w:hAnsi="Arial" w:cs="Arial"/>
+        </w:rPr>
+        <w:t>2.2.</w:t>
+      </w:r>
+      <w:r>
+        <w:rPr>
+          <w:rFonts w:ascii="Arial" w:hAnsi="Arial" w:cs="Arial"/>
+        </w:rPr>
+        <w:t>2</w:t>
+      </w:r>
+      <w:r>
+        <w:rPr>
+          <w:rFonts w:ascii="Arial" w:hAnsi="Arial" w:cs="Arial"/>
+        </w:rPr>
+        <w:t xml:space="preserve"> Busca</w:t>
+      </w:r>
+      <w:r>
+        <w:rPr>
+          <w:rFonts w:ascii="Arial" w:hAnsi="Arial" w:cs="Arial"/>
+        </w:rPr>
+        <w:t>r item</w:t>
+      </w:r>
+    </w:p>
+    <w:p>
+      <w:pPr>
+        <w:spacing w:after="0" w:line="360" w:lineRule="auto"/>
+        <w:ind w:firstLine="709"/>
+        <w:jc w:val="both"/>
+        <w:rPr>
+          <w:rFonts w:ascii="Arial" w:hAnsi="Arial" w:cs="Arial"/>
+        </w:rPr>
+      </w:pPr>
+      <w:r>
+        <w:rPr>
+          <w:rFonts w:ascii="Arial" w:hAnsi="Arial" w:cs="Arial"/>
+        </w:rPr>
+        <w:t>Durante a navegação nas páginas do setor e da instituição, o usuário poderá buscar um item que pertença a eles, para isso deverá inserir o patrimônio do item desejado no campo de busca. Ao buscar o item, caso o patrimônio seja válido, o usuário será direcionado para a página de tal item.</w:t>
+      </w:r>
+      <w:r>
+        <w:rPr>
+          <w:rFonts w:ascii="Arial" w:hAnsi="Arial" w:cs="Arial"/>
+        </w:rPr>
+        <w:t xml:space="preserve"> </w:t>
+      </w:r>
+      <w:r>
+        <w:rPr>
+          <w:rFonts w:ascii="Arial" w:hAnsi="Arial" w:cs="Arial"/>
+        </w:rPr>
+        <w:t xml:space="preserve">A Figura X mostra o diagrama de </w:t>
+      </w:r>
+      <w:r>
+        <w:rPr>
+          <w:rFonts w:ascii="Arial" w:hAnsi="Arial" w:cs="Arial"/>
+        </w:rPr>
+        <w:t>comunicação</w:t>
+      </w:r>
+      <w:r>
+        <w:rPr>
+          <w:rFonts w:ascii="Arial" w:hAnsi="Arial" w:cs="Arial"/>
+        </w:rPr>
+        <w:t xml:space="preserve"> para esse caso de uso.</w:t>
+      </w:r>
+    </w:p>
+    <w:p>
+      <w:pPr>
+        <w:spacing w:after="0" w:line="360" w:lineRule="auto"/>
+        <w:jc w:val="both"/>
+        <w:rPr>
+          <w:rFonts w:ascii="Arial" w:hAnsi="Arial" w:cs="Arial"/>
+        </w:rPr>
+      </w:pPr>
+      <w:r>
+        <w:rPr>
+          <w:rFonts w:ascii="Arial" w:hAnsi="Arial" w:cs="Arial"/>
+          <w:noProof/>
+          <w:lang w:eastAsia="pt-BR"/>
+        </w:rPr>
+        <w:lastRenderedPageBreak/>
+        <w:drawing>
+          <wp:inline distT="0" distB="0" distL="0" distR="0">
+            <wp:extent cx="5400675" cy="3524250"/>
+            <wp:effectExtent l="19050" t="0" r="9525" b="0"/>
+            <wp:docPr id="12" name="Imagem 2" descr="C:\Users\Nicolai\Downloads\Busca_item.png"/>
+            <wp:cNvGraphicFramePr>
+              <a:graphicFrameLocks xmlns:a="http://schemas.openxmlformats.org/drawingml/2006/main" noChangeAspect="1"/>
+            </wp:cNvGraphicFramePr>
+            <a:graphic xmlns:a="http://schemas.openxmlformats.org/drawingml/2006/main">
+              <a:graphicData uri="http://schemas.openxmlformats.org/drawingml/2006/picture">
+                <pic:pic xmlns:pic="http://schemas.openxmlformats.org/drawingml/2006/picture">
+                  <pic:nvPicPr>
+                    <pic:cNvPr id="0" name="Picture 2" descr="C:\Users\Nicolai\Downloads\Busca_item.png"/>
+                    <pic:cNvPicPr>
+                      <a:picLocks noChangeAspect="1" noChangeArrowheads="1"/>
+                    </pic:cNvPicPr>
+                  </pic:nvPicPr>
+                  <pic:blipFill>
+                    <a:blip r:embed="rId11" cstate="print"/>
+                    <a:srcRect/>
+                    <a:stretch>
+                      <a:fillRect/>
+                    </a:stretch>
+                  </pic:blipFill>
+                  <pic:spPr bwMode="auto">
+                    <a:xfrm>
+                      <a:off x="0" y="0"/>
+                      <a:ext cx="5400675" cy="3524250"/>
+                    </a:xfrm>
+                    <a:prstGeom prst="rect">
+                      <a:avLst/>
+                    </a:prstGeom>
+                    <a:noFill/>
+                    <a:ln w="9525">
+                      <a:noFill/>
+                      <a:miter lim="800000"/>
+                      <a:headEnd/>
+                      <a:tailEnd/>
+                    </a:ln>
+                  </pic:spPr>
+                </pic:pic>
+              </a:graphicData>
+            </a:graphic>
+          </wp:inline>
+        </w:drawing>
+      </w:r>
+    </w:p>
+    <w:p>
+      <w:pPr>
+        <w:ind w:left="360"/>
+        <w:rPr>
+          <w:rFonts w:ascii="Arial" w:hAnsi="Arial" w:cs="Arial"/>
+        </w:rPr>
+      </w:pPr>
+      <w:r>
+        <w:rPr>
+          <w:rFonts w:ascii="Arial" w:hAnsi="Arial" w:cs="Arial"/>
+        </w:rPr>
+        <w:t>2.2.3</w:t>
+      </w:r>
+      <w:r>
+        <w:rPr>
+          <w:rFonts w:ascii="Arial" w:hAnsi="Arial" w:cs="Arial"/>
+        </w:rPr>
+        <w:t xml:space="preserve"> Criar instituição</w:t>
+      </w:r>
+    </w:p>
+    <w:p>
+      <w:pPr>
+        <w:spacing w:after="0" w:line="360" w:lineRule="auto"/>
+        <w:ind w:firstLine="709"/>
+        <w:jc w:val="both"/>
+        <w:rPr>
+          <w:rFonts w:ascii="Arial" w:hAnsi="Arial" w:cs="Arial"/>
+        </w:rPr>
+      </w:pPr>
+      <w:r>
+        <w:rPr>
+          <w:rFonts w:ascii="Arial" w:hAnsi="Arial" w:cs="Arial"/>
+        </w:rPr>
+        <w:t>A idéia por trás do sistema é criar um perfil de usuário envolvido com equipamentos médicos, dessa forma cada pessoa que possui um perfil pode participar de diferentes instituições em diferentes funções.</w:t>
+      </w:r>
+    </w:p>
+    <w:p>
+      <w:pPr>
+        <w:spacing w:after="0" w:line="360" w:lineRule="auto"/>
+        <w:ind w:firstLine="709"/>
+        <w:jc w:val="both"/>
+        <w:rPr>
+          <w:rFonts w:ascii="Arial" w:hAnsi="Arial" w:cs="Arial"/>
+        </w:rPr>
+      </w:pPr>
+      <w:r>
+        <w:rPr>
+          <w:rFonts w:ascii="Arial" w:hAnsi="Arial" w:cs="Arial"/>
+        </w:rPr>
+        <w:t>Qualquer pessoa que tenha um perfil pode criar uma instituição, dessa forma se tornará o gerente desta. Todas as ações do sistema dependem da existência de uma instituição.</w:t>
+      </w:r>
+      <w:r>
+        <w:rPr>
+          <w:rFonts w:ascii="Arial" w:hAnsi="Arial" w:cs="Arial"/>
+        </w:rPr>
+        <w:t xml:space="preserve"> A ação de criar instituição estará disponível no </w:t>
+      </w:r>
+      <w:proofErr w:type="gramStart"/>
+      <w:r>
+        <w:rPr>
+          <w:rFonts w:ascii="Arial" w:hAnsi="Arial" w:cs="Arial"/>
+        </w:rPr>
+        <w:t>menu</w:t>
+      </w:r>
+      <w:proofErr w:type="gramEnd"/>
+      <w:r>
+        <w:rPr>
+          <w:rFonts w:ascii="Arial" w:hAnsi="Arial" w:cs="Arial"/>
+        </w:rPr>
+        <w:t xml:space="preserve"> da página do usuário</w:t>
+      </w:r>
+      <w:r>
+        <w:rPr>
+          <w:rFonts w:ascii="Arial" w:hAnsi="Arial" w:cs="Arial"/>
+        </w:rPr>
+        <w:t xml:space="preserve">. </w:t>
+      </w:r>
+      <w:r>
+        <w:rPr>
+          <w:rFonts w:ascii="Arial" w:hAnsi="Arial" w:cs="Arial"/>
+        </w:rPr>
+        <w:t>A Figura X mostra o</w:t>
+      </w:r>
+      <w:r>
+        <w:rPr>
+          <w:rFonts w:ascii="Arial" w:hAnsi="Arial" w:cs="Arial"/>
+        </w:rPr>
+        <w:t xml:space="preserve"> diagrama de </w:t>
+      </w:r>
+      <w:r>
+        <w:rPr>
+          <w:rFonts w:ascii="Arial" w:hAnsi="Arial" w:cs="Arial"/>
+        </w:rPr>
+        <w:t>comunicação</w:t>
+      </w:r>
+      <w:r>
+        <w:rPr>
+          <w:rFonts w:ascii="Arial" w:hAnsi="Arial" w:cs="Arial"/>
+        </w:rPr>
+        <w:t xml:space="preserve"> para esse</w:t>
+      </w:r>
+      <w:r>
+        <w:rPr>
+          <w:rFonts w:ascii="Arial" w:hAnsi="Arial" w:cs="Arial"/>
+        </w:rPr>
+        <w:t xml:space="preserve"> caso de uso.</w:t>
+      </w:r>
+    </w:p>
+    <w:p>
+      <w:pPr>
+        <w:spacing w:after="0" w:line="360" w:lineRule="auto"/>
+        <w:jc w:val="both"/>
+        <w:rPr>
+          <w:rFonts w:ascii="Arial" w:hAnsi="Arial" w:cs="Arial"/>
+        </w:rPr>
+      </w:pPr>
+      <w:r>
+        <w:rPr>
+          <w:rFonts w:ascii="Arial" w:hAnsi="Arial" w:cs="Arial"/>
+          <w:noProof/>
+          <w:lang w:eastAsia="pt-BR"/>
+        </w:rPr>
+        <w:drawing>
+          <wp:inline distT="0" distB="0" distL="0" distR="0">
+            <wp:extent cx="5391150" cy="3219450"/>
+            <wp:effectExtent l="19050" t="0" r="0" b="0"/>
+            <wp:docPr id="13" name="Imagem 3" descr="C:\Users\Nicolai\Downloads\Criar_instituição.png"/>
+            <wp:cNvGraphicFramePr>
+              <a:graphicFrameLocks xmlns:a="http://schemas.openxmlformats.org/drawingml/2006/main" noChangeAspect="1"/>
+            </wp:cNvGraphicFramePr>
+            <a:graphic xmlns:a="http://schemas.openxmlformats.org/drawingml/2006/main">
+              <a:graphicData uri="http://schemas.openxmlformats.org/drawingml/2006/picture">
+                <pic:pic xmlns:pic="http://schemas.openxmlformats.org/drawingml/2006/picture">
+                  <pic:nvPicPr>
+                    <pic:cNvPr id="0" name="Picture 3" descr="C:\Users\Nicolai\Downloads\Criar_instituição.png"/>
+                    <pic:cNvPicPr>
+                      <a:picLocks noChangeAspect="1" noChangeArrowheads="1"/>
+                    </pic:cNvPicPr>
+                  </pic:nvPicPr>
+                  <pic:blipFill>
+                    <a:blip r:embed="rId12" cstate="print"/>
+                    <a:srcRect/>
+                    <a:stretch>
+                      <a:fillRect/>
+                    </a:stretch>
+                  </pic:blipFill>
+                  <pic:spPr bwMode="auto">
+                    <a:xfrm>
+                      <a:off x="0" y="0"/>
+                      <a:ext cx="5391150" cy="3219450"/>
+                    </a:xfrm>
+                    <a:prstGeom prst="rect">
+                      <a:avLst/>
+                    </a:prstGeom>
+                    <a:noFill/>
+                    <a:ln w="9525">
+                      <a:noFill/>
+                      <a:miter lim="800000"/>
+                      <a:headEnd/>
+                      <a:tailEnd/>
+                    </a:ln>
+                  </pic:spPr>
+                </pic:pic>
+              </a:graphicData>
+            </a:graphic>
+          </wp:inline>
+        </w:drawing>
+      </w:r>
+    </w:p>
+    <w:p>
+      <w:pPr>
+        <w:ind w:left="360"/>
+        <w:rPr>
+          <w:rFonts w:ascii="Arial" w:hAnsi="Arial" w:cs="Arial"/>
+        </w:rPr>
+      </w:pPr>
+      <w:r>
+        <w:rPr>
+          <w:rFonts w:ascii="Arial" w:hAnsi="Arial" w:cs="Arial"/>
+        </w:rPr>
+        <w:lastRenderedPageBreak/>
+        <w:t>2.2.4</w:t>
+      </w:r>
+      <w:r>
+        <w:rPr>
+          <w:rFonts w:ascii="Arial" w:hAnsi="Arial" w:cs="Arial"/>
+        </w:rPr>
+        <w:t xml:space="preserve"> Visualizar agenda</w:t>
+      </w:r>
+    </w:p>
+    <w:p>
+      <w:pPr>
+        <w:spacing w:after="0" w:line="360" w:lineRule="auto"/>
+        <w:ind w:firstLine="709"/>
+        <w:jc w:val="both"/>
+        <w:rPr>
+          <w:rFonts w:ascii="Arial" w:hAnsi="Arial" w:cs="Arial"/>
+        </w:rPr>
+      </w:pPr>
+      <w:r>
+        <w:rPr>
+          <w:rFonts w:ascii="Arial" w:hAnsi="Arial" w:cs="Arial"/>
+        </w:rPr>
+        <w:t>Os usuários poderão visualizar a agenda da instituição, a fim de verificar se os equipamentos poderão estar indisponíveis em alguma data.</w:t>
+      </w:r>
+    </w:p>
+    <w:p>
+      <w:pPr>
+        <w:spacing w:after="0" w:line="360" w:lineRule="auto"/>
+        <w:ind w:firstLine="709"/>
+        <w:jc w:val="both"/>
+        <w:rPr>
+          <w:rFonts w:ascii="Arial" w:hAnsi="Arial" w:cs="Arial"/>
+        </w:rPr>
+      </w:pPr>
+      <w:r>
+        <w:rPr>
+          <w:rFonts w:ascii="Arial" w:hAnsi="Arial" w:cs="Arial"/>
+        </w:rPr>
+        <w:t>Na agenda estarão registrados os seguintes eventos: aquisição de itens, vencimento de garantia de itens e manutenções preventivas. A adição de calibrações com freqüência em dias está prevista para a agenda.</w:t>
+      </w:r>
+      <w:r>
+        <w:rPr>
+          <w:rFonts w:ascii="Arial" w:hAnsi="Arial" w:cs="Arial"/>
+        </w:rPr>
+        <w:t xml:space="preserve"> </w:t>
+      </w:r>
+      <w:r>
+        <w:rPr>
+          <w:rFonts w:ascii="Arial" w:hAnsi="Arial" w:cs="Arial"/>
+        </w:rPr>
+        <w:t xml:space="preserve">A Figura X mostra o diagrama de </w:t>
+      </w:r>
+      <w:r>
+        <w:rPr>
+          <w:rFonts w:ascii="Arial" w:hAnsi="Arial" w:cs="Arial"/>
+        </w:rPr>
+        <w:t>comunicação</w:t>
+      </w:r>
+      <w:r>
+        <w:rPr>
+          <w:rFonts w:ascii="Arial" w:hAnsi="Arial" w:cs="Arial"/>
+        </w:rPr>
+        <w:t xml:space="preserve"> para esse caso de uso.</w:t>
+      </w:r>
+    </w:p>
+    <w:p>
+      <w:pPr>
+        <w:spacing w:after="0" w:line="360" w:lineRule="auto"/>
+        <w:jc w:val="both"/>
+        <w:rPr>
+          <w:rFonts w:ascii="Arial" w:hAnsi="Arial" w:cs="Arial"/>
+        </w:rPr>
+      </w:pPr>
+      <w:r>
+        <w:rPr>
+          <w:rFonts w:ascii="Arial" w:hAnsi="Arial" w:cs="Arial"/>
+          <w:noProof/>
+          <w:lang w:eastAsia="pt-BR"/>
+        </w:rPr>
+        <w:drawing>
+          <wp:inline distT="0" distB="0" distL="0" distR="0">
+            <wp:extent cx="5400675" cy="3219450"/>
+            <wp:effectExtent l="19050" t="0" r="9525" b="0"/>
+            <wp:docPr id="14" name="Imagem 4" descr="C:\Users\Nicolai\Downloads\Visualizar_agenda.png"/>
+            <wp:cNvGraphicFramePr>
+              <a:graphicFrameLocks xmlns:a="http://schemas.openxmlformats.org/drawingml/2006/main" noChangeAspect="1"/>
+            </wp:cNvGraphicFramePr>
+            <a:graphic xmlns:a="http://schemas.openxmlformats.org/drawingml/2006/main">
+              <a:graphicData uri="http://schemas.openxmlformats.org/drawingml/2006/picture">
+                <pic:pic xmlns:pic="http://schemas.openxmlformats.org/drawingml/2006/picture">
+                  <pic:nvPicPr>
+                    <pic:cNvPr id="0" name="Picture 4" descr="C:\Users\Nicolai\Downloads\Visualizar_agenda.png"/>
+                    <pic:cNvPicPr>
+                      <a:picLocks noChangeAspect="1" noChangeArrowheads="1"/>
+                    </pic:cNvPicPr>
+                  </pic:nvPicPr>
+                  <pic:blipFill>
+                    <a:blip r:embed="rId13" cstate="print"/>
+                    <a:srcRect/>
+                    <a:stretch>
+                      <a:fillRect/>
+                    </a:stretch>
+                  </pic:blipFill>
+                  <pic:spPr bwMode="auto">
+                    <a:xfrm>
+                      <a:off x="0" y="0"/>
+                      <a:ext cx="5400675" cy="3219450"/>
+                    </a:xfrm>
+                    <a:prstGeom prst="rect">
+                      <a:avLst/>
+                    </a:prstGeom>
+                    <a:noFill/>
+                    <a:ln w="9525">
+                      <a:noFill/>
+                      <a:miter lim="800000"/>
+                      <a:headEnd/>
+                      <a:tailEnd/>
+                    </a:ln>
+                  </pic:spPr>
+                </pic:pic>
+              </a:graphicData>
+            </a:graphic>
+          </wp:inline>
+        </w:drawing>
+      </w:r>
+    </w:p>
+    <w:p>
+      <w:pPr>
+        <w:ind w:left="360"/>
+        <w:rPr>
+          <w:rFonts w:ascii="Arial" w:hAnsi="Arial" w:cs="Arial"/>
+        </w:rPr>
+      </w:pPr>
+      <w:r>
+        <w:rPr>
+          <w:rFonts w:ascii="Arial" w:hAnsi="Arial" w:cs="Arial"/>
+        </w:rPr>
+        <w:t>2.2.5</w:t>
+      </w:r>
+      <w:r>
+        <w:rPr>
+          <w:rFonts w:ascii="Arial" w:hAnsi="Arial" w:cs="Arial"/>
+        </w:rPr>
+        <w:t xml:space="preserve"> Visualizar gráficos</w:t>
+      </w:r>
+    </w:p>
+    <w:p>
+      <w:pPr>
+        <w:spacing w:after="0" w:line="360" w:lineRule="auto"/>
+        <w:ind w:firstLine="709"/>
+        <w:jc w:val="both"/>
+        <w:rPr>
+          <w:rFonts w:ascii="Arial" w:hAnsi="Arial" w:cs="Arial"/>
+        </w:rPr>
+      </w:pPr>
+      <w:r>
+        <w:rPr>
+          <w:rFonts w:ascii="Arial" w:hAnsi="Arial" w:cs="Arial"/>
+        </w:rPr>
+        <w:t>O gerente de uma instituição poderá fazer uma análise rápida da mesma através de gráficos.</w:t>
+      </w:r>
+    </w:p>
+    <w:p>
+      <w:pPr>
+        <w:spacing w:after="0" w:line="360" w:lineRule="auto"/>
+        <w:ind w:firstLine="709"/>
+        <w:jc w:val="both"/>
+        <w:rPr>
+          <w:rFonts w:ascii="Arial" w:hAnsi="Arial" w:cs="Arial"/>
+        </w:rPr>
+      </w:pPr>
+      <w:r>
+        <w:rPr>
+          <w:rFonts w:ascii="Arial" w:hAnsi="Arial" w:cs="Arial"/>
+        </w:rPr>
+        <w:t>Na página de gráficos ele poderá ver: a situação dos equipamentos, os custos de manutenção dos últimos três meses, a quantidade de serviço nos últimos três meses, o tempo médio em dias para realização de um serviço também nos últimos três meses.</w:t>
+      </w:r>
+      <w:r>
+        <w:rPr>
+          <w:rFonts w:ascii="Arial" w:hAnsi="Arial" w:cs="Arial"/>
+        </w:rPr>
+        <w:t xml:space="preserve"> Um link para a página de gráficos estará no </w:t>
+      </w:r>
+      <w:proofErr w:type="gramStart"/>
+      <w:r>
+        <w:rPr>
+          <w:rFonts w:ascii="Arial" w:hAnsi="Arial" w:cs="Arial"/>
+        </w:rPr>
+        <w:t>menu</w:t>
+      </w:r>
+      <w:proofErr w:type="gramEnd"/>
+      <w:r>
+        <w:rPr>
+          <w:rFonts w:ascii="Arial" w:hAnsi="Arial" w:cs="Arial"/>
+        </w:rPr>
+        <w:t xml:space="preserve"> da instituições, de que todos os dados serão relativos à ela.</w:t>
+      </w:r>
+      <w:r>
+        <w:rPr>
+          <w:rFonts w:ascii="Arial" w:hAnsi="Arial" w:cs="Arial"/>
+        </w:rPr>
+        <w:t xml:space="preserve"> </w:t>
+      </w:r>
+      <w:r>
+        <w:rPr>
+          <w:rFonts w:ascii="Arial" w:hAnsi="Arial" w:cs="Arial"/>
+        </w:rPr>
+        <w:t xml:space="preserve">A Figura X mostra o diagrama de </w:t>
+      </w:r>
+      <w:r>
+        <w:rPr>
+          <w:rFonts w:ascii="Arial" w:hAnsi="Arial" w:cs="Arial"/>
+        </w:rPr>
+        <w:t>comunicação</w:t>
+      </w:r>
+      <w:r>
+        <w:rPr>
+          <w:rFonts w:ascii="Arial" w:hAnsi="Arial" w:cs="Arial"/>
+        </w:rPr>
+        <w:t xml:space="preserve"> para esse caso de uso.</w:t>
+      </w:r>
+    </w:p>
+    <w:p>
+      <w:pPr>
+        <w:spacing w:after="0" w:line="360" w:lineRule="auto"/>
+        <w:ind w:firstLine="709"/>
+        <w:jc w:val="both"/>
+        <w:rPr>
+          <w:rFonts w:ascii="Arial" w:hAnsi="Arial" w:cs="Arial"/>
+        </w:rPr>
+      </w:pPr>
+      <w:r>
+        <w:rPr>
+          <w:rFonts w:ascii="Arial" w:hAnsi="Arial" w:cs="Arial"/>
+          <w:noProof/>
+          <w:lang w:eastAsia="pt-BR"/>
+        </w:rPr>
+        <w:lastRenderedPageBreak/>
+        <w:drawing>
+          <wp:inline distT="0" distB="0" distL="0" distR="0">
+            <wp:extent cx="4038600" cy="4343400"/>
+            <wp:effectExtent l="19050" t="0" r="0" b="0"/>
+            <wp:docPr id="15" name="Imagem 5" descr="C:\Users\Nicolai\Downloads\Visualizar_Graficos.png"/>
+            <wp:cNvGraphicFramePr>
+              <a:graphicFrameLocks xmlns:a="http://schemas.openxmlformats.org/drawingml/2006/main" noChangeAspect="1"/>
+            </wp:cNvGraphicFramePr>
+            <a:graphic xmlns:a="http://schemas.openxmlformats.org/drawingml/2006/main">
+              <a:graphicData uri="http://schemas.openxmlformats.org/drawingml/2006/picture">
+                <pic:pic xmlns:pic="http://schemas.openxmlformats.org/drawingml/2006/picture">
+                  <pic:nvPicPr>
+                    <pic:cNvPr id="0" name="Picture 5" descr="C:\Users\Nicolai\Downloads\Visualizar_Graficos.png"/>
+                    <pic:cNvPicPr>
+                      <a:picLocks noChangeAspect="1" noChangeArrowheads="1"/>
+                    </pic:cNvPicPr>
+                  </pic:nvPicPr>
+                  <pic:blipFill>
+                    <a:blip r:embed="rId14" cstate="print"/>
+                    <a:srcRect/>
+                    <a:stretch>
+                      <a:fillRect/>
+                    </a:stretch>
+                  </pic:blipFill>
+                  <pic:spPr bwMode="auto">
+                    <a:xfrm>
+                      <a:off x="0" y="0"/>
+                      <a:ext cx="4038600" cy="4343400"/>
+                    </a:xfrm>
+                    <a:prstGeom prst="rect">
+                      <a:avLst/>
+                    </a:prstGeom>
+                    <a:noFill/>
+                    <a:ln w="9525">
+                      <a:noFill/>
+                      <a:miter lim="800000"/>
+                      <a:headEnd/>
+                      <a:tailEnd/>
+                    </a:ln>
+                  </pic:spPr>
+                </pic:pic>
+              </a:graphicData>
+            </a:graphic>
+          </wp:inline>
+        </w:drawing>
+      </w:r>
+    </w:p>
+    <w:p>
+      <w:pPr>
+        <w:ind w:left="360"/>
+        <w:rPr>
+          <w:rFonts w:ascii="Arial" w:hAnsi="Arial" w:cs="Arial"/>
+        </w:rPr>
+      </w:pPr>
+      <w:r>
+        <w:rPr>
+          <w:rFonts w:ascii="Arial" w:hAnsi="Arial" w:cs="Arial"/>
+        </w:rPr>
+        <w:t>2.2.6</w:t>
+      </w:r>
+      <w:r>
+        <w:rPr>
+          <w:rFonts w:ascii="Arial" w:hAnsi="Arial" w:cs="Arial"/>
+        </w:rPr>
+        <w:t xml:space="preserve"> Alterar filtros</w:t>
+      </w:r>
+    </w:p>
+    <w:p>
+      <w:pPr>
+        <w:spacing w:after="0" w:line="360" w:lineRule="auto"/>
+        <w:ind w:firstLine="709"/>
+        <w:jc w:val="both"/>
+        <w:rPr>
+          <w:rFonts w:ascii="Arial" w:hAnsi="Arial" w:cs="Arial"/>
+        </w:rPr>
+      </w:pPr>
+      <w:r>
+        <w:rPr>
+          <w:rFonts w:ascii="Arial" w:hAnsi="Arial" w:cs="Arial"/>
+        </w:rPr>
+        <w:t>Para realização de uma análise mais apurada, alguns filtros estão previstos para os dados dos gráficos. Os filtros seriam: por setor, por marca e por modelo. Além disso, poderá ser adicionada a possibilidade de escolha da janela de tempo, em substituição aos últimos três meses.</w:t>
+      </w:r>
+    </w:p>
+    <w:p>
+      <w:pPr>
+        <w:ind w:left="360"/>
+        <w:rPr>
+          <w:rFonts w:ascii="Arial" w:hAnsi="Arial" w:cs="Arial"/>
+        </w:rPr>
+      </w:pPr>
+      <w:r>
+        <w:rPr>
+          <w:rFonts w:ascii="Arial" w:hAnsi="Arial" w:cs="Arial"/>
+        </w:rPr>
+        <w:t>2.2.7</w:t>
+      </w:r>
+      <w:r>
+        <w:rPr>
+          <w:rFonts w:ascii="Arial" w:hAnsi="Arial" w:cs="Arial"/>
+        </w:rPr>
+        <w:t xml:space="preserve"> </w:t>
+      </w:r>
+      <w:r>
+        <w:rPr>
+          <w:rFonts w:ascii="Arial" w:hAnsi="Arial" w:cs="Arial"/>
+        </w:rPr>
+        <w:t>Pedir autorização em instituição</w:t>
+      </w:r>
+    </w:p>
+    <w:p>
+      <w:pPr>
+        <w:spacing w:after="0" w:line="360" w:lineRule="auto"/>
+        <w:ind w:firstLine="709"/>
+        <w:jc w:val="both"/>
+        <w:rPr>
+          <w:rFonts w:ascii="Arial" w:hAnsi="Arial" w:cs="Arial"/>
+        </w:rPr>
+      </w:pPr>
+      <w:r>
+        <w:rPr>
+          <w:rFonts w:ascii="Arial" w:hAnsi="Arial" w:cs="Arial"/>
+        </w:rPr>
+        <w:t xml:space="preserve">Os usuários poderão pedir autorização para participar de uma instituição, para isso deverão acessar a página de requisições, no </w:t>
+      </w:r>
+      <w:proofErr w:type="gramStart"/>
+      <w:r>
+        <w:rPr>
+          <w:rFonts w:ascii="Arial" w:hAnsi="Arial" w:cs="Arial"/>
+        </w:rPr>
+        <w:t>menu</w:t>
+      </w:r>
+      <w:proofErr w:type="gramEnd"/>
+      <w:r>
+        <w:rPr>
+          <w:rFonts w:ascii="Arial" w:hAnsi="Arial" w:cs="Arial"/>
+        </w:rPr>
+        <w:t xml:space="preserve"> da página do usuário.</w:t>
+      </w:r>
+      <w:r>
+        <w:rPr>
+          <w:rFonts w:ascii="Arial" w:hAnsi="Arial" w:cs="Arial"/>
+        </w:rPr>
+        <w:t xml:space="preserve"> </w:t>
+      </w:r>
+      <w:r>
+        <w:rPr>
+          <w:rFonts w:ascii="Arial" w:hAnsi="Arial" w:cs="Arial"/>
+        </w:rPr>
+        <w:t>Nas requisições poderá ver a situação dos pedidos que fez. Além de criar novo pedido inserindo o nome da instituição desejada.</w:t>
+      </w:r>
+      <w:r>
+        <w:rPr>
+          <w:rFonts w:ascii="Arial" w:hAnsi="Arial" w:cs="Arial"/>
+        </w:rPr>
+        <w:t xml:space="preserve"> </w:t>
+      </w:r>
+      <w:r>
+        <w:rPr>
+          <w:rFonts w:ascii="Arial" w:hAnsi="Arial" w:cs="Arial"/>
+        </w:rPr>
+        <w:t xml:space="preserve">A Figura X mostra o diagrama de </w:t>
+      </w:r>
+      <w:r>
+        <w:rPr>
+          <w:rFonts w:ascii="Arial" w:hAnsi="Arial" w:cs="Arial"/>
+        </w:rPr>
+        <w:t>comunicação</w:t>
+      </w:r>
+      <w:r>
+        <w:rPr>
+          <w:rFonts w:ascii="Arial" w:hAnsi="Arial" w:cs="Arial"/>
+        </w:rPr>
+        <w:t xml:space="preserve"> para esse caso de uso.</w:t>
+      </w:r>
+    </w:p>
+    <w:p>
+      <w:pPr>
+        <w:spacing w:after="0" w:line="360" w:lineRule="auto"/>
+        <w:jc w:val="both"/>
+        <w:rPr>
+          <w:rFonts w:ascii="Arial" w:hAnsi="Arial" w:cs="Arial"/>
+        </w:rPr>
+      </w:pPr>
+      <w:r>
+        <w:rPr>
+          <w:rFonts w:ascii="Arial" w:hAnsi="Arial" w:cs="Arial"/>
+          <w:noProof/>
+          <w:lang w:eastAsia="pt-BR"/>
+        </w:rPr>
+        <w:lastRenderedPageBreak/>
+        <w:drawing>
+          <wp:inline distT="0" distB="0" distL="0" distR="0">
+            <wp:extent cx="5400675" cy="3095625"/>
+            <wp:effectExtent l="19050" t="0" r="9525" b="0"/>
+            <wp:docPr id="16" name="Imagem 6" descr="C:\Users\Nicolai\Downloads\Pedir_autorizacao.png"/>
+            <wp:cNvGraphicFramePr>
+              <a:graphicFrameLocks xmlns:a="http://schemas.openxmlformats.org/drawingml/2006/main" noChangeAspect="1"/>
+            </wp:cNvGraphicFramePr>
+            <a:graphic xmlns:a="http://schemas.openxmlformats.org/drawingml/2006/main">
+              <a:graphicData uri="http://schemas.openxmlformats.org/drawingml/2006/picture">
+                <pic:pic xmlns:pic="http://schemas.openxmlformats.org/drawingml/2006/picture">
+                  <pic:nvPicPr>
+                    <pic:cNvPr id="0" name="Picture 6" descr="C:\Users\Nicolai\Downloads\Pedir_autorizacao.png"/>
+                    <pic:cNvPicPr>
+                      <a:picLocks noChangeAspect="1" noChangeArrowheads="1"/>
+                    </pic:cNvPicPr>
+                  </pic:nvPicPr>
+                  <pic:blipFill>
+                    <a:blip r:embed="rId15" cstate="print"/>
+                    <a:srcRect/>
+                    <a:stretch>
+                      <a:fillRect/>
+                    </a:stretch>
+                  </pic:blipFill>
+                  <pic:spPr bwMode="auto">
+                    <a:xfrm>
+                      <a:off x="0" y="0"/>
+                      <a:ext cx="5400675" cy="3095625"/>
+                    </a:xfrm>
+                    <a:prstGeom prst="rect">
+                      <a:avLst/>
+                    </a:prstGeom>
+                    <a:noFill/>
+                    <a:ln w="9525">
+                      <a:noFill/>
+                      <a:miter lim="800000"/>
+                      <a:headEnd/>
+                      <a:tailEnd/>
+                    </a:ln>
+                  </pic:spPr>
+                </pic:pic>
+              </a:graphicData>
+            </a:graphic>
+          </wp:inline>
+        </w:drawing>
+      </w:r>
+    </w:p>
+    <w:p>
+      <w:pPr>
+        <w:spacing w:line="720" w:lineRule="auto"/>
+        <w:rPr>
+          <w:rFonts w:ascii="Arial" w:hAnsi="Arial" w:cs="Arial"/>
+        </w:rPr>
+      </w:pPr>
+      <w:r>
+        <w:rPr>
+          <w:rFonts w:ascii="Arial" w:hAnsi="Arial" w:cs="Arial"/>
+          <w:noProof/>
+          <w:lang w:eastAsia="pt-BR"/>
+        </w:rPr>
         <w:drawing>
           <wp:inline distT="0" distB="0" distL="0" distR="0">
             <wp:extent cx="5400675" cy="3152775"/>
@@ -3252,7 +3659,7 @@
                     </pic:cNvPicPr>
                   </pic:nvPicPr>
                   <pic:blipFill>
-                    <a:blip r:embed="rId10" cstate="print"/>
+                    <a:blip r:embed="rId16" cstate="print"/>
                     <a:srcRect/>
                     <a:stretch>
                       <a:fillRect/>
@@ -3283,21 +3690,169 @@
     </w:p>
     <w:p>
       <w:pPr>
-        <w:ind w:left="360"/>
-        <w:rPr>
-          <w:rFonts w:ascii="Arial" w:hAnsi="Arial" w:cs="Arial"/>
-        </w:rPr>
-      </w:pPr>
-      <w:r>
-        <w:rPr>
-          <w:rFonts w:ascii="Arial" w:hAnsi="Arial" w:cs="Arial"/>
-        </w:rPr>
-        <w:t>2.2.3 DIAGRAMA PARTE 3</w:t>
-      </w:r>
-    </w:p>
-    <w:p>
-      <w:pPr>
-        <w:spacing w:line="720" w:lineRule="auto"/>
+        <w:spacing w:after="0" w:line="360" w:lineRule="auto"/>
+        <w:ind w:firstLine="709"/>
+        <w:jc w:val="both"/>
+        <w:rPr>
+          <w:rFonts w:ascii="Arial" w:hAnsi="Arial" w:cs="Arial"/>
+        </w:rPr>
+      </w:pPr>
+      <w:r>
+        <w:rPr>
+          <w:rFonts w:ascii="Arial" w:hAnsi="Arial" w:cs="Arial"/>
+        </w:rPr>
+        <w:t>2.2.8</w:t>
+      </w:r>
+      <w:r>
+        <w:rPr>
+          <w:rFonts w:ascii="Arial" w:hAnsi="Arial" w:cs="Arial"/>
+        </w:rPr>
+        <w:t xml:space="preserve"> Cadastrar item</w:t>
+      </w:r>
+    </w:p>
+    <w:p>
+      <w:pPr>
+        <w:spacing w:after="0" w:line="360" w:lineRule="auto"/>
+        <w:ind w:firstLine="709"/>
+        <w:jc w:val="both"/>
+        <w:rPr>
+          <w:rFonts w:ascii="Arial" w:hAnsi="Arial" w:cs="Arial"/>
+        </w:rPr>
+      </w:pPr>
+      <w:r>
+        <w:rPr>
+          <w:rFonts w:ascii="Arial" w:hAnsi="Arial" w:cs="Arial"/>
+        </w:rPr>
+        <w:t>O usuário poderá criar u</w:t>
+      </w:r>
+      <w:r>
+        <w:rPr>
+          <w:rFonts w:ascii="Arial" w:hAnsi="Arial" w:cs="Arial"/>
+        </w:rPr>
+        <w:t>m novo item,</w:t>
+      </w:r>
+      <w:r>
+        <w:rPr>
+          <w:rFonts w:ascii="Arial" w:hAnsi="Arial" w:cs="Arial"/>
+        </w:rPr>
+        <w:t xml:space="preserve"> opção</w:t>
+      </w:r>
+      <w:r>
+        <w:rPr>
+          <w:rFonts w:ascii="Arial" w:hAnsi="Arial" w:cs="Arial"/>
+        </w:rPr>
+        <w:t xml:space="preserve"> que</w:t>
+      </w:r>
+      <w:r>
+        <w:rPr>
+          <w:rFonts w:ascii="Arial" w:hAnsi="Arial" w:cs="Arial"/>
+        </w:rPr>
+        <w:t xml:space="preserve"> se localiza na página de um setor</w:t>
+      </w:r>
+      <w:r>
+        <w:rPr>
+          <w:rFonts w:ascii="Arial" w:hAnsi="Arial" w:cs="Arial"/>
+        </w:rPr>
+        <w:t>, caso tenha permissões de técnico ou gerente</w:t>
+      </w:r>
+      <w:r>
+        <w:rPr>
+          <w:rFonts w:ascii="Arial" w:hAnsi="Arial" w:cs="Arial"/>
+        </w:rPr>
+        <w:t>. Ao criar um item o usuário deverá inserir alguns dados obrigatórios, os quais são: número de série e data de aquisição e tipo de equipamento.</w:t>
+      </w:r>
+      <w:r>
+        <w:rPr>
+          <w:rFonts w:ascii="Arial" w:hAnsi="Arial" w:cs="Arial"/>
+        </w:rPr>
+        <w:t xml:space="preserve"> O equipamento, um modelo e a marca do item poderão ser criados na página de cadastro do item, caso o usuário deseje.</w:t>
+      </w:r>
+    </w:p>
+    <w:p>
+      <w:pPr>
+        <w:spacing w:after="0" w:line="360" w:lineRule="auto"/>
+        <w:ind w:firstLine="709"/>
+        <w:jc w:val="both"/>
+        <w:rPr>
+          <w:rFonts w:ascii="Arial" w:hAnsi="Arial" w:cs="Arial"/>
+        </w:rPr>
+      </w:pPr>
+      <w:r>
+        <w:rPr>
+          <w:rFonts w:ascii="Arial" w:hAnsi="Arial" w:cs="Arial"/>
+        </w:rPr>
+        <w:t>Outros dados, como marca e modelo, poderão ser associados ao item, para criar uma base de dados mais completa. O número de patrimônio pode não ser inserido e dessa forma será gerado.</w:t>
+      </w:r>
+    </w:p>
+    <w:p>
+      <w:pPr>
+        <w:spacing w:after="0" w:line="360" w:lineRule="auto"/>
+        <w:ind w:firstLine="709"/>
+        <w:jc w:val="both"/>
+        <w:rPr>
+          <w:rFonts w:ascii="Arial" w:hAnsi="Arial" w:cs="Arial"/>
+        </w:rPr>
+      </w:pPr>
+      <w:r>
+        <w:rPr>
+          <w:rFonts w:ascii="Arial" w:hAnsi="Arial" w:cs="Arial"/>
+        </w:rPr>
+        <w:lastRenderedPageBreak/>
+        <w:t>Ao criar um item a data de aquisição será adicionada no calendário como um evento, bem como a data de vencimento da garantia, caso seja inserida. Dados da aquisição do item também podem ser inseridos.</w:t>
+      </w:r>
+    </w:p>
+    <w:p>
+      <w:pPr>
+        <w:spacing w:after="0" w:line="360" w:lineRule="auto"/>
+        <w:ind w:firstLine="709"/>
+        <w:jc w:val="both"/>
+        <w:rPr>
+          <w:rFonts w:ascii="Arial" w:hAnsi="Arial" w:cs="Arial"/>
+        </w:rPr>
+      </w:pPr>
+      <w:r>
+        <w:rPr>
+          <w:rFonts w:ascii="Arial" w:hAnsi="Arial" w:cs="Arial"/>
+        </w:rPr>
+        <w:t xml:space="preserve">Uma vez criado os dados do item poderão ser editados, no entanto algumas informações não poderão ser alteradas, como: </w:t>
+      </w:r>
+      <w:proofErr w:type="gramStart"/>
+      <w:r>
+        <w:rPr>
+          <w:rFonts w:ascii="Arial" w:hAnsi="Arial" w:cs="Arial"/>
+        </w:rPr>
+        <w:t>data</w:t>
+      </w:r>
+      <w:proofErr w:type="gramEnd"/>
+      <w:r>
+        <w:rPr>
+          <w:rFonts w:ascii="Arial" w:hAnsi="Arial" w:cs="Arial"/>
+        </w:rPr>
+        <w:t xml:space="preserve"> de aquisição, patrimônio e tipo de equipamento.</w:t>
+      </w:r>
+      <w:r>
+        <w:rPr>
+          <w:rFonts w:ascii="Arial" w:hAnsi="Arial" w:cs="Arial"/>
+        </w:rPr>
+        <w:t xml:space="preserve"> A Figura X mostra o diagrama de </w:t>
+      </w:r>
+      <w:r>
+        <w:rPr>
+          <w:rFonts w:ascii="Arial" w:hAnsi="Arial" w:cs="Arial"/>
+        </w:rPr>
+        <w:t>comunicação</w:t>
+      </w:r>
+      <w:r>
+        <w:rPr>
+          <w:rFonts w:ascii="Arial" w:hAnsi="Arial" w:cs="Arial"/>
+        </w:rPr>
+        <w:t xml:space="preserve"> para esse caso de uso.</w:t>
+      </w:r>
+    </w:p>
+    <w:p>
+      <w:pPr>
+        <w:spacing w:after="0" w:line="360" w:lineRule="auto"/>
+        <w:jc w:val="both"/>
         <w:rPr>
           <w:rFonts w:ascii="Arial" w:hAnsi="Arial" w:cs="Arial"/>
         </w:rPr>
@@ -3310,9 +3865,9 @@
         </w:rPr>
         <w:drawing>
           <wp:inline distT="0" distB="0" distL="0" distR="0">
-            <wp:extent cx="5391150" cy="4876800"/>
+            <wp:extent cx="5391150" cy="4724400"/>
             <wp:effectExtent l="19050" t="0" r="0" b="0"/>
-            <wp:docPr id="6" name="Imagem 5"/>
+            <wp:docPr id="17" name="Imagem 7" descr="C:\Users\Nicolai\Downloads\Criar_item.png"/>
             <wp:cNvGraphicFramePr>
               <a:graphicFrameLocks xmlns:a="http://schemas.openxmlformats.org/drawingml/2006/main" noChangeAspect="1"/>
             </wp:cNvGraphicFramePr>
@@ -3320,13 +3875,13 @@
               <a:graphicData uri="http://schemas.openxmlformats.org/drawingml/2006/picture">
                 <pic:pic xmlns:pic="http://schemas.openxmlformats.org/drawingml/2006/picture">
                   <pic:nvPicPr>
-                    <pic:cNvPr id="0" name="Picture 5"/>
+                    <pic:cNvPr id="0" name="Picture 7" descr="C:\Users\Nicolai\Downloads\Criar_item.png"/>
                     <pic:cNvPicPr>
                       <a:picLocks noChangeAspect="1" noChangeArrowheads="1"/>
                     </pic:cNvPicPr>
                   </pic:nvPicPr>
                   <pic:blipFill>
-                    <a:blip r:embed="rId11" cstate="print"/>
+                    <a:blip r:embed="rId17" cstate="print"/>
                     <a:srcRect/>
                     <a:stretch>
                       <a:fillRect/>
@@ -3335,7 +3890,7 @@
                   <pic:spPr bwMode="auto">
                     <a:xfrm>
                       <a:off x="0" y="0"/>
-                      <a:ext cx="5391150" cy="4876800"/>
+                      <a:ext cx="5391150" cy="4724400"/>
                     </a:xfrm>
                     <a:prstGeom prst="rect">
                       <a:avLst/>
@@ -3357,12 +3912,399 @@
     </w:p>
     <w:p>
       <w:pPr>
-        <w:pStyle w:val="PargrafodaLista"/>
-        <w:ind w:left="-426" w:hanging="283"/>
-        <w:rPr>
-          <w:rFonts w:ascii="Arial" w:hAnsi="Arial" w:cs="Arial"/>
-        </w:rPr>
-      </w:pPr>
+        <w:spacing w:after="0" w:line="360" w:lineRule="auto"/>
+        <w:ind w:firstLine="709"/>
+        <w:jc w:val="both"/>
+        <w:rPr>
+          <w:rFonts w:ascii="Arial" w:hAnsi="Arial" w:cs="Arial"/>
+        </w:rPr>
+      </w:pPr>
+      <w:r>
+        <w:rPr>
+          <w:rFonts w:ascii="Arial" w:hAnsi="Arial" w:cs="Arial"/>
+        </w:rPr>
+        <w:t>2.2.9</w:t>
+      </w:r>
+      <w:r>
+        <w:rPr>
+          <w:rFonts w:ascii="Arial" w:hAnsi="Arial" w:cs="Arial"/>
+        </w:rPr>
+        <w:t xml:space="preserve"> Cadastrar equipamento</w:t>
+      </w:r>
+    </w:p>
+    <w:p>
+      <w:pPr>
+        <w:spacing w:after="0" w:line="360" w:lineRule="auto"/>
+        <w:ind w:firstLine="709"/>
+        <w:jc w:val="both"/>
+        <w:rPr>
+          <w:rFonts w:ascii="Arial" w:hAnsi="Arial" w:cs="Arial"/>
+        </w:rPr>
+      </w:pPr>
+      <w:r>
+        <w:rPr>
+          <w:rFonts w:ascii="Arial" w:hAnsi="Arial" w:cs="Arial"/>
+        </w:rPr>
+        <w:t>O usuário com pe</w:t>
+      </w:r>
+      <w:r>
+        <w:rPr>
+          <w:rFonts w:ascii="Arial" w:hAnsi="Arial" w:cs="Arial"/>
+        </w:rPr>
+        <w:t xml:space="preserve">rmissões de técnico ou gerente </w:t>
+      </w:r>
+      <w:r>
+        <w:rPr>
+          <w:rFonts w:ascii="Arial" w:hAnsi="Arial" w:cs="Arial"/>
+        </w:rPr>
+        <w:t>poderá criar um novo equipamento, durante a criação de um item, a fim de economizar tempo, ou criá-lo na página da base de dados. Um equipamento criado na página do item também será visualizado na página</w:t>
+      </w:r>
+      <w:r>
+        <w:rPr>
+          <w:rFonts w:ascii="Arial" w:hAnsi="Arial" w:cs="Arial"/>
+        </w:rPr>
+        <w:t xml:space="preserve"> da base</w:t>
+      </w:r>
+      <w:r>
+        <w:rPr>
+          <w:rFonts w:ascii="Arial" w:hAnsi="Arial" w:cs="Arial"/>
+        </w:rPr>
+        <w:t xml:space="preserve"> de dados.</w:t>
+      </w:r>
+      <w:r>
+        <w:rPr>
+          <w:rFonts w:ascii="Arial" w:hAnsi="Arial" w:cs="Arial"/>
+        </w:rPr>
+        <w:t xml:space="preserve"> </w:t>
+      </w:r>
+      <w:r>
+        <w:rPr>
+          <w:rFonts w:ascii="Arial" w:hAnsi="Arial" w:cs="Arial"/>
+        </w:rPr>
+        <w:t>O nome de um equipamento poderá ser alterado, depois de cadastrado.</w:t>
+      </w:r>
+      <w:r>
+        <w:rPr>
+          <w:rFonts w:ascii="Arial" w:hAnsi="Arial" w:cs="Arial"/>
+        </w:rPr>
+        <w:t xml:space="preserve"> </w:t>
+      </w:r>
+    </w:p>
+    <w:p>
+      <w:pPr>
+        <w:spacing w:after="0" w:line="360" w:lineRule="auto"/>
+        <w:ind w:firstLine="709"/>
+        <w:jc w:val="both"/>
+        <w:rPr>
+          <w:rFonts w:ascii="Arial" w:hAnsi="Arial" w:cs="Arial"/>
+        </w:rPr>
+      </w:pPr>
+      <w:r>
+        <w:rPr>
+          <w:rFonts w:ascii="Arial" w:hAnsi="Arial" w:cs="Arial"/>
+        </w:rPr>
+        <w:t>2.2.10</w:t>
+      </w:r>
+      <w:r>
+        <w:rPr>
+          <w:rFonts w:ascii="Arial" w:hAnsi="Arial" w:cs="Arial"/>
+        </w:rPr>
+        <w:t xml:space="preserve"> Cadastrar marca</w:t>
+      </w:r>
+    </w:p>
+    <w:p>
+      <w:pPr>
+        <w:spacing w:after="0" w:line="360" w:lineRule="auto"/>
+        <w:ind w:firstLine="709"/>
+        <w:jc w:val="both"/>
+        <w:rPr>
+          <w:rFonts w:ascii="Arial" w:hAnsi="Arial" w:cs="Arial"/>
+        </w:rPr>
+      </w:pPr>
+      <w:r>
+        <w:rPr>
+          <w:rFonts w:ascii="Arial" w:hAnsi="Arial" w:cs="Arial"/>
+        </w:rPr>
+        <w:t xml:space="preserve">Uma </w:t>
+      </w:r>
+      <w:r>
+        <w:rPr>
+          <w:rFonts w:ascii="Arial" w:hAnsi="Arial" w:cs="Arial"/>
+        </w:rPr>
+        <w:t>marca poderá ser cadastrada</w:t>
+      </w:r>
+      <w:r>
+        <w:rPr>
+          <w:rFonts w:ascii="Arial" w:hAnsi="Arial" w:cs="Arial"/>
+        </w:rPr>
+        <w:t xml:space="preserve"> d</w:t>
+      </w:r>
+      <w:r>
+        <w:rPr>
+          <w:rFonts w:ascii="Arial" w:hAnsi="Arial" w:cs="Arial"/>
+        </w:rPr>
+        <w:t>urante o cadastro de um item, no</w:t>
+      </w:r>
+      <w:r>
+        <w:rPr>
+          <w:rFonts w:ascii="Arial" w:hAnsi="Arial" w:cs="Arial"/>
+        </w:rPr>
+        <w:t xml:space="preserve"> qual se insere o nome em uma janela, ou ser criada na página da base de dados, na qual além do nome se insere a nacionalidade</w:t>
+      </w:r>
+      <w:r>
+        <w:rPr>
+          <w:rFonts w:ascii="Arial" w:hAnsi="Arial" w:cs="Arial"/>
+        </w:rPr>
+        <w:t xml:space="preserve"> para dados mais completos. Uma marca </w:t>
+      </w:r>
+      <w:r>
+        <w:rPr>
+          <w:rFonts w:ascii="Arial" w:hAnsi="Arial" w:cs="Arial"/>
+        </w:rPr>
+        <w:lastRenderedPageBreak/>
+        <w:t>criada na página do item também será visualizada na página da base de dados.</w:t>
+      </w:r>
+      <w:r>
+        <w:rPr>
+          <w:rFonts w:ascii="Arial" w:hAnsi="Arial" w:cs="Arial"/>
+        </w:rPr>
+        <w:t xml:space="preserve"> </w:t>
+      </w:r>
+      <w:r>
+        <w:rPr>
+          <w:rFonts w:ascii="Arial" w:hAnsi="Arial" w:cs="Arial"/>
+        </w:rPr>
+        <w:t>Os dados de uma marca poderão ser editados, depois de cadastrados.</w:t>
+      </w:r>
+    </w:p>
+    <w:p>
+      <w:pPr>
+        <w:spacing w:after="0" w:line="360" w:lineRule="auto"/>
+        <w:ind w:firstLine="709"/>
+        <w:jc w:val="both"/>
+        <w:rPr>
+          <w:rFonts w:ascii="Arial" w:hAnsi="Arial" w:cs="Arial"/>
+        </w:rPr>
+      </w:pPr>
+    </w:p>
+    <w:p>
+      <w:pPr>
+        <w:spacing w:after="0" w:line="360" w:lineRule="auto"/>
+        <w:ind w:firstLine="709"/>
+        <w:jc w:val="both"/>
+        <w:rPr>
+          <w:rFonts w:ascii="Arial" w:hAnsi="Arial" w:cs="Arial"/>
+        </w:rPr>
+      </w:pPr>
+      <w:r>
+        <w:rPr>
+          <w:rFonts w:ascii="Arial" w:hAnsi="Arial" w:cs="Arial"/>
+        </w:rPr>
+        <w:t>2.2.</w:t>
+      </w:r>
+      <w:r>
+        <w:rPr>
+          <w:rFonts w:ascii="Arial" w:hAnsi="Arial" w:cs="Arial"/>
+        </w:rPr>
+        <w:t>11</w:t>
+      </w:r>
+      <w:r>
+        <w:rPr>
+          <w:rFonts w:ascii="Arial" w:hAnsi="Arial" w:cs="Arial"/>
+        </w:rPr>
+        <w:t xml:space="preserve"> Cadastrar modelo</w:t>
+      </w:r>
+    </w:p>
+    <w:p>
+      <w:pPr>
+        <w:spacing w:after="0" w:line="360" w:lineRule="auto"/>
+        <w:ind w:firstLine="709"/>
+        <w:jc w:val="both"/>
+        <w:rPr>
+          <w:rFonts w:ascii="Arial" w:hAnsi="Arial" w:cs="Arial"/>
+        </w:rPr>
+      </w:pPr>
+      <w:r>
+        <w:rPr>
+          <w:rFonts w:ascii="Arial" w:hAnsi="Arial" w:cs="Arial"/>
+        </w:rPr>
+        <w:t>Um modelo de equipamento poderá ser cadastrado durante a inserção de um item, no entanto, diferentemente dos demais, o cadastro do modelo estará relacionado ao equipamento e à marca. De forma que uma marca pode ter vários modelos sempre relacionados a um equipamento e vice-versa. Um modelo sempre terá uma marca e um equipamento.</w:t>
+      </w:r>
+    </w:p>
+    <w:p>
+      <w:pPr>
+        <w:spacing w:after="0" w:line="360" w:lineRule="auto"/>
+        <w:ind w:firstLine="709"/>
+        <w:jc w:val="both"/>
+        <w:rPr>
+          <w:rFonts w:ascii="Arial" w:hAnsi="Arial" w:cs="Arial"/>
+        </w:rPr>
+      </w:pPr>
+      <w:r>
+        <w:rPr>
+          <w:rFonts w:ascii="Arial" w:hAnsi="Arial" w:cs="Arial"/>
+        </w:rPr>
+        <w:t>O modelo também poderá ser cadastrado na página de um equipamento, dentro da página da base de dados. Os dados de um modelo poderão ser editados, após o cadastro. Em versões futuras, o cadastro do modelo poderá receber um arquivo de foto, e arquivos de manual.</w:t>
+      </w:r>
+    </w:p>
+    <w:p>
+      <w:pPr>
+        <w:spacing w:after="0" w:line="360" w:lineRule="auto"/>
+        <w:ind w:firstLine="709"/>
+        <w:jc w:val="both"/>
+        <w:rPr>
+          <w:rFonts w:ascii="Arial" w:hAnsi="Arial" w:cs="Arial"/>
+        </w:rPr>
+      </w:pPr>
+      <w:r>
+        <w:rPr>
+          <w:rFonts w:ascii="Arial" w:hAnsi="Arial" w:cs="Arial"/>
+        </w:rPr>
+        <w:t>2.2.12 Cadastrar setor</w:t>
+      </w:r>
+    </w:p>
+    <w:p>
+      <w:pPr>
+        <w:spacing w:after="0" w:line="360" w:lineRule="auto"/>
+        <w:ind w:firstLine="709"/>
+        <w:jc w:val="both"/>
+        <w:rPr>
+          <w:rFonts w:ascii="Arial" w:hAnsi="Arial" w:cs="Arial"/>
+        </w:rPr>
+      </w:pPr>
+      <w:r>
+        <w:rPr>
+          <w:rFonts w:ascii="Arial" w:hAnsi="Arial" w:cs="Arial"/>
+        </w:rPr>
+        <w:t>O usuário poderá criar um setor, a fim de organizar a localização dos itens, caso possua permissões de gerente ou técnico. No cadastro de setor consta o endereço, por padrão o setor recebe o endereço da instituição, mas poderá ser alterado. Todo setor está relacionado a uma instituição, a ele poderão ser associados usuários, dentre os quais um será o responsável. Além disso, os itens serão sempre relacionados a um setor.</w:t>
+      </w:r>
+      <w:r>
+        <w:rPr>
+          <w:rFonts w:ascii="Arial" w:hAnsi="Arial" w:cs="Arial"/>
+        </w:rPr>
+        <w:t xml:space="preserve"> </w:t>
+      </w:r>
+      <w:r>
+        <w:rPr>
+          <w:rFonts w:ascii="Arial" w:hAnsi="Arial" w:cs="Arial"/>
+        </w:rPr>
+        <w:t xml:space="preserve">Os dados do setor poderão </w:t>
+      </w:r>
+      <w:r>
+        <w:rPr>
+          <w:rFonts w:ascii="Arial" w:hAnsi="Arial" w:cs="Arial"/>
+        </w:rPr>
+        <w:t>ser alterados, após o cadastro.</w:t>
+      </w:r>
+    </w:p>
+    <w:p>
+      <w:pPr>
+        <w:spacing w:after="0" w:line="360" w:lineRule="auto"/>
+        <w:ind w:firstLine="709"/>
+        <w:jc w:val="both"/>
+        <w:rPr>
+          <w:rFonts w:ascii="Arial" w:hAnsi="Arial" w:cs="Arial"/>
+        </w:rPr>
+      </w:pPr>
+      <w:r>
+        <w:rPr>
+          <w:rFonts w:ascii="Arial" w:hAnsi="Arial" w:cs="Arial"/>
+        </w:rPr>
+        <w:t>2.2.13 Cadastrar sala</w:t>
+      </w:r>
+    </w:p>
+    <w:p>
+      <w:pPr>
+        <w:spacing w:after="0" w:line="360" w:lineRule="auto"/>
+        <w:ind w:firstLine="709"/>
+        <w:jc w:val="both"/>
+        <w:rPr>
+          <w:rFonts w:ascii="Arial" w:hAnsi="Arial" w:cs="Arial"/>
+        </w:rPr>
+      </w:pPr>
+      <w:r>
+        <w:rPr>
+          <w:rFonts w:ascii="Arial" w:hAnsi="Arial" w:cs="Arial"/>
+        </w:rPr>
+        <w:t>Caso a instituição separa os itens em níveis mais específicos do que setores, sala poderão ser criadas, as quais sempre serão relacionadas a um setor. Para sala, um nome e uma localização poderão ser fornecidos. Os dados de uma sala poderão se</w:t>
+      </w:r>
+      <w:r>
+        <w:rPr>
+          <w:rFonts w:ascii="Arial" w:hAnsi="Arial" w:cs="Arial"/>
+        </w:rPr>
+        <w:t>r editados, depois do cadastro.</w:t>
+      </w:r>
+    </w:p>
+    <w:p>
+      <w:pPr>
+        <w:spacing w:after="0" w:line="360" w:lineRule="auto"/>
+        <w:ind w:firstLine="709"/>
+        <w:jc w:val="both"/>
+        <w:rPr>
+          <w:rFonts w:ascii="Arial" w:hAnsi="Arial" w:cs="Arial"/>
+        </w:rPr>
+      </w:pPr>
+      <w:r>
+        <w:rPr>
+          <w:rFonts w:ascii="Arial" w:hAnsi="Arial" w:cs="Arial"/>
+        </w:rPr>
+        <w:t>2.2.14 Mover/remover item de uma sala</w:t>
+      </w:r>
+    </w:p>
+    <w:p>
+      <w:pPr>
+        <w:spacing w:after="0" w:line="360" w:lineRule="auto"/>
+        <w:ind w:firstLine="709"/>
+        <w:jc w:val="both"/>
+        <w:rPr>
+          <w:rFonts w:ascii="Arial" w:hAnsi="Arial" w:cs="Arial"/>
+        </w:rPr>
+      </w:pPr>
+      <w:r>
+        <w:rPr>
+          <w:rFonts w:ascii="Arial" w:hAnsi="Arial" w:cs="Arial"/>
+        </w:rPr>
+        <w:t xml:space="preserve">Os itens são relacionados aos setores, de forma que um setor tem vários itens, e um item pertence a um setor, no entanto, ao se criar salas em setor, os itens podem ser divididos entre elas. Para isso o usuário deverá acessar a opção mover item na página da sala, qualquer item do setor que não tenha sala poderá ser movido. </w:t>
+      </w:r>
+    </w:p>
+    <w:p>
+      <w:pPr>
+        <w:spacing w:after="0" w:line="360" w:lineRule="auto"/>
+        <w:ind w:firstLine="709"/>
+        <w:jc w:val="both"/>
+        <w:rPr>
+          <w:rFonts w:ascii="Arial" w:hAnsi="Arial" w:cs="Arial"/>
+        </w:rPr>
+      </w:pPr>
+      <w:r>
+        <w:rPr>
+          <w:rFonts w:ascii="Arial" w:hAnsi="Arial" w:cs="Arial"/>
+        </w:rPr>
+        <w:t xml:space="preserve">Após ter sido movido, o item poderá ser facilmente removido, de forma que ficará relacionado apenas ao setor. Caso seja necessário, o item poderá ser movido para outra sala. A Figura X mostra o diagrama de </w:t>
+      </w:r>
+      <w:r>
+        <w:rPr>
+          <w:rFonts w:ascii="Arial" w:hAnsi="Arial" w:cs="Arial"/>
+        </w:rPr>
+        <w:t>comunicação</w:t>
+      </w:r>
+      <w:r>
+        <w:rPr>
+          <w:rFonts w:ascii="Arial" w:hAnsi="Arial" w:cs="Arial"/>
+        </w:rPr>
+        <w:t xml:space="preserve"> para esse caso de uso.</w:t>
+      </w:r>
+    </w:p>
+    <w:p>
+      <w:pPr>
+        <w:spacing w:after="0" w:line="360" w:lineRule="auto"/>
+        <w:jc w:val="both"/>
+        <w:rPr>
+          <w:rFonts w:ascii="Arial" w:hAnsi="Arial" w:cs="Arial"/>
+        </w:rPr>
+      </w:pPr>
+      <w:bookmarkStart w:id="3" w:name="_GoBack"/>
+      <w:bookmarkEnd w:id="3"/>
       <w:r>
         <w:rPr>
           <w:rFonts w:ascii="Arial" w:hAnsi="Arial" w:cs="Arial"/>
@@ -3372,9 +4314,9 @@
         <w:lastRenderedPageBreak/>
         <w:drawing>
           <wp:inline distT="0" distB="0" distL="0" distR="0">
-            <wp:extent cx="6667500" cy="7596482"/>
-            <wp:effectExtent l="0" t="0" r="0" b="0"/>
-            <wp:docPr id="11" name="Imagem 3" descr="F:\TCC - nova\Diagramaclasses.png"/>
+            <wp:extent cx="5400675" cy="4286250"/>
+            <wp:effectExtent l="19050" t="0" r="9525" b="0"/>
+            <wp:docPr id="18" name="Imagem 8" descr="C:\Users\Nicolai\Downloads\Mover_item_para_sala.png"/>
             <wp:cNvGraphicFramePr>
               <a:graphicFrameLocks xmlns:a="http://schemas.openxmlformats.org/drawingml/2006/main" noChangeAspect="1"/>
             </wp:cNvGraphicFramePr>
@@ -3382,13 +4324,13 @@
               <a:graphicData uri="http://schemas.openxmlformats.org/drawingml/2006/picture">
                 <pic:pic xmlns:pic="http://schemas.openxmlformats.org/drawingml/2006/picture">
                   <pic:nvPicPr>
-                    <pic:cNvPr id="0" name="Picture 3" descr="F:\TCC - nova\Diagramaclasses.png"/>
+                    <pic:cNvPr id="0" name="Picture 8" descr="C:\Users\Nicolai\Downloads\Mover_item_para_sala.png"/>
                     <pic:cNvPicPr>
                       <a:picLocks noChangeAspect="1" noChangeArrowheads="1"/>
                     </pic:cNvPicPr>
                   </pic:nvPicPr>
                   <pic:blipFill>
-                    <a:blip r:embed="rId12" cstate="print"/>
+                    <a:blip r:embed="rId18" cstate="print"/>
                     <a:srcRect/>
                     <a:stretch>
                       <a:fillRect/>
@@ -3397,7 +4339,7 @@
                   <pic:spPr bwMode="auto">
                     <a:xfrm>
                       <a:off x="0" y="0"/>
-                      <a:ext cx="6667500" cy="7596482"/>
+                      <a:ext cx="5400675" cy="4286250"/>
                     </a:xfrm>
                     <a:prstGeom prst="rect">
                       <a:avLst/>
@@ -3419,8 +4361,33 @@
     </w:p>
     <w:p>
       <w:pPr>
-        <w:pStyle w:val="PargrafodaLista"/>
-        <w:ind w:left="1495"/>
+        <w:spacing w:after="0" w:line="360" w:lineRule="auto"/>
+        <w:ind w:firstLine="709"/>
+        <w:jc w:val="both"/>
+        <w:rPr>
+          <w:rFonts w:ascii="Arial" w:hAnsi="Arial" w:cs="Arial"/>
+        </w:rPr>
+      </w:pPr>
+    </w:p>
+    <w:p>
+      <w:pPr>
+        <w:spacing w:after="0" w:line="360" w:lineRule="auto"/>
+        <w:ind w:firstLine="709"/>
+        <w:jc w:val="both"/>
+        <w:rPr>
+          <w:rFonts w:ascii="Arial" w:hAnsi="Arial" w:cs="Arial"/>
+        </w:rPr>
+      </w:pPr>
+      <w:r>
+        <w:rPr>
+          <w:rFonts w:ascii="Arial" w:hAnsi="Arial" w:cs="Arial"/>
+        </w:rPr>
+        <w:t>2.2.3 DIAGRAMA PARTE 3</w:t>
+      </w:r>
+    </w:p>
+    <w:p>
+      <w:pPr>
+        <w:spacing w:line="720" w:lineRule="auto"/>
         <w:rPr>
           <w:rFonts w:ascii="Arial" w:hAnsi="Arial" w:cs="Arial"/>
         </w:rPr>
@@ -3432,11 +4399,1184 @@
           <w:lang w:eastAsia="pt-BR"/>
         </w:rPr>
         <w:lastRenderedPageBreak/>
+        <w:drawing>
+          <wp:inline distT="0" distB="0" distL="0" distR="0">
+            <wp:extent cx="5400675" cy="4876800"/>
+            <wp:effectExtent l="0" t="0" r="9525" b="0"/>
+            <wp:docPr id="2" name="Imagem 2"/>
+            <wp:cNvGraphicFramePr>
+              <a:graphicFrameLocks xmlns:a="http://schemas.openxmlformats.org/drawingml/2006/main" noChangeAspect="1"/>
+            </wp:cNvGraphicFramePr>
+            <a:graphic xmlns:a="http://schemas.openxmlformats.org/drawingml/2006/main">
+              <a:graphicData uri="http://schemas.openxmlformats.org/drawingml/2006/picture">
+                <pic:pic xmlns:pic="http://schemas.openxmlformats.org/drawingml/2006/picture">
+                  <pic:nvPicPr>
+                    <pic:cNvPr id="0" name="Picture 1"/>
+                    <pic:cNvPicPr>
+                      <a:picLocks noChangeAspect="1" noChangeArrowheads="1"/>
+                    </pic:cNvPicPr>
+                  </pic:nvPicPr>
+                  <pic:blipFill>
+                    <a:blip r:embed="rId19" cstate="print">
+                      <a:extLst>
+                        <a:ext uri="{28A0092B-C50C-407E-A947-70E740481C1C}">
+                          <a14:useLocalDpi xmlns="" xmlns:wpc="http://schemas.microsoft.com/office/word/2010/wordprocessingCanvas" xmlns:mc="http://schemas.openxmlformats.org/markup-compatibility/2006" xmlns:o="urn:schemas-microsoft-com:office:office" xmlns:v="urn:schemas-microsoft-com:vml" xmlns:wp14="http://schemas.microsoft.com/office/word/2010/wordprocessingDrawing" xmlns:w10="urn:schemas-microsoft-com:office:word" xmlns:w="http://schemas.openxmlformats.org/wordprocessingml/2006/main" xmlns:w14="http://schemas.microsoft.com/office/word/2010/wordml" xmlns:wpg="http://schemas.microsoft.com/office/word/2010/wordprocessingGroup" xmlns:wpi="http://schemas.microsoft.com/office/word/2010/wordprocessingInk" xmlns:wps="http://schemas.microsoft.com/office/word/2010/wordprocessingShape" xmlns:a14="http://schemas.microsoft.com/office/drawing/2010/main" val="0"/>
+                        </a:ext>
+                      </a:extLst>
+                    </a:blip>
+                    <a:srcRect/>
+                    <a:stretch>
+                      <a:fillRect/>
+                    </a:stretch>
+                  </pic:blipFill>
+                  <pic:spPr bwMode="auto">
+                    <a:xfrm>
+                      <a:off x="0" y="0"/>
+                      <a:ext cx="5400675" cy="4876800"/>
+                    </a:xfrm>
+                    <a:prstGeom prst="rect">
+                      <a:avLst/>
+                    </a:prstGeom>
+                    <a:noFill/>
+                    <a:ln>
+                      <a:noFill/>
+                    </a:ln>
+                  </pic:spPr>
+                </pic:pic>
+              </a:graphicData>
+            </a:graphic>
+          </wp:inline>
+        </w:drawing>
+      </w:r>
+    </w:p>
+    <w:p>
+      <w:pPr>
+        <w:spacing w:after="0" w:line="360" w:lineRule="auto"/>
+        <w:ind w:firstLine="709"/>
+        <w:jc w:val="both"/>
+        <w:rPr>
+          <w:rFonts w:ascii="Arial" w:hAnsi="Arial" w:cs="Arial"/>
+        </w:rPr>
+      </w:pPr>
+      <w:r>
+        <w:rPr>
+          <w:rFonts w:ascii="Arial" w:hAnsi="Arial" w:cs="Arial"/>
+        </w:rPr>
+        <w:t>2.2.15 Gerenciar pedidos de serviço</w:t>
+      </w:r>
+    </w:p>
+    <w:p>
+      <w:pPr>
+        <w:spacing w:after="0" w:line="360" w:lineRule="auto"/>
+        <w:ind w:firstLine="709"/>
+        <w:jc w:val="both"/>
+        <w:rPr>
+          <w:rFonts w:ascii="Arial" w:hAnsi="Arial" w:cs="Arial"/>
+        </w:rPr>
+      </w:pPr>
+      <w:r>
+        <w:rPr>
+          <w:rFonts w:ascii="Arial" w:hAnsi="Arial" w:cs="Arial"/>
+        </w:rPr>
+        <w:t>O profissional de saúde poderá interagir com o estado do item através dos pedidos de serviço, uma vez que ele deve ser preocupar com o atendimento ao paciente não participará do gerenciamento de ordens de serviço. Os pedidos de serviço são mais simples que as ordens.</w:t>
+      </w:r>
+    </w:p>
+    <w:p>
+      <w:pPr>
+        <w:spacing w:after="0" w:line="360" w:lineRule="auto"/>
+        <w:ind w:firstLine="709"/>
+        <w:jc w:val="both"/>
+        <w:rPr>
+          <w:rFonts w:ascii="Arial" w:hAnsi="Arial" w:cs="Arial"/>
+        </w:rPr>
+      </w:pPr>
+      <w:r>
+        <w:rPr>
+          <w:rFonts w:ascii="Arial" w:hAnsi="Arial" w:cs="Arial"/>
+        </w:rPr>
+        <w:t>Todas as ações do gerenciamento dos pedidos gerarão notificações, as quais serão listadas na página da instituição, e apresentarão links para os itens relacionados. As notificações mais importantes serão enviadas por e-mail ao responsável do setor em que está o item em questão.</w:t>
+      </w:r>
+      <w:r>
+        <w:rPr>
+          <w:rFonts w:ascii="Arial" w:hAnsi="Arial" w:cs="Arial"/>
+        </w:rPr>
+        <w:t xml:space="preserve"> Os dados dos pedidos também serão considerados para a </w:t>
+      </w:r>
+      <w:proofErr w:type="spellStart"/>
+      <w:r>
+        <w:rPr>
+          <w:rFonts w:ascii="Arial" w:hAnsi="Arial" w:cs="Arial"/>
+        </w:rPr>
+        <w:t>plotagem</w:t>
+      </w:r>
+      <w:proofErr w:type="spellEnd"/>
+      <w:r>
+        <w:rPr>
+          <w:rFonts w:ascii="Arial" w:hAnsi="Arial" w:cs="Arial"/>
+        </w:rPr>
+        <w:t xml:space="preserve"> dos gráficos.</w:t>
+      </w:r>
+    </w:p>
+    <w:p>
+      <w:pPr>
+        <w:spacing w:after="0" w:line="360" w:lineRule="auto"/>
+        <w:ind w:firstLine="709"/>
+        <w:jc w:val="both"/>
+        <w:rPr>
+          <w:rFonts w:ascii="Arial" w:hAnsi="Arial" w:cs="Arial"/>
+        </w:rPr>
+      </w:pPr>
+      <w:r>
+        <w:rPr>
+          <w:rFonts w:ascii="Arial" w:hAnsi="Arial" w:cs="Arial"/>
+        </w:rPr>
+        <w:t>2.2.16</w:t>
+      </w:r>
+      <w:r>
+        <w:rPr>
+          <w:rFonts w:ascii="Arial" w:hAnsi="Arial" w:cs="Arial"/>
+        </w:rPr>
+        <w:t xml:space="preserve"> Criar Pedido de serviço</w:t>
+      </w:r>
+    </w:p>
+    <w:p>
+      <w:pPr>
+        <w:spacing w:after="0" w:line="360" w:lineRule="auto"/>
+        <w:ind w:firstLine="709"/>
+        <w:jc w:val="both"/>
+        <w:rPr>
+          <w:rFonts w:ascii="Arial" w:hAnsi="Arial" w:cs="Arial"/>
+        </w:rPr>
+      </w:pPr>
+      <w:r>
+        <w:rPr>
+          <w:rFonts w:ascii="Arial" w:hAnsi="Arial" w:cs="Arial"/>
+        </w:rPr>
+        <w:t>Ao</w:t>
+      </w:r>
+      <w:r>
+        <w:rPr>
+          <w:rFonts w:ascii="Arial" w:hAnsi="Arial" w:cs="Arial"/>
+        </w:rPr>
+        <w:t xml:space="preserve"> observar algum</w:t>
+      </w:r>
+      <w:r>
+        <w:rPr>
+          <w:rFonts w:ascii="Arial" w:hAnsi="Arial" w:cs="Arial"/>
+        </w:rPr>
+        <w:t>a</w:t>
+      </w:r>
+      <w:r>
+        <w:rPr>
+          <w:rFonts w:ascii="Arial" w:hAnsi="Arial" w:cs="Arial"/>
+        </w:rPr>
+        <w:t xml:space="preserve"> instabilidade no serviço de um equipamento, </w:t>
+      </w:r>
+      <w:r>
+        <w:rPr>
+          <w:rFonts w:ascii="Arial" w:hAnsi="Arial" w:cs="Arial"/>
+        </w:rPr>
+        <w:t>o</w:t>
+      </w:r>
+      <w:r>
+        <w:rPr>
+          <w:rFonts w:ascii="Arial" w:hAnsi="Arial" w:cs="Arial"/>
+        </w:rPr>
+        <w:t xml:space="preserve"> profissional</w:t>
+      </w:r>
+      <w:r>
+        <w:rPr>
+          <w:rFonts w:ascii="Arial" w:hAnsi="Arial" w:cs="Arial"/>
+        </w:rPr>
+        <w:t xml:space="preserve"> da saúde</w:t>
+      </w:r>
+      <w:r>
+        <w:rPr>
+          <w:rFonts w:ascii="Arial" w:hAnsi="Arial" w:cs="Arial"/>
+        </w:rPr>
+        <w:t xml:space="preserve"> deverá alertar a equipe técnica</w:t>
+      </w:r>
+      <w:r>
+        <w:rPr>
+          <w:rFonts w:ascii="Arial" w:hAnsi="Arial" w:cs="Arial"/>
+        </w:rPr>
+        <w:t xml:space="preserve"> através de um pedido de serviço</w:t>
+      </w:r>
+      <w:r>
+        <w:rPr>
+          <w:rFonts w:ascii="Arial" w:hAnsi="Arial" w:cs="Arial"/>
+        </w:rPr>
+        <w:t>.</w:t>
+      </w:r>
+    </w:p>
+    <w:p>
+      <w:pPr>
+        <w:spacing w:after="0" w:line="360" w:lineRule="auto"/>
+        <w:ind w:firstLine="709"/>
+        <w:jc w:val="both"/>
+        <w:rPr>
+          <w:rFonts w:ascii="Arial" w:hAnsi="Arial" w:cs="Arial"/>
+        </w:rPr>
+      </w:pPr>
+      <w:r>
+        <w:rPr>
+          <w:rFonts w:ascii="Arial" w:hAnsi="Arial" w:cs="Arial"/>
+        </w:rPr>
+        <w:lastRenderedPageBreak/>
+        <w:t>O profissional de saúde poderá criar um pedido de serviço, nesse pedido ele deverá informar o estado em que se encontra o equipamento, além de uma descrição breve que facilite a análise do caso pelos técnicos.</w:t>
+      </w:r>
+    </w:p>
+    <w:p>
+      <w:pPr>
+        <w:spacing w:after="0" w:line="360" w:lineRule="auto"/>
+        <w:ind w:firstLine="709"/>
+        <w:jc w:val="both"/>
+        <w:rPr>
+          <w:rFonts w:ascii="Arial" w:hAnsi="Arial" w:cs="Arial"/>
+        </w:rPr>
+      </w:pPr>
+      <w:r>
+        <w:rPr>
+          <w:rFonts w:ascii="Arial" w:hAnsi="Arial" w:cs="Arial"/>
+        </w:rPr>
+        <w:t xml:space="preserve">Na página de um item estarão listados os pedidos de serviço que já foram abertos para ele, nessa lista estará disponível </w:t>
+      </w:r>
+      <w:proofErr w:type="gramStart"/>
+      <w:r>
+        <w:rPr>
+          <w:rFonts w:ascii="Arial" w:hAnsi="Arial" w:cs="Arial"/>
+        </w:rPr>
+        <w:t>a opção de abertura de novo pedido</w:t>
+      </w:r>
+      <w:proofErr w:type="gramEnd"/>
+      <w:r>
+        <w:rPr>
+          <w:rFonts w:ascii="Arial" w:hAnsi="Arial" w:cs="Arial"/>
+        </w:rPr>
+        <w:t>, caso não haja pedidos pendentes.</w:t>
+      </w:r>
+    </w:p>
+    <w:p>
+      <w:pPr>
+        <w:spacing w:after="0" w:line="360" w:lineRule="auto"/>
+        <w:ind w:firstLine="709"/>
+        <w:jc w:val="both"/>
+        <w:rPr>
+          <w:rFonts w:ascii="Arial" w:hAnsi="Arial" w:cs="Arial"/>
+        </w:rPr>
+      </w:pPr>
+      <w:r>
+        <w:rPr>
+          <w:rFonts w:ascii="Arial" w:hAnsi="Arial" w:cs="Arial"/>
+        </w:rPr>
+        <w:t>2.2.17</w:t>
+      </w:r>
+      <w:r>
+        <w:rPr>
+          <w:rFonts w:ascii="Arial" w:hAnsi="Arial" w:cs="Arial"/>
+        </w:rPr>
+        <w:t xml:space="preserve"> Cancelar pedido de serviço</w:t>
+      </w:r>
+    </w:p>
+    <w:p>
+      <w:pPr>
+        <w:spacing w:after="0" w:line="360" w:lineRule="auto"/>
+        <w:ind w:firstLine="709"/>
+        <w:jc w:val="both"/>
+        <w:rPr>
+          <w:rFonts w:ascii="Arial" w:hAnsi="Arial" w:cs="Arial"/>
+        </w:rPr>
+      </w:pPr>
+      <w:r>
+        <w:rPr>
+          <w:rFonts w:ascii="Arial" w:hAnsi="Arial" w:cs="Arial"/>
+        </w:rPr>
+        <w:t>Ao julgar que um pedido de serviço não é pertinente</w:t>
+      </w:r>
+      <w:r>
+        <w:rPr>
+          <w:rFonts w:ascii="Arial" w:hAnsi="Arial" w:cs="Arial"/>
+        </w:rPr>
+        <w:t>, qualquer usuário relacionado à</w:t>
+      </w:r>
+      <w:r>
+        <w:rPr>
+          <w:rFonts w:ascii="Arial" w:hAnsi="Arial" w:cs="Arial"/>
+        </w:rPr>
+        <w:t xml:space="preserve"> instituição, poderá cancelá-lo, no entanto para isso deverá informar o motivo</w:t>
+      </w:r>
+      <w:r>
+        <w:rPr>
+          <w:rFonts w:ascii="Arial" w:hAnsi="Arial" w:cs="Arial"/>
+        </w:rPr>
+        <w:t>.</w:t>
+      </w:r>
+    </w:p>
+    <w:p>
+      <w:pPr>
+        <w:spacing w:after="0" w:line="360" w:lineRule="auto"/>
+        <w:ind w:firstLine="709"/>
+        <w:jc w:val="both"/>
+        <w:rPr>
+          <w:rFonts w:ascii="Arial" w:hAnsi="Arial" w:cs="Arial"/>
+        </w:rPr>
+      </w:pPr>
+      <w:r>
+        <w:rPr>
+          <w:rFonts w:ascii="Arial" w:hAnsi="Arial" w:cs="Arial"/>
+        </w:rPr>
+        <w:t>No pedido será identificado o usuário que o registrou, bem como o usuário que o cancelou, em caso de cancelamento, ainda nesse caso o item em questão retornará ao seu estado anterior ao pedido.</w:t>
+      </w:r>
+      <w:r>
+        <w:rPr>
+          <w:rFonts w:ascii="Arial" w:hAnsi="Arial" w:cs="Arial"/>
+        </w:rPr>
+        <w:t xml:space="preserve"> </w:t>
+      </w:r>
+      <w:r>
+        <w:rPr>
+          <w:rFonts w:ascii="Arial" w:hAnsi="Arial" w:cs="Arial"/>
+        </w:rPr>
+        <w:t>A Figura X mostra o diagrama de comunicação para esse caso de uso.</w:t>
+      </w:r>
+    </w:p>
+    <w:p>
+      <w:pPr>
+        <w:spacing w:after="0" w:line="360" w:lineRule="auto"/>
+        <w:jc w:val="both"/>
+        <w:rPr>
+          <w:rFonts w:ascii="Arial" w:hAnsi="Arial" w:cs="Arial"/>
+        </w:rPr>
+      </w:pPr>
+      <w:r>
+        <w:rPr>
+          <w:rFonts w:ascii="Arial" w:hAnsi="Arial" w:cs="Arial"/>
+          <w:noProof/>
+          <w:lang w:eastAsia="pt-BR"/>
+        </w:rPr>
+        <w:drawing>
+          <wp:inline distT="0" distB="0" distL="0" distR="0">
+            <wp:extent cx="5391150" cy="4419600"/>
+            <wp:effectExtent l="19050" t="0" r="0" b="0"/>
+            <wp:docPr id="19" name="Imagem 9" descr="C:\Users\Nicolai\Downloads\Cancelar_ps.png"/>
+            <wp:cNvGraphicFramePr>
+              <a:graphicFrameLocks xmlns:a="http://schemas.openxmlformats.org/drawingml/2006/main" noChangeAspect="1"/>
+            </wp:cNvGraphicFramePr>
+            <a:graphic xmlns:a="http://schemas.openxmlformats.org/drawingml/2006/main">
+              <a:graphicData uri="http://schemas.openxmlformats.org/drawingml/2006/picture">
+                <pic:pic xmlns:pic="http://schemas.openxmlformats.org/drawingml/2006/picture">
+                  <pic:nvPicPr>
+                    <pic:cNvPr id="0" name="Picture 9" descr="C:\Users\Nicolai\Downloads\Cancelar_ps.png"/>
+                    <pic:cNvPicPr>
+                      <a:picLocks noChangeAspect="1" noChangeArrowheads="1"/>
+                    </pic:cNvPicPr>
+                  </pic:nvPicPr>
+                  <pic:blipFill>
+                    <a:blip r:embed="rId20" cstate="print"/>
+                    <a:srcRect/>
+                    <a:stretch>
+                      <a:fillRect/>
+                    </a:stretch>
+                  </pic:blipFill>
+                  <pic:spPr bwMode="auto">
+                    <a:xfrm>
+                      <a:off x="0" y="0"/>
+                      <a:ext cx="5391150" cy="4419600"/>
+                    </a:xfrm>
+                    <a:prstGeom prst="rect">
+                      <a:avLst/>
+                    </a:prstGeom>
+                    <a:noFill/>
+                    <a:ln w="9525">
+                      <a:noFill/>
+                      <a:miter lim="800000"/>
+                      <a:headEnd/>
+                      <a:tailEnd/>
+                    </a:ln>
+                  </pic:spPr>
+                </pic:pic>
+              </a:graphicData>
+            </a:graphic>
+          </wp:inline>
+        </w:drawing>
+      </w:r>
+    </w:p>
+    <w:p>
+      <w:pPr>
+        <w:spacing w:after="0" w:line="360" w:lineRule="auto"/>
+        <w:ind w:firstLine="709"/>
+        <w:jc w:val="both"/>
+        <w:rPr>
+          <w:rFonts w:ascii="Arial" w:hAnsi="Arial" w:cs="Arial"/>
+        </w:rPr>
+      </w:pPr>
+      <w:r>
+        <w:rPr>
+          <w:rFonts w:ascii="Arial" w:hAnsi="Arial" w:cs="Arial"/>
+        </w:rPr>
+        <w:t>2.2.18</w:t>
+      </w:r>
+      <w:r>
+        <w:rPr>
+          <w:rFonts w:ascii="Arial" w:hAnsi="Arial" w:cs="Arial"/>
+        </w:rPr>
+        <w:t xml:space="preserve"> Adicionar o motivo do cancelamento</w:t>
+      </w:r>
+    </w:p>
+    <w:p>
+      <w:pPr>
+        <w:spacing w:after="0" w:line="360" w:lineRule="auto"/>
+        <w:ind w:firstLine="709"/>
+        <w:jc w:val="both"/>
+        <w:rPr>
+          <w:rFonts w:ascii="Arial" w:hAnsi="Arial" w:cs="Arial"/>
+        </w:rPr>
+      </w:pPr>
+      <w:r>
+        <w:rPr>
+          <w:rFonts w:ascii="Arial" w:hAnsi="Arial" w:cs="Arial"/>
+        </w:rPr>
+        <w:t>Para o cancelamento, o usuário deverá acessar a página do pedido, e acionar a opção de cancelamento, ao acioná-la, um formulário surgirá. No formulário o usuário deverá informar o que levou ao cancelamento.</w:t>
+      </w:r>
+    </w:p>
+    <w:p>
+      <w:pPr>
+        <w:spacing w:after="0" w:line="360" w:lineRule="auto"/>
+        <w:ind w:firstLine="709"/>
+        <w:jc w:val="both"/>
+        <w:rPr>
+          <w:rFonts w:ascii="Arial" w:hAnsi="Arial" w:cs="Arial"/>
+        </w:rPr>
+      </w:pPr>
+      <w:r>
+        <w:rPr>
+          <w:rFonts w:ascii="Arial" w:hAnsi="Arial" w:cs="Arial"/>
+        </w:rPr>
+        <w:lastRenderedPageBreak/>
+        <w:t>Um técnico pode cancelar um pedido, por exemplo, se um profissional de saúde pediu manutenção para um equipamento que está em boas condições, no entanto estava mal conectado.</w:t>
+      </w:r>
+    </w:p>
+    <w:p>
+      <w:pPr>
+        <w:spacing w:after="0" w:line="360" w:lineRule="auto"/>
+        <w:ind w:firstLine="709"/>
+        <w:jc w:val="both"/>
+        <w:rPr>
+          <w:rFonts w:ascii="Arial" w:hAnsi="Arial" w:cs="Arial"/>
+        </w:rPr>
+      </w:pPr>
+      <w:r>
+        <w:rPr>
+          <w:rFonts w:ascii="Arial" w:hAnsi="Arial" w:cs="Arial"/>
+        </w:rPr>
+        <w:t>2.2.19</w:t>
+      </w:r>
+      <w:r>
+        <w:rPr>
+          <w:rFonts w:ascii="Arial" w:hAnsi="Arial" w:cs="Arial"/>
+        </w:rPr>
+        <w:t xml:space="preserve"> Excluir pedido de serviço</w:t>
+      </w:r>
+    </w:p>
+    <w:p>
+      <w:pPr>
+        <w:spacing w:after="0" w:line="360" w:lineRule="auto"/>
+        <w:ind w:firstLine="709"/>
+        <w:jc w:val="both"/>
+        <w:rPr>
+          <w:rFonts w:ascii="Arial" w:hAnsi="Arial" w:cs="Arial"/>
+        </w:rPr>
+      </w:pPr>
+      <w:r>
+        <w:rPr>
+          <w:rFonts w:ascii="Arial" w:hAnsi="Arial" w:cs="Arial"/>
+        </w:rPr>
+        <w:t>Os pedidos de serviço que forem abertos serão mantidos no banco de dados, mesmo após o seu en</w:t>
+      </w:r>
+      <w:r>
+        <w:rPr>
+          <w:rFonts w:ascii="Arial" w:hAnsi="Arial" w:cs="Arial"/>
+        </w:rPr>
+        <w:t>caminhamento. O encaminhamento se dá em duas situações, quando um técnico abre uma ordem de serviço para ele, ou quando alguém o cancela.</w:t>
+      </w:r>
+    </w:p>
+    <w:p>
+      <w:pPr>
+        <w:spacing w:after="0" w:line="360" w:lineRule="auto"/>
+        <w:ind w:firstLine="709"/>
+        <w:jc w:val="both"/>
+        <w:rPr>
+          <w:rFonts w:ascii="Arial" w:hAnsi="Arial" w:cs="Arial"/>
+        </w:rPr>
+      </w:pPr>
+      <w:r>
+        <w:rPr>
+          <w:rFonts w:ascii="Arial" w:hAnsi="Arial" w:cs="Arial"/>
+        </w:rPr>
+        <w:t>Quando o usuário que criou o pedido, julgar que foi inapropriado inseri-lo no sistema. Esse usuário, o criador do pedido, poderá excluí-lo acessando a opção na página do próprio dele.</w:t>
+      </w:r>
+    </w:p>
+    <w:p>
+      <w:pPr>
+        <w:spacing w:after="0" w:line="360" w:lineRule="auto"/>
+        <w:ind w:firstLine="709"/>
+        <w:jc w:val="both"/>
+        <w:rPr>
+          <w:rFonts w:ascii="Arial" w:hAnsi="Arial" w:cs="Arial"/>
+        </w:rPr>
+      </w:pPr>
+      <w:r>
+        <w:rPr>
+          <w:rFonts w:ascii="Arial" w:hAnsi="Arial" w:cs="Arial"/>
+        </w:rPr>
+        <w:t>2.2.20</w:t>
+      </w:r>
+      <w:r>
+        <w:rPr>
+          <w:rFonts w:ascii="Arial" w:hAnsi="Arial" w:cs="Arial"/>
+        </w:rPr>
+        <w:t xml:space="preserve"> Agendar/cancelar preventiva</w:t>
+      </w:r>
+    </w:p>
+    <w:p>
+      <w:pPr>
+        <w:spacing w:after="0" w:line="360" w:lineRule="auto"/>
+        <w:ind w:firstLine="709"/>
+        <w:jc w:val="both"/>
+        <w:rPr>
+          <w:rFonts w:ascii="Arial" w:hAnsi="Arial" w:cs="Arial"/>
+        </w:rPr>
+      </w:pPr>
+      <w:r>
+        <w:rPr>
+          <w:rFonts w:ascii="Arial" w:hAnsi="Arial" w:cs="Arial"/>
+        </w:rPr>
+        <w:t>Um técnico poderá agendar manutenções preventivas dos itens, com a finalidade de planejar esse tipo de manutenção, bem como alertar os usuários do equipamento que ele estará indisponível em determinada data.</w:t>
+      </w:r>
+    </w:p>
+    <w:p>
+      <w:pPr>
+        <w:spacing w:after="0" w:line="360" w:lineRule="auto"/>
+        <w:ind w:firstLine="709"/>
+        <w:jc w:val="both"/>
+        <w:rPr>
+          <w:rFonts w:ascii="Arial" w:hAnsi="Arial" w:cs="Arial"/>
+        </w:rPr>
+      </w:pPr>
+      <w:r>
+        <w:rPr>
+          <w:rFonts w:ascii="Arial" w:hAnsi="Arial" w:cs="Arial"/>
+        </w:rPr>
+        <w:t>Ao agendar uma preventiva, ela será incluída nas listas de preventiva da instituição, preventivas do setor e preventivas do item, além de poderem ser visualizadas na agenda. O técnico poderá acessar essa opção na página do item, em que escolherá uma data, ou na própria agenda, em que escolherá além da data o item a ser submetido à manutenção.</w:t>
+      </w:r>
+    </w:p>
+    <w:p>
+      <w:pPr>
+        <w:spacing w:after="0" w:line="360" w:lineRule="auto"/>
+        <w:ind w:firstLine="709"/>
+        <w:jc w:val="both"/>
+        <w:rPr>
+          <w:rFonts w:ascii="Arial" w:hAnsi="Arial" w:cs="Arial"/>
+        </w:rPr>
+      </w:pPr>
+      <w:r>
+        <w:rPr>
+          <w:rFonts w:ascii="Arial" w:hAnsi="Arial" w:cs="Arial"/>
+        </w:rPr>
+        <w:t>Para realizar o cancelamento de uma preventiva, o técnico deverá acessar a página do item, utilizando a opção desmarcar na lista de preventivas, ou na própria agenda, ao clicar em um evento de manutenção.</w:t>
+      </w:r>
+    </w:p>
+    <w:p>
+      <w:pPr>
+        <w:spacing w:after="0" w:line="360" w:lineRule="auto"/>
+        <w:ind w:firstLine="709"/>
+        <w:jc w:val="both"/>
+        <w:rPr>
+          <w:rFonts w:ascii="Arial" w:hAnsi="Arial" w:cs="Arial"/>
+        </w:rPr>
+      </w:pPr>
+      <w:r>
+        <w:rPr>
+          <w:rFonts w:ascii="Arial" w:hAnsi="Arial" w:cs="Arial"/>
+        </w:rPr>
+        <w:t xml:space="preserve">Quando chegar a data da manutenção uma ordem de serviço será automaticamente </w:t>
+      </w:r>
+      <w:proofErr w:type="gramStart"/>
+      <w:r>
+        <w:rPr>
+          <w:rFonts w:ascii="Arial" w:hAnsi="Arial" w:cs="Arial"/>
+        </w:rPr>
+        <w:t>aberta</w:t>
+      </w:r>
+      <w:proofErr w:type="gramEnd"/>
+      <w:r>
+        <w:rPr>
+          <w:rFonts w:ascii="Arial" w:hAnsi="Arial" w:cs="Arial"/>
+        </w:rPr>
+        <w:t>, bem como o estado do item será alterado.</w:t>
+      </w:r>
+    </w:p>
+    <w:p>
+      <w:pPr>
+        <w:spacing w:after="0" w:line="360" w:lineRule="auto"/>
+        <w:ind w:firstLine="709"/>
+        <w:jc w:val="both"/>
+        <w:rPr>
+          <w:rFonts w:ascii="Arial" w:hAnsi="Arial" w:cs="Arial"/>
+        </w:rPr>
+      </w:pPr>
+      <w:r>
+        <w:rPr>
+          <w:rFonts w:ascii="Arial" w:hAnsi="Arial" w:cs="Arial"/>
+        </w:rPr>
+        <w:t>2.2.21 Gerenciar pedidos de serviço</w:t>
+      </w:r>
+    </w:p>
+    <w:p>
+      <w:pPr>
+        <w:spacing w:after="0" w:line="360" w:lineRule="auto"/>
+        <w:ind w:firstLine="709"/>
+        <w:jc w:val="both"/>
+        <w:rPr>
+          <w:rFonts w:ascii="Arial" w:hAnsi="Arial" w:cs="Arial"/>
+        </w:rPr>
+      </w:pPr>
+      <w:r>
+        <w:rPr>
+          <w:rFonts w:ascii="Arial" w:hAnsi="Arial" w:cs="Arial"/>
+        </w:rPr>
+        <w:t>O técnico poderá interagir com o estado do item através das ordens de serviço. Antes da realização de um serviço, o técnico deverá abrir uma ordem no sistema e ao concluí-lo informar a conclusão.</w:t>
+      </w:r>
+    </w:p>
+    <w:p>
+      <w:pPr>
+        <w:spacing w:after="0" w:line="360" w:lineRule="auto"/>
+        <w:ind w:firstLine="709"/>
+        <w:jc w:val="both"/>
+        <w:rPr>
+          <w:rFonts w:ascii="Arial" w:hAnsi="Arial" w:cs="Arial"/>
+        </w:rPr>
+      </w:pPr>
+      <w:r>
+        <w:rPr>
+          <w:rFonts w:ascii="Arial" w:hAnsi="Arial" w:cs="Arial"/>
+        </w:rPr>
+        <w:t>Todas as ações do gerenciamento das ordens gerarão notificações, as quais serão listadas na página da instituição, e apresentarão links para os itens relacionados. As notificações mais importantes serão enviadas por e-mail ao responsável do setor em que está o item em questão.</w:t>
+      </w:r>
+    </w:p>
+    <w:p>
+      <w:pPr>
+        <w:spacing w:after="0" w:line="360" w:lineRule="auto"/>
+        <w:ind w:firstLine="709"/>
+        <w:jc w:val="both"/>
+        <w:rPr>
+          <w:rFonts w:ascii="Arial" w:hAnsi="Arial" w:cs="Arial"/>
+        </w:rPr>
+      </w:pPr>
+      <w:r>
+        <w:rPr>
+          <w:rFonts w:ascii="Arial" w:hAnsi="Arial" w:cs="Arial"/>
+        </w:rPr>
+        <w:t xml:space="preserve">As ordens de serviço são a principal fonte de informação para a </w:t>
+      </w:r>
+      <w:proofErr w:type="spellStart"/>
+      <w:r>
+        <w:rPr>
+          <w:rFonts w:ascii="Arial" w:hAnsi="Arial" w:cs="Arial"/>
+        </w:rPr>
+        <w:t>plotagem</w:t>
+      </w:r>
+      <w:proofErr w:type="spellEnd"/>
+      <w:r>
+        <w:rPr>
+          <w:rFonts w:ascii="Arial" w:hAnsi="Arial" w:cs="Arial"/>
+        </w:rPr>
+        <w:t xml:space="preserve"> dos gráficos, dessa forma é importante que os técnicos sigam um bom fluxo de trabalho envolvendo o cadastro correto das informações.</w:t>
+      </w:r>
+    </w:p>
+    <w:p>
+      <w:pPr>
+        <w:spacing w:after="0" w:line="360" w:lineRule="auto"/>
+        <w:ind w:firstLine="709"/>
+        <w:jc w:val="both"/>
+        <w:rPr>
+          <w:rFonts w:ascii="Arial" w:hAnsi="Arial" w:cs="Arial"/>
+        </w:rPr>
+      </w:pPr>
+      <w:r>
+        <w:rPr>
+          <w:rFonts w:ascii="Arial" w:hAnsi="Arial" w:cs="Arial"/>
+        </w:rPr>
+        <w:t>2.2.2</w:t>
+      </w:r>
+      <w:r>
+        <w:rPr>
+          <w:rFonts w:ascii="Arial" w:hAnsi="Arial" w:cs="Arial"/>
+        </w:rPr>
+        <w:t>1</w:t>
+      </w:r>
+      <w:r>
+        <w:rPr>
+          <w:rFonts w:ascii="Arial" w:hAnsi="Arial" w:cs="Arial"/>
+        </w:rPr>
+        <w:t xml:space="preserve"> Criar ordem de serviço</w:t>
+      </w:r>
+    </w:p>
+    <w:p>
+      <w:pPr>
+        <w:spacing w:after="0" w:line="360" w:lineRule="auto"/>
+        <w:ind w:firstLine="709"/>
+        <w:jc w:val="both"/>
+        <w:rPr>
+          <w:rFonts w:ascii="Arial" w:hAnsi="Arial" w:cs="Arial"/>
+        </w:rPr>
+      </w:pPr>
+      <w:r>
+        <w:rPr>
+          <w:rFonts w:ascii="Arial" w:hAnsi="Arial" w:cs="Arial"/>
+        </w:rPr>
+        <w:lastRenderedPageBreak/>
+        <w:t xml:space="preserve">Um técnico poderá criar uma ordem de serviço para um item, para isso deverá acessar a página do item, em que </w:t>
+      </w:r>
+      <w:proofErr w:type="gramStart"/>
+      <w:r>
+        <w:rPr>
+          <w:rFonts w:ascii="Arial" w:hAnsi="Arial" w:cs="Arial"/>
+        </w:rPr>
+        <w:t>estarão</w:t>
+      </w:r>
+      <w:proofErr w:type="gramEnd"/>
+      <w:r>
+        <w:rPr>
+          <w:rFonts w:ascii="Arial" w:hAnsi="Arial" w:cs="Arial"/>
+        </w:rPr>
+        <w:t xml:space="preserve"> listadas todas as ordem de serviço, então acionar a opção de nova ordem.</w:t>
+      </w:r>
+    </w:p>
+    <w:p>
+      <w:pPr>
+        <w:spacing w:after="0" w:line="360" w:lineRule="auto"/>
+        <w:ind w:firstLine="709"/>
+        <w:jc w:val="both"/>
+        <w:rPr>
+          <w:rFonts w:ascii="Arial" w:hAnsi="Arial" w:cs="Arial"/>
+        </w:rPr>
+      </w:pPr>
+      <w:r>
+        <w:rPr>
+          <w:rFonts w:ascii="Arial" w:hAnsi="Arial" w:cs="Arial"/>
+        </w:rPr>
+        <w:t>Para a criação da ordem de serviço, o usuário deverá informar qual o tipo de serviço, em caso de manutenção corretiva, qual o tipo</w:t>
+      </w:r>
+      <w:r>
+        <w:rPr>
+          <w:rFonts w:ascii="Arial" w:hAnsi="Arial" w:cs="Arial"/>
+        </w:rPr>
+        <w:t xml:space="preserve"> de defeito. Uma descrição do problema deverá ser informada, além do estado em que se encontra o item.</w:t>
+      </w:r>
+      <w:r>
+        <w:rPr>
+          <w:rFonts w:ascii="Arial" w:hAnsi="Arial" w:cs="Arial"/>
+        </w:rPr>
+        <w:t xml:space="preserve"> A Figura X mostra o diagrama de comunicação para esse caso de uso.</w:t>
+      </w:r>
+    </w:p>
+    <w:p>
+      <w:pPr>
+        <w:spacing w:after="0" w:line="360" w:lineRule="auto"/>
+        <w:jc w:val="both"/>
+        <w:rPr>
+          <w:rFonts w:ascii="Arial" w:hAnsi="Arial" w:cs="Arial"/>
+        </w:rPr>
+      </w:pPr>
+      <w:r>
+        <w:rPr>
+          <w:rFonts w:ascii="Arial" w:hAnsi="Arial" w:cs="Arial"/>
+          <w:noProof/>
+          <w:lang w:eastAsia="pt-BR"/>
+        </w:rPr>
+        <w:drawing>
+          <wp:inline distT="0" distB="0" distL="0" distR="0">
+            <wp:extent cx="5400675" cy="4991100"/>
+            <wp:effectExtent l="19050" t="0" r="9525" b="0"/>
+            <wp:docPr id="20" name="Imagem 10" descr="C:\Users\Nicolai\Downloads\Criar_OS.png"/>
+            <wp:cNvGraphicFramePr>
+              <a:graphicFrameLocks xmlns:a="http://schemas.openxmlformats.org/drawingml/2006/main" noChangeAspect="1"/>
+            </wp:cNvGraphicFramePr>
+            <a:graphic xmlns:a="http://schemas.openxmlformats.org/drawingml/2006/main">
+              <a:graphicData uri="http://schemas.openxmlformats.org/drawingml/2006/picture">
+                <pic:pic xmlns:pic="http://schemas.openxmlformats.org/drawingml/2006/picture">
+                  <pic:nvPicPr>
+                    <pic:cNvPr id="0" name="Picture 10" descr="C:\Users\Nicolai\Downloads\Criar_OS.png"/>
+                    <pic:cNvPicPr>
+                      <a:picLocks noChangeAspect="1" noChangeArrowheads="1"/>
+                    </pic:cNvPicPr>
+                  </pic:nvPicPr>
+                  <pic:blipFill>
+                    <a:blip r:embed="rId21" cstate="print"/>
+                    <a:srcRect/>
+                    <a:stretch>
+                      <a:fillRect/>
+                    </a:stretch>
+                  </pic:blipFill>
+                  <pic:spPr bwMode="auto">
+                    <a:xfrm>
+                      <a:off x="0" y="0"/>
+                      <a:ext cx="5400675" cy="4991100"/>
+                    </a:xfrm>
+                    <a:prstGeom prst="rect">
+                      <a:avLst/>
+                    </a:prstGeom>
+                    <a:noFill/>
+                    <a:ln w="9525">
+                      <a:noFill/>
+                      <a:miter lim="800000"/>
+                      <a:headEnd/>
+                      <a:tailEnd/>
+                    </a:ln>
+                  </pic:spPr>
+                </pic:pic>
+              </a:graphicData>
+            </a:graphic>
+          </wp:inline>
+        </w:drawing>
+      </w:r>
+    </w:p>
+    <w:p>
+      <w:pPr>
+        <w:spacing w:after="0" w:line="360" w:lineRule="auto"/>
+        <w:ind w:firstLine="709"/>
+        <w:jc w:val="both"/>
+        <w:rPr>
+          <w:rFonts w:ascii="Arial" w:hAnsi="Arial" w:cs="Arial"/>
+        </w:rPr>
+      </w:pPr>
+      <w:r>
+        <w:rPr>
+          <w:rFonts w:ascii="Arial" w:hAnsi="Arial" w:cs="Arial"/>
+        </w:rPr>
+        <w:t>2.2.2</w:t>
+      </w:r>
+      <w:r>
+        <w:rPr>
+          <w:rFonts w:ascii="Arial" w:hAnsi="Arial" w:cs="Arial"/>
+        </w:rPr>
+        <w:t>2</w:t>
+      </w:r>
+      <w:r>
+        <w:rPr>
+          <w:rFonts w:ascii="Arial" w:hAnsi="Arial" w:cs="Arial"/>
+        </w:rPr>
+        <w:t xml:space="preserve"> Transformar pedido de serviço em ordem de serviço</w:t>
+      </w:r>
+    </w:p>
+    <w:p>
+      <w:pPr>
+        <w:spacing w:after="0" w:line="360" w:lineRule="auto"/>
+        <w:ind w:firstLine="709"/>
+        <w:jc w:val="both"/>
+        <w:rPr>
+          <w:rFonts w:ascii="Arial" w:hAnsi="Arial" w:cs="Arial"/>
+        </w:rPr>
+      </w:pPr>
+      <w:r>
+        <w:rPr>
+          <w:rFonts w:ascii="Arial" w:hAnsi="Arial" w:cs="Arial"/>
+        </w:rPr>
+        <w:t>Um técnico deverá julgar os pedidos de serviço feito pelos profissionais de saúde, quando achar necessária a criação de uma ordem de serviço, ele poderá fazê-lo acessando a opção na página do serviço.</w:t>
+      </w:r>
+    </w:p>
+    <w:p>
+      <w:pPr>
+        <w:spacing w:after="0" w:line="360" w:lineRule="auto"/>
+        <w:ind w:firstLine="709"/>
+        <w:jc w:val="both"/>
+        <w:rPr>
+          <w:rFonts w:ascii="Arial" w:hAnsi="Arial" w:cs="Arial"/>
+        </w:rPr>
+      </w:pPr>
+      <w:r>
+        <w:rPr>
+          <w:rFonts w:ascii="Arial" w:hAnsi="Arial" w:cs="Arial"/>
+        </w:rPr>
+        <w:t>Ao acessar a opção, o usuário deverá inserir os dados citados no caso de uso anterior, com exceção do estado do equipamento e da descrição, os quais já foram informados no pedido.</w:t>
+      </w:r>
+    </w:p>
+    <w:p>
+      <w:pPr>
+        <w:spacing w:after="0" w:line="360" w:lineRule="auto"/>
+        <w:ind w:firstLine="709"/>
+        <w:jc w:val="both"/>
+        <w:rPr>
+          <w:rFonts w:ascii="Arial" w:hAnsi="Arial" w:cs="Arial"/>
+        </w:rPr>
+      </w:pPr>
+      <w:r>
+        <w:rPr>
+          <w:rFonts w:ascii="Arial" w:hAnsi="Arial" w:cs="Arial"/>
+        </w:rPr>
+        <w:t>2.2.2</w:t>
+      </w:r>
+      <w:r>
+        <w:rPr>
+          <w:rFonts w:ascii="Arial" w:hAnsi="Arial" w:cs="Arial"/>
+        </w:rPr>
+        <w:t>3</w:t>
+      </w:r>
+      <w:r>
+        <w:rPr>
+          <w:rFonts w:ascii="Arial" w:hAnsi="Arial" w:cs="Arial"/>
+        </w:rPr>
+        <w:t xml:space="preserve"> Concluir ordem de serviço</w:t>
+      </w:r>
+    </w:p>
+    <w:p>
+      <w:pPr>
+        <w:spacing w:after="0" w:line="360" w:lineRule="auto"/>
+        <w:ind w:firstLine="709"/>
+        <w:jc w:val="both"/>
+        <w:rPr>
+          <w:rFonts w:ascii="Arial" w:hAnsi="Arial" w:cs="Arial"/>
+        </w:rPr>
+      </w:pPr>
+      <w:r>
+        <w:rPr>
+          <w:rFonts w:ascii="Arial" w:hAnsi="Arial" w:cs="Arial"/>
+        </w:rPr>
+        <w:lastRenderedPageBreak/>
+        <w:t>Após o serviço completo para uma determinada ordem, o técnico deverá concluí-la. Ao fazer isso, deverá inserir algumas informações do serviço, essas informações não são obrigatórias, no entanto criam uma base de dados importante, para futuras análises. Esses dados são os custos</w:t>
+      </w:r>
+      <w:r>
+        <w:rPr>
+          <w:rFonts w:ascii="Arial" w:hAnsi="Arial" w:cs="Arial"/>
+        </w:rPr>
+        <w:t xml:space="preserve"> (com peças, frete e mão-de-obra) e a descrição da solução, no entanto </w:t>
+      </w:r>
+      <w:r>
+        <w:rPr>
+          <w:rFonts w:ascii="Arial" w:hAnsi="Arial" w:cs="Arial"/>
+        </w:rPr>
+        <w:t>i</w:t>
+      </w:r>
+      <w:r>
+        <w:rPr>
+          <w:rFonts w:ascii="Arial" w:hAnsi="Arial" w:cs="Arial"/>
+        </w:rPr>
+        <w:t>nformar</w:t>
+      </w:r>
+      <w:r>
+        <w:rPr>
+          <w:rFonts w:ascii="Arial" w:hAnsi="Arial" w:cs="Arial"/>
+        </w:rPr>
+        <w:t xml:space="preserve"> o estado atual do item é obrigatório.</w:t>
+      </w:r>
+      <w:r>
+        <w:rPr>
+          <w:rFonts w:ascii="Arial" w:hAnsi="Arial" w:cs="Arial"/>
+        </w:rPr>
+        <w:t xml:space="preserve"> </w:t>
+      </w:r>
+      <w:r>
+        <w:rPr>
+          <w:rFonts w:ascii="Arial" w:hAnsi="Arial" w:cs="Arial"/>
+        </w:rPr>
+        <w:t>A Figura X mostra o diagrama de comunicação para esse caso de uso.</w:t>
+      </w:r>
+    </w:p>
+    <w:p>
+      <w:pPr>
+        <w:spacing w:after="0" w:line="360" w:lineRule="auto"/>
+        <w:jc w:val="both"/>
+        <w:rPr>
+          <w:rFonts w:ascii="Arial" w:hAnsi="Arial" w:cs="Arial"/>
+        </w:rPr>
+      </w:pPr>
+      <w:r>
+        <w:rPr>
+          <w:rFonts w:ascii="Arial" w:hAnsi="Arial" w:cs="Arial"/>
+          <w:noProof/>
+          <w:lang w:eastAsia="pt-BR"/>
+        </w:rPr>
+        <w:drawing>
+          <wp:inline distT="0" distB="0" distL="0" distR="0">
+            <wp:extent cx="5391150" cy="4419600"/>
+            <wp:effectExtent l="19050" t="0" r="0" b="0"/>
+            <wp:docPr id="21" name="Imagem 11" descr="C:\Users\Nicolai\Downloads\Conclui_OS.png"/>
+            <wp:cNvGraphicFramePr>
+              <a:graphicFrameLocks xmlns:a="http://schemas.openxmlformats.org/drawingml/2006/main" noChangeAspect="1"/>
+            </wp:cNvGraphicFramePr>
+            <a:graphic xmlns:a="http://schemas.openxmlformats.org/drawingml/2006/main">
+              <a:graphicData uri="http://schemas.openxmlformats.org/drawingml/2006/picture">
+                <pic:pic xmlns:pic="http://schemas.openxmlformats.org/drawingml/2006/picture">
+                  <pic:nvPicPr>
+                    <pic:cNvPr id="0" name="Picture 11" descr="C:\Users\Nicolai\Downloads\Conclui_OS.png"/>
+                    <pic:cNvPicPr>
+                      <a:picLocks noChangeAspect="1" noChangeArrowheads="1"/>
+                    </pic:cNvPicPr>
+                  </pic:nvPicPr>
+                  <pic:blipFill>
+                    <a:blip r:embed="rId22" cstate="print"/>
+                    <a:srcRect/>
+                    <a:stretch>
+                      <a:fillRect/>
+                    </a:stretch>
+                  </pic:blipFill>
+                  <pic:spPr bwMode="auto">
+                    <a:xfrm>
+                      <a:off x="0" y="0"/>
+                      <a:ext cx="5391150" cy="4419600"/>
+                    </a:xfrm>
+                    <a:prstGeom prst="rect">
+                      <a:avLst/>
+                    </a:prstGeom>
+                    <a:noFill/>
+                    <a:ln w="9525">
+                      <a:noFill/>
+                      <a:miter lim="800000"/>
+                      <a:headEnd/>
+                      <a:tailEnd/>
+                    </a:ln>
+                  </pic:spPr>
+                </pic:pic>
+              </a:graphicData>
+            </a:graphic>
+          </wp:inline>
+        </w:drawing>
+      </w:r>
+    </w:p>
+    <w:p>
+      <w:pPr>
+        <w:spacing w:after="0" w:line="360" w:lineRule="auto"/>
+        <w:ind w:firstLine="709"/>
+        <w:jc w:val="both"/>
+        <w:rPr>
+          <w:rFonts w:ascii="Arial" w:hAnsi="Arial" w:cs="Arial"/>
+        </w:rPr>
+      </w:pPr>
+    </w:p>
+    <w:p>
+      <w:pPr>
+        <w:rPr>
+          <w:rFonts w:ascii="Arial" w:hAnsi="Arial" w:cs="Arial"/>
+        </w:rPr>
+      </w:pPr>
+      <w:r>
+        <w:rPr>
+          <w:rFonts w:ascii="Arial" w:hAnsi="Arial" w:cs="Arial"/>
+        </w:rPr>
+        <w:br w:type="page"/>
+      </w:r>
+    </w:p>
+    <w:p>
+      <w:pPr>
+        <w:spacing w:after="0" w:line="360" w:lineRule="auto"/>
+        <w:ind w:firstLine="709"/>
+        <w:jc w:val="both"/>
+        <w:rPr>
+          <w:rFonts w:ascii="Arial" w:hAnsi="Arial" w:cs="Arial"/>
+        </w:rPr>
+      </w:pPr>
+      <w:r>
+        <w:rPr>
+          <w:rFonts w:ascii="Arial" w:hAnsi="Arial" w:cs="Arial"/>
+        </w:rPr>
+        <w:lastRenderedPageBreak/>
+        <w:t>2.3 ESTADOS DOS ITENS</w:t>
+      </w:r>
+    </w:p>
+    <w:p>
+      <w:pPr>
+        <w:spacing w:after="0" w:line="360" w:lineRule="auto"/>
+        <w:ind w:firstLine="709"/>
+        <w:jc w:val="both"/>
+        <w:rPr>
+          <w:rFonts w:ascii="Arial" w:hAnsi="Arial" w:cs="Arial"/>
+        </w:rPr>
+      </w:pPr>
+      <w:r>
+        <w:rPr>
+          <w:rFonts w:ascii="Arial" w:hAnsi="Arial" w:cs="Arial"/>
+        </w:rPr>
+        <w:t>O estado dos itens é a informação mais relevante para o sistema. O estado do item pode ser alterado por algumas ações e não pode ser alterado diretamente.</w:t>
+      </w:r>
+    </w:p>
+    <w:p>
+      <w:pPr>
+        <w:spacing w:after="0" w:line="360" w:lineRule="auto"/>
+        <w:ind w:firstLine="709"/>
+        <w:jc w:val="both"/>
+        <w:rPr>
+          <w:rFonts w:ascii="Arial" w:hAnsi="Arial" w:cs="Arial"/>
+        </w:rPr>
+      </w:pPr>
+      <w:r>
+        <w:rPr>
+          <w:rFonts w:ascii="Arial" w:hAnsi="Arial" w:cs="Arial"/>
+        </w:rPr>
+        <w:t xml:space="preserve">Há no sistema um gráfico dedicado ao estado dos itens, esse gráfico é </w:t>
+      </w:r>
+      <w:proofErr w:type="spellStart"/>
+      <w:r>
+        <w:rPr>
+          <w:rFonts w:ascii="Arial" w:hAnsi="Arial" w:cs="Arial"/>
+        </w:rPr>
+        <w:t>entitulado</w:t>
+      </w:r>
+      <w:proofErr w:type="spellEnd"/>
+      <w:r>
+        <w:rPr>
+          <w:rFonts w:ascii="Arial" w:hAnsi="Arial" w:cs="Arial"/>
+        </w:rPr>
+        <w:t xml:space="preserve"> Situação dos Itens, nele é </w:t>
+      </w:r>
+      <w:proofErr w:type="gramStart"/>
+      <w:r>
+        <w:rPr>
+          <w:rFonts w:ascii="Arial" w:hAnsi="Arial" w:cs="Arial"/>
+        </w:rPr>
+        <w:t>mostrado</w:t>
+      </w:r>
+      <w:proofErr w:type="gramEnd"/>
+      <w:r>
+        <w:rPr>
+          <w:rFonts w:ascii="Arial" w:hAnsi="Arial" w:cs="Arial"/>
+        </w:rPr>
+        <w:t xml:space="preserve"> a porcentagem de itens em cada estado.</w:t>
+      </w:r>
+    </w:p>
+    <w:p>
+      <w:pPr>
+        <w:spacing w:after="0" w:line="360" w:lineRule="auto"/>
+        <w:ind w:firstLine="709"/>
+        <w:jc w:val="both"/>
+        <w:rPr>
+          <w:rFonts w:ascii="Arial" w:hAnsi="Arial" w:cs="Arial"/>
+        </w:rPr>
+      </w:pPr>
+      <w:r>
+        <w:rPr>
+          <w:rFonts w:ascii="Arial" w:hAnsi="Arial" w:cs="Arial"/>
+        </w:rPr>
+        <w:t>A Figura X mostra o diagrama de estados do equipamento, nele se vê a sequência possível de alteração de estado, além das ações que geram a alteração.</w:t>
+      </w:r>
+    </w:p>
+    <w:p>
+      <w:pPr>
+        <w:spacing w:after="0" w:line="360" w:lineRule="auto"/>
+        <w:jc w:val="both"/>
+        <w:rPr>
+          <w:rFonts w:ascii="Arial" w:hAnsi="Arial" w:cs="Arial"/>
+        </w:rPr>
+      </w:pPr>
+      <w:r>
+        <w:rPr>
+          <w:rFonts w:ascii="Arial" w:hAnsi="Arial" w:cs="Arial"/>
+        </w:rPr>
         <w:drawing>
           <wp:inline distT="0" distB="0" distL="0" distR="0">
             <wp:extent cx="5400040" cy="5657185"/>
             <wp:effectExtent l="0" t="0" r="0" b="0"/>
-            <wp:docPr id="9" name="Imagem 4" descr="C:\Users\nicolai\Documents\tcc\Monografia\DiagramaEstados.png"/>
+            <wp:docPr id="22" name="Imagem 4" descr="C:\Users\nicolai\Documents\tcc\Monografia\DiagramaEstados.png"/>
             <wp:cNvGraphicFramePr>
               <a:graphicFrameLocks xmlns:a="http://schemas.openxmlformats.org/drawingml/2006/main" noChangeAspect="1"/>
             </wp:cNvGraphicFramePr>
@@ -3450,7 +5590,7 @@
                     </pic:cNvPicPr>
                   </pic:nvPicPr>
                   <pic:blipFill>
-                    <a:blip r:embed="rId13" cstate="print">
+                    <a:blip r:embed="rId23" cstate="print">
                       <a:extLst>
                         <a:ext uri="{28A0092B-C50C-407E-A947-70E740481C1C}">
                           <a14:useLocalDpi xmlns="" xmlns:wpc="http://schemas.microsoft.com/office/word/2010/wordprocessingCanvas" xmlns:mc="http://schemas.openxmlformats.org/markup-compatibility/2006" xmlns:o="urn:schemas-microsoft-com:office:office" xmlns:v="urn:schemas-microsoft-com:vml" xmlns:wp14="http://schemas.microsoft.com/office/word/2010/wordprocessingDrawing" xmlns:w10="urn:schemas-microsoft-com:office:word" xmlns:w="http://schemas.openxmlformats.org/wordprocessingml/2006/main" xmlns:w14="http://schemas.microsoft.com/office/word/2010/wordml" xmlns:wpg="http://schemas.microsoft.com/office/word/2010/wordprocessingGroup" xmlns:wpi="http://schemas.microsoft.com/office/word/2010/wordprocessingInk" xmlns:wps="http://schemas.microsoft.com/office/word/2010/wordprocessingShape" xmlns:a14="http://schemas.microsoft.com/office/drawing/2010/main" val="0"/>
@@ -3484,6 +5624,100 @@
     </w:p>
     <w:p>
       <w:pPr>
+        <w:spacing w:after="0" w:line="360" w:lineRule="auto"/>
+        <w:jc w:val="both"/>
+        <w:rPr>
+          <w:rFonts w:ascii="Arial" w:hAnsi="Arial" w:cs="Arial"/>
+        </w:rPr>
+      </w:pPr>
+      <w:proofErr w:type="gramStart"/>
+      <w:r>
+        <w:rPr>
+          <w:rFonts w:ascii="Arial" w:hAnsi="Arial" w:cs="Arial"/>
+        </w:rPr>
+        <w:t>2.4 ARQUITETURA</w:t>
+      </w:r>
+      <w:proofErr w:type="gramEnd"/>
+      <w:r>
+        <w:rPr>
+          <w:rFonts w:ascii="Arial" w:hAnsi="Arial" w:cs="Arial"/>
+        </w:rPr>
+        <w:t xml:space="preserve"> DO SISTEMA</w:t>
+      </w:r>
+    </w:p>
+    <w:p>
+      <w:pPr>
+        <w:pStyle w:val="PargrafodaLista"/>
+        <w:ind w:left="-426" w:hanging="283"/>
+        <w:rPr>
+          <w:rFonts w:ascii="Arial" w:hAnsi="Arial" w:cs="Arial"/>
+        </w:rPr>
+      </w:pPr>
+      <w:r>
+        <w:rPr>
+          <w:rFonts w:ascii="Arial" w:hAnsi="Arial" w:cs="Arial"/>
+          <w:noProof/>
+          <w:lang w:eastAsia="pt-BR"/>
+        </w:rPr>
+        <w:lastRenderedPageBreak/>
+        <w:drawing>
+          <wp:inline distT="0" distB="0" distL="0" distR="0">
+            <wp:extent cx="6667500" cy="7596482"/>
+            <wp:effectExtent l="0" t="0" r="0" b="0"/>
+            <wp:docPr id="11" name="Imagem 3" descr="F:\TCC - nova\Diagramaclasses.png"/>
+            <wp:cNvGraphicFramePr>
+              <a:graphicFrameLocks xmlns:a="http://schemas.openxmlformats.org/drawingml/2006/main" noChangeAspect="1"/>
+            </wp:cNvGraphicFramePr>
+            <a:graphic xmlns:a="http://schemas.openxmlformats.org/drawingml/2006/main">
+              <a:graphicData uri="http://schemas.openxmlformats.org/drawingml/2006/picture">
+                <pic:pic xmlns:pic="http://schemas.openxmlformats.org/drawingml/2006/picture">
+                  <pic:nvPicPr>
+                    <pic:cNvPr id="0" name="Picture 3" descr="F:\TCC - nova\Diagramaclasses.png"/>
+                    <pic:cNvPicPr>
+                      <a:picLocks noChangeAspect="1" noChangeArrowheads="1"/>
+                    </pic:cNvPicPr>
+                  </pic:nvPicPr>
+                  <pic:blipFill>
+                    <a:blip r:embed="rId24" cstate="print"/>
+                    <a:srcRect/>
+                    <a:stretch>
+                      <a:fillRect/>
+                    </a:stretch>
+                  </pic:blipFill>
+                  <pic:spPr bwMode="auto">
+                    <a:xfrm>
+                      <a:off x="0" y="0"/>
+                      <a:ext cx="6667500" cy="7596482"/>
+                    </a:xfrm>
+                    <a:prstGeom prst="rect">
+                      <a:avLst/>
+                    </a:prstGeom>
+                    <a:noFill/>
+                    <a:ln w="9525">
+                      <a:noFill/>
+                      <a:miter lim="800000"/>
+                      <a:headEnd/>
+                      <a:tailEnd/>
+                    </a:ln>
+                  </pic:spPr>
+                </pic:pic>
+              </a:graphicData>
+            </a:graphic>
+          </wp:inline>
+        </w:drawing>
+      </w:r>
+    </w:p>
+    <w:p>
+      <w:pPr>
+        <w:pStyle w:val="PargrafodaLista"/>
+        <w:ind w:left="1495"/>
+        <w:rPr>
+          <w:rFonts w:ascii="Arial" w:hAnsi="Arial" w:cs="Arial"/>
+        </w:rPr>
+      </w:pPr>
+    </w:p>
+    <w:p>
+      <w:pPr>
         <w:pStyle w:val="PargrafodaLista"/>
         <w:ind w:left="1495"/>
         <w:rPr>
@@ -3660,7 +5894,6 @@
         <w:rPr>
           <w:rFonts w:ascii="Arial" w:hAnsi="Arial" w:cs="Arial"/>
         </w:rPr>
-        <w:lastRenderedPageBreak/>
         <w:t>[</w:t>
       </w:r>
       <w:r>
@@ -3721,21 +5954,7 @@
         <w:rPr>
           <w:rFonts w:ascii="Arial" w:hAnsi="Arial" w:cs="Arial"/>
         </w:rPr>
-        <w:t xml:space="preserve">] CALIL, </w:t>
-      </w:r>
-      <w:proofErr w:type="spellStart"/>
-      <w:r>
-        <w:rPr>
-          <w:rFonts w:ascii="Arial" w:hAnsi="Arial" w:cs="Arial"/>
-        </w:rPr>
-        <w:t>S.J.</w:t>
-      </w:r>
-      <w:proofErr w:type="spellEnd"/>
-      <w:r>
-        <w:rPr>
-          <w:rFonts w:ascii="Arial" w:hAnsi="Arial" w:cs="Arial"/>
-        </w:rPr>
-        <w:t>; TEIXEIRA, M.S.; Gerenciamento de Manutenção de Equipamentos Hospitalares, Coleção Saúde &amp; Cidadania, Vol. 11, São Paulo, IDS – EFP, 1998.</w:t>
+        <w:t>] CALIL, S.J.; TEIXEIRA, M.S.; Gerenciamento de Manutenção de Equipamentos Hospitalares, Coleção Saúde &amp; Cidadania, Vol. 11, São Paulo, IDS – EFP, 1998.</w:t>
       </w:r>
     </w:p>
     <w:p>
@@ -5152,7 +7371,7 @@
   <w:style w:type="paragraph" w:default="1" w:styleId="Normal">
     <w:name w:val="Normal"/>
     <w:qFormat/>
-    <w:rsid w:val="002C5461"/>
+    <w:rsid w:val="0049743E"/>
   </w:style>
   <w:style w:type="character" w:default="1" w:styleId="Fontepargpadro">
     <w:name w:val="Default Paragraph Font"/>
@@ -5883,7 +8102,7 @@
 </file>
 
 <file path=customXml/itemProps1.xml><?xml version="1.0" encoding="utf-8"?>
-<ds:datastoreItem xmlns:ds="http://schemas.openxmlformats.org/officeDocument/2006/customXml" ds:itemID="{3658074D-7988-496B-8142-131EAC38AA7A}">
+<ds:datastoreItem xmlns:ds="http://schemas.openxmlformats.org/officeDocument/2006/customXml" ds:itemID="{4010B42B-A282-4FD1-BB4F-A158DE69EF33}">
   <ds:schemaRefs>
     <ds:schemaRef ds:uri="http://schemas.openxmlformats.org/officeDocument/2006/bibliography"/>
   </ds:schemaRefs>

</xml_diff>

<commit_message>
Fim da metodologia inicio dos resultados
</commit_message>
<xml_diff>
--- a/doc/Monografia.docx
+++ b/doc/Monografia.docx
@@ -108,24 +108,30 @@
         <w:rPr>
           <w:rFonts w:ascii="Arial" w:hAnsi="Arial" w:cs="Arial"/>
         </w:rPr>
-        <w:t xml:space="preserve">A informatização dos processos ocorre em todos os setores comerciais e industriais, em organizações de cuidado à saúde, por todo mundo, essa tendência vem sendo incorporada, e cada vez mais empresas de software oferecem soluções para gestão das diversas áreas hospitalares. No entanto, no Brasil, programas com essa finalidade </w:t>
+        <w:t xml:space="preserve">A informatização dos processos ocorre em todos os setores comerciais e industriais, em organizações de cuidado à saúde, por todo mundo, essa tendência vem sendo incorporada, e cada vez mais empresas de software oferecem soluções para gestão das diversas áreas hospitalares. No entanto, no Brasil, programas com </w:t>
+      </w:r>
+      <w:proofErr w:type="gramStart"/>
+      <w:r>
+        <w:rPr>
+          <w:rFonts w:ascii="Arial" w:hAnsi="Arial" w:cs="Arial"/>
+        </w:rPr>
+        <w:t>essa</w:t>
+      </w:r>
+      <w:proofErr w:type="gramEnd"/>
+      <w:r>
+        <w:rPr>
+          <w:rFonts w:ascii="Arial" w:hAnsi="Arial" w:cs="Arial"/>
+        </w:rPr>
+        <w:t xml:space="preserve"> finalidade </w:t>
       </w:r>
       <w:commentRangeStart w:id="1"/>
       <w:r>
         <w:rPr>
           <w:rFonts w:ascii="Arial" w:hAnsi="Arial" w:cs="Arial"/>
         </w:rPr>
-        <w:t xml:space="preserve">são pouco </w:t>
-      </w:r>
-      <w:proofErr w:type="gramStart"/>
-      <w:r>
-        <w:rPr>
-          <w:rFonts w:ascii="Arial" w:hAnsi="Arial" w:cs="Arial"/>
-        </w:rPr>
-        <w:t>desenvolvidos.</w:t>
+        <w:t>são pouco desenvolvidos.</w:t>
       </w:r>
       <w:commentRangeEnd w:id="1"/>
-      <w:proofErr w:type="gramEnd"/>
       <w:r>
         <w:rPr>
           <w:rStyle w:val="Refdecomentrio"/>
@@ -4303,8 +4309,6 @@
           <w:rFonts w:ascii="Arial" w:hAnsi="Arial" w:cs="Arial"/>
         </w:rPr>
       </w:pPr>
-      <w:bookmarkStart w:id="3" w:name="_GoBack"/>
-      <w:bookmarkEnd w:id="3"/>
       <w:r>
         <w:rPr>
           <w:rFonts w:ascii="Arial" w:hAnsi="Arial" w:cs="Arial"/>
@@ -4420,7 +4424,7 @@
                     <a:blip r:embed="rId19" cstate="print">
                       <a:extLst>
                         <a:ext uri="{28A0092B-C50C-407E-A947-70E740481C1C}">
-                          <a14:useLocalDpi xmlns="" xmlns:wpc="http://schemas.microsoft.com/office/word/2010/wordprocessingCanvas" xmlns:mc="http://schemas.openxmlformats.org/markup-compatibility/2006" xmlns:o="urn:schemas-microsoft-com:office:office" xmlns:v="urn:schemas-microsoft-com:vml" xmlns:wp14="http://schemas.microsoft.com/office/word/2010/wordprocessingDrawing" xmlns:w10="urn:schemas-microsoft-com:office:word" xmlns:w="http://schemas.openxmlformats.org/wordprocessingml/2006/main" xmlns:w14="http://schemas.microsoft.com/office/word/2010/wordml" xmlns:wpg="http://schemas.microsoft.com/office/word/2010/wordprocessingGroup" xmlns:wpi="http://schemas.microsoft.com/office/word/2010/wordprocessingInk" xmlns:wps="http://schemas.microsoft.com/office/word/2010/wordprocessingShape" xmlns:a14="http://schemas.microsoft.com/office/drawing/2010/main" val="0"/>
+                          <a14:useLocalDpi xmlns:a14="http://schemas.microsoft.com/office/drawing/2010/main" xmlns:wps="http://schemas.microsoft.com/office/word/2010/wordprocessingShape" xmlns:wpi="http://schemas.microsoft.com/office/word/2010/wordprocessingInk" xmlns:wpg="http://schemas.microsoft.com/office/word/2010/wordprocessingGroup" xmlns:w14="http://schemas.microsoft.com/office/word/2010/wordml" xmlns:w="http://schemas.openxmlformats.org/wordprocessingml/2006/main" xmlns:w10="urn:schemas-microsoft-com:office:word" xmlns:wp14="http://schemas.microsoft.com/office/word/2010/wordprocessingDrawing" xmlns:v="urn:schemas-microsoft-com:vml" xmlns:o="urn:schemas-microsoft-com:office:office" xmlns:mc="http://schemas.openxmlformats.org/markup-compatibility/2006" xmlns:wpc="http://schemas.microsoft.com/office/word/2010/wordprocessingCanvas" xmlns="" val="0"/>
                         </a:ext>
                       </a:extLst>
                     </a:blip>
@@ -4500,21 +4504,7 @@
         <w:rPr>
           <w:rFonts w:ascii="Arial" w:hAnsi="Arial" w:cs="Arial"/>
         </w:rPr>
-        <w:t xml:space="preserve"> Os dados dos pedidos também serão considerados para a </w:t>
-      </w:r>
-      <w:proofErr w:type="spellStart"/>
-      <w:r>
-        <w:rPr>
-          <w:rFonts w:ascii="Arial" w:hAnsi="Arial" w:cs="Arial"/>
-        </w:rPr>
-        <w:t>plotagem</w:t>
-      </w:r>
-      <w:proofErr w:type="spellEnd"/>
-      <w:r>
-        <w:rPr>
-          <w:rFonts w:ascii="Arial" w:hAnsi="Arial" w:cs="Arial"/>
-        </w:rPr>
-        <w:t xml:space="preserve"> dos gráficos.</w:t>
+        <w:t xml:space="preserve"> Os dados dos pedidos também serão considerados para a plotagem dos gráficos.</w:t>
       </w:r>
     </w:p>
     <w:p>
@@ -5019,171 +5009,6 @@
     <w:p>
       <w:pPr>
         <w:spacing w:after="0" w:line="360" w:lineRule="auto"/>
-        <w:ind w:firstLine="709"/>
-        <w:jc w:val="both"/>
-        <w:rPr>
-          <w:rFonts w:ascii="Arial" w:hAnsi="Arial" w:cs="Arial"/>
-        </w:rPr>
-      </w:pPr>
-      <w:r>
-        <w:rPr>
-          <w:rFonts w:ascii="Arial" w:hAnsi="Arial" w:cs="Arial"/>
-        </w:rPr>
-        <w:t>2.2.21 Gerenciar pedidos de serviço</w:t>
-      </w:r>
-    </w:p>
-    <w:p>
-      <w:pPr>
-        <w:spacing w:after="0" w:line="360" w:lineRule="auto"/>
-        <w:ind w:firstLine="709"/>
-        <w:jc w:val="both"/>
-        <w:rPr>
-          <w:rFonts w:ascii="Arial" w:hAnsi="Arial" w:cs="Arial"/>
-        </w:rPr>
-      </w:pPr>
-      <w:r>
-        <w:rPr>
-          <w:rFonts w:ascii="Arial" w:hAnsi="Arial" w:cs="Arial"/>
-        </w:rPr>
-        <w:t>O técnico poderá interagir com o estado do item através das ordens de serviço. Antes da realização de um serviço, o técnico deverá abrir uma ordem no sistema e ao concluí-lo informar a conclusão.</w:t>
-      </w:r>
-    </w:p>
-    <w:p>
-      <w:pPr>
-        <w:spacing w:after="0" w:line="360" w:lineRule="auto"/>
-        <w:ind w:firstLine="709"/>
-        <w:jc w:val="both"/>
-        <w:rPr>
-          <w:rFonts w:ascii="Arial" w:hAnsi="Arial" w:cs="Arial"/>
-        </w:rPr>
-      </w:pPr>
-      <w:r>
-        <w:rPr>
-          <w:rFonts w:ascii="Arial" w:hAnsi="Arial" w:cs="Arial"/>
-        </w:rPr>
-        <w:t>Todas as ações do gerenciamento das ordens gerarão notificações, as quais serão listadas na página da instituição, e apresentarão links para os itens relacionados. As notificações mais importantes serão enviadas por e-mail ao responsável do setor em que está o item em questão.</w:t>
-      </w:r>
-    </w:p>
-    <w:p>
-      <w:pPr>
-        <w:spacing w:after="0" w:line="360" w:lineRule="auto"/>
-        <w:ind w:firstLine="709"/>
-        <w:jc w:val="both"/>
-        <w:rPr>
-          <w:rFonts w:ascii="Arial" w:hAnsi="Arial" w:cs="Arial"/>
-        </w:rPr>
-      </w:pPr>
-      <w:r>
-        <w:rPr>
-          <w:rFonts w:ascii="Arial" w:hAnsi="Arial" w:cs="Arial"/>
-        </w:rPr>
-        <w:t xml:space="preserve">As ordens de serviço são a principal fonte de informação para a </w:t>
-      </w:r>
-      <w:proofErr w:type="spellStart"/>
-      <w:r>
-        <w:rPr>
-          <w:rFonts w:ascii="Arial" w:hAnsi="Arial" w:cs="Arial"/>
-        </w:rPr>
-        <w:t>plotagem</w:t>
-      </w:r>
-      <w:proofErr w:type="spellEnd"/>
-      <w:r>
-        <w:rPr>
-          <w:rFonts w:ascii="Arial" w:hAnsi="Arial" w:cs="Arial"/>
-        </w:rPr>
-        <w:t xml:space="preserve"> dos gráficos, dessa forma é importante que os técnicos sigam um bom fluxo de trabalho envolvendo o cadastro correto das informações.</w:t>
-      </w:r>
-    </w:p>
-    <w:p>
-      <w:pPr>
-        <w:spacing w:after="0" w:line="360" w:lineRule="auto"/>
-        <w:ind w:firstLine="709"/>
-        <w:jc w:val="both"/>
-        <w:rPr>
-          <w:rFonts w:ascii="Arial" w:hAnsi="Arial" w:cs="Arial"/>
-        </w:rPr>
-      </w:pPr>
-      <w:r>
-        <w:rPr>
-          <w:rFonts w:ascii="Arial" w:hAnsi="Arial" w:cs="Arial"/>
-        </w:rPr>
-        <w:t>2.2.2</w:t>
-      </w:r>
-      <w:r>
-        <w:rPr>
-          <w:rFonts w:ascii="Arial" w:hAnsi="Arial" w:cs="Arial"/>
-        </w:rPr>
-        <w:t>1</w:t>
-      </w:r>
-      <w:r>
-        <w:rPr>
-          <w:rFonts w:ascii="Arial" w:hAnsi="Arial" w:cs="Arial"/>
-        </w:rPr>
-        <w:t xml:space="preserve"> Criar ordem de serviço</w:t>
-      </w:r>
-    </w:p>
-    <w:p>
-      <w:pPr>
-        <w:spacing w:after="0" w:line="360" w:lineRule="auto"/>
-        <w:ind w:firstLine="709"/>
-        <w:jc w:val="both"/>
-        <w:rPr>
-          <w:rFonts w:ascii="Arial" w:hAnsi="Arial" w:cs="Arial"/>
-        </w:rPr>
-      </w:pPr>
-      <w:r>
-        <w:rPr>
-          <w:rFonts w:ascii="Arial" w:hAnsi="Arial" w:cs="Arial"/>
-        </w:rPr>
-        <w:lastRenderedPageBreak/>
-        <w:t xml:space="preserve">Um técnico poderá criar uma ordem de serviço para um item, para isso deverá acessar a página do item, em que </w:t>
-      </w:r>
-      <w:proofErr w:type="gramStart"/>
-      <w:r>
-        <w:rPr>
-          <w:rFonts w:ascii="Arial" w:hAnsi="Arial" w:cs="Arial"/>
-        </w:rPr>
-        <w:t>estarão</w:t>
-      </w:r>
-      <w:proofErr w:type="gramEnd"/>
-      <w:r>
-        <w:rPr>
-          <w:rFonts w:ascii="Arial" w:hAnsi="Arial" w:cs="Arial"/>
-        </w:rPr>
-        <w:t xml:space="preserve"> listadas todas as ordem de serviço, então acionar a opção de nova ordem.</w:t>
-      </w:r>
-    </w:p>
-    <w:p>
-      <w:pPr>
-        <w:spacing w:after="0" w:line="360" w:lineRule="auto"/>
-        <w:ind w:firstLine="709"/>
-        <w:jc w:val="both"/>
-        <w:rPr>
-          <w:rFonts w:ascii="Arial" w:hAnsi="Arial" w:cs="Arial"/>
-        </w:rPr>
-      </w:pPr>
-      <w:r>
-        <w:rPr>
-          <w:rFonts w:ascii="Arial" w:hAnsi="Arial" w:cs="Arial"/>
-        </w:rPr>
-        <w:t>Para a criação da ordem de serviço, o usuário deverá informar qual o tipo de serviço, em caso de manutenção corretiva, qual o tipo</w:t>
-      </w:r>
-      <w:r>
-        <w:rPr>
-          <w:rFonts w:ascii="Arial" w:hAnsi="Arial" w:cs="Arial"/>
-        </w:rPr>
-        <w:t xml:space="preserve"> de defeito. Uma descrição do problema deverá ser informada, além do estado em que se encontra o item.</w:t>
-      </w:r>
-      <w:r>
-        <w:rPr>
-          <w:rFonts w:ascii="Arial" w:hAnsi="Arial" w:cs="Arial"/>
-        </w:rPr>
-        <w:t xml:space="preserve"> A Figura X mostra o diagrama de comunicação para esse caso de uso.</w:t>
-      </w:r>
-    </w:p>
-    <w:p>
-      <w:pPr>
-        <w:spacing w:after="0" w:line="360" w:lineRule="auto"/>
         <w:jc w:val="both"/>
         <w:rPr>
           <w:rFonts w:ascii="Arial" w:hAnsi="Arial" w:cs="Arial"/>
@@ -5195,6 +5020,219 @@
           <w:noProof/>
           <w:lang w:eastAsia="pt-BR"/>
         </w:rPr>
+        <w:drawing>
+          <wp:inline distT="0" distB="0" distL="0" distR="0">
+            <wp:extent cx="5400675" cy="2809875"/>
+            <wp:effectExtent l="19050" t="0" r="9525" b="0"/>
+            <wp:docPr id="7" name="Imagem 1" descr="C:\Documents and Settings\nicolai.linhares\Desktop\Monografia 2311\Agendar_preventiva.png"/>
+            <wp:cNvGraphicFramePr>
+              <a:graphicFrameLocks xmlns:a="http://schemas.openxmlformats.org/drawingml/2006/main" noChangeAspect="1"/>
+            </wp:cNvGraphicFramePr>
+            <a:graphic xmlns:a="http://schemas.openxmlformats.org/drawingml/2006/main">
+              <a:graphicData uri="http://schemas.openxmlformats.org/drawingml/2006/picture">
+                <pic:pic xmlns:pic="http://schemas.openxmlformats.org/drawingml/2006/picture">
+                  <pic:nvPicPr>
+                    <pic:cNvPr id="0" name="Picture 1" descr="C:\Documents and Settings\nicolai.linhares\Desktop\Monografia 2311\Agendar_preventiva.png"/>
+                    <pic:cNvPicPr>
+                      <a:picLocks noChangeAspect="1" noChangeArrowheads="1"/>
+                    </pic:cNvPicPr>
+                  </pic:nvPicPr>
+                  <pic:blipFill>
+                    <a:blip r:embed="rId21" cstate="print"/>
+                    <a:srcRect/>
+                    <a:stretch>
+                      <a:fillRect/>
+                    </a:stretch>
+                  </pic:blipFill>
+                  <pic:spPr bwMode="auto">
+                    <a:xfrm>
+                      <a:off x="0" y="0"/>
+                      <a:ext cx="5400675" cy="2809875"/>
+                    </a:xfrm>
+                    <a:prstGeom prst="rect">
+                      <a:avLst/>
+                    </a:prstGeom>
+                    <a:noFill/>
+                    <a:ln w="9525">
+                      <a:noFill/>
+                      <a:miter lim="800000"/>
+                      <a:headEnd/>
+                      <a:tailEnd/>
+                    </a:ln>
+                  </pic:spPr>
+                </pic:pic>
+              </a:graphicData>
+            </a:graphic>
+          </wp:inline>
+        </w:drawing>
+      </w:r>
+    </w:p>
+    <w:p>
+      <w:pPr>
+        <w:spacing w:after="0" w:line="360" w:lineRule="auto"/>
+        <w:ind w:firstLine="709"/>
+        <w:jc w:val="both"/>
+        <w:rPr>
+          <w:rFonts w:ascii="Arial" w:hAnsi="Arial" w:cs="Arial"/>
+        </w:rPr>
+      </w:pPr>
+      <w:r>
+        <w:rPr>
+          <w:rFonts w:ascii="Arial" w:hAnsi="Arial" w:cs="Arial"/>
+        </w:rPr>
+        <w:t>2.2.21 Gerenciar pedidos de serviço</w:t>
+      </w:r>
+    </w:p>
+    <w:p>
+      <w:pPr>
+        <w:spacing w:after="0" w:line="360" w:lineRule="auto"/>
+        <w:ind w:firstLine="709"/>
+        <w:jc w:val="both"/>
+        <w:rPr>
+          <w:rFonts w:ascii="Arial" w:hAnsi="Arial" w:cs="Arial"/>
+        </w:rPr>
+      </w:pPr>
+      <w:r>
+        <w:rPr>
+          <w:rFonts w:ascii="Arial" w:hAnsi="Arial" w:cs="Arial"/>
+        </w:rPr>
+        <w:lastRenderedPageBreak/>
+        <w:t>O técnico poderá interagir com o estado do item através das ordens de serviço. Antes da realização de um serviço, o técnico deverá abrir uma ordem no sistema e ao concluí-lo informar a conclusão.</w:t>
+      </w:r>
+    </w:p>
+    <w:p>
+      <w:pPr>
+        <w:spacing w:after="0" w:line="360" w:lineRule="auto"/>
+        <w:ind w:firstLine="709"/>
+        <w:jc w:val="both"/>
+        <w:rPr>
+          <w:rFonts w:ascii="Arial" w:hAnsi="Arial" w:cs="Arial"/>
+        </w:rPr>
+      </w:pPr>
+      <w:r>
+        <w:rPr>
+          <w:rFonts w:ascii="Arial" w:hAnsi="Arial" w:cs="Arial"/>
+        </w:rPr>
+        <w:t>Todas as ações do gerenciamento das ordens gerarão notificações, as quais serão listadas na página da instituição, e apresentarão links para os itens relacionados. As notificações mais importantes serão enviadas por e-mail ao responsável do setor em que está o item em questão.</w:t>
+      </w:r>
+    </w:p>
+    <w:p>
+      <w:pPr>
+        <w:spacing w:after="0" w:line="360" w:lineRule="auto"/>
+        <w:ind w:firstLine="709"/>
+        <w:jc w:val="both"/>
+        <w:rPr>
+          <w:rFonts w:ascii="Arial" w:hAnsi="Arial" w:cs="Arial"/>
+        </w:rPr>
+      </w:pPr>
+      <w:r>
+        <w:rPr>
+          <w:rFonts w:ascii="Arial" w:hAnsi="Arial" w:cs="Arial"/>
+        </w:rPr>
+        <w:t>As ordens de serviço são a principal fonte de informação para a plotagem dos gráficos, dessa forma é importante que os técnicos sigam um bom fluxo de trabalho envolvendo o cadastro correto das informações.</w:t>
+      </w:r>
+    </w:p>
+    <w:p>
+      <w:pPr>
+        <w:spacing w:after="0" w:line="360" w:lineRule="auto"/>
+        <w:ind w:firstLine="709"/>
+        <w:jc w:val="both"/>
+        <w:rPr>
+          <w:rFonts w:ascii="Arial" w:hAnsi="Arial" w:cs="Arial"/>
+        </w:rPr>
+      </w:pPr>
+      <w:r>
+        <w:rPr>
+          <w:rFonts w:ascii="Arial" w:hAnsi="Arial" w:cs="Arial"/>
+        </w:rPr>
+        <w:t>2.2.2</w:t>
+      </w:r>
+      <w:r>
+        <w:rPr>
+          <w:rFonts w:ascii="Arial" w:hAnsi="Arial" w:cs="Arial"/>
+        </w:rPr>
+        <w:t>1</w:t>
+      </w:r>
+      <w:r>
+        <w:rPr>
+          <w:rFonts w:ascii="Arial" w:hAnsi="Arial" w:cs="Arial"/>
+        </w:rPr>
+        <w:t xml:space="preserve"> Criar ordem de serviço</w:t>
+      </w:r>
+    </w:p>
+    <w:p>
+      <w:pPr>
+        <w:spacing w:after="0" w:line="360" w:lineRule="auto"/>
+        <w:ind w:firstLine="709"/>
+        <w:jc w:val="both"/>
+        <w:rPr>
+          <w:rFonts w:ascii="Arial" w:hAnsi="Arial" w:cs="Arial"/>
+        </w:rPr>
+      </w:pPr>
+      <w:r>
+        <w:rPr>
+          <w:rFonts w:ascii="Arial" w:hAnsi="Arial" w:cs="Arial"/>
+        </w:rPr>
+        <w:t xml:space="preserve">Um técnico poderá criar uma ordem de serviço para um item, para isso deverá acessar a página do item, em que </w:t>
+      </w:r>
+      <w:proofErr w:type="gramStart"/>
+      <w:r>
+        <w:rPr>
+          <w:rFonts w:ascii="Arial" w:hAnsi="Arial" w:cs="Arial"/>
+        </w:rPr>
+        <w:t>estarão</w:t>
+      </w:r>
+      <w:proofErr w:type="gramEnd"/>
+      <w:r>
+        <w:rPr>
+          <w:rFonts w:ascii="Arial" w:hAnsi="Arial" w:cs="Arial"/>
+        </w:rPr>
+        <w:t xml:space="preserve"> listadas todas as ordem de serviço, então acionar a opção de nova ordem.</w:t>
+      </w:r>
+    </w:p>
+    <w:p>
+      <w:pPr>
+        <w:spacing w:after="0" w:line="360" w:lineRule="auto"/>
+        <w:ind w:firstLine="709"/>
+        <w:jc w:val="both"/>
+        <w:rPr>
+          <w:rFonts w:ascii="Arial" w:hAnsi="Arial" w:cs="Arial"/>
+        </w:rPr>
+      </w:pPr>
+      <w:r>
+        <w:rPr>
+          <w:rFonts w:ascii="Arial" w:hAnsi="Arial" w:cs="Arial"/>
+        </w:rPr>
+        <w:t>Para a criação da ordem de serviço, o usuário deverá informar qual o tipo de serviço, em caso de manutenção corretiva, qual o tipo</w:t>
+      </w:r>
+      <w:r>
+        <w:rPr>
+          <w:rFonts w:ascii="Arial" w:hAnsi="Arial" w:cs="Arial"/>
+        </w:rPr>
+        <w:t xml:space="preserve"> de defeito. Uma descrição do problema deverá ser informada, além do estado em que se encontra o item.</w:t>
+      </w:r>
+      <w:r>
+        <w:rPr>
+          <w:rFonts w:ascii="Arial" w:hAnsi="Arial" w:cs="Arial"/>
+        </w:rPr>
+        <w:t xml:space="preserve"> A Figura X mostra o diagrama de comunicação para esse caso de uso.</w:t>
+      </w:r>
+    </w:p>
+    <w:p>
+      <w:pPr>
+        <w:spacing w:after="0" w:line="360" w:lineRule="auto"/>
+        <w:jc w:val="both"/>
+        <w:rPr>
+          <w:rFonts w:ascii="Arial" w:hAnsi="Arial" w:cs="Arial"/>
+        </w:rPr>
+      </w:pPr>
+      <w:r>
+        <w:rPr>
+          <w:rFonts w:ascii="Arial" w:hAnsi="Arial" w:cs="Arial"/>
+          <w:noProof/>
+          <w:lang w:eastAsia="pt-BR"/>
+        </w:rPr>
+        <w:lastRenderedPageBreak/>
         <w:drawing>
           <wp:inline distT="0" distB="0" distL="0" distR="0">
             <wp:extent cx="5400675" cy="4991100"/>
@@ -5213,7 +5251,7 @@
                     </pic:cNvPicPr>
                   </pic:nvPicPr>
                   <pic:blipFill>
-                    <a:blip r:embed="rId21" cstate="print"/>
+                    <a:blip r:embed="rId22" cstate="print"/>
                     <a:srcRect/>
                     <a:stretch>
                       <a:fillRect/>
@@ -5343,7 +5381,6 @@
         <w:rPr>
           <w:rFonts w:ascii="Arial" w:hAnsi="Arial" w:cs="Arial"/>
         </w:rPr>
-        <w:lastRenderedPageBreak/>
         <w:t>Após o serviço completo para uma determinada ordem, o técnico deverá concluí-la. Ao fazer isso, deverá inserir algumas informações do serviço, essas informações não são obrigatórias, no entanto criam uma base de dados importante, para futuras análises. Esses dados são os custos</w:t>
       </w:r>
       <w:r>
@@ -5397,6 +5434,7 @@
           <w:noProof/>
           <w:lang w:eastAsia="pt-BR"/>
         </w:rPr>
+        <w:lastRenderedPageBreak/>
         <w:drawing>
           <wp:inline distT="0" distB="0" distL="0" distR="0">
             <wp:extent cx="5391150" cy="4419600"/>
@@ -5415,7 +5453,7 @@
                     </pic:cNvPicPr>
                   </pic:nvPicPr>
                   <pic:blipFill>
-                    <a:blip r:embed="rId22" cstate="print"/>
+                    <a:blip r:embed="rId23" cstate="print"/>
                     <a:srcRect/>
                     <a:stretch>
                       <a:fillRect/>
@@ -5446,41 +5484,230 @@
     </w:p>
     <w:p>
       <w:pPr>
-        <w:spacing w:after="0" w:line="360" w:lineRule="auto"/>
-        <w:ind w:firstLine="709"/>
-        <w:jc w:val="both"/>
-        <w:rPr>
-          <w:rFonts w:ascii="Arial" w:hAnsi="Arial" w:cs="Arial"/>
-        </w:rPr>
-      </w:pPr>
-    </w:p>
-    <w:p>
-      <w:pPr>
-        <w:rPr>
-          <w:rFonts w:ascii="Arial" w:hAnsi="Arial" w:cs="Arial"/>
-        </w:rPr>
-      </w:pPr>
-      <w:r>
-        <w:rPr>
-          <w:rFonts w:ascii="Arial" w:hAnsi="Arial" w:cs="Arial"/>
-        </w:rPr>
-        <w:br w:type="page"/>
-      </w:r>
-    </w:p>
-    <w:p>
-      <w:pPr>
-        <w:spacing w:after="0" w:line="360" w:lineRule="auto"/>
-        <w:ind w:firstLine="709"/>
-        <w:jc w:val="both"/>
-        <w:rPr>
-          <w:rFonts w:ascii="Arial" w:hAnsi="Arial" w:cs="Arial"/>
-        </w:rPr>
+        <w:numPr>
+          <w:ilvl w:val="2"/>
+          <w:numId w:val="10"/>
+        </w:numPr>
+        <w:tabs>
+          <w:tab w:val="left" w:pos="708"/>
+        </w:tabs>
+        <w:suppressAutoHyphens/>
+        <w:spacing w:after="0" w:line="360" w:lineRule="auto"/>
+        <w:ind w:left="0" w:firstLine="709"/>
+        <w:jc w:val="both"/>
+      </w:pPr>
+      <w:r>
+        <w:rPr>
+          <w:rFonts w:ascii="Arial" w:hAnsi="Arial" w:cs="Arial"/>
+        </w:rPr>
+        <w:t>Gerenciar usuários</w:t>
+      </w:r>
+    </w:p>
+    <w:p>
+      <w:pPr>
+        <w:spacing w:after="0" w:line="360" w:lineRule="auto"/>
+        <w:ind w:firstLine="709"/>
+        <w:jc w:val="both"/>
+      </w:pPr>
+      <w:r>
+        <w:rPr>
+          <w:rFonts w:ascii="Arial" w:hAnsi="Arial" w:cs="Arial"/>
+        </w:rPr>
+        <w:t xml:space="preserve">Qualquer usuário poderá criar uma instituição, no entanto, a intenção do sistema é agrupar várias </w:t>
+      </w:r>
+      <w:proofErr w:type="spellStart"/>
+      <w:r>
+        <w:rPr>
+          <w:rFonts w:ascii="Arial" w:hAnsi="Arial" w:cs="Arial"/>
+        </w:rPr>
+        <w:t>pessas</w:t>
+      </w:r>
+      <w:proofErr w:type="spellEnd"/>
+      <w:r>
+        <w:rPr>
+          <w:rFonts w:ascii="Arial" w:hAnsi="Arial" w:cs="Arial"/>
+        </w:rPr>
+        <w:t xml:space="preserve"> em uma instituição, cada qual com sua especialidade. O usuário criador da instituição será o gerente e poderá tomar algumas ações em relação </w:t>
+      </w:r>
+      <w:proofErr w:type="gramStart"/>
+      <w:r>
+        <w:rPr>
+          <w:rFonts w:ascii="Arial" w:hAnsi="Arial" w:cs="Arial"/>
+        </w:rPr>
+        <w:t>as</w:t>
+      </w:r>
+      <w:proofErr w:type="gramEnd"/>
+      <w:r>
+        <w:rPr>
+          <w:rFonts w:ascii="Arial" w:hAnsi="Arial" w:cs="Arial"/>
+        </w:rPr>
+        <w:t xml:space="preserve"> permissões de outros usuários naquela.</w:t>
+      </w:r>
+    </w:p>
+    <w:p>
+      <w:pPr>
+        <w:numPr>
+          <w:ilvl w:val="2"/>
+          <w:numId w:val="11"/>
+        </w:numPr>
+        <w:tabs>
+          <w:tab w:val="left" w:pos="708"/>
+        </w:tabs>
+        <w:suppressAutoHyphens/>
+        <w:spacing w:after="0" w:line="360" w:lineRule="auto"/>
+        <w:ind w:left="0" w:firstLine="709"/>
+        <w:jc w:val="both"/>
+      </w:pPr>
+      <w:r>
+        <w:rPr>
+          <w:rFonts w:ascii="Arial" w:hAnsi="Arial" w:cs="Arial"/>
+        </w:rPr>
+        <w:t>Adicionar à instituição</w:t>
+      </w:r>
+    </w:p>
+    <w:p>
+      <w:pPr>
+        <w:spacing w:after="0" w:line="360" w:lineRule="auto"/>
+        <w:ind w:firstLine="709"/>
+        <w:jc w:val="both"/>
+      </w:pPr>
+      <w:r>
+        <w:rPr>
+          <w:rFonts w:ascii="Arial" w:hAnsi="Arial" w:cs="Arial"/>
+        </w:rPr>
+        <w:t xml:space="preserve">Um gerente poderá adicionar qualquer pessoa que tenha cadastro no sistema, para isso deverá acessar a páginas de usuários da instituição, nela poderá adicionar um usuário escrevendo o e-mail do usuário a ser autorizado e escolhendo qual a função desse usuário, as opções são: </w:t>
+      </w:r>
+      <w:proofErr w:type="spellStart"/>
+      <w:r>
+        <w:rPr>
+          <w:rFonts w:ascii="Arial" w:hAnsi="Arial" w:cs="Arial"/>
+        </w:rPr>
+        <w:t>profssional</w:t>
+      </w:r>
+      <w:proofErr w:type="spellEnd"/>
+      <w:r>
+        <w:rPr>
+          <w:rFonts w:ascii="Arial" w:hAnsi="Arial" w:cs="Arial"/>
+        </w:rPr>
+        <w:t xml:space="preserve"> da saúde ou técnico. Dessa forma, uma pessoa poderá ser gerente de </w:t>
+      </w:r>
+      <w:proofErr w:type="gramStart"/>
+      <w:r>
+        <w:rPr>
+          <w:rFonts w:ascii="Arial" w:hAnsi="Arial" w:cs="Arial"/>
+        </w:rPr>
+        <w:t>várias instituição</w:t>
+      </w:r>
+      <w:proofErr w:type="gramEnd"/>
+      <w:r>
+        <w:rPr>
+          <w:rFonts w:ascii="Arial" w:hAnsi="Arial" w:cs="Arial"/>
+        </w:rPr>
+        <w:t xml:space="preserve"> e ao mesmo tempo profissional da saúde ou técnico em outras.</w:t>
+      </w:r>
+    </w:p>
+    <w:p>
+      <w:pPr>
+        <w:numPr>
+          <w:ilvl w:val="2"/>
+          <w:numId w:val="12"/>
+        </w:numPr>
+        <w:tabs>
+          <w:tab w:val="left" w:pos="708"/>
+        </w:tabs>
+        <w:suppressAutoHyphens/>
+        <w:spacing w:after="0" w:line="360" w:lineRule="auto"/>
+        <w:ind w:left="0" w:firstLine="709"/>
+        <w:jc w:val="both"/>
+      </w:pPr>
+      <w:r>
+        <w:rPr>
+          <w:rFonts w:ascii="Arial" w:hAnsi="Arial" w:cs="Arial"/>
+        </w:rPr>
+        <w:t>Aceitar/rejeitar pedido de autorização</w:t>
+      </w:r>
+    </w:p>
+    <w:p>
+      <w:pPr>
+        <w:spacing w:after="0" w:line="360" w:lineRule="auto"/>
+        <w:ind w:firstLine="709"/>
+        <w:jc w:val="both"/>
+      </w:pPr>
+      <w:r>
+        <w:rPr>
+          <w:rFonts w:ascii="Arial" w:hAnsi="Arial" w:cs="Arial"/>
+        </w:rPr>
+        <w:t>Um gerente também terá poder de julgar pedidos de outros usuários para participação na instituição. Na página de usuários da instituição, ele visualizará a lista de pedidos, nela poderá escolher a função do requisitante na instituição e em seguida aceitar o pedido, ou poderá simplesmente rejeitá-lo.</w:t>
+      </w:r>
+    </w:p>
+    <w:p>
+      <w:pPr>
+        <w:numPr>
+          <w:ilvl w:val="2"/>
+          <w:numId w:val="13"/>
+        </w:numPr>
+        <w:tabs>
+          <w:tab w:val="left" w:pos="708"/>
+        </w:tabs>
+        <w:suppressAutoHyphens/>
+        <w:spacing w:after="0" w:line="360" w:lineRule="auto"/>
+        <w:ind w:left="0" w:firstLine="709"/>
+        <w:jc w:val="both"/>
+      </w:pPr>
+      <w:r>
+        <w:rPr>
+          <w:rFonts w:ascii="Arial" w:hAnsi="Arial" w:cs="Arial"/>
+        </w:rPr>
+        <w:t>Associar/desassociar do setor</w:t>
+      </w:r>
+    </w:p>
+    <w:p>
+      <w:pPr>
+        <w:spacing w:after="0" w:line="360" w:lineRule="auto"/>
+        <w:ind w:firstLine="709"/>
+        <w:jc w:val="both"/>
       </w:pPr>
       <w:r>
         <w:rPr>
           <w:rFonts w:ascii="Arial" w:hAnsi="Arial" w:cs="Arial"/>
         </w:rPr>
         <w:lastRenderedPageBreak/>
+        <w:t>Os usuários poderão ser relacionados aos setores de duas formas, na primeira delas é relacionado como responsável por ele, durante o cadastro dele. Na segunda forma, será adicionado pelo gerente ao setor. Usuários responsáveis por setores receberão notificações por e-mail sobre os acontecimentos nele. Usuários adicionados ao setor visualizarão no sistema notificações sobre os acontecimentos.</w:t>
+      </w:r>
+    </w:p>
+    <w:p>
+      <w:pPr>
+        <w:spacing w:after="0" w:line="360" w:lineRule="auto"/>
+        <w:ind w:firstLine="709"/>
+        <w:jc w:val="both"/>
+      </w:pPr>
+      <w:r>
+        <w:rPr>
+          <w:rFonts w:ascii="Arial" w:hAnsi="Arial" w:cs="Arial"/>
+        </w:rPr>
+        <w:t>Para adicionar um usuário ao setor, o gerente deverá acionar a opção na página do setor, e então escolher o usuário desejado na lista de usuários disponíveis. Na página do setor estarão listados os usuários participantes dele, nessa lista o gerente poderá acionar a opção que desassocia uma pessoa de um setor.</w:t>
+      </w:r>
+    </w:p>
+    <w:p>
+      <w:pPr>
+        <w:rPr>
+          <w:rFonts w:ascii="Arial" w:hAnsi="Arial" w:cs="Arial"/>
+        </w:rPr>
+      </w:pPr>
+    </w:p>
+    <w:p>
+      <w:pPr>
+        <w:spacing w:after="0" w:line="360" w:lineRule="auto"/>
+        <w:ind w:firstLine="709"/>
+        <w:jc w:val="both"/>
+        <w:rPr>
+          <w:rFonts w:ascii="Arial" w:hAnsi="Arial" w:cs="Arial"/>
+        </w:rPr>
+      </w:pPr>
+      <w:r>
+        <w:rPr>
+          <w:rFonts w:ascii="Arial" w:hAnsi="Arial" w:cs="Arial"/>
+        </w:rPr>
         <w:t>2.3 ESTADOS DOS ITENS</w:t>
       </w:r>
     </w:p>
@@ -5571,7 +5798,10 @@
       <w:r>
         <w:rPr>
           <w:rFonts w:ascii="Arial" w:hAnsi="Arial" w:cs="Arial"/>
-        </w:rPr>
+          <w:noProof/>
+          <w:lang w:eastAsia="pt-BR"/>
+        </w:rPr>
+        <w:lastRenderedPageBreak/>
         <w:drawing>
           <wp:inline distT="0" distB="0" distL="0" distR="0">
             <wp:extent cx="5400040" cy="5657185"/>
@@ -5590,10 +5820,10 @@
                     </pic:cNvPicPr>
                   </pic:nvPicPr>
                   <pic:blipFill>
-                    <a:blip r:embed="rId23" cstate="print">
+                    <a:blip r:embed="rId24" cstate="print">
                       <a:extLst>
                         <a:ext uri="{28A0092B-C50C-407E-A947-70E740481C1C}">
-                          <a14:useLocalDpi xmlns="" xmlns:wpc="http://schemas.microsoft.com/office/word/2010/wordprocessingCanvas" xmlns:mc="http://schemas.openxmlformats.org/markup-compatibility/2006" xmlns:o="urn:schemas-microsoft-com:office:office" xmlns:v="urn:schemas-microsoft-com:vml" xmlns:wp14="http://schemas.microsoft.com/office/word/2010/wordprocessingDrawing" xmlns:w10="urn:schemas-microsoft-com:office:word" xmlns:w="http://schemas.openxmlformats.org/wordprocessingml/2006/main" xmlns:w14="http://schemas.microsoft.com/office/word/2010/wordml" xmlns:wpg="http://schemas.microsoft.com/office/word/2010/wordprocessingGroup" xmlns:wpi="http://schemas.microsoft.com/office/word/2010/wordprocessingInk" xmlns:wps="http://schemas.microsoft.com/office/word/2010/wordprocessingShape" xmlns:a14="http://schemas.microsoft.com/office/drawing/2010/main" val="0"/>
+                          <a14:useLocalDpi xmlns:a14="http://schemas.microsoft.com/office/drawing/2010/main" xmlns:wps="http://schemas.microsoft.com/office/word/2010/wordprocessingShape" xmlns:wpi="http://schemas.microsoft.com/office/word/2010/wordprocessingInk" xmlns:wpg="http://schemas.microsoft.com/office/word/2010/wordprocessingGroup" xmlns:w14="http://schemas.microsoft.com/office/word/2010/wordml" xmlns:w="http://schemas.openxmlformats.org/wordprocessingml/2006/main" xmlns:w10="urn:schemas-microsoft-com:office:word" xmlns:wp14="http://schemas.microsoft.com/office/word/2010/wordprocessingDrawing" xmlns:v="urn:schemas-microsoft-com:vml" xmlns:o="urn:schemas-microsoft-com:office:office" xmlns:mc="http://schemas.openxmlformats.org/markup-compatibility/2006" xmlns:wpc="http://schemas.microsoft.com/office/word/2010/wordprocessingCanvas" xmlns="" val="0"/>
                         </a:ext>
                       </a:extLst>
                     </a:blip>
@@ -5647,8 +5877,87 @@
     </w:p>
     <w:p>
       <w:pPr>
-        <w:pStyle w:val="PargrafodaLista"/>
-        <w:ind w:left="-426" w:hanging="283"/>
+        <w:spacing w:after="0" w:line="360" w:lineRule="auto"/>
+        <w:jc w:val="both"/>
+        <w:rPr>
+          <w:rFonts w:ascii="Arial" w:hAnsi="Arial" w:cs="Arial"/>
+        </w:rPr>
+      </w:pPr>
+    </w:p>
+    <w:p>
+      <w:pPr>
+        <w:spacing w:after="0" w:line="360" w:lineRule="auto"/>
+        <w:ind w:firstLine="709"/>
+        <w:jc w:val="both"/>
+        <w:rPr>
+          <w:rFonts w:ascii="Arial" w:hAnsi="Arial" w:cs="Arial"/>
+        </w:rPr>
+      </w:pPr>
+      <w:r>
+        <w:rPr>
+          <w:rFonts w:ascii="Arial" w:hAnsi="Arial" w:cs="Arial"/>
+        </w:rPr>
+        <w:t>A</w:t>
+      </w:r>
+      <w:r>
+        <w:rPr>
+          <w:rFonts w:ascii="Arial" w:hAnsi="Arial" w:cs="Arial"/>
+        </w:rPr>
+        <w:t>s</w:t>
+      </w:r>
+      <w:r>
+        <w:rPr>
+          <w:rFonts w:ascii="Arial" w:hAnsi="Arial" w:cs="Arial"/>
+        </w:rPr>
+        <w:t xml:space="preserve"> Figura</w:t>
+      </w:r>
+      <w:r>
+        <w:rPr>
+          <w:rFonts w:ascii="Arial" w:hAnsi="Arial" w:cs="Arial"/>
+        </w:rPr>
+        <w:t>s</w:t>
+      </w:r>
+      <w:r>
+        <w:rPr>
+          <w:rFonts w:ascii="Arial" w:hAnsi="Arial" w:cs="Arial"/>
+        </w:rPr>
+        <w:t xml:space="preserve"> X</w:t>
+      </w:r>
+      <w:r>
+        <w:rPr>
+          <w:rFonts w:ascii="Arial" w:hAnsi="Arial" w:cs="Arial"/>
+        </w:rPr>
+        <w:t xml:space="preserve"> e X</w:t>
+      </w:r>
+      <w:r>
+        <w:rPr>
+          <w:rFonts w:ascii="Arial" w:hAnsi="Arial" w:cs="Arial"/>
+        </w:rPr>
+        <w:t xml:space="preserve"> mostra</w:t>
+      </w:r>
+      <w:r>
+        <w:rPr>
+          <w:rFonts w:ascii="Arial" w:hAnsi="Arial" w:cs="Arial"/>
+        </w:rPr>
+        <w:t>m</w:t>
+      </w:r>
+      <w:r>
+        <w:rPr>
+          <w:rFonts w:ascii="Arial" w:hAnsi="Arial" w:cs="Arial"/>
+        </w:rPr>
+        <w:t xml:space="preserve"> o diagrama de classes, em que é possível visualizar as entidades do sistema</w:t>
+      </w:r>
+      <w:r>
+        <w:rPr>
+          <w:rFonts w:ascii="Arial" w:hAnsi="Arial" w:cs="Arial"/>
+        </w:rPr>
+        <w:t xml:space="preserve"> e as relações entre eles.</w:t>
+      </w:r>
+    </w:p>
+    <w:p>
+      <w:pPr>
+        <w:spacing w:after="0" w:line="360" w:lineRule="auto"/>
+        <w:jc w:val="both"/>
         <w:rPr>
           <w:rFonts w:ascii="Arial" w:hAnsi="Arial" w:cs="Arial"/>
         </w:rPr>
@@ -5662,9 +5971,9 @@
         <w:lastRenderedPageBreak/>
         <w:drawing>
           <wp:inline distT="0" distB="0" distL="0" distR="0">
-            <wp:extent cx="6667500" cy="7596482"/>
-            <wp:effectExtent l="0" t="0" r="0" b="0"/>
-            <wp:docPr id="11" name="Imagem 3" descr="F:\TCC - nova\Diagramaclasses.png"/>
+            <wp:extent cx="5400675" cy="7296150"/>
+            <wp:effectExtent l="19050" t="0" r="9525" b="0"/>
+            <wp:docPr id="8" name="Imagem 2" descr="C:\Documents and Settings\nicolai.linhares\Desktop\Monografia 2311\Diagrama_de_classes_pagina_1.png"/>
             <wp:cNvGraphicFramePr>
               <a:graphicFrameLocks xmlns:a="http://schemas.openxmlformats.org/drawingml/2006/main" noChangeAspect="1"/>
             </wp:cNvGraphicFramePr>
@@ -5672,13 +5981,13 @@
               <a:graphicData uri="http://schemas.openxmlformats.org/drawingml/2006/picture">
                 <pic:pic xmlns:pic="http://schemas.openxmlformats.org/drawingml/2006/picture">
                   <pic:nvPicPr>
-                    <pic:cNvPr id="0" name="Picture 3" descr="F:\TCC - nova\Diagramaclasses.png"/>
+                    <pic:cNvPr id="0" name="Picture 2" descr="C:\Documents and Settings\nicolai.linhares\Desktop\Monografia 2311\Diagrama_de_classes_pagina_1.png"/>
                     <pic:cNvPicPr>
                       <a:picLocks noChangeAspect="1" noChangeArrowheads="1"/>
                     </pic:cNvPicPr>
                   </pic:nvPicPr>
                   <pic:blipFill>
-                    <a:blip r:embed="rId24" cstate="print"/>
+                    <a:blip r:embed="rId25" cstate="print"/>
                     <a:srcRect/>
                     <a:stretch>
                       <a:fillRect/>
@@ -5687,7 +5996,7 @@
                   <pic:spPr bwMode="auto">
                     <a:xfrm>
                       <a:off x="0" y="0"/>
-                      <a:ext cx="6667500" cy="7596482"/>
+                      <a:ext cx="5400675" cy="7296150"/>
                     </a:xfrm>
                     <a:prstGeom prst="rect">
                       <a:avLst/>
@@ -5709,65 +6018,2116 @@
     </w:p>
     <w:p>
       <w:pPr>
-        <w:pStyle w:val="PargrafodaLista"/>
-        <w:ind w:left="1495"/>
-        <w:rPr>
-          <w:rFonts w:ascii="Arial" w:hAnsi="Arial" w:cs="Arial"/>
-        </w:rPr>
-      </w:pPr>
-    </w:p>
-    <w:p>
-      <w:pPr>
-        <w:pStyle w:val="PargrafodaLista"/>
-        <w:ind w:left="1495"/>
-        <w:rPr>
-          <w:rFonts w:ascii="Arial" w:hAnsi="Arial" w:cs="Arial"/>
-        </w:rPr>
-      </w:pPr>
-    </w:p>
-    <w:p>
-      <w:pPr>
-        <w:pStyle w:val="PargrafodaLista"/>
-        <w:ind w:left="1495"/>
-        <w:rPr>
-          <w:rFonts w:ascii="Arial" w:hAnsi="Arial" w:cs="Arial"/>
-        </w:rPr>
-      </w:pPr>
-    </w:p>
-    <w:p>
-      <w:pPr>
-        <w:pStyle w:val="PargrafodaLista"/>
-        <w:numPr>
-          <w:ilvl w:val="1"/>
-          <w:numId w:val="5"/>
-        </w:numPr>
-        <w:rPr>
-          <w:rFonts w:ascii="Arial" w:hAnsi="Arial" w:cs="Arial"/>
-        </w:rPr>
-      </w:pPr>
-      <w:r>
-        <w:rPr>
-          <w:rFonts w:ascii="Arial" w:hAnsi="Arial" w:cs="Arial"/>
-        </w:rPr>
-        <w:t>DESCREVER O PASSO A PASSO DO DESENVOLVIMENTO DO SISTEMA.</w:t>
-      </w:r>
-    </w:p>
-    <w:p>
-      <w:pPr>
-        <w:pStyle w:val="PargrafodaLista"/>
-        <w:numPr>
-          <w:ilvl w:val="1"/>
-          <w:numId w:val="5"/>
-        </w:numPr>
-        <w:rPr>
-          <w:rFonts w:ascii="Arial" w:hAnsi="Arial" w:cs="Arial"/>
-        </w:rPr>
-      </w:pPr>
-      <w:r>
-        <w:rPr>
-          <w:rFonts w:ascii="Arial" w:hAnsi="Arial" w:cs="Arial"/>
-        </w:rPr>
-        <w:t>EXPLICAR AS ETAPAS E EXEMPLIFICAR COM OS DIAGRAMAS</w:t>
+        <w:spacing w:after="0" w:line="360" w:lineRule="auto"/>
+        <w:ind w:firstLine="709"/>
+        <w:jc w:val="both"/>
+        <w:rPr>
+          <w:rFonts w:ascii="Arial" w:hAnsi="Arial" w:cs="Arial"/>
+        </w:rPr>
+      </w:pPr>
+      <w:r>
+        <w:rPr>
+          <w:rFonts w:ascii="Arial" w:hAnsi="Arial" w:cs="Arial"/>
+        </w:rPr>
+        <w:t xml:space="preserve">As classes </w:t>
+      </w:r>
+      <w:proofErr w:type="spellStart"/>
+      <w:r>
+        <w:rPr>
+          <w:rFonts w:ascii="Arial" w:hAnsi="Arial" w:cs="Arial"/>
+          <w:u w:val="single"/>
+        </w:rPr>
+        <w:t>Instituicao</w:t>
+      </w:r>
+      <w:proofErr w:type="spellEnd"/>
+      <w:r>
+        <w:rPr>
+          <w:rFonts w:ascii="Arial" w:hAnsi="Arial" w:cs="Arial"/>
+        </w:rPr>
+        <w:t xml:space="preserve"> e </w:t>
+      </w:r>
+      <w:proofErr w:type="spellStart"/>
+      <w:r>
+        <w:rPr>
+          <w:rFonts w:ascii="Arial" w:hAnsi="Arial" w:cs="Arial"/>
+          <w:u w:val="single"/>
+        </w:rPr>
+        <w:t>Usuario</w:t>
+      </w:r>
+      <w:proofErr w:type="spellEnd"/>
+      <w:r>
+        <w:rPr>
+          <w:rFonts w:ascii="Arial" w:hAnsi="Arial" w:cs="Arial"/>
+        </w:rPr>
+        <w:t xml:space="preserve"> são as principais, as quais são agregadas através da classe </w:t>
+      </w:r>
+      <w:proofErr w:type="spellStart"/>
+      <w:r>
+        <w:rPr>
+          <w:rFonts w:ascii="Arial" w:hAnsi="Arial" w:cs="Arial"/>
+          <w:u w:val="single"/>
+        </w:rPr>
+        <w:t>Permissao</w:t>
+      </w:r>
+      <w:proofErr w:type="spellEnd"/>
+      <w:r>
+        <w:rPr>
+          <w:rFonts w:ascii="Arial" w:hAnsi="Arial" w:cs="Arial"/>
+        </w:rPr>
+        <w:t xml:space="preserve">, de forma que um usuário pode estar relacionado várias instituições através de várias permissões. Um objeto da classe </w:t>
+      </w:r>
+      <w:proofErr w:type="spellStart"/>
+      <w:r>
+        <w:rPr>
+          <w:rFonts w:ascii="Arial" w:hAnsi="Arial" w:cs="Arial"/>
+          <w:u w:val="single"/>
+        </w:rPr>
+        <w:t>Permissao</w:t>
+      </w:r>
+      <w:proofErr w:type="spellEnd"/>
+      <w:r>
+        <w:rPr>
+          <w:rFonts w:ascii="Arial" w:hAnsi="Arial" w:cs="Arial"/>
+        </w:rPr>
+        <w:t xml:space="preserve"> apresentará um tipo, o qual representa o nível de acesso, os tipos são: gerente, profissional da saúde e </w:t>
+      </w:r>
+      <w:r>
+        <w:rPr>
+          <w:rFonts w:ascii="Arial" w:hAnsi="Arial" w:cs="Arial"/>
+        </w:rPr>
+        <w:t>técnico.</w:t>
+      </w:r>
+    </w:p>
+    <w:p>
+      <w:pPr>
+        <w:spacing w:after="0" w:line="360" w:lineRule="auto"/>
+        <w:jc w:val="both"/>
+        <w:rPr>
+          <w:rFonts w:ascii="Arial" w:hAnsi="Arial" w:cs="Arial"/>
+        </w:rPr>
+      </w:pPr>
+      <w:r>
+        <w:rPr>
+          <w:rFonts w:ascii="Arial" w:hAnsi="Arial" w:cs="Arial"/>
+          <w:noProof/>
+          <w:lang w:eastAsia="pt-BR"/>
+        </w:rPr>
+        <w:lastRenderedPageBreak/>
+        <w:drawing>
+          <wp:inline distT="0" distB="0" distL="0" distR="0">
+            <wp:extent cx="5400675" cy="7981950"/>
+            <wp:effectExtent l="19050" t="0" r="9525" b="0"/>
+            <wp:docPr id="9" name="Imagem 3" descr="C:\Documents and Settings\nicolai.linhares\Desktop\Monografia 2311\Diagrama_de_classes_pagina_2.png"/>
+            <wp:cNvGraphicFramePr>
+              <a:graphicFrameLocks xmlns:a="http://schemas.openxmlformats.org/drawingml/2006/main" noChangeAspect="1"/>
+            </wp:cNvGraphicFramePr>
+            <a:graphic xmlns:a="http://schemas.openxmlformats.org/drawingml/2006/main">
+              <a:graphicData uri="http://schemas.openxmlformats.org/drawingml/2006/picture">
+                <pic:pic xmlns:pic="http://schemas.openxmlformats.org/drawingml/2006/picture">
+                  <pic:nvPicPr>
+                    <pic:cNvPr id="0" name="Picture 3" descr="C:\Documents and Settings\nicolai.linhares\Desktop\Monografia 2311\Diagrama_de_classes_pagina_2.png"/>
+                    <pic:cNvPicPr>
+                      <a:picLocks noChangeAspect="1" noChangeArrowheads="1"/>
+                    </pic:cNvPicPr>
+                  </pic:nvPicPr>
+                  <pic:blipFill>
+                    <a:blip r:embed="rId26" cstate="print"/>
+                    <a:srcRect/>
+                    <a:stretch>
+                      <a:fillRect/>
+                    </a:stretch>
+                  </pic:blipFill>
+                  <pic:spPr bwMode="auto">
+                    <a:xfrm>
+                      <a:off x="0" y="0"/>
+                      <a:ext cx="5400675" cy="7981950"/>
+                    </a:xfrm>
+                    <a:prstGeom prst="rect">
+                      <a:avLst/>
+                    </a:prstGeom>
+                    <a:noFill/>
+                    <a:ln w="9525">
+                      <a:noFill/>
+                      <a:miter lim="800000"/>
+                      <a:headEnd/>
+                      <a:tailEnd/>
+                    </a:ln>
+                  </pic:spPr>
+                </pic:pic>
+              </a:graphicData>
+            </a:graphic>
+          </wp:inline>
+        </w:drawing>
+      </w:r>
+    </w:p>
+    <w:p>
+      <w:pPr>
+        <w:spacing w:after="0" w:line="360" w:lineRule="auto"/>
+        <w:ind w:firstLine="709"/>
+        <w:jc w:val="both"/>
+        <w:rPr>
+          <w:rFonts w:ascii="Arial" w:hAnsi="Arial" w:cs="Arial"/>
+        </w:rPr>
+      </w:pPr>
+      <w:r>
+        <w:rPr>
+          <w:rFonts w:ascii="Arial" w:hAnsi="Arial" w:cs="Arial"/>
+        </w:rPr>
+        <w:t xml:space="preserve">A classe </w:t>
+      </w:r>
+      <w:r>
+        <w:rPr>
+          <w:rFonts w:ascii="Arial" w:hAnsi="Arial" w:cs="Arial"/>
+          <w:u w:val="single"/>
+        </w:rPr>
+        <w:t>Setor</w:t>
+      </w:r>
+      <w:r>
+        <w:rPr>
+          <w:rFonts w:ascii="Arial" w:hAnsi="Arial" w:cs="Arial"/>
+        </w:rPr>
+        <w:t xml:space="preserve"> apresenta uma relação de composição com a cl</w:t>
+      </w:r>
+      <w:r>
+        <w:rPr>
+          <w:rFonts w:ascii="Arial" w:hAnsi="Arial" w:cs="Arial"/>
+        </w:rPr>
+        <w:t xml:space="preserve">asse </w:t>
+      </w:r>
+      <w:proofErr w:type="spellStart"/>
+      <w:r>
+        <w:rPr>
+          <w:rFonts w:ascii="Arial" w:hAnsi="Arial" w:cs="Arial"/>
+          <w:u w:val="single"/>
+        </w:rPr>
+        <w:t>Instituicao</w:t>
+      </w:r>
+      <w:proofErr w:type="spellEnd"/>
+      <w:r>
+        <w:rPr>
+          <w:rFonts w:ascii="Arial" w:hAnsi="Arial" w:cs="Arial"/>
+        </w:rPr>
+        <w:t>, uma inst</w:t>
+      </w:r>
+      <w:r>
+        <w:rPr>
+          <w:rFonts w:ascii="Arial" w:hAnsi="Arial" w:cs="Arial"/>
+        </w:rPr>
+        <w:t>ituição pode ter vários setores.</w:t>
+      </w:r>
+      <w:r>
+        <w:rPr>
+          <w:rFonts w:ascii="Arial" w:hAnsi="Arial" w:cs="Arial"/>
+        </w:rPr>
+        <w:t xml:space="preserve"> </w:t>
+      </w:r>
+      <w:r>
+        <w:rPr>
+          <w:rFonts w:ascii="Arial" w:hAnsi="Arial" w:cs="Arial"/>
+        </w:rPr>
+        <w:t>V</w:t>
+      </w:r>
+      <w:r>
+        <w:rPr>
+          <w:rFonts w:ascii="Arial" w:hAnsi="Arial" w:cs="Arial"/>
+        </w:rPr>
+        <w:t>ários usuários podem ser agregados a diferentes setores.</w:t>
+      </w:r>
+    </w:p>
+    <w:p>
+      <w:pPr>
+        <w:spacing w:after="0" w:line="360" w:lineRule="auto"/>
+        <w:ind w:firstLine="709"/>
+        <w:jc w:val="both"/>
+        <w:rPr>
+          <w:rFonts w:ascii="Arial" w:hAnsi="Arial" w:cs="Arial"/>
+        </w:rPr>
+      </w:pPr>
+      <w:r>
+        <w:rPr>
+          <w:rFonts w:ascii="Arial" w:hAnsi="Arial" w:cs="Arial"/>
+        </w:rPr>
+        <w:lastRenderedPageBreak/>
+        <w:t xml:space="preserve">A classe </w:t>
+      </w:r>
+      <w:r>
+        <w:rPr>
+          <w:rFonts w:ascii="Arial" w:hAnsi="Arial" w:cs="Arial"/>
+          <w:u w:val="single"/>
+        </w:rPr>
+        <w:t>Item</w:t>
+      </w:r>
+      <w:r>
+        <w:rPr>
+          <w:rFonts w:ascii="Arial" w:hAnsi="Arial" w:cs="Arial"/>
+        </w:rPr>
+        <w:t xml:space="preserve"> representa os equipamentos da instituição, para cada equipamento de uma instituição deverá haver um item correspondente, </w:t>
+      </w:r>
+      <w:r>
+        <w:rPr>
+          <w:rFonts w:ascii="Arial" w:hAnsi="Arial" w:cs="Arial"/>
+        </w:rPr>
+        <w:t>um objeto dessa classe apresentará um status dentre os seguintes: em funcionamento, aguardando instalação, em manutenção preventiva, em manutenção corretiva, aguardando manutenção corretiva. O objeto apresentará também um tipo de recurso dentre os seguintes: próprio, comodato, doação.</w:t>
+      </w:r>
+    </w:p>
+    <w:p>
+      <w:pPr>
+        <w:spacing w:after="0" w:line="360" w:lineRule="auto"/>
+        <w:ind w:firstLine="709"/>
+        <w:jc w:val="both"/>
+        <w:rPr>
+          <w:rFonts w:ascii="Arial" w:hAnsi="Arial" w:cs="Arial"/>
+        </w:rPr>
+      </w:pPr>
+      <w:r>
+        <w:rPr>
+          <w:rFonts w:ascii="Arial" w:hAnsi="Arial" w:cs="Arial"/>
+        </w:rPr>
+        <w:t>A</w:t>
+      </w:r>
+      <w:r>
+        <w:rPr>
+          <w:rFonts w:ascii="Arial" w:hAnsi="Arial" w:cs="Arial"/>
+        </w:rPr>
+        <w:t xml:space="preserve">s classes </w:t>
+      </w:r>
+      <w:proofErr w:type="spellStart"/>
+      <w:proofErr w:type="gramStart"/>
+      <w:r>
+        <w:rPr>
+          <w:rFonts w:ascii="Arial" w:hAnsi="Arial" w:cs="Arial"/>
+          <w:u w:val="single"/>
+        </w:rPr>
+        <w:t>OrdemDeServico</w:t>
+      </w:r>
+      <w:proofErr w:type="spellEnd"/>
+      <w:proofErr w:type="gramEnd"/>
+      <w:r>
+        <w:rPr>
+          <w:rFonts w:ascii="Arial" w:hAnsi="Arial" w:cs="Arial"/>
+        </w:rPr>
+        <w:t xml:space="preserve"> e </w:t>
+      </w:r>
+      <w:proofErr w:type="spellStart"/>
+      <w:r>
+        <w:rPr>
+          <w:rFonts w:ascii="Arial" w:hAnsi="Arial" w:cs="Arial"/>
+          <w:u w:val="single"/>
+        </w:rPr>
+        <w:t>PedidoDeServico</w:t>
+      </w:r>
+      <w:proofErr w:type="spellEnd"/>
+      <w:r>
+        <w:rPr>
+          <w:rFonts w:ascii="Arial" w:hAnsi="Arial" w:cs="Arial"/>
+        </w:rPr>
+        <w:t xml:space="preserve"> herdam as propriedades da classe </w:t>
+      </w:r>
+      <w:proofErr w:type="spellStart"/>
+      <w:r>
+        <w:rPr>
+          <w:rFonts w:ascii="Arial" w:hAnsi="Arial" w:cs="Arial"/>
+          <w:u w:val="single"/>
+        </w:rPr>
+        <w:t>Servico</w:t>
+      </w:r>
+      <w:proofErr w:type="spellEnd"/>
+      <w:r>
+        <w:rPr>
+          <w:rFonts w:ascii="Arial" w:hAnsi="Arial" w:cs="Arial"/>
+        </w:rPr>
+        <w:t xml:space="preserve"> </w:t>
+      </w:r>
+      <w:r>
+        <w:rPr>
+          <w:rFonts w:ascii="Arial" w:hAnsi="Arial" w:cs="Arial"/>
+        </w:rPr>
+        <w:t xml:space="preserve">e </w:t>
+      </w:r>
+      <w:r>
+        <w:rPr>
+          <w:rFonts w:ascii="Arial" w:hAnsi="Arial" w:cs="Arial"/>
+        </w:rPr>
+        <w:t xml:space="preserve">estão relacionados com a classe Item de maneira um para muitos, essas classes </w:t>
+      </w:r>
+      <w:r>
+        <w:rPr>
+          <w:rFonts w:ascii="Arial" w:hAnsi="Arial" w:cs="Arial"/>
+        </w:rPr>
+        <w:t>estão</w:t>
+      </w:r>
+      <w:r>
+        <w:rPr>
+          <w:rFonts w:ascii="Arial" w:hAnsi="Arial" w:cs="Arial"/>
+        </w:rPr>
+        <w:t xml:space="preserve"> relacionadas</w:t>
+      </w:r>
+      <w:r>
+        <w:rPr>
+          <w:rFonts w:ascii="Arial" w:hAnsi="Arial" w:cs="Arial"/>
+        </w:rPr>
+        <w:t xml:space="preserve"> da mesma forma</w:t>
+      </w:r>
+      <w:r>
+        <w:rPr>
+          <w:rFonts w:ascii="Arial" w:hAnsi="Arial" w:cs="Arial"/>
+        </w:rPr>
+        <w:t xml:space="preserve"> com a classe </w:t>
+      </w:r>
+      <w:proofErr w:type="spellStart"/>
+      <w:r>
+        <w:rPr>
+          <w:rFonts w:ascii="Arial" w:hAnsi="Arial" w:cs="Arial"/>
+          <w:u w:val="single"/>
+        </w:rPr>
+        <w:t>Usuario</w:t>
+      </w:r>
+      <w:proofErr w:type="spellEnd"/>
+      <w:r>
+        <w:rPr>
+          <w:rFonts w:ascii="Arial" w:hAnsi="Arial" w:cs="Arial"/>
+        </w:rPr>
+        <w:t>.</w:t>
+      </w:r>
+    </w:p>
+    <w:p>
+      <w:pPr>
+        <w:spacing w:after="0" w:line="360" w:lineRule="auto"/>
+        <w:ind w:firstLine="709"/>
+        <w:jc w:val="both"/>
+        <w:rPr>
+          <w:rFonts w:ascii="Arial" w:hAnsi="Arial" w:cs="Arial"/>
+        </w:rPr>
+      </w:pPr>
+      <w:r>
+        <w:rPr>
+          <w:rFonts w:ascii="Arial" w:hAnsi="Arial" w:cs="Arial"/>
+        </w:rPr>
+        <w:t xml:space="preserve">Um objeto da classe </w:t>
+      </w:r>
+      <w:proofErr w:type="spellStart"/>
+      <w:proofErr w:type="gramStart"/>
+      <w:r>
+        <w:rPr>
+          <w:rFonts w:ascii="Arial" w:hAnsi="Arial" w:cs="Arial"/>
+          <w:u w:val="single"/>
+        </w:rPr>
+        <w:t>OrdemDeServico</w:t>
+      </w:r>
+      <w:proofErr w:type="spellEnd"/>
+      <w:proofErr w:type="gramEnd"/>
+      <w:r>
+        <w:rPr>
+          <w:rFonts w:ascii="Arial" w:hAnsi="Arial" w:cs="Arial"/>
+        </w:rPr>
+        <w:t xml:space="preserve"> apresentará um tipo de serviço dentre os seguintes: instalação, manutenção preventiva, manutenção corretiva. Caso o tipo de serviço seja o último o objeto apresentará um tipo de defeito dentre os seguintes: erro de operação, abuso do uso, falha de componente, outro.</w:t>
+      </w:r>
+    </w:p>
+    <w:p>
+      <w:pPr>
+        <w:spacing w:after="0" w:line="360" w:lineRule="auto"/>
+        <w:ind w:firstLine="709"/>
+        <w:jc w:val="both"/>
+        <w:rPr>
+          <w:rFonts w:ascii="Arial" w:hAnsi="Arial" w:cs="Arial"/>
+        </w:rPr>
+      </w:pPr>
+      <w:r>
+        <w:rPr>
+          <w:rFonts w:ascii="Arial" w:hAnsi="Arial" w:cs="Arial"/>
+        </w:rPr>
+        <w:t xml:space="preserve">Um objeto da classe </w:t>
+      </w:r>
+      <w:proofErr w:type="spellStart"/>
+      <w:proofErr w:type="gramStart"/>
+      <w:r>
+        <w:rPr>
+          <w:rFonts w:ascii="Arial" w:hAnsi="Arial" w:cs="Arial"/>
+          <w:u w:val="single"/>
+        </w:rPr>
+        <w:t>PedidoDeServico</w:t>
+      </w:r>
+      <w:proofErr w:type="spellEnd"/>
+      <w:proofErr w:type="gramEnd"/>
+      <w:r>
+        <w:rPr>
+          <w:rFonts w:ascii="Arial" w:hAnsi="Arial" w:cs="Arial"/>
+        </w:rPr>
+        <w:t xml:space="preserve"> apresentará, quando despachado, um tipo de despacho dentre os seguintes: cancelado, abertura de ordem de serviço.</w:t>
+      </w:r>
+    </w:p>
+    <w:p>
+      <w:pPr>
+        <w:spacing w:after="0" w:line="360" w:lineRule="auto"/>
+        <w:ind w:firstLine="709"/>
+        <w:jc w:val="both"/>
+        <w:rPr>
+          <w:rFonts w:ascii="Arial" w:hAnsi="Arial" w:cs="Arial"/>
+        </w:rPr>
+      </w:pPr>
+      <w:r>
+        <w:rPr>
+          <w:rFonts w:ascii="Arial" w:hAnsi="Arial" w:cs="Arial"/>
+        </w:rPr>
+        <w:t xml:space="preserve">A classe </w:t>
+      </w:r>
+      <w:r>
+        <w:rPr>
+          <w:rFonts w:ascii="Arial" w:hAnsi="Arial" w:cs="Arial"/>
+          <w:u w:val="single"/>
+        </w:rPr>
+        <w:t>Evento</w:t>
+      </w:r>
+      <w:r>
+        <w:rPr>
+          <w:rFonts w:ascii="Arial" w:hAnsi="Arial" w:cs="Arial"/>
+        </w:rPr>
+        <w:t xml:space="preserve"> apresenta relação muitos para um com a classe </w:t>
+      </w:r>
+      <w:r>
+        <w:rPr>
+          <w:rFonts w:ascii="Arial" w:hAnsi="Arial" w:cs="Arial"/>
+          <w:u w:val="single"/>
+        </w:rPr>
+        <w:t>Item</w:t>
+      </w:r>
+      <w:r>
+        <w:rPr>
+          <w:rFonts w:ascii="Arial" w:hAnsi="Arial" w:cs="Arial"/>
+        </w:rPr>
+        <w:t xml:space="preserve">, a principal aplicação dessa classe é o agendamento de manutenções preventivas. Um objeto dessa classe apresentara um tipo dentre os seguintes: </w:t>
+      </w:r>
+      <w:r>
+        <w:rPr>
+          <w:rFonts w:ascii="Arial" w:hAnsi="Arial" w:cs="Arial"/>
+        </w:rPr>
+        <w:t>manutenção preventiva, vencimento de garantia, aquisição de equipamento.</w:t>
+      </w:r>
+    </w:p>
+    <w:p>
+      <w:pPr>
+        <w:spacing w:after="0" w:line="360" w:lineRule="auto"/>
+        <w:ind w:firstLine="709"/>
+        <w:jc w:val="both"/>
+        <w:rPr>
+          <w:rFonts w:ascii="Arial" w:hAnsi="Arial" w:cs="Arial"/>
+        </w:rPr>
+      </w:pPr>
+      <w:r>
+        <w:rPr>
+          <w:rFonts w:ascii="Arial" w:hAnsi="Arial" w:cs="Arial"/>
+        </w:rPr>
+        <w:t xml:space="preserve">A classe </w:t>
+      </w:r>
+      <w:r>
+        <w:rPr>
+          <w:rFonts w:ascii="Arial" w:hAnsi="Arial" w:cs="Arial"/>
+          <w:u w:val="single"/>
+        </w:rPr>
+        <w:t>Equipamento</w:t>
+      </w:r>
+      <w:r>
+        <w:rPr>
+          <w:rFonts w:ascii="Arial" w:hAnsi="Arial" w:cs="Arial"/>
+        </w:rPr>
+        <w:t xml:space="preserve"> apresenta uma relação de composição com a instituição, essa classe não representa o equipamento em si, mas o tipo de equipamento que um item apresentará, cada instituição deverá ter seu cadastro de tipos de equipamento, o mesmo acontece para a classe </w:t>
+      </w:r>
+      <w:r>
+        <w:rPr>
+          <w:rFonts w:ascii="Arial" w:hAnsi="Arial" w:cs="Arial"/>
+          <w:u w:val="single"/>
+        </w:rPr>
+        <w:t>Marca</w:t>
+      </w:r>
+      <w:r>
+        <w:rPr>
+          <w:rFonts w:ascii="Arial" w:hAnsi="Arial" w:cs="Arial"/>
+        </w:rPr>
+        <w:t>. Um objeto da classe equipamento apresentará uma criticidade, a qual representa o nível de vitalidade do mesmo, dentre as seguinte: crítica, importante, comum.</w:t>
+      </w:r>
+    </w:p>
+    <w:p>
+      <w:pPr>
+        <w:spacing w:after="0" w:line="360" w:lineRule="auto"/>
+        <w:ind w:firstLine="709"/>
+        <w:jc w:val="both"/>
+        <w:rPr>
+          <w:rFonts w:ascii="Arial" w:hAnsi="Arial" w:cs="Arial"/>
+        </w:rPr>
+      </w:pPr>
+      <w:r>
+        <w:rPr>
+          <w:rFonts w:ascii="Arial" w:hAnsi="Arial" w:cs="Arial"/>
+        </w:rPr>
+        <w:t xml:space="preserve">A classe </w:t>
+      </w:r>
+      <w:r>
+        <w:rPr>
+          <w:rFonts w:ascii="Arial" w:hAnsi="Arial" w:cs="Arial"/>
+          <w:u w:val="single"/>
+        </w:rPr>
+        <w:t>Modelo</w:t>
+      </w:r>
+      <w:r>
+        <w:rPr>
+          <w:rFonts w:ascii="Arial" w:hAnsi="Arial" w:cs="Arial"/>
+        </w:rPr>
+        <w:t xml:space="preserve"> realiza a agregação de um item a uma marca e a um equipamento, de forma que um equipamento pode apresentar vários modelos, uma marca pode apresentar vários modelos, e um item pode ter apenas um modelo</w:t>
+      </w:r>
+      <w:r>
+        <w:rPr>
+          <w:rFonts w:ascii="Arial" w:hAnsi="Arial" w:cs="Arial"/>
+        </w:rPr>
+        <w:t>.</w:t>
+      </w:r>
+    </w:p>
+    <w:p>
+      <w:pPr>
+        <w:spacing w:after="0" w:line="360" w:lineRule="auto"/>
+        <w:ind w:firstLine="709"/>
+        <w:jc w:val="both"/>
+        <w:rPr>
+          <w:rFonts w:ascii="Arial" w:hAnsi="Arial" w:cs="Arial"/>
+        </w:rPr>
+      </w:pPr>
+      <w:r>
+        <w:rPr>
+          <w:rFonts w:ascii="Arial" w:hAnsi="Arial" w:cs="Arial"/>
+        </w:rPr>
+        <w:t xml:space="preserve">As classes </w:t>
+      </w:r>
+      <w:proofErr w:type="spellStart"/>
+      <w:proofErr w:type="gramStart"/>
+      <w:r>
+        <w:rPr>
+          <w:rFonts w:ascii="Arial" w:hAnsi="Arial" w:cs="Arial"/>
+          <w:u w:val="single"/>
+        </w:rPr>
+        <w:t>CentralDeDados</w:t>
+      </w:r>
+      <w:proofErr w:type="spellEnd"/>
+      <w:proofErr w:type="gramEnd"/>
+      <w:r>
+        <w:rPr>
+          <w:rFonts w:ascii="Arial" w:hAnsi="Arial" w:cs="Arial"/>
+        </w:rPr>
+        <w:t xml:space="preserve"> e </w:t>
+      </w:r>
+      <w:proofErr w:type="spellStart"/>
+      <w:r>
+        <w:rPr>
+          <w:rFonts w:ascii="Arial" w:hAnsi="Arial" w:cs="Arial"/>
+          <w:u w:val="single"/>
+        </w:rPr>
+        <w:t>Validacao</w:t>
+      </w:r>
+      <w:proofErr w:type="spellEnd"/>
+      <w:r>
+        <w:rPr>
+          <w:rFonts w:ascii="Arial" w:hAnsi="Arial" w:cs="Arial"/>
+        </w:rPr>
+        <w:t xml:space="preserve"> estão destacadas por não terem equivalentes no banco de dados, diferentemente de todas as outras. A classe validação provê alguns métodos para teste da consistência de dados de objetos que estão inseridos dentro de outros. Já a classe </w:t>
+      </w:r>
+      <w:proofErr w:type="spellStart"/>
+      <w:proofErr w:type="gramStart"/>
+      <w:r>
+        <w:rPr>
+          <w:rFonts w:ascii="Arial" w:hAnsi="Arial" w:cs="Arial"/>
+          <w:u w:val="single"/>
+        </w:rPr>
+        <w:t>CentralDeDados</w:t>
+      </w:r>
+      <w:proofErr w:type="spellEnd"/>
+      <w:proofErr w:type="gramEnd"/>
+      <w:r>
+        <w:rPr>
+          <w:rFonts w:ascii="Arial" w:hAnsi="Arial" w:cs="Arial"/>
+        </w:rPr>
+        <w:t xml:space="preserve"> apresenta alguns métodos estáticos responsáveis por agrupar os dados necessários para a construção dos gráficos.</w:t>
+      </w:r>
+    </w:p>
+    <w:p>
+      <w:pPr>
+        <w:rPr>
+          <w:rFonts w:ascii="Arial" w:hAnsi="Arial" w:cs="Arial"/>
+        </w:rPr>
+      </w:pPr>
+    </w:p>
+    <w:p>
+      <w:pPr>
+        <w:rPr>
+          <w:rFonts w:ascii="Arial" w:hAnsi="Arial" w:cs="Arial"/>
+        </w:rPr>
+      </w:pPr>
+      <w:proofErr w:type="gramStart"/>
+      <w:r>
+        <w:rPr>
+          <w:rFonts w:ascii="Arial" w:hAnsi="Arial" w:cs="Arial"/>
+        </w:rPr>
+        <w:t>2.5 TESTE</w:t>
+      </w:r>
+      <w:proofErr w:type="gramEnd"/>
+      <w:r>
+        <w:rPr>
+          <w:rFonts w:ascii="Arial" w:hAnsi="Arial" w:cs="Arial"/>
+        </w:rPr>
+        <w:t xml:space="preserve"> DE USABILIDADE</w:t>
+      </w:r>
+    </w:p>
+    <w:p>
+      <w:pPr>
+        <w:spacing w:after="0" w:line="360" w:lineRule="auto"/>
+        <w:ind w:firstLine="709"/>
+        <w:jc w:val="both"/>
+        <w:rPr>
+          <w:rFonts w:ascii="Arial" w:hAnsi="Arial" w:cs="Arial"/>
+        </w:rPr>
+      </w:pPr>
+      <w:r>
+        <w:rPr>
+          <w:rFonts w:ascii="Arial" w:hAnsi="Arial" w:cs="Arial"/>
+        </w:rPr>
+        <w:lastRenderedPageBreak/>
+        <w:t>O teste de usabilidade tem sido</w:t>
+      </w:r>
+      <w:r>
+        <w:rPr>
+          <w:rFonts w:ascii="Arial" w:hAnsi="Arial" w:cs="Arial"/>
+        </w:rPr>
+        <w:t xml:space="preserve"> cada vez mais aplicado</w:t>
+      </w:r>
+      <w:r>
+        <w:rPr>
+          <w:rFonts w:ascii="Arial" w:hAnsi="Arial" w:cs="Arial"/>
+        </w:rPr>
+        <w:t xml:space="preserve"> no projeto</w:t>
+      </w:r>
+      <w:r>
+        <w:rPr>
+          <w:rFonts w:ascii="Arial" w:hAnsi="Arial" w:cs="Arial"/>
+        </w:rPr>
+        <w:t xml:space="preserve"> </w:t>
+      </w:r>
+      <w:r>
+        <w:rPr>
+          <w:rFonts w:ascii="Arial" w:hAnsi="Arial" w:cs="Arial"/>
+        </w:rPr>
+        <w:t>de aplicações e produtos. Esse tipo de teste pode ser feito de diversas</w:t>
+      </w:r>
+      <w:r>
+        <w:rPr>
+          <w:rFonts w:ascii="Arial" w:hAnsi="Arial" w:cs="Arial"/>
+        </w:rPr>
+        <w:t xml:space="preserve"> </w:t>
+      </w:r>
+      <w:r>
+        <w:rPr>
+          <w:rFonts w:ascii="Arial" w:hAnsi="Arial" w:cs="Arial"/>
+        </w:rPr>
+        <w:t>formas, no entanto todas elas envolve</w:t>
+      </w:r>
+      <w:r>
+        <w:rPr>
+          <w:rFonts w:ascii="Arial" w:hAnsi="Arial" w:cs="Arial"/>
+        </w:rPr>
+        <w:t>m</w:t>
+      </w:r>
+      <w:bookmarkStart w:id="3" w:name="_GoBack"/>
+      <w:bookmarkEnd w:id="3"/>
+      <w:r>
+        <w:rPr>
+          <w:rFonts w:ascii="Arial" w:hAnsi="Arial" w:cs="Arial"/>
+        </w:rPr>
+        <w:t xml:space="preserve"> o</w:t>
+      </w:r>
+      <w:r>
+        <w:rPr>
+          <w:rFonts w:ascii="Arial" w:hAnsi="Arial" w:cs="Arial"/>
+        </w:rPr>
+        <w:t xml:space="preserve">bservar alguém durante o uso de </w:t>
+      </w:r>
+      <w:r>
+        <w:rPr>
+          <w:rFonts w:ascii="Arial" w:hAnsi="Arial" w:cs="Arial"/>
+        </w:rPr>
+        <w:t>algo.</w:t>
+      </w:r>
+    </w:p>
+    <w:p>
+      <w:pPr>
+        <w:spacing w:after="0" w:line="360" w:lineRule="auto"/>
+        <w:ind w:firstLine="709"/>
+        <w:jc w:val="both"/>
+        <w:rPr>
+          <w:rFonts w:ascii="Arial" w:hAnsi="Arial" w:cs="Arial"/>
+        </w:rPr>
+      </w:pPr>
+      <w:r>
+        <w:rPr>
+          <w:rFonts w:ascii="Arial" w:hAnsi="Arial" w:cs="Arial"/>
+        </w:rPr>
+        <w:t>As pessoas que passarão pelos testes po</w:t>
+      </w:r>
+      <w:r>
+        <w:rPr>
+          <w:rFonts w:ascii="Arial" w:hAnsi="Arial" w:cs="Arial"/>
+        </w:rPr>
+        <w:t xml:space="preserve">dem ser facilmente escolhidas, </w:t>
+      </w:r>
+      <w:r>
+        <w:rPr>
+          <w:rFonts w:ascii="Arial" w:hAnsi="Arial" w:cs="Arial"/>
+        </w:rPr>
+        <w:t>pois alguns cenários serão criados, dessa forma</w:t>
+      </w:r>
+      <w:r>
+        <w:rPr>
+          <w:rFonts w:ascii="Arial" w:hAnsi="Arial" w:cs="Arial"/>
+        </w:rPr>
+        <w:t xml:space="preserve"> a pessoa não precisa realmente </w:t>
+      </w:r>
+      <w:r>
+        <w:rPr>
+          <w:rFonts w:ascii="Arial" w:hAnsi="Arial" w:cs="Arial"/>
+        </w:rPr>
+        <w:t>entender do assunto específico da aplicação. Todavia, essas pessoas n</w:t>
+      </w:r>
+      <w:r>
+        <w:rPr>
+          <w:rFonts w:ascii="Arial" w:hAnsi="Arial" w:cs="Arial"/>
+        </w:rPr>
+        <w:t xml:space="preserve">ão </w:t>
+      </w:r>
+      <w:r>
+        <w:rPr>
+          <w:rFonts w:ascii="Arial" w:hAnsi="Arial" w:cs="Arial"/>
+        </w:rPr>
+        <w:t>podem ter participação no projeto, pois não de</w:t>
+      </w:r>
+      <w:r>
+        <w:rPr>
+          <w:rFonts w:ascii="Arial" w:hAnsi="Arial" w:cs="Arial"/>
+        </w:rPr>
+        <w:t xml:space="preserve">vem ter nenhuma opinião formada </w:t>
+      </w:r>
+      <w:r>
+        <w:rPr>
+          <w:rFonts w:ascii="Arial" w:hAnsi="Arial" w:cs="Arial"/>
+        </w:rPr>
+        <w:t>sobre ele.</w:t>
+      </w:r>
+    </w:p>
+    <w:p>
+      <w:pPr>
+        <w:spacing w:after="0" w:line="360" w:lineRule="auto"/>
+        <w:ind w:firstLine="709"/>
+        <w:jc w:val="both"/>
+        <w:rPr>
+          <w:rFonts w:ascii="Arial" w:hAnsi="Arial" w:cs="Arial"/>
+        </w:rPr>
+      </w:pPr>
+      <w:r>
+        <w:rPr>
+          <w:rFonts w:ascii="Arial" w:hAnsi="Arial" w:cs="Arial"/>
+        </w:rPr>
+        <w:t>Existe</w:t>
+      </w:r>
+      <w:r>
+        <w:rPr>
+          <w:rFonts w:ascii="Arial" w:hAnsi="Arial" w:cs="Arial"/>
+        </w:rPr>
+        <w:t xml:space="preserve"> uma série de observações e problem</w:t>
+      </w:r>
+      <w:r>
+        <w:rPr>
+          <w:rFonts w:ascii="Arial" w:hAnsi="Arial" w:cs="Arial"/>
+        </w:rPr>
+        <w:t xml:space="preserve">as que só podem ser descobertos </w:t>
+      </w:r>
+      <w:r>
+        <w:rPr>
+          <w:rFonts w:ascii="Arial" w:hAnsi="Arial" w:cs="Arial"/>
+        </w:rPr>
+        <w:t>ao ver a experiência de um usuário. Para um des</w:t>
+      </w:r>
+      <w:r>
+        <w:rPr>
+          <w:rFonts w:ascii="Arial" w:hAnsi="Arial" w:cs="Arial"/>
+        </w:rPr>
+        <w:t xml:space="preserve">envolvedor pode ser muito fácil </w:t>
+      </w:r>
+      <w:r>
+        <w:rPr>
+          <w:rFonts w:ascii="Arial" w:hAnsi="Arial" w:cs="Arial"/>
+        </w:rPr>
+        <w:t xml:space="preserve">de encontrar o botão que aciona a opção que ele </w:t>
+      </w:r>
+      <w:r>
+        <w:rPr>
+          <w:rFonts w:ascii="Arial" w:hAnsi="Arial" w:cs="Arial"/>
+        </w:rPr>
+        <w:t xml:space="preserve">deseja em uma interface, mas </w:t>
+      </w:r>
+      <w:r>
+        <w:rPr>
+          <w:rFonts w:ascii="Arial" w:hAnsi="Arial" w:cs="Arial"/>
+        </w:rPr>
+        <w:t>para um usuário comum pode não ser.</w:t>
+      </w:r>
+    </w:p>
+    <w:p>
+      <w:pPr>
+        <w:spacing w:after="0" w:line="360" w:lineRule="auto"/>
+        <w:ind w:firstLine="709"/>
+        <w:jc w:val="both"/>
+        <w:rPr>
+          <w:rFonts w:ascii="Arial" w:hAnsi="Arial" w:cs="Arial"/>
+        </w:rPr>
+      </w:pPr>
+      <w:r>
+        <w:rPr>
+          <w:rFonts w:ascii="Arial" w:hAnsi="Arial" w:cs="Arial"/>
+        </w:rPr>
+        <w:t>Os testes de usuário, em geral, são qualitativ</w:t>
+      </w:r>
+      <w:r>
+        <w:rPr>
+          <w:rFonts w:ascii="Arial" w:hAnsi="Arial" w:cs="Arial"/>
+        </w:rPr>
+        <w:t xml:space="preserve">os, pois poucos usuários testam </w:t>
+      </w:r>
+      <w:r>
+        <w:rPr>
+          <w:rFonts w:ascii="Arial" w:hAnsi="Arial" w:cs="Arial"/>
+        </w:rPr>
+        <w:t>o sistema e as mudanças são realizadas, ou não</w:t>
+      </w:r>
+      <w:r>
+        <w:rPr>
+          <w:rFonts w:ascii="Arial" w:hAnsi="Arial" w:cs="Arial"/>
+        </w:rPr>
+        <w:t xml:space="preserve">, com base na experiência e nos </w:t>
+      </w:r>
+      <w:r>
+        <w:rPr>
+          <w:rFonts w:ascii="Arial" w:hAnsi="Arial" w:cs="Arial"/>
+        </w:rPr>
+        <w:t>sentimentos expressados por eles. Um método s</w:t>
+      </w:r>
+      <w:r>
+        <w:rPr>
+          <w:rFonts w:ascii="Arial" w:hAnsi="Arial" w:cs="Arial"/>
+        </w:rPr>
+        <w:t xml:space="preserve">imples de testar aplicações web </w:t>
+      </w:r>
+      <w:r>
+        <w:rPr>
+          <w:rFonts w:ascii="Arial" w:hAnsi="Arial" w:cs="Arial"/>
+        </w:rPr>
+        <w:t>é criar uma série de tarefas que os usuários devem e</w:t>
+      </w:r>
+      <w:r>
+        <w:rPr>
+          <w:rFonts w:ascii="Arial" w:hAnsi="Arial" w:cs="Arial"/>
+        </w:rPr>
+        <w:t xml:space="preserve">xecutar, de acordo com cenários </w:t>
+      </w:r>
+      <w:r>
+        <w:rPr>
+          <w:rFonts w:ascii="Arial" w:hAnsi="Arial" w:cs="Arial"/>
+        </w:rPr>
+        <w:t xml:space="preserve">fictícios. Durante a execução das tarefas, a tela do </w:t>
+      </w:r>
+      <w:r>
+        <w:rPr>
+          <w:rFonts w:ascii="Arial" w:hAnsi="Arial" w:cs="Arial"/>
+        </w:rPr>
+        <w:t xml:space="preserve">usuário é gravada, e os cliques </w:t>
+      </w:r>
+      <w:r>
+        <w:rPr>
+          <w:rFonts w:ascii="Arial" w:hAnsi="Arial" w:cs="Arial"/>
+        </w:rPr>
+        <w:t>são destacados, pede-se para o usuário que express</w:t>
+      </w:r>
+      <w:r>
+        <w:rPr>
+          <w:rFonts w:ascii="Arial" w:hAnsi="Arial" w:cs="Arial"/>
+        </w:rPr>
+        <w:t xml:space="preserve">e seus pensamentos em voz alta, </w:t>
+      </w:r>
+      <w:r>
+        <w:rPr>
+          <w:rFonts w:ascii="Arial" w:hAnsi="Arial" w:cs="Arial"/>
+        </w:rPr>
+        <w:t xml:space="preserve">grava-se também a voz do usuário. </w:t>
+      </w:r>
+    </w:p>
+    <w:p>
+      <w:pPr>
+        <w:spacing w:after="0" w:line="360" w:lineRule="auto"/>
+        <w:ind w:firstLine="709"/>
+        <w:jc w:val="both"/>
+        <w:rPr>
+          <w:rFonts w:ascii="Arial" w:hAnsi="Arial" w:cs="Arial"/>
+        </w:rPr>
+      </w:pPr>
+      <w:r>
+        <w:rPr>
+          <w:rFonts w:ascii="Arial" w:hAnsi="Arial" w:cs="Arial"/>
+        </w:rPr>
+        <w:t>Baseado nas falas do usuário e na dificuldad</w:t>
+      </w:r>
+      <w:r>
+        <w:rPr>
+          <w:rFonts w:ascii="Arial" w:hAnsi="Arial" w:cs="Arial"/>
+        </w:rPr>
+        <w:t xml:space="preserve">e de encontrar as opções, que é </w:t>
+      </w:r>
+      <w:r>
+        <w:rPr>
+          <w:rFonts w:ascii="Arial" w:hAnsi="Arial" w:cs="Arial"/>
+        </w:rPr>
+        <w:t>estimada através do caminho do mouse e do n</w:t>
+      </w:r>
+      <w:r>
+        <w:rPr>
+          <w:rFonts w:ascii="Arial" w:hAnsi="Arial" w:cs="Arial"/>
+        </w:rPr>
+        <w:t xml:space="preserve">úmero de cliques, pode-se fazer </w:t>
+      </w:r>
+      <w:r>
+        <w:rPr>
+          <w:rFonts w:ascii="Arial" w:hAnsi="Arial" w:cs="Arial"/>
+        </w:rPr>
+        <w:t>pequenas mudanças que facilitarão o uso, me</w:t>
+      </w:r>
+      <w:r>
+        <w:rPr>
+          <w:rFonts w:ascii="Arial" w:hAnsi="Arial" w:cs="Arial"/>
+        </w:rPr>
+        <w:t xml:space="preserve">lhorando a relação dos usuários </w:t>
+      </w:r>
+      <w:r>
+        <w:rPr>
+          <w:rFonts w:ascii="Arial" w:hAnsi="Arial" w:cs="Arial"/>
+        </w:rPr>
+        <w:t>com o sistema.</w:t>
+      </w:r>
+    </w:p>
+    <w:p>
+      <w:pPr>
+        <w:spacing w:after="0" w:line="360" w:lineRule="auto"/>
+        <w:ind w:firstLine="709"/>
+        <w:jc w:val="both"/>
+        <w:rPr>
+          <w:rFonts w:ascii="Arial" w:hAnsi="Arial" w:cs="Arial"/>
+        </w:rPr>
+      </w:pPr>
+      <w:r>
+        <w:rPr>
+          <w:rFonts w:ascii="Arial" w:hAnsi="Arial" w:cs="Arial"/>
+        </w:rPr>
+        <w:t>Para os testes desse sistema serão recrutadas</w:t>
+      </w:r>
+      <w:r>
+        <w:rPr>
+          <w:rFonts w:ascii="Arial" w:hAnsi="Arial" w:cs="Arial"/>
+        </w:rPr>
+        <w:t xml:space="preserve"> três pessoas, nenhum requisito </w:t>
+      </w:r>
+      <w:r>
+        <w:rPr>
+          <w:rFonts w:ascii="Arial" w:hAnsi="Arial" w:cs="Arial"/>
+        </w:rPr>
+        <w:t xml:space="preserve">será exigido, cada uma das pessoas exercerá </w:t>
+      </w:r>
+      <w:r>
+        <w:rPr>
+          <w:rFonts w:ascii="Arial" w:hAnsi="Arial" w:cs="Arial"/>
+        </w:rPr>
+        <w:t xml:space="preserve">o papel de um dos três tipos de </w:t>
+      </w:r>
+      <w:r>
+        <w:rPr>
+          <w:rFonts w:ascii="Arial" w:hAnsi="Arial" w:cs="Arial"/>
+        </w:rPr>
+        <w:t xml:space="preserve">usuário do sistema. A seguir estão apresentados os </w:t>
+      </w:r>
+      <w:r>
+        <w:rPr>
+          <w:rFonts w:ascii="Arial" w:hAnsi="Arial" w:cs="Arial"/>
+        </w:rPr>
+        <w:t xml:space="preserve">cenários que definem as tarefas </w:t>
+      </w:r>
+      <w:r>
+        <w:rPr>
+          <w:rFonts w:ascii="Arial" w:hAnsi="Arial" w:cs="Arial"/>
+        </w:rPr>
+        <w:t>para cada um dos testes.</w:t>
+      </w:r>
+    </w:p>
+    <w:p>
+      <w:pPr>
+        <w:spacing w:after="0" w:line="360" w:lineRule="auto"/>
+        <w:ind w:firstLine="709"/>
+        <w:jc w:val="both"/>
+        <w:rPr>
+          <w:rFonts w:ascii="Arial" w:hAnsi="Arial" w:cs="Arial"/>
+        </w:rPr>
+      </w:pPr>
+      <w:r>
+        <w:rPr>
+          <w:rFonts w:ascii="Arial" w:hAnsi="Arial" w:cs="Arial"/>
+        </w:rPr>
+        <w:t>Profissional da saúde</w:t>
+      </w:r>
+    </w:p>
+    <w:p>
+      <w:pPr>
+        <w:spacing w:after="0" w:line="360" w:lineRule="auto"/>
+        <w:ind w:firstLine="709"/>
+        <w:jc w:val="both"/>
+        <w:rPr>
+          <w:rFonts w:ascii="Arial" w:hAnsi="Arial" w:cs="Arial"/>
+        </w:rPr>
+      </w:pPr>
+      <w:r>
+        <w:rPr>
+          <w:rFonts w:ascii="Arial" w:hAnsi="Arial" w:cs="Arial"/>
+        </w:rPr>
+        <w:t>Introdução</w:t>
+      </w:r>
+    </w:p>
+    <w:p>
+      <w:pPr>
+        <w:spacing w:after="0" w:line="360" w:lineRule="auto"/>
+        <w:ind w:firstLine="709"/>
+        <w:jc w:val="both"/>
+        <w:rPr>
+          <w:rFonts w:ascii="Arial" w:hAnsi="Arial" w:cs="Arial"/>
+        </w:rPr>
+      </w:pPr>
+      <w:r>
+        <w:rPr>
+          <w:rFonts w:ascii="Arial" w:hAnsi="Arial" w:cs="Arial"/>
+        </w:rPr>
+        <w:t xml:space="preserve">Imagine que você é um profissional da área da saúde e trabalhe em dois hospitais diferentes, os quais estão cadastrados nesse sistema. Os nomes </w:t>
+      </w:r>
+      <w:proofErr w:type="gramStart"/>
+      <w:r>
+        <w:rPr>
+          <w:rFonts w:ascii="Arial" w:hAnsi="Arial" w:cs="Arial"/>
+        </w:rPr>
+        <w:t>do hospitais</w:t>
+      </w:r>
+      <w:proofErr w:type="gramEnd"/>
+      <w:r>
+        <w:rPr>
+          <w:rFonts w:ascii="Arial" w:hAnsi="Arial" w:cs="Arial"/>
+        </w:rPr>
+        <w:t xml:space="preserve"> são Hospital Saúde e Hospital Neonatal.</w:t>
+      </w:r>
+    </w:p>
+    <w:p>
+      <w:pPr>
+        <w:spacing w:after="0" w:line="360" w:lineRule="auto"/>
+        <w:ind w:firstLine="709"/>
+        <w:jc w:val="both"/>
+        <w:rPr>
+          <w:rFonts w:ascii="Arial" w:hAnsi="Arial" w:cs="Arial"/>
+        </w:rPr>
+      </w:pPr>
+      <w:r>
+        <w:rPr>
+          <w:rFonts w:ascii="Arial" w:hAnsi="Arial" w:cs="Arial"/>
+        </w:rPr>
+        <w:t xml:space="preserve">Cenário </w:t>
+      </w:r>
+      <w:proofErr w:type="gramStart"/>
+      <w:r>
+        <w:rPr>
+          <w:rFonts w:ascii="Arial" w:hAnsi="Arial" w:cs="Arial"/>
+        </w:rPr>
+        <w:t>1</w:t>
+      </w:r>
+      <w:proofErr w:type="gramEnd"/>
+    </w:p>
+    <w:p>
+      <w:pPr>
+        <w:spacing w:after="0" w:line="360" w:lineRule="auto"/>
+        <w:ind w:firstLine="709"/>
+        <w:jc w:val="both"/>
+        <w:rPr>
+          <w:rFonts w:ascii="Arial" w:hAnsi="Arial" w:cs="Arial"/>
+        </w:rPr>
+      </w:pPr>
+      <w:r>
+        <w:rPr>
+          <w:rFonts w:ascii="Arial" w:hAnsi="Arial" w:cs="Arial"/>
+        </w:rPr>
+        <w:t>O seu email de acesso é saude@teste.com.br e a senha é 123123, a sua primeira tarefa é entrar no sistema descobrir em qual hospital você já está relacionado</w:t>
+      </w:r>
+    </w:p>
+    <w:p>
+      <w:pPr>
+        <w:spacing w:after="0" w:line="360" w:lineRule="auto"/>
+        <w:ind w:firstLine="709"/>
+        <w:jc w:val="both"/>
+        <w:rPr>
+          <w:rFonts w:ascii="Arial" w:hAnsi="Arial" w:cs="Arial"/>
+        </w:rPr>
+      </w:pPr>
+      <w:r>
+        <w:rPr>
+          <w:rFonts w:ascii="Arial" w:hAnsi="Arial" w:cs="Arial"/>
+        </w:rPr>
+        <w:t xml:space="preserve">Para o hospital que você não estiver associado, registre um pedido de </w:t>
+      </w:r>
+      <w:proofErr w:type="gramStart"/>
+      <w:r>
+        <w:rPr>
+          <w:rFonts w:ascii="Arial" w:hAnsi="Arial" w:cs="Arial"/>
+        </w:rPr>
+        <w:t>autorização</w:t>
+      </w:r>
+      <w:proofErr w:type="gramEnd"/>
+      <w:r>
+        <w:rPr>
+          <w:rFonts w:ascii="Arial" w:hAnsi="Arial" w:cs="Arial"/>
+        </w:rPr>
+        <w:t xml:space="preserve"> para acesso à página dele. Em seguida entre na página do Hospital Saúde.</w:t>
+      </w:r>
+    </w:p>
+    <w:p>
+      <w:pPr>
+        <w:spacing w:after="0" w:line="360" w:lineRule="auto"/>
+        <w:ind w:firstLine="709"/>
+        <w:jc w:val="both"/>
+        <w:rPr>
+          <w:rFonts w:ascii="Arial" w:hAnsi="Arial" w:cs="Arial"/>
+        </w:rPr>
+      </w:pPr>
+      <w:r>
+        <w:rPr>
+          <w:rFonts w:ascii="Arial" w:hAnsi="Arial" w:cs="Arial"/>
+        </w:rPr>
+        <w:lastRenderedPageBreak/>
+        <w:t xml:space="preserve">Cenário </w:t>
+      </w:r>
+      <w:proofErr w:type="gramStart"/>
+      <w:r>
+        <w:rPr>
+          <w:rFonts w:ascii="Arial" w:hAnsi="Arial" w:cs="Arial"/>
+        </w:rPr>
+        <w:t>2</w:t>
+      </w:r>
+      <w:proofErr w:type="gramEnd"/>
+    </w:p>
+    <w:p>
+      <w:pPr>
+        <w:spacing w:after="0" w:line="360" w:lineRule="auto"/>
+        <w:ind w:firstLine="709"/>
+        <w:jc w:val="both"/>
+        <w:rPr>
+          <w:rFonts w:ascii="Arial" w:hAnsi="Arial" w:cs="Arial"/>
+        </w:rPr>
+      </w:pPr>
+      <w:r>
+        <w:rPr>
+          <w:rFonts w:ascii="Arial" w:hAnsi="Arial" w:cs="Arial"/>
+        </w:rPr>
+        <w:t xml:space="preserve">Suponha que você precise utilizar o equipamento de patrimônio </w:t>
+      </w:r>
+      <w:proofErr w:type="spellStart"/>
+      <w:r>
+        <w:rPr>
+          <w:rFonts w:ascii="Arial" w:hAnsi="Arial" w:cs="Arial"/>
+        </w:rPr>
+        <w:t>xxxxxx</w:t>
+      </w:r>
+      <w:proofErr w:type="spellEnd"/>
+      <w:r>
+        <w:rPr>
+          <w:rFonts w:ascii="Arial" w:hAnsi="Arial" w:cs="Arial"/>
+        </w:rPr>
+        <w:t xml:space="preserve"> em algum procedimento, suponha ainda que você tenha acesso fácil ao sistema, encontre um meio dentro dele de informar a equipe técnica que o equipamento se desliga após os primeiros minutos de funcionamento.</w:t>
+      </w:r>
+    </w:p>
+    <w:p>
+      <w:pPr>
+        <w:spacing w:after="0" w:line="360" w:lineRule="auto"/>
+        <w:ind w:firstLine="709"/>
+        <w:jc w:val="both"/>
+        <w:rPr>
+          <w:rFonts w:ascii="Arial" w:hAnsi="Arial" w:cs="Arial"/>
+        </w:rPr>
+      </w:pPr>
+      <w:r>
+        <w:rPr>
+          <w:rFonts w:ascii="Arial" w:hAnsi="Arial" w:cs="Arial"/>
+        </w:rPr>
+        <w:t xml:space="preserve">Cenário </w:t>
+      </w:r>
+      <w:proofErr w:type="gramStart"/>
+      <w:r>
+        <w:rPr>
+          <w:rFonts w:ascii="Arial" w:hAnsi="Arial" w:cs="Arial"/>
+        </w:rPr>
+        <w:t>3</w:t>
+      </w:r>
+      <w:proofErr w:type="gramEnd"/>
+    </w:p>
+    <w:p>
+      <w:pPr>
+        <w:spacing w:after="0" w:line="360" w:lineRule="auto"/>
+        <w:ind w:firstLine="709"/>
+        <w:jc w:val="both"/>
+        <w:rPr>
+          <w:rFonts w:ascii="Arial" w:hAnsi="Arial" w:cs="Arial"/>
+        </w:rPr>
+      </w:pPr>
+      <w:r>
+        <w:rPr>
+          <w:rFonts w:ascii="Arial" w:hAnsi="Arial" w:cs="Arial"/>
+        </w:rPr>
+        <w:t xml:space="preserve">Suponha que você seja o responsável pelo Setor </w:t>
+      </w:r>
+      <w:proofErr w:type="gramStart"/>
+      <w:r>
+        <w:rPr>
+          <w:rFonts w:ascii="Arial" w:hAnsi="Arial" w:cs="Arial"/>
+        </w:rPr>
+        <w:t>1</w:t>
+      </w:r>
+      <w:proofErr w:type="gramEnd"/>
+      <w:r>
+        <w:rPr>
+          <w:rFonts w:ascii="Arial" w:hAnsi="Arial" w:cs="Arial"/>
+        </w:rPr>
+        <w:t>, descubra quantos equipamentos desse setor estão indisponíveis no momento, e quantos estarão indisponíveis na próxima semana.</w:t>
+      </w:r>
+    </w:p>
+    <w:p>
+      <w:pPr>
+        <w:spacing w:after="0" w:line="360" w:lineRule="auto"/>
+        <w:ind w:firstLine="709"/>
+        <w:jc w:val="both"/>
+        <w:rPr>
+          <w:rFonts w:ascii="Arial" w:hAnsi="Arial" w:cs="Arial"/>
+        </w:rPr>
+      </w:pPr>
+      <w:r>
+        <w:rPr>
+          <w:rFonts w:ascii="Arial" w:hAnsi="Arial" w:cs="Arial"/>
+        </w:rPr>
+        <w:t xml:space="preserve">Cenário </w:t>
+      </w:r>
+      <w:proofErr w:type="gramStart"/>
+      <w:r>
+        <w:rPr>
+          <w:rFonts w:ascii="Arial" w:hAnsi="Arial" w:cs="Arial"/>
+        </w:rPr>
+        <w:t>4</w:t>
+      </w:r>
+      <w:proofErr w:type="gramEnd"/>
+    </w:p>
+    <w:p>
+      <w:pPr>
+        <w:spacing w:after="0" w:line="360" w:lineRule="auto"/>
+        <w:ind w:firstLine="709"/>
+        <w:jc w:val="both"/>
+        <w:rPr>
+          <w:rFonts w:ascii="Arial" w:hAnsi="Arial" w:cs="Arial"/>
+        </w:rPr>
+      </w:pPr>
+      <w:r>
+        <w:rPr>
+          <w:rFonts w:ascii="Arial" w:hAnsi="Arial" w:cs="Arial"/>
+        </w:rPr>
+        <w:t>Localize no sistema onde estão as notificações sobre o que aconteceu recentemente no hospital, em seguida, localize onde é possível ver suas ações recentes dentro do sistema.</w:t>
+      </w:r>
+    </w:p>
+    <w:p>
+      <w:pPr>
+        <w:spacing w:after="0" w:line="360" w:lineRule="auto"/>
+        <w:ind w:firstLine="709"/>
+        <w:jc w:val="both"/>
+        <w:rPr>
+          <w:rFonts w:ascii="Arial" w:hAnsi="Arial" w:cs="Arial"/>
+        </w:rPr>
+      </w:pPr>
+      <w:r>
+        <w:rPr>
+          <w:rFonts w:ascii="Arial" w:hAnsi="Arial" w:cs="Arial"/>
+        </w:rPr>
+        <w:t xml:space="preserve">Cenário </w:t>
+      </w:r>
+      <w:proofErr w:type="gramStart"/>
+      <w:r>
+        <w:rPr>
+          <w:rFonts w:ascii="Arial" w:hAnsi="Arial" w:cs="Arial"/>
+        </w:rPr>
+        <w:t>5</w:t>
+      </w:r>
+      <w:proofErr w:type="gramEnd"/>
+    </w:p>
+    <w:p>
+      <w:pPr>
+        <w:spacing w:after="0" w:line="360" w:lineRule="auto"/>
+        <w:ind w:firstLine="709"/>
+        <w:jc w:val="both"/>
+        <w:rPr>
+          <w:rFonts w:ascii="Arial" w:hAnsi="Arial" w:cs="Arial"/>
+        </w:rPr>
+      </w:pPr>
+      <w:r>
+        <w:rPr>
+          <w:rFonts w:ascii="Arial" w:hAnsi="Arial" w:cs="Arial"/>
+        </w:rPr>
+        <w:t xml:space="preserve">Suponha que o problema que você identificou no equipamento de patrimônio </w:t>
+      </w:r>
+      <w:proofErr w:type="spellStart"/>
+      <w:r>
+        <w:rPr>
+          <w:rFonts w:ascii="Arial" w:hAnsi="Arial" w:cs="Arial"/>
+        </w:rPr>
+        <w:t>xxxxx</w:t>
+      </w:r>
+      <w:proofErr w:type="spellEnd"/>
+      <w:r>
+        <w:rPr>
+          <w:rFonts w:ascii="Arial" w:hAnsi="Arial" w:cs="Arial"/>
+        </w:rPr>
+        <w:t xml:space="preserve"> não existe, encontre a página do seu pedido de serviço e o cancele, justifique que o problema foi resolvido.</w:t>
+      </w:r>
+    </w:p>
+    <w:p>
+      <w:pPr>
+        <w:spacing w:after="0" w:line="360" w:lineRule="auto"/>
+        <w:ind w:firstLine="709"/>
+        <w:jc w:val="both"/>
+        <w:rPr>
+          <w:rFonts w:ascii="Arial" w:hAnsi="Arial" w:cs="Arial"/>
+        </w:rPr>
+      </w:pPr>
+      <w:r>
+        <w:rPr>
+          <w:rFonts w:ascii="Arial" w:hAnsi="Arial" w:cs="Arial"/>
+        </w:rPr>
+        <w:t>Técnico</w:t>
+      </w:r>
+    </w:p>
+    <w:p>
+      <w:pPr>
+        <w:spacing w:after="0" w:line="360" w:lineRule="auto"/>
+        <w:ind w:firstLine="709"/>
+        <w:jc w:val="both"/>
+        <w:rPr>
+          <w:rFonts w:ascii="Arial" w:hAnsi="Arial" w:cs="Arial"/>
+        </w:rPr>
+      </w:pPr>
+      <w:r>
+        <w:rPr>
+          <w:rFonts w:ascii="Arial" w:hAnsi="Arial" w:cs="Arial"/>
+        </w:rPr>
+        <w:t>Introdução</w:t>
+      </w:r>
+    </w:p>
+    <w:p>
+      <w:pPr>
+        <w:spacing w:after="0" w:line="360" w:lineRule="auto"/>
+        <w:ind w:firstLine="709"/>
+        <w:jc w:val="both"/>
+        <w:rPr>
+          <w:rFonts w:ascii="Arial" w:hAnsi="Arial" w:cs="Arial"/>
+        </w:rPr>
+      </w:pPr>
+      <w:r>
+        <w:rPr>
+          <w:rFonts w:ascii="Arial" w:hAnsi="Arial" w:cs="Arial"/>
+        </w:rPr>
+        <w:t>Imagine que você é um técnico de manutenção em equipamentos médico-hospitalares e trabalhe em dois hospitais diferentes, os quais estão cadastrados nesse sistema. Os nomes dos hospitais são Hospital Saúde e Hospital Neonatal.</w:t>
+      </w:r>
+    </w:p>
+    <w:p>
+      <w:pPr>
+        <w:spacing w:after="0" w:line="360" w:lineRule="auto"/>
+        <w:ind w:firstLine="709"/>
+        <w:jc w:val="both"/>
+        <w:rPr>
+          <w:rFonts w:ascii="Arial" w:hAnsi="Arial" w:cs="Arial"/>
+        </w:rPr>
+      </w:pPr>
+      <w:r>
+        <w:rPr>
+          <w:rFonts w:ascii="Arial" w:hAnsi="Arial" w:cs="Arial"/>
+        </w:rPr>
+        <w:t xml:space="preserve">Cenário </w:t>
+      </w:r>
+      <w:proofErr w:type="gramStart"/>
+      <w:r>
+        <w:rPr>
+          <w:rFonts w:ascii="Arial" w:hAnsi="Arial" w:cs="Arial"/>
+        </w:rPr>
+        <w:t>1</w:t>
+      </w:r>
+      <w:proofErr w:type="gramEnd"/>
+    </w:p>
+    <w:p>
+      <w:pPr>
+        <w:spacing w:after="0" w:line="360" w:lineRule="auto"/>
+        <w:ind w:firstLine="709"/>
+        <w:jc w:val="both"/>
+        <w:rPr>
+          <w:rFonts w:ascii="Arial" w:hAnsi="Arial" w:cs="Arial"/>
+        </w:rPr>
+      </w:pPr>
+      <w:r>
+        <w:rPr>
+          <w:rFonts w:ascii="Arial" w:hAnsi="Arial" w:cs="Arial"/>
+        </w:rPr>
+        <w:t xml:space="preserve">O seu email de acesso é tecnico@teste.com.br e a senha é 123123, a sua primeira tarefa é entrar no sistema, descobrir em qual hospital você já está </w:t>
+      </w:r>
+      <w:proofErr w:type="spellStart"/>
+      <w:proofErr w:type="gramStart"/>
+      <w:r>
+        <w:rPr>
+          <w:rFonts w:ascii="Arial" w:hAnsi="Arial" w:cs="Arial"/>
+        </w:rPr>
+        <w:t>relaionado</w:t>
+      </w:r>
+      <w:proofErr w:type="spellEnd"/>
+      <w:r>
+        <w:rPr>
+          <w:rFonts w:ascii="Arial" w:hAnsi="Arial" w:cs="Arial"/>
+        </w:rPr>
+        <w:t>.</w:t>
+      </w:r>
+      <w:proofErr w:type="gramEnd"/>
+      <w:r>
+        <w:rPr>
+          <w:rFonts w:ascii="Arial" w:hAnsi="Arial" w:cs="Arial"/>
+        </w:rPr>
+        <w:t>Para o hospital que você não estiver associado, registre um pedido de autorização para acesso à página dele. Em seguida entre na página do Hospital Saúde.</w:t>
+      </w:r>
+    </w:p>
+    <w:p>
+      <w:pPr>
+        <w:spacing w:after="0" w:line="360" w:lineRule="auto"/>
+        <w:ind w:firstLine="709"/>
+        <w:jc w:val="both"/>
+        <w:rPr>
+          <w:rFonts w:ascii="Arial" w:hAnsi="Arial" w:cs="Arial"/>
+        </w:rPr>
+      </w:pPr>
+      <w:r>
+        <w:rPr>
+          <w:rFonts w:ascii="Arial" w:hAnsi="Arial" w:cs="Arial"/>
+        </w:rPr>
+        <w:t xml:space="preserve">Cenário </w:t>
+      </w:r>
+      <w:proofErr w:type="gramStart"/>
+      <w:r>
+        <w:rPr>
+          <w:rFonts w:ascii="Arial" w:hAnsi="Arial" w:cs="Arial"/>
+        </w:rPr>
+        <w:t>2</w:t>
+      </w:r>
+      <w:proofErr w:type="gramEnd"/>
+    </w:p>
+    <w:p>
+      <w:pPr>
+        <w:spacing w:after="0" w:line="360" w:lineRule="auto"/>
+        <w:ind w:firstLine="709"/>
+        <w:jc w:val="both"/>
+        <w:rPr>
+          <w:rFonts w:ascii="Arial" w:hAnsi="Arial" w:cs="Arial"/>
+        </w:rPr>
+      </w:pPr>
+      <w:r>
+        <w:rPr>
+          <w:rFonts w:ascii="Arial" w:hAnsi="Arial" w:cs="Arial"/>
+        </w:rPr>
+        <w:t xml:space="preserve">Suponha que um novo equipamento foi adquirido e você deverá cadastrá-lo. O equipamento é uma bomba de infusão da marca </w:t>
+      </w:r>
+      <w:proofErr w:type="spellStart"/>
+      <w:r>
+        <w:rPr>
+          <w:rFonts w:ascii="Arial" w:hAnsi="Arial" w:cs="Arial"/>
+        </w:rPr>
+        <w:t>zzzz</w:t>
+      </w:r>
+      <w:proofErr w:type="spellEnd"/>
+      <w:r>
+        <w:rPr>
+          <w:rFonts w:ascii="Arial" w:hAnsi="Arial" w:cs="Arial"/>
+        </w:rPr>
+        <w:t xml:space="preserve"> do modelo </w:t>
+      </w:r>
+      <w:proofErr w:type="spellStart"/>
+      <w:r>
+        <w:rPr>
+          <w:rFonts w:ascii="Arial" w:hAnsi="Arial" w:cs="Arial"/>
+        </w:rPr>
+        <w:t>yyyy</w:t>
+      </w:r>
+      <w:proofErr w:type="spellEnd"/>
+      <w:r>
+        <w:rPr>
+          <w:rFonts w:ascii="Arial" w:hAnsi="Arial" w:cs="Arial"/>
+        </w:rPr>
+        <w:t xml:space="preserve"> e número de série 12345678. O equipamento foi adquirido hoje por R$1500,00 e apresenta garantia de </w:t>
+      </w:r>
+      <w:proofErr w:type="gramStart"/>
+      <w:r>
+        <w:rPr>
+          <w:rFonts w:ascii="Arial" w:hAnsi="Arial" w:cs="Arial"/>
+        </w:rPr>
+        <w:t>2</w:t>
+      </w:r>
+      <w:proofErr w:type="gramEnd"/>
+      <w:r>
+        <w:rPr>
+          <w:rFonts w:ascii="Arial" w:hAnsi="Arial" w:cs="Arial"/>
+        </w:rPr>
+        <w:t xml:space="preserve"> anos. Esse equipamento deverá estar inserido no Setor </w:t>
+      </w:r>
+      <w:proofErr w:type="gramStart"/>
+      <w:r>
+        <w:rPr>
+          <w:rFonts w:ascii="Arial" w:hAnsi="Arial" w:cs="Arial"/>
+        </w:rPr>
+        <w:t>2</w:t>
+      </w:r>
+      <w:proofErr w:type="gramEnd"/>
+      <w:r>
+        <w:rPr>
+          <w:rFonts w:ascii="Arial" w:hAnsi="Arial" w:cs="Arial"/>
+        </w:rPr>
+        <w:t xml:space="preserve">, o qual se localiza no próprio prédio do hospital. Faça o que for necessário para cadastrá-lo nesse setor, o usuário João da Costa é o responsável pelo Setor </w:t>
+      </w:r>
+      <w:proofErr w:type="gramStart"/>
+      <w:r>
+        <w:rPr>
+          <w:rFonts w:ascii="Arial" w:hAnsi="Arial" w:cs="Arial"/>
+        </w:rPr>
+        <w:t>2</w:t>
+      </w:r>
+      <w:proofErr w:type="gramEnd"/>
+      <w:r>
+        <w:rPr>
+          <w:rFonts w:ascii="Arial" w:hAnsi="Arial" w:cs="Arial"/>
+        </w:rPr>
+        <w:t>.</w:t>
+      </w:r>
+    </w:p>
+    <w:p>
+      <w:pPr>
+        <w:spacing w:after="0" w:line="360" w:lineRule="auto"/>
+        <w:ind w:firstLine="709"/>
+        <w:jc w:val="both"/>
+        <w:rPr>
+          <w:rFonts w:ascii="Arial" w:hAnsi="Arial" w:cs="Arial"/>
+        </w:rPr>
+      </w:pPr>
+      <w:r>
+        <w:rPr>
+          <w:rFonts w:ascii="Arial" w:hAnsi="Arial" w:cs="Arial"/>
+        </w:rPr>
+        <w:t xml:space="preserve">Cenário </w:t>
+      </w:r>
+      <w:proofErr w:type="gramStart"/>
+      <w:r>
+        <w:rPr>
+          <w:rFonts w:ascii="Arial" w:hAnsi="Arial" w:cs="Arial"/>
+        </w:rPr>
+        <w:t>3</w:t>
+      </w:r>
+      <w:proofErr w:type="gramEnd"/>
+    </w:p>
+    <w:p>
+      <w:pPr>
+        <w:spacing w:after="0" w:line="360" w:lineRule="auto"/>
+        <w:ind w:firstLine="709"/>
+        <w:jc w:val="both"/>
+        <w:rPr>
+          <w:rFonts w:ascii="Arial" w:hAnsi="Arial" w:cs="Arial"/>
+        </w:rPr>
+      </w:pPr>
+      <w:r>
+        <w:rPr>
+          <w:rFonts w:ascii="Arial" w:hAnsi="Arial" w:cs="Arial"/>
+        </w:rPr>
+        <w:lastRenderedPageBreak/>
+        <w:t xml:space="preserve">Suponha que o equipamento de patrimônio </w:t>
+      </w:r>
+      <w:proofErr w:type="spellStart"/>
+      <w:r>
+        <w:rPr>
+          <w:rFonts w:ascii="Arial" w:hAnsi="Arial" w:cs="Arial"/>
+        </w:rPr>
+        <w:t>xxxxx</w:t>
+      </w:r>
+      <w:proofErr w:type="spellEnd"/>
+      <w:r>
+        <w:rPr>
+          <w:rFonts w:ascii="Arial" w:hAnsi="Arial" w:cs="Arial"/>
+        </w:rPr>
+        <w:t xml:space="preserve"> passará por uma manutenção preventiva daqui a um mês, agende essa manutenção no sistema.</w:t>
+      </w:r>
+    </w:p>
+    <w:p>
+      <w:pPr>
+        <w:spacing w:after="0" w:line="360" w:lineRule="auto"/>
+        <w:ind w:firstLine="709"/>
+        <w:jc w:val="both"/>
+        <w:rPr>
+          <w:rFonts w:ascii="Arial" w:hAnsi="Arial" w:cs="Arial"/>
+        </w:rPr>
+      </w:pPr>
+      <w:r>
+        <w:rPr>
+          <w:rFonts w:ascii="Arial" w:hAnsi="Arial" w:cs="Arial"/>
+        </w:rPr>
+        <w:t xml:space="preserve">Cenário </w:t>
+      </w:r>
+      <w:proofErr w:type="gramStart"/>
+      <w:r>
+        <w:rPr>
+          <w:rFonts w:ascii="Arial" w:hAnsi="Arial" w:cs="Arial"/>
+        </w:rPr>
+        <w:t>4</w:t>
+      </w:r>
+      <w:proofErr w:type="gramEnd"/>
+    </w:p>
+    <w:p>
+      <w:pPr>
+        <w:spacing w:after="0" w:line="360" w:lineRule="auto"/>
+        <w:ind w:firstLine="709"/>
+        <w:jc w:val="both"/>
+        <w:rPr>
+          <w:rFonts w:ascii="Arial" w:hAnsi="Arial" w:cs="Arial"/>
+        </w:rPr>
+      </w:pPr>
+      <w:r>
+        <w:rPr>
+          <w:rFonts w:ascii="Arial" w:hAnsi="Arial" w:cs="Arial"/>
+        </w:rPr>
+        <w:t>Verifique nas notificações do hospital se há um algum pedido de serviço recente, leia o pedido de serviço e o transforme em uma ordem de serviço de manutenção corretiva interna.</w:t>
+      </w:r>
+    </w:p>
+    <w:p>
+      <w:pPr>
+        <w:spacing w:after="0" w:line="360" w:lineRule="auto"/>
+        <w:ind w:firstLine="709"/>
+        <w:jc w:val="both"/>
+        <w:rPr>
+          <w:rFonts w:ascii="Arial" w:hAnsi="Arial" w:cs="Arial"/>
+        </w:rPr>
+      </w:pPr>
+      <w:r>
+        <w:rPr>
+          <w:rFonts w:ascii="Arial" w:hAnsi="Arial" w:cs="Arial"/>
+        </w:rPr>
+        <w:t xml:space="preserve">Cenário </w:t>
+      </w:r>
+      <w:proofErr w:type="gramStart"/>
+      <w:r>
+        <w:rPr>
+          <w:rFonts w:ascii="Arial" w:hAnsi="Arial" w:cs="Arial"/>
+        </w:rPr>
+        <w:t>5</w:t>
+      </w:r>
+      <w:proofErr w:type="gramEnd"/>
+    </w:p>
+    <w:p>
+      <w:pPr>
+        <w:spacing w:after="0" w:line="360" w:lineRule="auto"/>
+        <w:ind w:firstLine="709"/>
+        <w:jc w:val="both"/>
+        <w:rPr>
+          <w:rFonts w:ascii="Arial" w:hAnsi="Arial" w:cs="Arial"/>
+        </w:rPr>
+      </w:pPr>
+      <w:r>
+        <w:rPr>
+          <w:rFonts w:ascii="Arial" w:hAnsi="Arial" w:cs="Arial"/>
+        </w:rPr>
+        <w:t xml:space="preserve">Volte para a página do hospital, suponha que a ordem de serviço aberta foi concluída. Para isso, foi necessária a reposição de uma peça, a qual custou R$50,00 e apresentou frete de R$18,00. Suponha ainda que apenas a reposição da peça </w:t>
+      </w:r>
+      <w:proofErr w:type="gramStart"/>
+      <w:r>
+        <w:rPr>
+          <w:rFonts w:ascii="Arial" w:hAnsi="Arial" w:cs="Arial"/>
+        </w:rPr>
+        <w:t>foi</w:t>
+      </w:r>
+      <w:proofErr w:type="gramEnd"/>
+      <w:r>
+        <w:rPr>
+          <w:rFonts w:ascii="Arial" w:hAnsi="Arial" w:cs="Arial"/>
+        </w:rPr>
+        <w:t xml:space="preserve"> suficiente para solução do problema. Sua tarefa é informar a conclusão desse serviço.</w:t>
+      </w:r>
+    </w:p>
+    <w:p>
+      <w:pPr>
+        <w:spacing w:after="0" w:line="360" w:lineRule="auto"/>
+        <w:ind w:firstLine="709"/>
+        <w:jc w:val="both"/>
+        <w:rPr>
+          <w:rFonts w:ascii="Arial" w:hAnsi="Arial" w:cs="Arial"/>
+        </w:rPr>
+      </w:pPr>
+      <w:r>
+        <w:rPr>
+          <w:rFonts w:ascii="Arial" w:hAnsi="Arial" w:cs="Arial"/>
+        </w:rPr>
+        <w:t xml:space="preserve">Cenário </w:t>
+      </w:r>
+      <w:proofErr w:type="gramStart"/>
+      <w:r>
+        <w:rPr>
+          <w:rFonts w:ascii="Arial" w:hAnsi="Arial" w:cs="Arial"/>
+        </w:rPr>
+        <w:t>6</w:t>
+      </w:r>
+      <w:proofErr w:type="gramEnd"/>
+    </w:p>
+    <w:p>
+      <w:pPr>
+        <w:spacing w:after="0" w:line="360" w:lineRule="auto"/>
+        <w:ind w:firstLine="709"/>
+        <w:jc w:val="both"/>
+        <w:rPr>
+          <w:rFonts w:ascii="Arial" w:hAnsi="Arial" w:cs="Arial"/>
+        </w:rPr>
+      </w:pPr>
+      <w:proofErr w:type="gramStart"/>
+      <w:r>
+        <w:rPr>
+          <w:rFonts w:ascii="Arial" w:hAnsi="Arial" w:cs="Arial"/>
+        </w:rPr>
+        <w:t>Encontre</w:t>
+      </w:r>
+      <w:proofErr w:type="gramEnd"/>
+      <w:r>
+        <w:rPr>
+          <w:rFonts w:ascii="Arial" w:hAnsi="Arial" w:cs="Arial"/>
+        </w:rPr>
+        <w:t xml:space="preserve"> no sistema onde é possível ver quais foram suas ações recentes dentro dele, e verifique se seu pedido de autorização para acesso à página do Hospital Neonatal foi aceito.</w:t>
+      </w:r>
+    </w:p>
+    <w:p>
+      <w:pPr>
+        <w:spacing w:after="0" w:line="360" w:lineRule="auto"/>
+        <w:ind w:firstLine="709"/>
+        <w:jc w:val="both"/>
+        <w:rPr>
+          <w:rFonts w:ascii="Arial" w:hAnsi="Arial" w:cs="Arial"/>
+        </w:rPr>
+      </w:pPr>
+      <w:r>
+        <w:rPr>
+          <w:rFonts w:ascii="Arial" w:hAnsi="Arial" w:cs="Arial"/>
+        </w:rPr>
+        <w:t>Gerente</w:t>
+      </w:r>
+    </w:p>
+    <w:p>
+      <w:pPr>
+        <w:spacing w:after="0" w:line="360" w:lineRule="auto"/>
+        <w:ind w:firstLine="709"/>
+        <w:jc w:val="both"/>
+        <w:rPr>
+          <w:rFonts w:ascii="Arial" w:hAnsi="Arial" w:cs="Arial"/>
+        </w:rPr>
+      </w:pPr>
+      <w:r>
+        <w:rPr>
+          <w:rFonts w:ascii="Arial" w:hAnsi="Arial" w:cs="Arial"/>
+        </w:rPr>
+        <w:t>Introdução</w:t>
+      </w:r>
+    </w:p>
+    <w:p>
+      <w:pPr>
+        <w:spacing w:after="0" w:line="360" w:lineRule="auto"/>
+        <w:ind w:firstLine="709"/>
+        <w:jc w:val="both"/>
+        <w:rPr>
+          <w:rFonts w:ascii="Arial" w:hAnsi="Arial" w:cs="Arial"/>
+        </w:rPr>
+      </w:pPr>
+      <w:r>
+        <w:rPr>
+          <w:rFonts w:ascii="Arial" w:hAnsi="Arial" w:cs="Arial"/>
+        </w:rPr>
+        <w:t>Imagine que você é um gerente de manutenção e que trabalhe em dois hospitais diferentes, os quais devem estar cadastrados nesse sistema. Os nomes dos hospitais são Hospital Saúde e Hospital Ortopédico.</w:t>
+      </w:r>
+    </w:p>
+    <w:p>
+      <w:pPr>
+        <w:spacing w:after="0" w:line="360" w:lineRule="auto"/>
+        <w:ind w:firstLine="709"/>
+        <w:jc w:val="both"/>
+        <w:rPr>
+          <w:rFonts w:ascii="Arial" w:hAnsi="Arial" w:cs="Arial"/>
+        </w:rPr>
+      </w:pPr>
+      <w:r>
+        <w:rPr>
+          <w:rFonts w:ascii="Arial" w:hAnsi="Arial" w:cs="Arial"/>
+        </w:rPr>
+        <w:t xml:space="preserve">Cenário </w:t>
+      </w:r>
+      <w:proofErr w:type="gramStart"/>
+      <w:r>
+        <w:rPr>
+          <w:rFonts w:ascii="Arial" w:hAnsi="Arial" w:cs="Arial"/>
+        </w:rPr>
+        <w:t>1</w:t>
+      </w:r>
+      <w:proofErr w:type="gramEnd"/>
+    </w:p>
+    <w:p>
+      <w:pPr>
+        <w:spacing w:after="0" w:line="360" w:lineRule="auto"/>
+        <w:ind w:firstLine="709"/>
+        <w:jc w:val="both"/>
+        <w:rPr>
+          <w:rFonts w:ascii="Arial" w:hAnsi="Arial" w:cs="Arial"/>
+        </w:rPr>
+      </w:pPr>
+      <w:r>
+        <w:rPr>
+          <w:rFonts w:ascii="Arial" w:hAnsi="Arial" w:cs="Arial"/>
+        </w:rPr>
+        <w:t>O seu email de acesso é gerente@teste.com.br e a senha é 123123, a sua primeira tarefa é entrar no sistema, descobrir qual hospital já está cadastrado e relacionado a você. Para o hospital não cadastrado ainda, crie o cadastro, insira os dados cadastrais que desejar.</w:t>
+      </w:r>
+    </w:p>
+    <w:p>
+      <w:pPr>
+        <w:spacing w:after="0" w:line="360" w:lineRule="auto"/>
+        <w:ind w:firstLine="709"/>
+        <w:jc w:val="both"/>
+        <w:rPr>
+          <w:rFonts w:ascii="Arial" w:hAnsi="Arial" w:cs="Arial"/>
+        </w:rPr>
+      </w:pPr>
+      <w:r>
+        <w:rPr>
+          <w:rFonts w:ascii="Arial" w:hAnsi="Arial" w:cs="Arial"/>
+        </w:rPr>
+        <w:t xml:space="preserve">Cenário </w:t>
+      </w:r>
+      <w:proofErr w:type="gramStart"/>
+      <w:r>
+        <w:rPr>
+          <w:rFonts w:ascii="Arial" w:hAnsi="Arial" w:cs="Arial"/>
+        </w:rPr>
+        <w:t>2</w:t>
+      </w:r>
+      <w:proofErr w:type="gramEnd"/>
+    </w:p>
+    <w:p>
+      <w:pPr>
+        <w:spacing w:after="0" w:line="360" w:lineRule="auto"/>
+        <w:ind w:firstLine="709"/>
+        <w:jc w:val="both"/>
+        <w:rPr>
+          <w:rFonts w:ascii="Arial" w:hAnsi="Arial" w:cs="Arial"/>
+        </w:rPr>
+      </w:pPr>
+      <w:r>
+        <w:rPr>
+          <w:rFonts w:ascii="Arial" w:hAnsi="Arial" w:cs="Arial"/>
+        </w:rPr>
+        <w:t xml:space="preserve">Suponha que </w:t>
+      </w:r>
+      <w:proofErr w:type="gramStart"/>
+      <w:r>
+        <w:rPr>
+          <w:rFonts w:ascii="Arial" w:hAnsi="Arial" w:cs="Arial"/>
+        </w:rPr>
+        <w:t>os profissionais Saúde</w:t>
+      </w:r>
+      <w:proofErr w:type="gramEnd"/>
+      <w:r>
+        <w:rPr>
+          <w:rFonts w:ascii="Arial" w:hAnsi="Arial" w:cs="Arial"/>
+        </w:rPr>
+        <w:t xml:space="preserve"> e Técnico trabalhem no Hospital Ortopédico. Você deverá relacioná-los ao cadastro do hospital no sistema, como profissional da saúde e técnico respectivamente.</w:t>
+      </w:r>
+    </w:p>
+    <w:p>
+      <w:pPr>
+        <w:spacing w:after="0" w:line="360" w:lineRule="auto"/>
+        <w:ind w:firstLine="709"/>
+        <w:jc w:val="both"/>
+        <w:rPr>
+          <w:rFonts w:ascii="Arial" w:hAnsi="Arial" w:cs="Arial"/>
+        </w:rPr>
+      </w:pPr>
+      <w:r>
+        <w:rPr>
+          <w:rFonts w:ascii="Arial" w:hAnsi="Arial" w:cs="Arial"/>
+        </w:rPr>
+        <w:t xml:space="preserve">Cenário </w:t>
+      </w:r>
+      <w:proofErr w:type="gramStart"/>
+      <w:r>
+        <w:rPr>
+          <w:rFonts w:ascii="Arial" w:hAnsi="Arial" w:cs="Arial"/>
+        </w:rPr>
+        <w:t>3</w:t>
+      </w:r>
+      <w:proofErr w:type="gramEnd"/>
+    </w:p>
+    <w:p>
+      <w:pPr>
+        <w:spacing w:after="0" w:line="360" w:lineRule="auto"/>
+        <w:ind w:firstLine="709"/>
+        <w:jc w:val="both"/>
+        <w:rPr>
+          <w:rFonts w:ascii="Arial" w:hAnsi="Arial" w:cs="Arial"/>
+        </w:rPr>
+      </w:pPr>
+      <w:r>
+        <w:rPr>
+          <w:rFonts w:ascii="Arial" w:hAnsi="Arial" w:cs="Arial"/>
+        </w:rPr>
+        <w:t xml:space="preserve">Agora, acesse a página do Hospital Saúde. Suponha que o técnico João Silva, desse hospital, realizou um pedido para acessar a página do hospital no sistema, você deverá aceitá-lo. Suponha que o técnico João Silva trabalhe principalmente com equipamentos do Setor </w:t>
+      </w:r>
+      <w:proofErr w:type="gramStart"/>
+      <w:r>
+        <w:rPr>
+          <w:rFonts w:ascii="Arial" w:hAnsi="Arial" w:cs="Arial"/>
+        </w:rPr>
+        <w:t>1</w:t>
+      </w:r>
+      <w:proofErr w:type="gramEnd"/>
+      <w:r>
+        <w:rPr>
+          <w:rFonts w:ascii="Arial" w:hAnsi="Arial" w:cs="Arial"/>
+        </w:rPr>
+        <w:t>, por esse motivo você irá relacioná-lo a esse setor.</w:t>
+      </w:r>
+    </w:p>
+    <w:p>
+      <w:pPr>
+        <w:spacing w:after="0" w:line="360" w:lineRule="auto"/>
+        <w:ind w:firstLine="709"/>
+        <w:jc w:val="both"/>
+        <w:rPr>
+          <w:rFonts w:ascii="Arial" w:hAnsi="Arial" w:cs="Arial"/>
+        </w:rPr>
+      </w:pPr>
+      <w:r>
+        <w:rPr>
+          <w:rFonts w:ascii="Arial" w:hAnsi="Arial" w:cs="Arial"/>
+        </w:rPr>
+        <w:t xml:space="preserve">Cenário </w:t>
+      </w:r>
+      <w:proofErr w:type="gramStart"/>
+      <w:r>
+        <w:rPr>
+          <w:rFonts w:ascii="Arial" w:hAnsi="Arial" w:cs="Arial"/>
+        </w:rPr>
+        <w:t>4</w:t>
+      </w:r>
+      <w:proofErr w:type="gramEnd"/>
+    </w:p>
+    <w:p>
+      <w:pPr>
+        <w:spacing w:after="0" w:line="360" w:lineRule="auto"/>
+        <w:ind w:firstLine="709"/>
+        <w:jc w:val="both"/>
+        <w:rPr>
+          <w:rFonts w:ascii="Arial" w:hAnsi="Arial" w:cs="Arial"/>
+        </w:rPr>
+      </w:pPr>
+      <w:r>
+        <w:rPr>
+          <w:rFonts w:ascii="Arial" w:hAnsi="Arial" w:cs="Arial"/>
+        </w:rPr>
+        <w:t xml:space="preserve">Descubra em que página do sistema você pode realizar análise de dados. Em seguida, descubra quantas ordens de serviço foram abertas no mês anterior, encontre </w:t>
+      </w:r>
+      <w:r>
+        <w:rPr>
+          <w:rFonts w:ascii="Arial" w:hAnsi="Arial" w:cs="Arial"/>
+        </w:rPr>
+        <w:lastRenderedPageBreak/>
+        <w:t>um local onde possa se analisar os gastos do hospital com manutenção. Finalmente, descubra quantos equipamentos estão, atualmente, indisponíveis no hospital.</w:t>
+      </w:r>
+    </w:p>
+    <w:p>
+      <w:pPr>
+        <w:spacing w:after="0" w:line="360" w:lineRule="auto"/>
+        <w:ind w:firstLine="709"/>
+        <w:jc w:val="both"/>
+        <w:rPr>
+          <w:rFonts w:ascii="Arial" w:hAnsi="Arial" w:cs="Arial"/>
+        </w:rPr>
+      </w:pPr>
+      <w:r>
+        <w:rPr>
+          <w:rFonts w:ascii="Arial" w:hAnsi="Arial" w:cs="Arial"/>
+        </w:rPr>
+        <w:t xml:space="preserve">Cenário </w:t>
+      </w:r>
+      <w:proofErr w:type="gramStart"/>
+      <w:r>
+        <w:rPr>
+          <w:rFonts w:ascii="Arial" w:hAnsi="Arial" w:cs="Arial"/>
+        </w:rPr>
+        <w:t>5</w:t>
+      </w:r>
+      <w:proofErr w:type="gramEnd"/>
+    </w:p>
+    <w:p>
+      <w:pPr>
+        <w:spacing w:after="0" w:line="360" w:lineRule="auto"/>
+        <w:ind w:firstLine="709"/>
+        <w:jc w:val="both"/>
+        <w:rPr>
+          <w:rFonts w:ascii="Arial" w:hAnsi="Arial" w:cs="Arial"/>
+        </w:rPr>
+      </w:pPr>
+      <w:r>
+        <w:rPr>
+          <w:rFonts w:ascii="Arial" w:hAnsi="Arial" w:cs="Arial"/>
+        </w:rPr>
+        <w:t xml:space="preserve">O equipamento de patrimônio </w:t>
+      </w:r>
+      <w:proofErr w:type="spellStart"/>
+      <w:r>
+        <w:rPr>
+          <w:rFonts w:ascii="Arial" w:hAnsi="Arial" w:cs="Arial"/>
+        </w:rPr>
+        <w:t>xxxxx</w:t>
+      </w:r>
+      <w:proofErr w:type="spellEnd"/>
+      <w:r>
+        <w:rPr>
+          <w:rFonts w:ascii="Arial" w:hAnsi="Arial" w:cs="Arial"/>
+        </w:rPr>
+        <w:t xml:space="preserve"> apresentou um problema devido a </w:t>
+      </w:r>
+      <w:proofErr w:type="gramStart"/>
+      <w:r>
+        <w:rPr>
+          <w:rFonts w:ascii="Arial" w:hAnsi="Arial" w:cs="Arial"/>
+        </w:rPr>
+        <w:t>mal</w:t>
+      </w:r>
+      <w:proofErr w:type="gramEnd"/>
+      <w:r>
+        <w:rPr>
+          <w:rFonts w:ascii="Arial" w:hAnsi="Arial" w:cs="Arial"/>
+        </w:rPr>
+        <w:t xml:space="preserve"> uso. Crie uma ordem de serviço que prevê a solução desse problema. Finalmente, descubra qual o próximo vencimento de garantia do parque de equipamentos.</w:t>
       </w:r>
     </w:p>
     <w:p>
@@ -5798,21 +8158,529 @@
     </w:p>
     <w:p>
       <w:pPr>
-        <w:pStyle w:val="PargrafodaLista"/>
-        <w:numPr>
-          <w:ilvl w:val="1"/>
-          <w:numId w:val="5"/>
-        </w:numPr>
-        <w:rPr>
-          <w:rFonts w:ascii="Arial" w:hAnsi="Arial" w:cs="Arial"/>
-        </w:rPr>
-      </w:pPr>
-      <w:r>
-        <w:rPr>
-          <w:rFonts w:ascii="Arial" w:hAnsi="Arial" w:cs="Arial"/>
-        </w:rPr>
-        <w:t>O SISTEMA – TELAS E FUNCIONAMENTO COM SIMULACAO DE DADOS</w:t>
-      </w:r>
+        <w:spacing w:after="0" w:line="360" w:lineRule="auto"/>
+        <w:ind w:firstLine="709"/>
+        <w:jc w:val="both"/>
+        <w:rPr>
+          <w:rFonts w:ascii="Arial" w:hAnsi="Arial" w:cs="Arial"/>
+        </w:rPr>
+      </w:pPr>
+      <w:r>
+        <w:rPr>
+          <w:rFonts w:ascii="Arial" w:hAnsi="Arial" w:cs="Arial"/>
+        </w:rPr>
+        <w:t>3.1 PROGRAMA</w:t>
+      </w:r>
+    </w:p>
+    <w:p>
+      <w:pPr>
+        <w:spacing w:after="0" w:line="360" w:lineRule="auto"/>
+        <w:ind w:firstLine="709"/>
+        <w:jc w:val="both"/>
+        <w:rPr>
+          <w:rFonts w:ascii="Arial" w:hAnsi="Arial" w:cs="Arial"/>
+        </w:rPr>
+      </w:pPr>
+      <w:r>
+        <w:rPr>
+          <w:rFonts w:ascii="Arial" w:hAnsi="Arial" w:cs="Arial"/>
+        </w:rPr>
+        <w:t xml:space="preserve">O sistema foi </w:t>
+      </w:r>
+      <w:proofErr w:type="gramStart"/>
+      <w:r>
+        <w:rPr>
+          <w:rFonts w:ascii="Arial" w:hAnsi="Arial" w:cs="Arial"/>
+        </w:rPr>
+        <w:t>implementado</w:t>
+      </w:r>
+      <w:proofErr w:type="gramEnd"/>
+      <w:r>
+        <w:rPr>
+          <w:rFonts w:ascii="Arial" w:hAnsi="Arial" w:cs="Arial"/>
+        </w:rPr>
+        <w:t xml:space="preserve"> utilizando as tecnologias descritas na seção anterior. Como mencionado anteriormente o programa é de código aberto, o qual pode ser acessado e baixado no seguinte endereço </w:t>
+      </w:r>
+      <w:hyperlink r:id="rId27" w:history="1">
+        <w:r>
+          <w:rPr>
+            <w:rFonts w:ascii="Arial" w:hAnsi="Arial" w:cs="Arial"/>
+          </w:rPr>
+          <w:t>https://github.com/nicolailinhares/tcc</w:t>
+        </w:r>
+      </w:hyperlink>
+      <w:r>
+        <w:rPr>
+          <w:rFonts w:ascii="Arial" w:hAnsi="Arial" w:cs="Arial"/>
+        </w:rPr>
+        <w:t>.</w:t>
+      </w:r>
+    </w:p>
+    <w:p>
+      <w:pPr>
+        <w:spacing w:after="0" w:line="360" w:lineRule="auto"/>
+        <w:ind w:firstLine="709"/>
+        <w:jc w:val="both"/>
+        <w:rPr>
+          <w:rFonts w:ascii="Arial" w:hAnsi="Arial" w:cs="Arial"/>
+        </w:rPr>
+      </w:pPr>
+      <w:r>
+        <w:rPr>
+          <w:rFonts w:ascii="Arial" w:hAnsi="Arial" w:cs="Arial"/>
+        </w:rPr>
+        <w:t>A seguir serão mostradas as principais telas do sistema seguidas de uma breve descrição da arquitetura de informação.</w:t>
+      </w:r>
+    </w:p>
+    <w:p>
+      <w:pPr>
+        <w:spacing w:after="0" w:line="360" w:lineRule="auto"/>
+        <w:ind w:firstLine="709"/>
+        <w:jc w:val="both"/>
+        <w:rPr>
+          <w:rFonts w:ascii="Arial" w:hAnsi="Arial" w:cs="Arial"/>
+        </w:rPr>
+      </w:pPr>
+      <w:r>
+        <w:rPr>
+          <w:rFonts w:ascii="Arial" w:hAnsi="Arial" w:cs="Arial"/>
+        </w:rPr>
+        <w:t>Página do Usuário</w:t>
+      </w:r>
+    </w:p>
+    <w:p>
+      <w:pPr>
+        <w:spacing w:after="0" w:line="360" w:lineRule="auto"/>
+        <w:jc w:val="both"/>
+        <w:rPr>
+          <w:rFonts w:ascii="Arial" w:hAnsi="Arial" w:cs="Arial"/>
+        </w:rPr>
+      </w:pPr>
+      <w:r>
+        <w:rPr>
+          <w:rFonts w:ascii="Arial" w:hAnsi="Arial" w:cs="Arial"/>
+        </w:rPr>
+        <w:drawing>
+          <wp:inline distT="0" distB="0" distL="0" distR="0">
+            <wp:extent cx="5886450" cy="3473630"/>
+            <wp:effectExtent l="19050" t="0" r="0" b="0"/>
+            <wp:docPr id="28" name="Imagem 4" descr="F:\TCC - nova\prints\usuario.png"/>
+            <wp:cNvGraphicFramePr>
+              <a:graphicFrameLocks xmlns:a="http://schemas.openxmlformats.org/drawingml/2006/main" noChangeAspect="1"/>
+            </wp:cNvGraphicFramePr>
+            <a:graphic xmlns:a="http://schemas.openxmlformats.org/drawingml/2006/main">
+              <a:graphicData uri="http://schemas.openxmlformats.org/drawingml/2006/picture">
+                <pic:pic xmlns:pic="http://schemas.openxmlformats.org/drawingml/2006/picture">
+                  <pic:nvPicPr>
+                    <pic:cNvPr id="0" name="Picture 4" descr="F:\TCC - nova\prints\usuario.png"/>
+                    <pic:cNvPicPr>
+                      <a:picLocks noChangeAspect="1" noChangeArrowheads="1"/>
+                    </pic:cNvPicPr>
+                  </pic:nvPicPr>
+                  <pic:blipFill>
+                    <a:blip r:embed="rId28" cstate="print"/>
+                    <a:srcRect/>
+                    <a:stretch>
+                      <a:fillRect/>
+                    </a:stretch>
+                  </pic:blipFill>
+                  <pic:spPr bwMode="auto">
+                    <a:xfrm>
+                      <a:off x="0" y="0"/>
+                      <a:ext cx="5886450" cy="3473630"/>
+                    </a:xfrm>
+                    <a:prstGeom prst="rect">
+                      <a:avLst/>
+                    </a:prstGeom>
+                    <a:noFill/>
+                    <a:ln w="9525">
+                      <a:noFill/>
+                      <a:miter lim="800000"/>
+                      <a:headEnd/>
+                      <a:tailEnd/>
+                    </a:ln>
+                  </pic:spPr>
+                </pic:pic>
+              </a:graphicData>
+            </a:graphic>
+          </wp:inline>
+        </w:drawing>
+      </w:r>
+    </w:p>
+    <w:p>
+      <w:pPr>
+        <w:spacing w:after="0" w:line="360" w:lineRule="auto"/>
+        <w:ind w:firstLine="709"/>
+        <w:jc w:val="both"/>
+        <w:rPr>
+          <w:rFonts w:ascii="Arial" w:hAnsi="Arial" w:cs="Arial"/>
+        </w:rPr>
+      </w:pPr>
+      <w:r>
+        <w:rPr>
+          <w:rFonts w:ascii="Arial" w:hAnsi="Arial" w:cs="Arial"/>
+        </w:rPr>
+        <w:t>Página da Instituição</w:t>
+      </w:r>
+    </w:p>
+    <w:p>
+      <w:pPr>
+        <w:spacing w:after="0" w:line="360" w:lineRule="auto"/>
+        <w:jc w:val="both"/>
+        <w:rPr>
+          <w:rFonts w:ascii="Arial" w:hAnsi="Arial" w:cs="Arial"/>
+        </w:rPr>
+      </w:pPr>
+      <w:r>
+        <w:rPr>
+          <w:rFonts w:ascii="Arial" w:hAnsi="Arial" w:cs="Arial"/>
+        </w:rPr>
+        <w:lastRenderedPageBreak/>
+        <w:drawing>
+          <wp:inline distT="0" distB="0" distL="0" distR="0">
+            <wp:extent cx="5757476" cy="3381375"/>
+            <wp:effectExtent l="19050" t="0" r="0" b="0"/>
+            <wp:docPr id="11" name="Imagem 1" descr="F:\TCC - nova\prints\instituicao.png"/>
+            <wp:cNvGraphicFramePr>
+              <a:graphicFrameLocks xmlns:a="http://schemas.openxmlformats.org/drawingml/2006/main" noChangeAspect="1"/>
+            </wp:cNvGraphicFramePr>
+            <a:graphic xmlns:a="http://schemas.openxmlformats.org/drawingml/2006/main">
+              <a:graphicData uri="http://schemas.openxmlformats.org/drawingml/2006/picture">
+                <pic:pic xmlns:pic="http://schemas.openxmlformats.org/drawingml/2006/picture">
+                  <pic:nvPicPr>
+                    <pic:cNvPr id="0" name="Picture 1" descr="F:\TCC - nova\prints\instituicao.png"/>
+                    <pic:cNvPicPr>
+                      <a:picLocks noChangeAspect="1" noChangeArrowheads="1"/>
+                    </pic:cNvPicPr>
+                  </pic:nvPicPr>
+                  <pic:blipFill>
+                    <a:blip r:embed="rId29" cstate="print"/>
+                    <a:srcRect/>
+                    <a:stretch>
+                      <a:fillRect/>
+                    </a:stretch>
+                  </pic:blipFill>
+                  <pic:spPr bwMode="auto">
+                    <a:xfrm>
+                      <a:off x="0" y="0"/>
+                      <a:ext cx="5756799" cy="3380977"/>
+                    </a:xfrm>
+                    <a:prstGeom prst="rect">
+                      <a:avLst/>
+                    </a:prstGeom>
+                    <a:noFill/>
+                    <a:ln w="9525">
+                      <a:noFill/>
+                      <a:miter lim="800000"/>
+                      <a:headEnd/>
+                      <a:tailEnd/>
+                    </a:ln>
+                  </pic:spPr>
+                </pic:pic>
+              </a:graphicData>
+            </a:graphic>
+          </wp:inline>
+        </w:drawing>
+      </w:r>
+    </w:p>
+    <w:p>
+      <w:pPr>
+        <w:spacing w:after="0" w:line="360" w:lineRule="auto"/>
+        <w:ind w:firstLine="709"/>
+        <w:jc w:val="both"/>
+        <w:rPr>
+          <w:rFonts w:ascii="Arial" w:hAnsi="Arial" w:cs="Arial"/>
+        </w:rPr>
+      </w:pPr>
+      <w:r>
+        <w:rPr>
+          <w:rFonts w:ascii="Arial" w:hAnsi="Arial" w:cs="Arial"/>
+        </w:rPr>
+        <w:t>Página do Setor</w:t>
+      </w:r>
+    </w:p>
+    <w:p>
+      <w:pPr>
+        <w:spacing w:after="0" w:line="360" w:lineRule="auto"/>
+        <w:jc w:val="both"/>
+        <w:rPr>
+          <w:rFonts w:ascii="Arial" w:hAnsi="Arial" w:cs="Arial"/>
+        </w:rPr>
+      </w:pPr>
+      <w:r>
+        <w:rPr>
+          <w:rFonts w:ascii="Arial" w:hAnsi="Arial" w:cs="Arial"/>
+        </w:rPr>
+        <w:drawing>
+          <wp:inline distT="0" distB="0" distL="0" distR="0">
+            <wp:extent cx="5759537" cy="3382585"/>
+            <wp:effectExtent l="19050" t="0" r="0" b="0"/>
+            <wp:docPr id="26" name="Imagem 3" descr="F:\TCC - nova\prints\setor.png"/>
+            <wp:cNvGraphicFramePr>
+              <a:graphicFrameLocks xmlns:a="http://schemas.openxmlformats.org/drawingml/2006/main" noChangeAspect="1"/>
+            </wp:cNvGraphicFramePr>
+            <a:graphic xmlns:a="http://schemas.openxmlformats.org/drawingml/2006/main">
+              <a:graphicData uri="http://schemas.openxmlformats.org/drawingml/2006/picture">
+                <pic:pic xmlns:pic="http://schemas.openxmlformats.org/drawingml/2006/picture">
+                  <pic:nvPicPr>
+                    <pic:cNvPr id="0" name="Picture 3" descr="F:\TCC - nova\prints\setor.png"/>
+                    <pic:cNvPicPr>
+                      <a:picLocks noChangeAspect="1" noChangeArrowheads="1"/>
+                    </pic:cNvPicPr>
+                  </pic:nvPicPr>
+                  <pic:blipFill>
+                    <a:blip r:embed="rId30" cstate="print"/>
+                    <a:srcRect/>
+                    <a:stretch>
+                      <a:fillRect/>
+                    </a:stretch>
+                  </pic:blipFill>
+                  <pic:spPr bwMode="auto">
+                    <a:xfrm>
+                      <a:off x="0" y="0"/>
+                      <a:ext cx="5758100" cy="3381741"/>
+                    </a:xfrm>
+                    <a:prstGeom prst="rect">
+                      <a:avLst/>
+                    </a:prstGeom>
+                    <a:noFill/>
+                    <a:ln w="9525">
+                      <a:noFill/>
+                      <a:miter lim="800000"/>
+                      <a:headEnd/>
+                      <a:tailEnd/>
+                    </a:ln>
+                  </pic:spPr>
+                </pic:pic>
+              </a:graphicData>
+            </a:graphic>
+          </wp:inline>
+        </w:drawing>
+      </w:r>
+    </w:p>
+    <w:p>
+      <w:pPr>
+        <w:spacing w:after="0" w:line="360" w:lineRule="auto"/>
+        <w:ind w:firstLine="709"/>
+        <w:jc w:val="both"/>
+        <w:rPr>
+          <w:rFonts w:ascii="Arial" w:hAnsi="Arial" w:cs="Arial"/>
+        </w:rPr>
+      </w:pPr>
+      <w:r>
+        <w:rPr>
+          <w:rFonts w:ascii="Arial" w:hAnsi="Arial" w:cs="Arial"/>
+        </w:rPr>
+        <w:t>Página do Item</w:t>
+      </w:r>
+    </w:p>
+    <w:p>
+      <w:pPr>
+        <w:spacing w:after="0" w:line="360" w:lineRule="auto"/>
+        <w:jc w:val="both"/>
+        <w:rPr>
+          <w:rFonts w:ascii="Arial" w:hAnsi="Arial" w:cs="Arial"/>
+        </w:rPr>
+      </w:pPr>
+      <w:r>
+        <w:rPr>
+          <w:rFonts w:ascii="Arial" w:hAnsi="Arial" w:cs="Arial"/>
+        </w:rPr>
+        <w:lastRenderedPageBreak/>
+        <w:drawing>
+          <wp:inline distT="0" distB="0" distL="0" distR="0">
+            <wp:extent cx="5619174" cy="3286125"/>
+            <wp:effectExtent l="19050" t="0" r="576" b="0"/>
+            <wp:docPr id="24" name="Imagem 2" descr="F:\TCC - nova\prints\item.png"/>
+            <wp:cNvGraphicFramePr>
+              <a:graphicFrameLocks xmlns:a="http://schemas.openxmlformats.org/drawingml/2006/main" noChangeAspect="1"/>
+            </wp:cNvGraphicFramePr>
+            <a:graphic xmlns:a="http://schemas.openxmlformats.org/drawingml/2006/main">
+              <a:graphicData uri="http://schemas.openxmlformats.org/drawingml/2006/picture">
+                <pic:pic xmlns:pic="http://schemas.openxmlformats.org/drawingml/2006/picture">
+                  <pic:nvPicPr>
+                    <pic:cNvPr id="0" name="Picture 2" descr="F:\TCC - nova\prints\item.png"/>
+                    <pic:cNvPicPr>
+                      <a:picLocks noChangeAspect="1" noChangeArrowheads="1"/>
+                    </pic:cNvPicPr>
+                  </pic:nvPicPr>
+                  <pic:blipFill>
+                    <a:blip r:embed="rId31" cstate="print"/>
+                    <a:srcRect/>
+                    <a:stretch>
+                      <a:fillRect/>
+                    </a:stretch>
+                  </pic:blipFill>
+                  <pic:spPr bwMode="auto">
+                    <a:xfrm>
+                      <a:off x="0" y="0"/>
+                      <a:ext cx="5619174" cy="3286125"/>
+                    </a:xfrm>
+                    <a:prstGeom prst="rect">
+                      <a:avLst/>
+                    </a:prstGeom>
+                    <a:noFill/>
+                    <a:ln w="9525">
+                      <a:noFill/>
+                      <a:miter lim="800000"/>
+                      <a:headEnd/>
+                      <a:tailEnd/>
+                    </a:ln>
+                  </pic:spPr>
+                </pic:pic>
+              </a:graphicData>
+            </a:graphic>
+          </wp:inline>
+        </w:drawing>
+      </w:r>
+    </w:p>
+    <w:p>
+      <w:pPr>
+        <w:spacing w:after="0" w:line="360" w:lineRule="auto"/>
+        <w:ind w:firstLine="709"/>
+        <w:jc w:val="both"/>
+        <w:rPr>
+          <w:rFonts w:ascii="Arial" w:hAnsi="Arial" w:cs="Arial"/>
+        </w:rPr>
+      </w:pPr>
+      <w:r>
+        <w:rPr>
+          <w:rFonts w:ascii="Arial" w:hAnsi="Arial" w:cs="Arial"/>
+        </w:rPr>
+        <w:t>Página da Ordem de Serviço</w:t>
+      </w:r>
+    </w:p>
+    <w:p>
+      <w:pPr>
+        <w:spacing w:after="0" w:line="360" w:lineRule="auto"/>
+        <w:jc w:val="both"/>
+        <w:rPr>
+          <w:rFonts w:ascii="Arial" w:hAnsi="Arial" w:cs="Arial"/>
+        </w:rPr>
+      </w:pPr>
+      <w:r>
+        <w:rPr>
+          <w:rFonts w:ascii="Arial" w:hAnsi="Arial" w:cs="Arial"/>
+        </w:rPr>
+        <w:drawing>
+          <wp:inline distT="0" distB="0" distL="0" distR="0">
+            <wp:extent cx="5391150" cy="3028950"/>
+            <wp:effectExtent l="19050" t="0" r="0" b="0"/>
+            <wp:docPr id="29" name="Imagem 5" descr="F:\TCC - nova\prints\os.png"/>
+            <wp:cNvGraphicFramePr>
+              <a:graphicFrameLocks xmlns:a="http://schemas.openxmlformats.org/drawingml/2006/main" noChangeAspect="1"/>
+            </wp:cNvGraphicFramePr>
+            <a:graphic xmlns:a="http://schemas.openxmlformats.org/drawingml/2006/main">
+              <a:graphicData uri="http://schemas.openxmlformats.org/drawingml/2006/picture">
+                <pic:pic xmlns:pic="http://schemas.openxmlformats.org/drawingml/2006/picture">
+                  <pic:nvPicPr>
+                    <pic:cNvPr id="0" name="Picture 5" descr="F:\TCC - nova\prints\os.png"/>
+                    <pic:cNvPicPr>
+                      <a:picLocks noChangeAspect="1" noChangeArrowheads="1"/>
+                    </pic:cNvPicPr>
+                  </pic:nvPicPr>
+                  <pic:blipFill>
+                    <a:blip r:embed="rId32" cstate="print"/>
+                    <a:srcRect/>
+                    <a:stretch>
+                      <a:fillRect/>
+                    </a:stretch>
+                  </pic:blipFill>
+                  <pic:spPr bwMode="auto">
+                    <a:xfrm>
+                      <a:off x="0" y="0"/>
+                      <a:ext cx="5391150" cy="3028950"/>
+                    </a:xfrm>
+                    <a:prstGeom prst="rect">
+                      <a:avLst/>
+                    </a:prstGeom>
+                    <a:noFill/>
+                    <a:ln w="9525">
+                      <a:noFill/>
+                      <a:miter lim="800000"/>
+                      <a:headEnd/>
+                      <a:tailEnd/>
+                    </a:ln>
+                  </pic:spPr>
+                </pic:pic>
+              </a:graphicData>
+            </a:graphic>
+          </wp:inline>
+        </w:drawing>
+      </w:r>
+    </w:p>
+    <w:p>
+      <w:pPr>
+        <w:spacing w:after="0" w:line="360" w:lineRule="auto"/>
+        <w:ind w:firstLine="709"/>
+        <w:jc w:val="both"/>
+        <w:rPr>
+          <w:rFonts w:ascii="Arial" w:hAnsi="Arial" w:cs="Arial"/>
+        </w:rPr>
+      </w:pPr>
+      <w:r>
+        <w:rPr>
+          <w:rFonts w:ascii="Arial" w:hAnsi="Arial" w:cs="Arial"/>
+        </w:rPr>
+        <w:t>Página de Gráficos</w:t>
+      </w:r>
+    </w:p>
+    <w:p>
+      <w:pPr>
+        <w:spacing w:after="0" w:line="360" w:lineRule="auto"/>
+        <w:ind w:firstLine="709"/>
+        <w:jc w:val="both"/>
+        <w:rPr>
+          <w:rFonts w:ascii="Arial" w:hAnsi="Arial" w:cs="Arial"/>
+        </w:rPr>
+      </w:pPr>
+      <w:r>
+        <w:rPr>
+          <w:rFonts w:ascii="Arial" w:hAnsi="Arial" w:cs="Arial"/>
+        </w:rPr>
+        <w:t>Página de Calendário</w:t>
+      </w:r>
+    </w:p>
+    <w:p>
+      <w:pPr>
+        <w:spacing w:after="0" w:line="360" w:lineRule="auto"/>
+        <w:ind w:firstLine="709"/>
+        <w:jc w:val="both"/>
+        <w:rPr>
+          <w:rFonts w:ascii="Arial" w:hAnsi="Arial" w:cs="Arial"/>
+        </w:rPr>
+      </w:pPr>
+    </w:p>
+    <w:p>
+      <w:pPr>
+        <w:spacing w:after="0" w:line="360" w:lineRule="auto"/>
+        <w:ind w:firstLine="709"/>
+        <w:jc w:val="both"/>
+        <w:rPr>
+          <w:rFonts w:ascii="Arial" w:hAnsi="Arial" w:cs="Arial"/>
+        </w:rPr>
+      </w:pPr>
+      <w:proofErr w:type="gramStart"/>
+      <w:r>
+        <w:rPr>
+          <w:rFonts w:ascii="Arial" w:hAnsi="Arial" w:cs="Arial"/>
+        </w:rPr>
+        <w:t>3.2 TESTE</w:t>
+      </w:r>
+      <w:proofErr w:type="gramEnd"/>
+      <w:r>
+        <w:rPr>
+          <w:rFonts w:ascii="Arial" w:hAnsi="Arial" w:cs="Arial"/>
+        </w:rPr>
+        <w:t xml:space="preserve"> DE USABILIDADE</w:t>
+      </w:r>
+    </w:p>
+    <w:p>
+      <w:pPr>
+        <w:rPr>
+          <w:rFonts w:ascii="Arial" w:hAnsi="Arial" w:cs="Arial"/>
+        </w:rPr>
+      </w:pPr>
     </w:p>
     <w:p>
       <w:pPr>
@@ -5870,6 +8738,7 @@
         <w:rPr>
           <w:rFonts w:ascii="Arial" w:hAnsi="Arial" w:cs="Arial"/>
         </w:rPr>
+        <w:lastRenderedPageBreak/>
         <w:t>[1] Artigo revista sobre fechamento hospitais</w:t>
       </w:r>
     </w:p>
@@ -6556,6 +9425,455 @@
     </w:lvl>
   </w:abstractNum>
   <w:abstractNum w:abstractNumId="3">
+    <w:nsid w:val="16590A9B"/>
+    <w:multiLevelType w:val="multilevel"/>
+    <w:tmpl w:val="2120399C"/>
+    <w:lvl w:ilvl="0">
+      <w:start w:val="2"/>
+      <w:numFmt w:val="decimal"/>
+      <w:lvlText w:val="%1."/>
+      <w:lvlJc w:val="left"/>
+      <w:pPr>
+        <w:tabs>
+          <w:tab w:val="num" w:pos="720"/>
+        </w:tabs>
+        <w:ind w:left="720" w:hanging="360"/>
+      </w:pPr>
+    </w:lvl>
+    <w:lvl w:ilvl="1">
+      <w:start w:val="2"/>
+      <w:numFmt w:val="decimal"/>
+      <w:lvlText w:val="%1.%2."/>
+      <w:lvlJc w:val="left"/>
+      <w:pPr>
+        <w:tabs>
+          <w:tab w:val="num" w:pos="1080"/>
+        </w:tabs>
+        <w:ind w:left="1080" w:hanging="360"/>
+      </w:pPr>
+    </w:lvl>
+    <w:lvl w:ilvl="2">
+      <w:start w:val="27"/>
+      <w:numFmt w:val="decimal"/>
+      <w:lvlText w:val="%1.%2.%3"/>
+      <w:lvlJc w:val="left"/>
+      <w:pPr>
+        <w:tabs>
+          <w:tab w:val="num" w:pos="1440"/>
+        </w:tabs>
+        <w:ind w:left="1440" w:hanging="360"/>
+      </w:pPr>
+    </w:lvl>
+    <w:lvl w:ilvl="3">
+      <w:start w:val="1"/>
+      <w:numFmt w:val="decimal"/>
+      <w:lvlText w:val="%1.%2.%3.%4."/>
+      <w:lvlJc w:val="left"/>
+      <w:pPr>
+        <w:tabs>
+          <w:tab w:val="num" w:pos="1800"/>
+        </w:tabs>
+        <w:ind w:left="1800" w:hanging="360"/>
+      </w:pPr>
+    </w:lvl>
+    <w:lvl w:ilvl="4">
+      <w:start w:val="1"/>
+      <w:numFmt w:val="decimal"/>
+      <w:lvlText w:val="%1.%2.%3.%4.%5."/>
+      <w:lvlJc w:val="left"/>
+      <w:pPr>
+        <w:tabs>
+          <w:tab w:val="num" w:pos="2160"/>
+        </w:tabs>
+        <w:ind w:left="2160" w:hanging="360"/>
+      </w:pPr>
+    </w:lvl>
+    <w:lvl w:ilvl="5">
+      <w:start w:val="1"/>
+      <w:numFmt w:val="decimal"/>
+      <w:lvlText w:val="%1.%2.%3.%4.%5.%6."/>
+      <w:lvlJc w:val="left"/>
+      <w:pPr>
+        <w:tabs>
+          <w:tab w:val="num" w:pos="2520"/>
+        </w:tabs>
+        <w:ind w:left="2520" w:hanging="360"/>
+      </w:pPr>
+    </w:lvl>
+    <w:lvl w:ilvl="6">
+      <w:start w:val="1"/>
+      <w:numFmt w:val="decimal"/>
+      <w:lvlText w:val="%1.%2.%3.%4.%5.%6.%7."/>
+      <w:lvlJc w:val="left"/>
+      <w:pPr>
+        <w:tabs>
+          <w:tab w:val="num" w:pos="2880"/>
+        </w:tabs>
+        <w:ind w:left="2880" w:hanging="360"/>
+      </w:pPr>
+    </w:lvl>
+    <w:lvl w:ilvl="7">
+      <w:start w:val="1"/>
+      <w:numFmt w:val="decimal"/>
+      <w:lvlText w:val="%1.%2.%3.%4.%5.%6.%7.%8."/>
+      <w:lvlJc w:val="left"/>
+      <w:pPr>
+        <w:tabs>
+          <w:tab w:val="num" w:pos="3240"/>
+        </w:tabs>
+        <w:ind w:left="3240" w:hanging="360"/>
+      </w:pPr>
+    </w:lvl>
+    <w:lvl w:ilvl="8">
+      <w:start w:val="1"/>
+      <w:numFmt w:val="decimal"/>
+      <w:lvlText w:val="%1.%2.%3.%4.%5.%6.%7.%8.%9."/>
+      <w:lvlJc w:val="left"/>
+      <w:pPr>
+        <w:tabs>
+          <w:tab w:val="num" w:pos="3600"/>
+        </w:tabs>
+        <w:ind w:left="3600" w:hanging="360"/>
+      </w:pPr>
+    </w:lvl>
+  </w:abstractNum>
+  <w:abstractNum w:abstractNumId="4">
+    <w:nsid w:val="244950AD"/>
+    <w:multiLevelType w:val="multilevel"/>
+    <w:tmpl w:val="A06CFF78"/>
+    <w:lvl w:ilvl="0">
+      <w:start w:val="2"/>
+      <w:numFmt w:val="decimal"/>
+      <w:lvlText w:val="%1."/>
+      <w:lvlJc w:val="left"/>
+      <w:pPr>
+        <w:tabs>
+          <w:tab w:val="num" w:pos="-2880"/>
+        </w:tabs>
+        <w:ind w:left="-2880" w:hanging="360"/>
+      </w:pPr>
+    </w:lvl>
+    <w:lvl w:ilvl="1">
+      <w:start w:val="2"/>
+      <w:numFmt w:val="decimal"/>
+      <w:lvlText w:val="%1.%2."/>
+      <w:lvlJc w:val="left"/>
+      <w:pPr>
+        <w:tabs>
+          <w:tab w:val="num" w:pos="-2520"/>
+        </w:tabs>
+        <w:ind w:left="-2520" w:hanging="360"/>
+      </w:pPr>
+    </w:lvl>
+    <w:lvl w:ilvl="2">
+      <w:start w:val="25"/>
+      <w:numFmt w:val="decimal"/>
+      <w:lvlText w:val="%1.%2.%3"/>
+      <w:lvlJc w:val="left"/>
+      <w:pPr>
+        <w:tabs>
+          <w:tab w:val="num" w:pos="-2160"/>
+        </w:tabs>
+        <w:ind w:left="-2160" w:hanging="360"/>
+      </w:pPr>
+    </w:lvl>
+    <w:lvl w:ilvl="3">
+      <w:start w:val="1"/>
+      <w:numFmt w:val="decimal"/>
+      <w:lvlText w:val="%1.%2.%3.%4."/>
+      <w:lvlJc w:val="left"/>
+      <w:pPr>
+        <w:tabs>
+          <w:tab w:val="num" w:pos="-1800"/>
+        </w:tabs>
+        <w:ind w:left="-1800" w:hanging="360"/>
+      </w:pPr>
+    </w:lvl>
+    <w:lvl w:ilvl="4">
+      <w:start w:val="1"/>
+      <w:numFmt w:val="decimal"/>
+      <w:lvlText w:val="%1.%2.%3.%4.%5."/>
+      <w:lvlJc w:val="left"/>
+      <w:pPr>
+        <w:tabs>
+          <w:tab w:val="num" w:pos="-1440"/>
+        </w:tabs>
+        <w:ind w:left="-1440" w:hanging="360"/>
+      </w:pPr>
+    </w:lvl>
+    <w:lvl w:ilvl="5">
+      <w:start w:val="1"/>
+      <w:numFmt w:val="decimal"/>
+      <w:lvlText w:val="%1.%2.%3.%4.%5.%6."/>
+      <w:lvlJc w:val="left"/>
+      <w:pPr>
+        <w:tabs>
+          <w:tab w:val="num" w:pos="-1080"/>
+        </w:tabs>
+        <w:ind w:left="-1080" w:hanging="360"/>
+      </w:pPr>
+    </w:lvl>
+    <w:lvl w:ilvl="6">
+      <w:start w:val="1"/>
+      <w:numFmt w:val="decimal"/>
+      <w:lvlText w:val="%1.%2.%3.%4.%5.%6.%7."/>
+      <w:lvlJc w:val="left"/>
+      <w:pPr>
+        <w:tabs>
+          <w:tab w:val="num" w:pos="-720"/>
+        </w:tabs>
+        <w:ind w:left="-720" w:hanging="360"/>
+      </w:pPr>
+    </w:lvl>
+    <w:lvl w:ilvl="7">
+      <w:start w:val="1"/>
+      <w:numFmt w:val="decimal"/>
+      <w:lvlText w:val="%1.%2.%3.%4.%5.%6.%7.%8."/>
+      <w:lvlJc w:val="left"/>
+      <w:pPr>
+        <w:tabs>
+          <w:tab w:val="num" w:pos="-360"/>
+        </w:tabs>
+        <w:ind w:left="-360" w:hanging="360"/>
+      </w:pPr>
+    </w:lvl>
+    <w:lvl w:ilvl="8">
+      <w:start w:val="1"/>
+      <w:numFmt w:val="decimal"/>
+      <w:lvlText w:val="%1.%2.%3.%4.%5.%6.%7.%8.%9."/>
+      <w:lvlJc w:val="left"/>
+      <w:pPr>
+        <w:ind w:left="0" w:hanging="360"/>
+      </w:pPr>
+    </w:lvl>
+  </w:abstractNum>
+  <w:abstractNum w:abstractNumId="5">
+    <w:nsid w:val="257D7626"/>
+    <w:multiLevelType w:val="multilevel"/>
+    <w:tmpl w:val="BAD612C4"/>
+    <w:lvl w:ilvl="0">
+      <w:start w:val="2"/>
+      <w:numFmt w:val="decimal"/>
+      <w:lvlText w:val="%1."/>
+      <w:lvlJc w:val="left"/>
+      <w:pPr>
+        <w:tabs>
+          <w:tab w:val="num" w:pos="720"/>
+        </w:tabs>
+        <w:ind w:left="720" w:hanging="360"/>
+      </w:pPr>
+    </w:lvl>
+    <w:lvl w:ilvl="1">
+      <w:start w:val="2"/>
+      <w:numFmt w:val="decimal"/>
+      <w:lvlText w:val="%1.%2."/>
+      <w:lvlJc w:val="left"/>
+      <w:pPr>
+        <w:tabs>
+          <w:tab w:val="num" w:pos="1080"/>
+        </w:tabs>
+        <w:ind w:left="1080" w:hanging="360"/>
+      </w:pPr>
+    </w:lvl>
+    <w:lvl w:ilvl="2">
+      <w:start w:val="26"/>
+      <w:numFmt w:val="decimal"/>
+      <w:lvlText w:val="%1.%2.%3"/>
+      <w:lvlJc w:val="left"/>
+      <w:pPr>
+        <w:tabs>
+          <w:tab w:val="num" w:pos="1440"/>
+        </w:tabs>
+        <w:ind w:left="1440" w:hanging="360"/>
+      </w:pPr>
+    </w:lvl>
+    <w:lvl w:ilvl="3">
+      <w:start w:val="1"/>
+      <w:numFmt w:val="decimal"/>
+      <w:lvlText w:val="%1.%2.%3.%4."/>
+      <w:lvlJc w:val="left"/>
+      <w:pPr>
+        <w:tabs>
+          <w:tab w:val="num" w:pos="1800"/>
+        </w:tabs>
+        <w:ind w:left="1800" w:hanging="360"/>
+      </w:pPr>
+    </w:lvl>
+    <w:lvl w:ilvl="4">
+      <w:start w:val="1"/>
+      <w:numFmt w:val="decimal"/>
+      <w:lvlText w:val="%1.%2.%3.%4.%5."/>
+      <w:lvlJc w:val="left"/>
+      <w:pPr>
+        <w:tabs>
+          <w:tab w:val="num" w:pos="2160"/>
+        </w:tabs>
+        <w:ind w:left="2160" w:hanging="360"/>
+      </w:pPr>
+    </w:lvl>
+    <w:lvl w:ilvl="5">
+      <w:start w:val="1"/>
+      <w:numFmt w:val="decimal"/>
+      <w:lvlText w:val="%1.%2.%3.%4.%5.%6."/>
+      <w:lvlJc w:val="left"/>
+      <w:pPr>
+        <w:tabs>
+          <w:tab w:val="num" w:pos="2520"/>
+        </w:tabs>
+        <w:ind w:left="2520" w:hanging="360"/>
+      </w:pPr>
+    </w:lvl>
+    <w:lvl w:ilvl="6">
+      <w:start w:val="1"/>
+      <w:numFmt w:val="decimal"/>
+      <w:lvlText w:val="%1.%2.%3.%4.%5.%6.%7."/>
+      <w:lvlJc w:val="left"/>
+      <w:pPr>
+        <w:tabs>
+          <w:tab w:val="num" w:pos="2880"/>
+        </w:tabs>
+        <w:ind w:left="2880" w:hanging="360"/>
+      </w:pPr>
+    </w:lvl>
+    <w:lvl w:ilvl="7">
+      <w:start w:val="1"/>
+      <w:numFmt w:val="decimal"/>
+      <w:lvlText w:val="%1.%2.%3.%4.%5.%6.%7.%8."/>
+      <w:lvlJc w:val="left"/>
+      <w:pPr>
+        <w:tabs>
+          <w:tab w:val="num" w:pos="3240"/>
+        </w:tabs>
+        <w:ind w:left="3240" w:hanging="360"/>
+      </w:pPr>
+    </w:lvl>
+    <w:lvl w:ilvl="8">
+      <w:start w:val="1"/>
+      <w:numFmt w:val="decimal"/>
+      <w:lvlText w:val="%1.%2.%3.%4.%5.%6.%7.%8.%9."/>
+      <w:lvlJc w:val="left"/>
+      <w:pPr>
+        <w:tabs>
+          <w:tab w:val="num" w:pos="3600"/>
+        </w:tabs>
+        <w:ind w:left="3600" w:hanging="360"/>
+      </w:pPr>
+    </w:lvl>
+  </w:abstractNum>
+  <w:abstractNum w:abstractNumId="6">
+    <w:nsid w:val="3AA76792"/>
+    <w:multiLevelType w:val="multilevel"/>
+    <w:tmpl w:val="1BF6F5BE"/>
+    <w:lvl w:ilvl="0">
+      <w:start w:val="2"/>
+      <w:numFmt w:val="decimal"/>
+      <w:lvlText w:val="%1."/>
+      <w:lvlJc w:val="left"/>
+      <w:pPr>
+        <w:tabs>
+          <w:tab w:val="num" w:pos="720"/>
+        </w:tabs>
+        <w:ind w:left="720" w:hanging="360"/>
+      </w:pPr>
+    </w:lvl>
+    <w:lvl w:ilvl="1">
+      <w:start w:val="2"/>
+      <w:numFmt w:val="decimal"/>
+      <w:lvlText w:val="%1.%2."/>
+      <w:lvlJc w:val="left"/>
+      <w:pPr>
+        <w:tabs>
+          <w:tab w:val="num" w:pos="1080"/>
+        </w:tabs>
+        <w:ind w:left="1080" w:hanging="360"/>
+      </w:pPr>
+    </w:lvl>
+    <w:lvl w:ilvl="2">
+      <w:start w:val="28"/>
+      <w:numFmt w:val="decimal"/>
+      <w:lvlText w:val="%1.%2.%3"/>
+      <w:lvlJc w:val="left"/>
+      <w:pPr>
+        <w:tabs>
+          <w:tab w:val="num" w:pos="1440"/>
+        </w:tabs>
+        <w:ind w:left="1440" w:hanging="360"/>
+      </w:pPr>
+    </w:lvl>
+    <w:lvl w:ilvl="3">
+      <w:start w:val="1"/>
+      <w:numFmt w:val="decimal"/>
+      <w:lvlText w:val="%1.%2.%3.%4."/>
+      <w:lvlJc w:val="left"/>
+      <w:pPr>
+        <w:tabs>
+          <w:tab w:val="num" w:pos="1800"/>
+        </w:tabs>
+        <w:ind w:left="1800" w:hanging="360"/>
+      </w:pPr>
+    </w:lvl>
+    <w:lvl w:ilvl="4">
+      <w:start w:val="1"/>
+      <w:numFmt w:val="decimal"/>
+      <w:lvlText w:val="%1.%2.%3.%4.%5."/>
+      <w:lvlJc w:val="left"/>
+      <w:pPr>
+        <w:tabs>
+          <w:tab w:val="num" w:pos="2160"/>
+        </w:tabs>
+        <w:ind w:left="2160" w:hanging="360"/>
+      </w:pPr>
+    </w:lvl>
+    <w:lvl w:ilvl="5">
+      <w:start w:val="1"/>
+      <w:numFmt w:val="decimal"/>
+      <w:lvlText w:val="%1.%2.%3.%4.%5.%6."/>
+      <w:lvlJc w:val="left"/>
+      <w:pPr>
+        <w:tabs>
+          <w:tab w:val="num" w:pos="2520"/>
+        </w:tabs>
+        <w:ind w:left="2520" w:hanging="360"/>
+      </w:pPr>
+    </w:lvl>
+    <w:lvl w:ilvl="6">
+      <w:start w:val="1"/>
+      <w:numFmt w:val="decimal"/>
+      <w:lvlText w:val="%1.%2.%3.%4.%5.%6.%7."/>
+      <w:lvlJc w:val="left"/>
+      <w:pPr>
+        <w:tabs>
+          <w:tab w:val="num" w:pos="2880"/>
+        </w:tabs>
+        <w:ind w:left="2880" w:hanging="360"/>
+      </w:pPr>
+    </w:lvl>
+    <w:lvl w:ilvl="7">
+      <w:start w:val="1"/>
+      <w:numFmt w:val="decimal"/>
+      <w:lvlText w:val="%1.%2.%3.%4.%5.%6.%7.%8."/>
+      <w:lvlJc w:val="left"/>
+      <w:pPr>
+        <w:tabs>
+          <w:tab w:val="num" w:pos="3240"/>
+        </w:tabs>
+        <w:ind w:left="3240" w:hanging="360"/>
+      </w:pPr>
+    </w:lvl>
+    <w:lvl w:ilvl="8">
+      <w:start w:val="1"/>
+      <w:numFmt w:val="decimal"/>
+      <w:lvlText w:val="%1.%2.%3.%4.%5.%6.%7.%8.%9."/>
+      <w:lvlJc w:val="left"/>
+      <w:pPr>
+        <w:tabs>
+          <w:tab w:val="num" w:pos="3600"/>
+        </w:tabs>
+        <w:ind w:left="3600" w:hanging="360"/>
+      </w:pPr>
+    </w:lvl>
+  </w:abstractNum>
+  <w:abstractNum w:abstractNumId="7">
     <w:nsid w:val="3F667EFD"/>
     <w:multiLevelType w:val="hybridMultilevel"/>
     <w:tmpl w:val="01F0B7DA"/>
@@ -6668,7 +9986,7 @@
       </w:rPr>
     </w:lvl>
   </w:abstractNum>
-  <w:abstractNum w:abstractNumId="4">
+  <w:abstractNum w:abstractNumId="8">
     <w:nsid w:val="53DE3B22"/>
     <w:multiLevelType w:val="hybridMultilevel"/>
     <w:tmpl w:val="9982A040"/>
@@ -6781,7 +10099,7 @@
       </w:rPr>
     </w:lvl>
   </w:abstractNum>
-  <w:abstractNum w:abstractNumId="5">
+  <w:abstractNum w:abstractNumId="9">
     <w:nsid w:val="62BC169A"/>
     <w:multiLevelType w:val="hybridMultilevel"/>
     <w:tmpl w:val="A34ABB34"/>
@@ -6894,7 +10212,7 @@
       </w:rPr>
     </w:lvl>
   </w:abstractNum>
-  <w:abstractNum w:abstractNumId="6">
+  <w:abstractNum w:abstractNumId="10">
     <w:nsid w:val="706B7E9C"/>
     <w:multiLevelType w:val="hybridMultilevel"/>
     <w:tmpl w:val="1C822386"/>
@@ -6983,7 +10301,7 @@
       </w:pPr>
     </w:lvl>
   </w:abstractNum>
-  <w:abstractNum w:abstractNumId="7">
+  <w:abstractNum w:abstractNumId="11">
     <w:nsid w:val="738922EB"/>
     <w:multiLevelType w:val="hybridMultilevel"/>
     <w:tmpl w:val="70E0B6B4"/>
@@ -7069,7 +10387,7 @@
       </w:pPr>
     </w:lvl>
   </w:abstractNum>
-  <w:abstractNum w:abstractNumId="8">
+  <w:abstractNum w:abstractNumId="12">
     <w:nsid w:val="7577389C"/>
     <w:multiLevelType w:val="hybridMultilevel"/>
     <w:tmpl w:val="CDE42C4E"/>
@@ -7183,19 +10501,19 @@
     </w:lvl>
   </w:abstractNum>
   <w:num w:numId="1">
+    <w:abstractNumId w:val="12"/>
+  </w:num>
+  <w:num w:numId="2">
     <w:abstractNumId w:val="8"/>
   </w:num>
-  <w:num w:numId="2">
-    <w:abstractNumId w:val="4"/>
-  </w:num>
   <w:num w:numId="3">
-    <w:abstractNumId w:val="3"/>
+    <w:abstractNumId w:val="7"/>
   </w:num>
   <w:num w:numId="4">
-    <w:abstractNumId w:val="7"/>
+    <w:abstractNumId w:val="11"/>
   </w:num>
   <w:num w:numId="5">
-    <w:abstractNumId w:val="6"/>
+    <w:abstractNumId w:val="10"/>
   </w:num>
   <w:num w:numId="6">
     <w:abstractNumId w:val="1"/>
@@ -7204,10 +10522,22 @@
     <w:abstractNumId w:val="0"/>
   </w:num>
   <w:num w:numId="8">
-    <w:abstractNumId w:val="5"/>
+    <w:abstractNumId w:val="9"/>
   </w:num>
   <w:num w:numId="9">
     <w:abstractNumId w:val="2"/>
+  </w:num>
+  <w:num w:numId="10">
+    <w:abstractNumId w:val="4"/>
+  </w:num>
+  <w:num w:numId="11">
+    <w:abstractNumId w:val="5"/>
+  </w:num>
+  <w:num w:numId="12">
+    <w:abstractNumId w:val="3"/>
+  </w:num>
+  <w:num w:numId="13">
+    <w:abstractNumId w:val="6"/>
   </w:num>
 </w:numbering>
 </file>
@@ -7371,7 +10701,7 @@
   <w:style w:type="paragraph" w:default="1" w:styleId="Normal">
     <w:name w:val="Normal"/>
     <w:qFormat/>
-    <w:rsid w:val="0049743E"/>
+    <w:rsid w:val="00A91A58"/>
   </w:style>
   <w:style w:type="character" w:default="1" w:styleId="Fontepargpadro">
     <w:name w:val="Default Paragraph Font"/>
@@ -7508,6 +10838,18 @@
       <w:bCs/>
       <w:sz w:val="20"/>
       <w:szCs w:val="20"/>
+    </w:rPr>
+  </w:style>
+  <w:style w:type="character" w:styleId="Hyperlink">
+    <w:name w:val="Hyperlink"/>
+    <w:basedOn w:val="Fontepargpadro"/>
+    <w:uiPriority w:val="99"/>
+    <w:semiHidden/>
+    <w:unhideWhenUsed/>
+    <w:rsid w:val="003F150A"/>
+    <w:rPr>
+      <w:color w:val="0000FF"/>
+      <w:u w:val="single"/>
     </w:rPr>
   </w:style>
 </w:styles>
@@ -8102,7 +11444,7 @@
 </file>
 
 <file path=customXml/itemProps1.xml><?xml version="1.0" encoding="utf-8"?>
-<ds:datastoreItem xmlns:ds="http://schemas.openxmlformats.org/officeDocument/2006/customXml" ds:itemID="{4010B42B-A282-4FD1-BB4F-A158DE69EF33}">
+<ds:datastoreItem xmlns:ds="http://schemas.openxmlformats.org/officeDocument/2006/customXml" ds:itemID="{19E3BF63-F78B-4F25-BE5F-DA854362149F}">
   <ds:schemaRefs>
     <ds:schemaRef ds:uri="http://schemas.openxmlformats.org/officeDocument/2006/bibliography"/>
   </ds:schemaRefs>

</xml_diff>